<commit_message>
DFA Y Expresiones regulares explicación
</commit_message>
<xml_diff>
--- a/Tarea 6.1/Actividad6.1.docx
+++ b/Tarea 6.1/Actividad6.1.docx
@@ -820,15 +820,23 @@
           <w:sz w:val="24"/>
           <w:szCs w:val="24"/>
         </w:rPr>
-        <w:t>Por ello,</w:t>
-      </w:r>
-      <w:r>
-        <w:rPr>
-          <w:rFonts w:ascii="Arial" w:hAnsi="Arial" w:cs="Arial"/>
-          <w:sz w:val="24"/>
-          <w:szCs w:val="24"/>
-        </w:rPr>
-        <w:t xml:space="preserve"> en este ensayo se realizará </w:t>
+        <w:t>Por ello</w:t>
+      </w:r>
+      <w:r>
+        <w:rPr>
+          <w:rFonts w:ascii="Arial" w:hAnsi="Arial" w:cs="Arial"/>
+          <w:sz w:val="24"/>
+          <w:szCs w:val="24"/>
+        </w:rPr>
+        <w:t xml:space="preserve"> </w:t>
+      </w:r>
+      <w:r>
+        <w:rPr>
+          <w:rFonts w:ascii="Arial" w:hAnsi="Arial" w:cs="Arial"/>
+          <w:sz w:val="24"/>
+          <w:szCs w:val="24"/>
+        </w:rPr>
+        <w:t xml:space="preserve">en este ensayo se realizará </w:t>
       </w:r>
       <w:r>
         <w:rPr>
@@ -891,6 +899,885 @@
         </w:rPr>
         <w:t xml:space="preserve"> Finitos - - - - - - - </w:t>
       </w:r>
+    </w:p>
+    <w:p>
+      <w:pPr>
+        <w:spacing w:line="360" w:lineRule="auto"/>
+        <w:jc w:val="both"/>
+        <w:rPr>
+          <w:rFonts w:ascii="Arial" w:hAnsi="Arial" w:cs="Arial"/>
+          <w:sz w:val="24"/>
+          <w:szCs w:val="24"/>
+        </w:rPr>
+      </w:pPr>
+      <w:r>
+        <w:rPr>
+          <w:rFonts w:ascii="Arial" w:hAnsi="Arial" w:cs="Arial"/>
+          <w:sz w:val="24"/>
+          <w:szCs w:val="24"/>
+        </w:rPr>
+        <w:t xml:space="preserve">Desde </w:t>
+      </w:r>
+      <w:r>
+        <w:rPr>
+          <w:rFonts w:ascii="Arial" w:hAnsi="Arial" w:cs="Arial"/>
+          <w:sz w:val="24"/>
+          <w:szCs w:val="24"/>
+        </w:rPr>
+        <w:t>que se planteó la situación</w:t>
+      </w:r>
+      <w:r>
+        <w:rPr>
+          <w:rFonts w:ascii="Arial" w:hAnsi="Arial" w:cs="Arial"/>
+          <w:sz w:val="24"/>
+          <w:szCs w:val="24"/>
+        </w:rPr>
+        <w:t xml:space="preserve">, el equipo al estar analizando de qué manera podríamos resolver </w:t>
+      </w:r>
+      <w:r>
+        <w:rPr>
+          <w:rFonts w:ascii="Arial" w:hAnsi="Arial" w:cs="Arial"/>
+          <w:sz w:val="24"/>
+          <w:szCs w:val="24"/>
+        </w:rPr>
+        <w:t>esta</w:t>
+      </w:r>
+      <w:r>
+        <w:rPr>
+          <w:rFonts w:ascii="Arial" w:hAnsi="Arial" w:cs="Arial"/>
+          <w:sz w:val="24"/>
+          <w:szCs w:val="24"/>
+        </w:rPr>
+        <w:t>, fue</w:t>
+      </w:r>
+      <w:r>
+        <w:rPr>
+          <w:rFonts w:ascii="Arial" w:hAnsi="Arial" w:cs="Arial"/>
+          <w:sz w:val="24"/>
+          <w:szCs w:val="24"/>
+        </w:rPr>
+        <w:t xml:space="preserve"> que con los primeros temas vistos en clase</w:t>
+      </w:r>
+      <w:r>
+        <w:rPr>
+          <w:rFonts w:ascii="Arial" w:hAnsi="Arial" w:cs="Arial"/>
+          <w:sz w:val="24"/>
+          <w:szCs w:val="24"/>
+        </w:rPr>
+        <w:t xml:space="preserve"> </w:t>
+      </w:r>
+      <w:r>
+        <w:rPr>
+          <w:rFonts w:ascii="Arial" w:hAnsi="Arial" w:cs="Arial"/>
+          <w:sz w:val="24"/>
+          <w:szCs w:val="24"/>
+        </w:rPr>
+        <w:t xml:space="preserve">uno de los más llamativos y fáciles de aplicar para nosotros fue los autómatas finitos deterministas ya que desde un inicio el código que íbamos a realizar principalmente se iba a basar en el uso de </w:t>
+      </w:r>
+      <w:r>
+        <w:rPr>
+          <w:rFonts w:ascii="Arial" w:hAnsi="Arial" w:cs="Arial"/>
+          <w:sz w:val="24"/>
+          <w:szCs w:val="24"/>
+        </w:rPr>
+        <w:t>switch statement, ya que dependiendo del carácter que se detectará, es que este iba determinando</w:t>
+      </w:r>
+      <w:r>
+        <w:rPr>
+          <w:rFonts w:ascii="Arial" w:hAnsi="Arial" w:cs="Arial"/>
+          <w:sz w:val="24"/>
+          <w:szCs w:val="24"/>
+        </w:rPr>
+        <w:t xml:space="preserve"> poco a poco la clasificación de token (categoría léxica posteriormente) de acuerdo a las restricciones dadas y este funcionamiento </w:t>
+      </w:r>
+      <w:r>
+        <w:rPr>
+          <w:rFonts w:ascii="Arial" w:hAnsi="Arial" w:cs="Arial"/>
+          <w:sz w:val="24"/>
+          <w:szCs w:val="24"/>
+        </w:rPr>
+        <w:t xml:space="preserve">como tal se asemeja en su mayoría al de un autómata, ya que en este lenguaje principalmente se ve formado por distintos procesos los cuales se van recorriendo de acuerdo a la entrada de un símbolo donde para poder realizar está transacción es necesario que el símbolo se encuentre presente dentro del siguiente proceso. De igual manera estos pueden volver recorrer el mismo el proceso en caso </w:t>
+      </w:r>
+      <w:r>
+        <w:rPr>
+          <w:rFonts w:ascii="Arial" w:hAnsi="Arial" w:cs="Arial"/>
+          <w:sz w:val="24"/>
+          <w:szCs w:val="24"/>
+        </w:rPr>
+        <w:lastRenderedPageBreak/>
+        <w:t xml:space="preserve">de ser necesario y al cumplirse de manera exitosa un camino de estos procesos, habrá un estado final en el cual se dice que autómata acepta de manera correcta los símbolos ingresados. Así </w:t>
+      </w:r>
+      <w:r>
+        <w:rPr>
+          <w:rFonts w:ascii="Arial" w:hAnsi="Arial" w:cs="Arial"/>
+          <w:sz w:val="24"/>
+          <w:szCs w:val="24"/>
+        </w:rPr>
+        <w:t>fue como finalmente llegamos a plantear nuestra lógica del funcionamiento del programa en un DFA.</w:t>
+      </w:r>
+    </w:p>
+    <w:p>
+      <w:pPr>
+        <w:spacing w:line="360" w:lineRule="auto"/>
+        <w:jc w:val="both"/>
+        <w:rPr>
+          <w:rFonts w:ascii="Arial" w:hAnsi="Arial" w:cs="Arial"/>
+          <w:sz w:val="24"/>
+          <w:szCs w:val="24"/>
+        </w:rPr>
+      </w:pPr>
+    </w:p>
+    <w:p>
+      <w:pPr>
+        <w:spacing w:line="360" w:lineRule="auto"/>
+        <w:jc w:val="both"/>
+        <w:rPr>
+          <w:rFonts w:ascii="Arial" w:hAnsi="Arial" w:cs="Arial"/>
+          <w:sz w:val="24"/>
+          <w:szCs w:val="24"/>
+        </w:rPr>
+      </w:pPr>
+      <w:r>
+        <w:rPr>
+          <w:rFonts w:ascii="Arial" w:hAnsi="Arial" w:cs="Arial"/>
+          <w:sz w:val="24"/>
+          <w:szCs w:val="24"/>
+        </w:rPr>
+        <w:drawing>
+          <wp:anchor distT="0" distB="0" distL="114300" distR="114300" simplePos="0" relativeHeight="251658240" behindDoc="0" locked="0" layoutInCell="1" allowOverlap="1" wp14:anchorId="49759BDA" wp14:editId="117A49BF">
+            <wp:simplePos x="0" y="0"/>
+            <wp:positionH relativeFrom="margin">
+              <wp:align>center</wp:align>
+            </wp:positionH>
+            <wp:positionV relativeFrom="paragraph">
+              <wp:posOffset>11430</wp:posOffset>
+            </wp:positionV>
+            <wp:extent cx="4724400" cy="5736848"/>
+            <wp:effectExtent l="0" t="0" r="0" b="0"/>
+            <wp:wrapNone/>
+            <wp:docPr id="1" name="Imagen 1"/>
+            <wp:cNvGraphicFramePr>
+              <a:graphicFrameLocks xmlns:a="http://schemas.openxmlformats.org/drawingml/2006/main" noChangeAspect="1"/>
+            </wp:cNvGraphicFramePr>
+            <a:graphic xmlns:a="http://schemas.openxmlformats.org/drawingml/2006/main">
+              <a:graphicData uri="http://schemas.openxmlformats.org/drawingml/2006/picture">
+                <pic:pic xmlns:pic="http://schemas.openxmlformats.org/drawingml/2006/picture">
+                  <pic:nvPicPr>
+                    <pic:cNvPr id="1" name=""/>
+                    <pic:cNvPicPr/>
+                  </pic:nvPicPr>
+                  <pic:blipFill>
+                    <a:blip r:embed="rId6">
+                      <a:extLst>
+                        <a:ext uri="{28A0092B-C50C-407E-A947-70E740481C1C}">
+                          <a14:useLocalDpi xmlns:a14="http://schemas.microsoft.com/office/drawing/2010/main" val="0"/>
+                        </a:ext>
+                      </a:extLst>
+                    </a:blip>
+                    <a:stretch>
+                      <a:fillRect/>
+                    </a:stretch>
+                  </pic:blipFill>
+                  <pic:spPr>
+                    <a:xfrm>
+                      <a:off x="0" y="0"/>
+                      <a:ext cx="4724400" cy="5736848"/>
+                    </a:xfrm>
+                    <a:prstGeom prst="rect">
+                      <a:avLst/>
+                    </a:prstGeom>
+                  </pic:spPr>
+                </pic:pic>
+              </a:graphicData>
+            </a:graphic>
+            <wp14:sizeRelH relativeFrom="margin">
+              <wp14:pctWidth>0</wp14:pctWidth>
+            </wp14:sizeRelH>
+            <wp14:sizeRelV relativeFrom="margin">
+              <wp14:pctHeight>0</wp14:pctHeight>
+            </wp14:sizeRelV>
+          </wp:anchor>
+        </w:drawing>
+      </w:r>
+    </w:p>
+    <w:p>
+      <w:pPr>
+        <w:spacing w:line="360" w:lineRule="auto"/>
+        <w:jc w:val="both"/>
+        <w:rPr>
+          <w:rFonts w:ascii="Arial" w:hAnsi="Arial" w:cs="Arial"/>
+          <w:sz w:val="24"/>
+          <w:szCs w:val="24"/>
+        </w:rPr>
+      </w:pPr>
+    </w:p>
+    <w:p>
+      <w:pPr>
+        <w:spacing w:line="360" w:lineRule="auto"/>
+        <w:jc w:val="both"/>
+        <w:rPr>
+          <w:rFonts w:ascii="Arial" w:hAnsi="Arial" w:cs="Arial"/>
+          <w:sz w:val="24"/>
+          <w:szCs w:val="24"/>
+        </w:rPr>
+      </w:pPr>
+    </w:p>
+    <w:p>
+      <w:pPr>
+        <w:spacing w:line="360" w:lineRule="auto"/>
+        <w:jc w:val="both"/>
+        <w:rPr>
+          <w:rFonts w:ascii="Arial" w:hAnsi="Arial" w:cs="Arial"/>
+          <w:sz w:val="24"/>
+          <w:szCs w:val="24"/>
+        </w:rPr>
+      </w:pPr>
+    </w:p>
+    <w:p>
+      <w:pPr>
+        <w:spacing w:line="360" w:lineRule="auto"/>
+        <w:jc w:val="both"/>
+        <w:rPr>
+          <w:rFonts w:ascii="Arial" w:hAnsi="Arial" w:cs="Arial"/>
+          <w:sz w:val="24"/>
+          <w:szCs w:val="24"/>
+        </w:rPr>
+      </w:pPr>
+    </w:p>
+    <w:p>
+      <w:pPr>
+        <w:spacing w:line="360" w:lineRule="auto"/>
+        <w:jc w:val="both"/>
+        <w:rPr>
+          <w:rFonts w:ascii="Arial" w:hAnsi="Arial" w:cs="Arial"/>
+          <w:sz w:val="24"/>
+          <w:szCs w:val="24"/>
+        </w:rPr>
+      </w:pPr>
+    </w:p>
+    <w:p>
+      <w:pPr>
+        <w:spacing w:line="360" w:lineRule="auto"/>
+        <w:jc w:val="both"/>
+        <w:rPr>
+          <w:rFonts w:ascii="Arial" w:hAnsi="Arial" w:cs="Arial"/>
+          <w:sz w:val="24"/>
+          <w:szCs w:val="24"/>
+        </w:rPr>
+      </w:pPr>
+    </w:p>
+    <w:p>
+      <w:pPr>
+        <w:spacing w:line="360" w:lineRule="auto"/>
+        <w:jc w:val="both"/>
+        <w:rPr>
+          <w:rFonts w:ascii="Arial" w:hAnsi="Arial" w:cs="Arial"/>
+          <w:sz w:val="24"/>
+          <w:szCs w:val="24"/>
+        </w:rPr>
+      </w:pPr>
+    </w:p>
+    <w:p>
+      <w:pPr>
+        <w:spacing w:line="360" w:lineRule="auto"/>
+        <w:jc w:val="both"/>
+        <w:rPr>
+          <w:rFonts w:ascii="Arial" w:hAnsi="Arial" w:cs="Arial"/>
+          <w:sz w:val="24"/>
+          <w:szCs w:val="24"/>
+        </w:rPr>
+      </w:pPr>
+    </w:p>
+    <w:p>
+      <w:pPr>
+        <w:spacing w:line="360" w:lineRule="auto"/>
+        <w:jc w:val="both"/>
+        <w:rPr>
+          <w:rFonts w:ascii="Arial" w:hAnsi="Arial" w:cs="Arial"/>
+          <w:sz w:val="24"/>
+          <w:szCs w:val="24"/>
+        </w:rPr>
+      </w:pPr>
+    </w:p>
+    <w:p>
+      <w:pPr>
+        <w:spacing w:line="360" w:lineRule="auto"/>
+        <w:jc w:val="both"/>
+        <w:rPr>
+          <w:rFonts w:ascii="Arial" w:hAnsi="Arial" w:cs="Arial"/>
+          <w:sz w:val="24"/>
+          <w:szCs w:val="24"/>
+        </w:rPr>
+      </w:pPr>
+    </w:p>
+    <w:p>
+      <w:pPr>
+        <w:spacing w:line="360" w:lineRule="auto"/>
+        <w:jc w:val="both"/>
+        <w:rPr>
+          <w:rFonts w:ascii="Arial" w:hAnsi="Arial" w:cs="Arial"/>
+          <w:sz w:val="24"/>
+          <w:szCs w:val="24"/>
+        </w:rPr>
+      </w:pPr>
+    </w:p>
+    <w:p>
+      <w:pPr>
+        <w:spacing w:line="360" w:lineRule="auto"/>
+        <w:jc w:val="both"/>
+        <w:rPr>
+          <w:rFonts w:ascii="Arial" w:hAnsi="Arial" w:cs="Arial"/>
+          <w:sz w:val="24"/>
+          <w:szCs w:val="24"/>
+        </w:rPr>
+      </w:pPr>
+    </w:p>
+    <w:p>
+      <w:pPr>
+        <w:spacing w:line="360" w:lineRule="auto"/>
+        <w:jc w:val="both"/>
+        <w:rPr>
+          <w:rFonts w:ascii="Arial" w:hAnsi="Arial" w:cs="Arial"/>
+          <w:sz w:val="24"/>
+          <w:szCs w:val="24"/>
+        </w:rPr>
+      </w:pPr>
+    </w:p>
+    <w:p>
+      <w:pPr>
+        <w:spacing w:line="360" w:lineRule="auto"/>
+        <w:jc w:val="both"/>
+        <w:rPr>
+          <w:rFonts w:ascii="Arial" w:hAnsi="Arial" w:cs="Arial"/>
+          <w:sz w:val="24"/>
+          <w:szCs w:val="24"/>
+        </w:rPr>
+      </w:pPr>
+    </w:p>
+    <w:p>
+      <w:pPr>
+        <w:spacing w:line="360" w:lineRule="auto"/>
+        <w:jc w:val="both"/>
+        <w:rPr>
+          <w:rFonts w:ascii="Arial" w:hAnsi="Arial" w:cs="Arial"/>
+          <w:sz w:val="24"/>
+          <w:szCs w:val="24"/>
+        </w:rPr>
+      </w:pPr>
+    </w:p>
+    <w:p>
+      <w:pPr>
+        <w:spacing w:line="360" w:lineRule="auto"/>
+        <w:jc w:val="both"/>
+        <w:rPr>
+          <w:rFonts w:ascii="Arial" w:hAnsi="Arial" w:cs="Arial"/>
+          <w:sz w:val="24"/>
+          <w:szCs w:val="24"/>
+        </w:rPr>
+      </w:pPr>
+    </w:p>
+    <w:p>
+      <w:pPr>
+        <w:spacing w:line="360" w:lineRule="auto"/>
+        <w:jc w:val="both"/>
+        <w:rPr>
+          <w:rFonts w:ascii="Arial" w:hAnsi="Arial" w:cs="Arial"/>
+          <w:sz w:val="24"/>
+          <w:szCs w:val="24"/>
+        </w:rPr>
+      </w:pPr>
+    </w:p>
+    <w:p>
+      <w:pPr>
+        <w:spacing w:line="360" w:lineRule="auto"/>
+        <w:jc w:val="both"/>
+        <w:rPr>
+          <w:rFonts w:ascii="Arial" w:hAnsi="Arial" w:cs="Arial"/>
+          <w:sz w:val="24"/>
+          <w:szCs w:val="24"/>
+        </w:rPr>
+      </w:pPr>
+    </w:p>
+    <w:p>
+      <w:pPr>
+        <w:spacing w:line="360" w:lineRule="auto"/>
+        <w:jc w:val="both"/>
+        <w:rPr>
+          <w:rFonts w:ascii="Arial" w:hAnsi="Arial" w:cs="Arial"/>
+          <w:sz w:val="24"/>
+          <w:szCs w:val="24"/>
+        </w:rPr>
+      </w:pPr>
+      <w:r>
+        <w:rPr>
+          <w:rFonts w:ascii="Arial" w:hAnsi="Arial" w:cs="Arial"/>
+          <w:sz w:val="24"/>
+          <w:szCs w:val="24"/>
+        </w:rPr>
+        <w:lastRenderedPageBreak/>
+        <w:t xml:space="preserve">De igual manera no sólo esta era la única forma de tener un guía base para el desarrollo </w:t>
+      </w:r>
+      <w:r>
+        <w:rPr>
+          <w:rFonts w:ascii="Arial" w:hAnsi="Arial" w:cs="Arial"/>
+          <w:sz w:val="24"/>
+          <w:szCs w:val="24"/>
+        </w:rPr>
+        <w:t>del código,</w:t>
+      </w:r>
+      <w:r>
+        <w:rPr>
+          <w:rFonts w:ascii="Arial" w:hAnsi="Arial" w:cs="Arial"/>
+          <w:sz w:val="24"/>
+          <w:szCs w:val="24"/>
+        </w:rPr>
+        <w:t xml:space="preserve"> sino </w:t>
+      </w:r>
+      <w:r>
+        <w:rPr>
+          <w:rFonts w:ascii="Arial" w:hAnsi="Arial" w:cs="Arial"/>
+          <w:sz w:val="24"/>
+          <w:szCs w:val="24"/>
+        </w:rPr>
+        <w:t>que están</w:t>
+      </w:r>
+      <w:r>
+        <w:rPr>
+          <w:rFonts w:ascii="Arial" w:hAnsi="Arial" w:cs="Arial"/>
+          <w:sz w:val="24"/>
+          <w:szCs w:val="24"/>
+        </w:rPr>
+        <w:t xml:space="preserve"> presentes l</w:t>
+      </w:r>
+      <w:r>
+        <w:rPr>
+          <w:rFonts w:ascii="Arial" w:hAnsi="Arial" w:cs="Arial"/>
+          <w:sz w:val="24"/>
+          <w:szCs w:val="24"/>
+        </w:rPr>
+        <w:t>a</w:t>
+      </w:r>
+      <w:r>
+        <w:rPr>
+          <w:rFonts w:ascii="Arial" w:hAnsi="Arial" w:cs="Arial"/>
+          <w:sz w:val="24"/>
+          <w:szCs w:val="24"/>
+        </w:rPr>
+        <w:t xml:space="preserve">s </w:t>
+      </w:r>
+      <w:r>
+        <w:rPr>
+          <w:rFonts w:ascii="Arial" w:hAnsi="Arial" w:cs="Arial"/>
+          <w:sz w:val="24"/>
+          <w:szCs w:val="24"/>
+        </w:rPr>
+        <w:t>expresiones</w:t>
+      </w:r>
+      <w:r>
+        <w:rPr>
+          <w:rFonts w:ascii="Arial" w:hAnsi="Arial" w:cs="Arial"/>
+          <w:sz w:val="24"/>
+          <w:szCs w:val="24"/>
+        </w:rPr>
+        <w:t xml:space="preserve"> regulares</w:t>
+      </w:r>
+      <w:r>
+        <w:rPr>
+          <w:rFonts w:ascii="Arial" w:hAnsi="Arial" w:cs="Arial"/>
+          <w:sz w:val="24"/>
+          <w:szCs w:val="24"/>
+        </w:rPr>
+        <w:t>(también conocidas como regex)</w:t>
+      </w:r>
+      <w:r>
+        <w:rPr>
+          <w:rFonts w:ascii="Arial" w:hAnsi="Arial" w:cs="Arial"/>
+          <w:sz w:val="24"/>
+          <w:szCs w:val="24"/>
+        </w:rPr>
+        <w:t>, otro de los temas revisados durante la materia.</w:t>
+      </w:r>
+      <w:r>
+        <w:rPr>
+          <w:rFonts w:ascii="Arial" w:hAnsi="Arial" w:cs="Arial"/>
+          <w:sz w:val="24"/>
+          <w:szCs w:val="24"/>
+        </w:rPr>
+        <w:t xml:space="preserve"> Estos principalmente consisten en una cadena de caracteres utilizadas para encontrar patrones o combinaciones dentro de otras </w:t>
+      </w:r>
+      <w:r>
+        <w:rPr>
+          <w:rFonts w:ascii="Arial" w:hAnsi="Arial" w:cs="Arial"/>
+          <w:sz w:val="24"/>
+          <w:szCs w:val="24"/>
+        </w:rPr>
+        <w:t xml:space="preserve">esto conforme a cierto uso de delimitadores y algunas reglas de sintaxis. Estos cuentan metacaracteres los cuales se pueden ver como condiciones que crea el mismo usuario en caso de requerirlo. </w:t>
+      </w:r>
+    </w:p>
+    <w:p>
+      <w:pPr>
+        <w:spacing w:line="360" w:lineRule="auto"/>
+        <w:jc w:val="both"/>
+        <w:rPr>
+          <w:rFonts w:ascii="Arial" w:hAnsi="Arial" w:cs="Arial"/>
+          <w:sz w:val="24"/>
+          <w:szCs w:val="24"/>
+        </w:rPr>
+      </w:pPr>
+    </w:p>
+    <w:p>
+      <w:pPr>
+        <w:spacing w:line="360" w:lineRule="auto"/>
+        <w:jc w:val="both"/>
+        <w:rPr>
+          <w:rFonts w:ascii="Arial" w:hAnsi="Arial" w:cs="Arial"/>
+          <w:sz w:val="24"/>
+          <w:szCs w:val="24"/>
+        </w:rPr>
+      </w:pPr>
+      <w:r>
+        <w:rPr>
+          <w:rFonts w:ascii="Arial" w:hAnsi="Arial" w:cs="Arial"/>
+          <w:sz w:val="24"/>
+          <w:szCs w:val="24"/>
+        </w:rPr>
+        <w:t>Como tal estos si pueden representar una opción alternativa bastante llamativa, ya que si plantaremos un nuevo punto de vista de nuestro código donde ahora nos enfocáramos en realizar la clasificación léxica de acuerdo</w:t>
+      </w:r>
+      <w:r>
+        <w:rPr>
+          <w:rFonts w:ascii="Arial" w:hAnsi="Arial" w:cs="Arial"/>
+          <w:sz w:val="24"/>
+          <w:szCs w:val="24"/>
+        </w:rPr>
+        <w:t xml:space="preserve"> a</w:t>
+      </w:r>
+      <w:r>
+        <w:rPr>
+          <w:rFonts w:ascii="Arial" w:hAnsi="Arial" w:cs="Arial"/>
+          <w:sz w:val="24"/>
+          <w:szCs w:val="24"/>
+        </w:rPr>
+        <w:t xml:space="preserve"> que los patrones de estos coincidieran con la entrada que se está dando en el código se podría realizar sin ningún inconveniente e incluso programas como Java cuentan con un set de funciones tales como </w:t>
+      </w:r>
+      <w:proofErr w:type="spellStart"/>
+      <w:r>
+        <w:rPr>
+          <w:rFonts w:ascii="Arial" w:hAnsi="Arial" w:cs="Arial"/>
+          <w:sz w:val="24"/>
+          <w:szCs w:val="24"/>
+        </w:rPr>
+        <w:t>exec</w:t>
+      </w:r>
+      <w:proofErr w:type="spellEnd"/>
+      <w:r>
+        <w:rPr>
+          <w:rFonts w:ascii="Arial" w:hAnsi="Arial" w:cs="Arial"/>
+          <w:sz w:val="24"/>
+          <w:szCs w:val="24"/>
+        </w:rPr>
+        <w:t xml:space="preserve">() y test() de </w:t>
+      </w:r>
+      <w:proofErr w:type="spellStart"/>
+      <w:r>
+        <w:rPr>
+          <w:rFonts w:ascii="Arial" w:hAnsi="Arial" w:cs="Arial"/>
+          <w:sz w:val="24"/>
+          <w:szCs w:val="24"/>
+        </w:rPr>
+        <w:t>RegExp</w:t>
+      </w:r>
+      <w:proofErr w:type="spellEnd"/>
+      <w:r>
+        <w:rPr>
+          <w:rFonts w:ascii="Arial" w:hAnsi="Arial" w:cs="Arial"/>
+          <w:sz w:val="24"/>
+          <w:szCs w:val="24"/>
+        </w:rPr>
+        <w:t xml:space="preserve">, con match(), </w:t>
+      </w:r>
+      <w:proofErr w:type="spellStart"/>
+      <w:r>
+        <w:rPr>
+          <w:rFonts w:ascii="Arial" w:hAnsi="Arial" w:cs="Arial"/>
+          <w:sz w:val="24"/>
+          <w:szCs w:val="24"/>
+        </w:rPr>
+        <w:t>matchAll</w:t>
+      </w:r>
+      <w:proofErr w:type="spellEnd"/>
+      <w:r>
+        <w:rPr>
+          <w:rFonts w:ascii="Arial" w:hAnsi="Arial" w:cs="Arial"/>
+          <w:sz w:val="24"/>
+          <w:szCs w:val="24"/>
+        </w:rPr>
+        <w:t xml:space="preserve">(), </w:t>
+      </w:r>
+      <w:proofErr w:type="spellStart"/>
+      <w:r>
+        <w:rPr>
+          <w:rFonts w:ascii="Arial" w:hAnsi="Arial" w:cs="Arial"/>
+          <w:sz w:val="24"/>
+          <w:szCs w:val="24"/>
+        </w:rPr>
+        <w:t>replace</w:t>
+      </w:r>
+      <w:proofErr w:type="spellEnd"/>
+      <w:r>
+        <w:rPr>
+          <w:rFonts w:ascii="Arial" w:hAnsi="Arial" w:cs="Arial"/>
+          <w:sz w:val="24"/>
+          <w:szCs w:val="24"/>
+        </w:rPr>
+        <w:t>()</w:t>
+      </w:r>
+      <w:r>
+        <w:rPr>
+          <w:rFonts w:ascii="Arial" w:hAnsi="Arial" w:cs="Arial"/>
+          <w:sz w:val="24"/>
+          <w:szCs w:val="24"/>
+        </w:rPr>
+        <w:t xml:space="preserve"> entre otras las cuales podrían </w:t>
+      </w:r>
+      <w:r>
+        <w:rPr>
+          <w:rFonts w:ascii="Arial" w:hAnsi="Arial" w:cs="Arial"/>
+          <w:sz w:val="24"/>
+          <w:szCs w:val="24"/>
+        </w:rPr>
+        <w:t>ser de gran ayuda pero como el equipo no tenía una idea muy clara de las expresiones, ninguno había utilizado Java, a profundidad anteriormente, y posiblemente nos hubiera mucho más tiempo adaptarnos con estos, lo mejor fue hacer uso del autómata aunque no se desmerita a las expresiones regulares, ya que una vez aprendiendo a utilizar estás, se pueden aplicar en bastante ámbitos de la informática.</w:t>
+      </w:r>
+    </w:p>
+    <w:p>
+      <w:pPr>
+        <w:spacing w:line="360" w:lineRule="auto"/>
+        <w:jc w:val="both"/>
+        <w:rPr>
+          <w:rFonts w:ascii="Arial" w:hAnsi="Arial" w:cs="Arial"/>
+          <w:sz w:val="24"/>
+          <w:szCs w:val="24"/>
+        </w:rPr>
+      </w:pPr>
+    </w:p>
+    <w:p>
+      <w:pPr>
+        <w:spacing w:line="360" w:lineRule="auto"/>
+        <w:jc w:val="both"/>
+        <w:rPr>
+          <w:rFonts w:ascii="Arial" w:hAnsi="Arial" w:cs="Arial"/>
+          <w:sz w:val="24"/>
+          <w:szCs w:val="24"/>
+        </w:rPr>
+      </w:pPr>
+    </w:p>
+    <w:p>
+      <w:pPr>
+        <w:spacing w:line="360" w:lineRule="auto"/>
+        <w:jc w:val="both"/>
+        <w:rPr>
+          <w:rFonts w:ascii="Arial" w:hAnsi="Arial" w:cs="Arial"/>
+          <w:sz w:val="24"/>
+          <w:szCs w:val="24"/>
+        </w:rPr>
+      </w:pPr>
+    </w:p>
+    <w:p>
+      <w:pPr>
+        <w:spacing w:line="360" w:lineRule="auto"/>
+        <w:jc w:val="both"/>
+        <w:rPr>
+          <w:rFonts w:ascii="Arial" w:hAnsi="Arial" w:cs="Arial"/>
+          <w:sz w:val="24"/>
+          <w:szCs w:val="24"/>
+        </w:rPr>
+      </w:pPr>
+    </w:p>
+    <w:p>
+      <w:pPr>
+        <w:spacing w:line="360" w:lineRule="auto"/>
+        <w:jc w:val="both"/>
+        <w:rPr>
+          <w:rFonts w:ascii="Arial" w:hAnsi="Arial" w:cs="Arial"/>
+          <w:sz w:val="24"/>
+          <w:szCs w:val="24"/>
+        </w:rPr>
+      </w:pPr>
+    </w:p>
+    <w:p>
+      <w:pPr>
+        <w:spacing w:line="360" w:lineRule="auto"/>
+        <w:jc w:val="both"/>
+        <w:rPr>
+          <w:rFonts w:ascii="Arial" w:hAnsi="Arial" w:cs="Arial"/>
+          <w:sz w:val="24"/>
+          <w:szCs w:val="24"/>
+        </w:rPr>
+      </w:pPr>
+    </w:p>
+    <w:p>
+      <w:pPr>
+        <w:spacing w:line="360" w:lineRule="auto"/>
+        <w:jc w:val="both"/>
+        <w:rPr>
+          <w:rFonts w:ascii="Arial" w:hAnsi="Arial" w:cs="Arial"/>
+          <w:sz w:val="24"/>
+          <w:szCs w:val="24"/>
+        </w:rPr>
+      </w:pPr>
+    </w:p>
+    <w:p>
+      <w:pPr>
+        <w:spacing w:line="360" w:lineRule="auto"/>
+        <w:jc w:val="both"/>
+        <w:rPr>
+          <w:rFonts w:ascii="Arial" w:hAnsi="Arial" w:cs="Arial"/>
+          <w:sz w:val="24"/>
+          <w:szCs w:val="24"/>
+        </w:rPr>
+      </w:pPr>
+    </w:p>
+    <w:p>
+      <w:pPr>
+        <w:spacing w:line="360" w:lineRule="auto"/>
+        <w:jc w:val="both"/>
+        <w:rPr>
+          <w:rFonts w:ascii="Arial" w:hAnsi="Arial" w:cs="Arial"/>
+          <w:sz w:val="24"/>
+          <w:szCs w:val="24"/>
+        </w:rPr>
+      </w:pPr>
+    </w:p>
+    <w:p>
+      <w:pPr>
+        <w:spacing w:line="360" w:lineRule="auto"/>
+        <w:jc w:val="both"/>
+        <w:rPr>
+          <w:rFonts w:ascii="Arial" w:hAnsi="Arial" w:cs="Arial"/>
+          <w:sz w:val="24"/>
+          <w:szCs w:val="24"/>
+        </w:rPr>
+      </w:pPr>
+    </w:p>
+    <w:p>
+      <w:pPr>
+        <w:spacing w:line="360" w:lineRule="auto"/>
+        <w:jc w:val="both"/>
+        <w:rPr>
+          <w:rFonts w:ascii="Arial" w:hAnsi="Arial" w:cs="Arial"/>
+          <w:sz w:val="24"/>
+          <w:szCs w:val="24"/>
+        </w:rPr>
+      </w:pPr>
+    </w:p>
+    <w:p>
+      <w:pPr>
+        <w:spacing w:line="360" w:lineRule="auto"/>
+        <w:jc w:val="both"/>
+        <w:rPr>
+          <w:rFonts w:ascii="Arial" w:hAnsi="Arial" w:cs="Arial"/>
+          <w:sz w:val="24"/>
+          <w:szCs w:val="24"/>
+        </w:rPr>
+      </w:pPr>
+    </w:p>
+    <w:p>
+      <w:pPr>
+        <w:spacing w:line="360" w:lineRule="auto"/>
+        <w:jc w:val="both"/>
+        <w:rPr>
+          <w:rFonts w:ascii="Arial" w:hAnsi="Arial" w:cs="Arial"/>
+          <w:sz w:val="24"/>
+          <w:szCs w:val="24"/>
+        </w:rPr>
+      </w:pPr>
+    </w:p>
+    <w:p>
+      <w:pPr>
+        <w:spacing w:line="360" w:lineRule="auto"/>
+        <w:jc w:val="both"/>
+        <w:rPr>
+          <w:rFonts w:ascii="Arial" w:hAnsi="Arial" w:cs="Arial"/>
+          <w:sz w:val="24"/>
+          <w:szCs w:val="24"/>
+        </w:rPr>
+      </w:pPr>
+    </w:p>
+    <w:p>
+      <w:pPr>
+        <w:spacing w:line="360" w:lineRule="auto"/>
+        <w:jc w:val="both"/>
+        <w:rPr>
+          <w:rFonts w:ascii="Arial" w:hAnsi="Arial" w:cs="Arial"/>
+          <w:sz w:val="24"/>
+          <w:szCs w:val="24"/>
+        </w:rPr>
+      </w:pPr>
+    </w:p>
+    <w:p>
+      <w:pPr>
+        <w:spacing w:line="360" w:lineRule="auto"/>
+        <w:jc w:val="both"/>
+        <w:rPr>
+          <w:rFonts w:ascii="Arial" w:hAnsi="Arial" w:cs="Arial"/>
+          <w:sz w:val="24"/>
+          <w:szCs w:val="24"/>
+        </w:rPr>
+      </w:pPr>
+    </w:p>
+    <w:p>
+      <w:pPr>
+        <w:spacing w:line="360" w:lineRule="auto"/>
+        <w:jc w:val="both"/>
+        <w:rPr>
+          <w:rFonts w:ascii="Arial" w:hAnsi="Arial" w:cs="Arial"/>
+          <w:sz w:val="24"/>
+          <w:szCs w:val="24"/>
+        </w:rPr>
+      </w:pPr>
+    </w:p>
+    <w:p>
+      <w:pPr>
+        <w:spacing w:line="360" w:lineRule="auto"/>
+        <w:jc w:val="both"/>
+        <w:rPr>
+          <w:rFonts w:ascii="Arial" w:hAnsi="Arial" w:cs="Arial"/>
+          <w:sz w:val="24"/>
+          <w:szCs w:val="24"/>
+        </w:rPr>
+      </w:pPr>
+    </w:p>
+    <w:p>
+      <w:pPr>
+        <w:spacing w:line="360" w:lineRule="auto"/>
+        <w:jc w:val="both"/>
+        <w:rPr>
+          <w:rFonts w:ascii="Arial" w:hAnsi="Arial" w:cs="Arial"/>
+          <w:sz w:val="24"/>
+          <w:szCs w:val="24"/>
+        </w:rPr>
+      </w:pPr>
+    </w:p>
+    <w:p>
+      <w:pPr>
+        <w:spacing w:line="360" w:lineRule="auto"/>
+        <w:jc w:val="both"/>
+        <w:rPr>
+          <w:rFonts w:ascii="Arial" w:hAnsi="Arial" w:cs="Arial"/>
+          <w:sz w:val="24"/>
+          <w:szCs w:val="24"/>
+        </w:rPr>
+      </w:pPr>
+    </w:p>
+    <w:p>
+      <w:pPr>
+        <w:spacing w:line="360" w:lineRule="auto"/>
+        <w:jc w:val="both"/>
+        <w:rPr>
+          <w:rFonts w:ascii="Arial" w:hAnsi="Arial" w:cs="Arial"/>
+          <w:sz w:val="24"/>
+          <w:szCs w:val="24"/>
+        </w:rPr>
+      </w:pPr>
     </w:p>
     <w:p>
       <w:pPr>
@@ -1181,7 +2068,7 @@
           <w:szCs w:val="24"/>
         </w:rPr>
       </w:pPr>
-      <w:hyperlink r:id="rId6" w:history="1">
+      <w:hyperlink r:id="rId7" w:history="1">
         <w:r>
           <w:rPr>
             <w:rStyle w:val="Hipervnculo"/>
@@ -2091,7 +2978,6 @@
   <w:style w:type="character" w:default="1" w:styleId="Fuentedeprrafopredeter">
     <w:name w:val="Default Paragraph Font"/>
     <w:uiPriority w:val="1"/>
-    <w:semiHidden/>
     <w:unhideWhenUsed/>
   </w:style>
   <w:style w:type="table" w:default="1" w:styleId="Tablanormal">

</xml_diff>

<commit_message>
JFLAP y herramientas UML
</commit_message>
<xml_diff>
--- a/Tarea 6.1/Actividad6.1.docx
+++ b/Tarea 6.1/Actividad6.1.docx
@@ -879,43 +879,6 @@
           <w:sz w:val="24"/>
           <w:szCs w:val="24"/>
         </w:rPr>
-        <w:t xml:space="preserve">- - - - - - - Alternativas de </w:t>
-      </w:r>
-      <w:proofErr w:type="spellStart"/>
-      <w:r>
-        <w:rPr>
-          <w:rFonts w:ascii="Arial" w:hAnsi="Arial" w:cs="Arial"/>
-          <w:sz w:val="24"/>
-          <w:szCs w:val="24"/>
-        </w:rPr>
-        <w:t>Automatas</w:t>
-      </w:r>
-      <w:proofErr w:type="spellEnd"/>
-      <w:r>
-        <w:rPr>
-          <w:rFonts w:ascii="Arial" w:hAnsi="Arial" w:cs="Arial"/>
-          <w:sz w:val="24"/>
-          <w:szCs w:val="24"/>
-        </w:rPr>
-        <w:t xml:space="preserve"> Finitos - - - - - - - </w:t>
-      </w:r>
-    </w:p>
-    <w:p>
-      <w:pPr>
-        <w:spacing w:line="360" w:lineRule="auto"/>
-        <w:jc w:val="both"/>
-        <w:rPr>
-          <w:rFonts w:ascii="Arial" w:hAnsi="Arial" w:cs="Arial"/>
-          <w:sz w:val="24"/>
-          <w:szCs w:val="24"/>
-        </w:rPr>
-      </w:pPr>
-      <w:r>
-        <w:rPr>
-          <w:rFonts w:ascii="Arial" w:hAnsi="Arial" w:cs="Arial"/>
-          <w:sz w:val="24"/>
-          <w:szCs w:val="24"/>
-        </w:rPr>
         <w:t xml:space="preserve">Desde </w:t>
       </w:r>
       <w:r>
@@ -996,7 +959,7 @@
           <w:sz w:val="24"/>
           <w:szCs w:val="24"/>
         </w:rPr>
-        <w:t xml:space="preserve">como tal se asemeja en su mayoría al de un autómata, ya que en este lenguaje principalmente se ve formado por distintos procesos los cuales se van recorriendo de acuerdo a la entrada de un símbolo donde para poder realizar está transacción es necesario que el símbolo se encuentre presente dentro del siguiente proceso. De igual manera estos pueden volver recorrer el mismo el proceso en caso </w:t>
+        <w:t xml:space="preserve">como tal se asemeja en su mayoría al de un autómata, ya que en este lenguaje principalmente se ve formado por distintos procesos los cuales se van recorriendo de acuerdo a la entrada de un símbolo donde para poder realizar está transacción es necesario que el símbolo se encuentre presente dentro del siguiente proceso. De igual manera estos pueden volver recorrer el mismo el proceso en caso de ser necesario y al cumplirse de manera exitosa un camino de estos procesos, </w:t>
       </w:r>
       <w:r>
         <w:rPr>
@@ -1005,7 +968,7 @@
           <w:szCs w:val="24"/>
         </w:rPr>
         <w:lastRenderedPageBreak/>
-        <w:t xml:space="preserve">de ser necesario y al cumplirse de manera exitosa un camino de estos procesos, habrá un estado final en el cual se dice que autómata acepta de manera correcta los símbolos ingresados. Así </w:t>
+        <w:t xml:space="preserve">habrá un estado final en el cual se dice que autómata acepta de manera correcta los símbolos ingresados. Así </w:t>
       </w:r>
       <w:r>
         <w:rPr>
@@ -1459,77 +1422,13 @@
         </w:rPr>
         <w:t xml:space="preserve"> que los patrones de estos coincidieran con la entrada que se está dando en el código se podría realizar sin ningún inconveniente e incluso programas como Java cuentan con un set de funciones tales como </w:t>
       </w:r>
-      <w:proofErr w:type="spellStart"/>
-      <w:r>
-        <w:rPr>
-          <w:rFonts w:ascii="Arial" w:hAnsi="Arial" w:cs="Arial"/>
-          <w:sz w:val="24"/>
-          <w:szCs w:val="24"/>
-        </w:rPr>
-        <w:t>exec</w:t>
-      </w:r>
-      <w:proofErr w:type="spellEnd"/>
-      <w:r>
-        <w:rPr>
-          <w:rFonts w:ascii="Arial" w:hAnsi="Arial" w:cs="Arial"/>
-          <w:sz w:val="24"/>
-          <w:szCs w:val="24"/>
-        </w:rPr>
-        <w:t xml:space="preserve">() y test() de </w:t>
-      </w:r>
-      <w:proofErr w:type="spellStart"/>
-      <w:r>
-        <w:rPr>
-          <w:rFonts w:ascii="Arial" w:hAnsi="Arial" w:cs="Arial"/>
-          <w:sz w:val="24"/>
-          <w:szCs w:val="24"/>
-        </w:rPr>
-        <w:t>RegExp</w:t>
-      </w:r>
-      <w:proofErr w:type="spellEnd"/>
-      <w:r>
-        <w:rPr>
-          <w:rFonts w:ascii="Arial" w:hAnsi="Arial" w:cs="Arial"/>
-          <w:sz w:val="24"/>
-          <w:szCs w:val="24"/>
-        </w:rPr>
-        <w:t xml:space="preserve">, con match(), </w:t>
-      </w:r>
-      <w:proofErr w:type="spellStart"/>
-      <w:r>
-        <w:rPr>
-          <w:rFonts w:ascii="Arial" w:hAnsi="Arial" w:cs="Arial"/>
-          <w:sz w:val="24"/>
-          <w:szCs w:val="24"/>
-        </w:rPr>
-        <w:t>matchAll</w:t>
-      </w:r>
-      <w:proofErr w:type="spellEnd"/>
-      <w:r>
-        <w:rPr>
-          <w:rFonts w:ascii="Arial" w:hAnsi="Arial" w:cs="Arial"/>
-          <w:sz w:val="24"/>
-          <w:szCs w:val="24"/>
-        </w:rPr>
-        <w:t xml:space="preserve">(), </w:t>
-      </w:r>
-      <w:proofErr w:type="spellStart"/>
-      <w:r>
-        <w:rPr>
-          <w:rFonts w:ascii="Arial" w:hAnsi="Arial" w:cs="Arial"/>
-          <w:sz w:val="24"/>
-          <w:szCs w:val="24"/>
-        </w:rPr>
-        <w:t>replace</w:t>
-      </w:r>
-      <w:proofErr w:type="spellEnd"/>
-      <w:r>
-        <w:rPr>
-          <w:rFonts w:ascii="Arial" w:hAnsi="Arial" w:cs="Arial"/>
-          <w:sz w:val="24"/>
-          <w:szCs w:val="24"/>
-        </w:rPr>
-        <w:t>()</w:t>
+      <w:r>
+        <w:rPr>
+          <w:rFonts w:ascii="Arial" w:hAnsi="Arial" w:cs="Arial"/>
+          <w:sz w:val="24"/>
+          <w:szCs w:val="24"/>
+        </w:rPr>
+        <w:t>exec() y test() de RegExp, con match(), matchAll(), replace()</w:t>
       </w:r>
       <w:r>
         <w:rPr>
@@ -1558,299 +1457,249 @@
           <w:szCs w:val="24"/>
         </w:rPr>
       </w:pPr>
-    </w:p>
-    <w:p>
-      <w:pPr>
-        <w:spacing w:line="360" w:lineRule="auto"/>
-        <w:jc w:val="both"/>
-        <w:rPr>
-          <w:rFonts w:ascii="Arial" w:hAnsi="Arial" w:cs="Arial"/>
-          <w:sz w:val="24"/>
-          <w:szCs w:val="24"/>
-        </w:rPr>
-      </w:pPr>
-    </w:p>
-    <w:p>
-      <w:pPr>
-        <w:spacing w:line="360" w:lineRule="auto"/>
-        <w:jc w:val="both"/>
-        <w:rPr>
-          <w:rFonts w:ascii="Arial" w:hAnsi="Arial" w:cs="Arial"/>
-          <w:sz w:val="24"/>
-          <w:szCs w:val="24"/>
-        </w:rPr>
-      </w:pPr>
-    </w:p>
-    <w:p>
-      <w:pPr>
-        <w:spacing w:line="360" w:lineRule="auto"/>
-        <w:jc w:val="both"/>
-        <w:rPr>
-          <w:rFonts w:ascii="Arial" w:hAnsi="Arial" w:cs="Arial"/>
-          <w:sz w:val="24"/>
-          <w:szCs w:val="24"/>
-        </w:rPr>
-      </w:pPr>
-    </w:p>
-    <w:p>
-      <w:pPr>
-        <w:spacing w:line="360" w:lineRule="auto"/>
-        <w:jc w:val="both"/>
-        <w:rPr>
-          <w:rFonts w:ascii="Arial" w:hAnsi="Arial" w:cs="Arial"/>
-          <w:sz w:val="24"/>
-          <w:szCs w:val="24"/>
-        </w:rPr>
-      </w:pPr>
-    </w:p>
-    <w:p>
-      <w:pPr>
-        <w:spacing w:line="360" w:lineRule="auto"/>
-        <w:jc w:val="both"/>
-        <w:rPr>
-          <w:rFonts w:ascii="Arial" w:hAnsi="Arial" w:cs="Arial"/>
-          <w:sz w:val="24"/>
-          <w:szCs w:val="24"/>
-        </w:rPr>
-      </w:pPr>
-    </w:p>
-    <w:p>
-      <w:pPr>
-        <w:spacing w:line="360" w:lineRule="auto"/>
-        <w:jc w:val="both"/>
-        <w:rPr>
-          <w:rFonts w:ascii="Arial" w:hAnsi="Arial" w:cs="Arial"/>
-          <w:sz w:val="24"/>
-          <w:szCs w:val="24"/>
-        </w:rPr>
-      </w:pPr>
-    </w:p>
-    <w:p>
-      <w:pPr>
-        <w:spacing w:line="360" w:lineRule="auto"/>
-        <w:jc w:val="both"/>
-        <w:rPr>
-          <w:rFonts w:ascii="Arial" w:hAnsi="Arial" w:cs="Arial"/>
-          <w:sz w:val="24"/>
-          <w:szCs w:val="24"/>
-        </w:rPr>
-      </w:pPr>
-    </w:p>
-    <w:p>
-      <w:pPr>
-        <w:spacing w:line="360" w:lineRule="auto"/>
-        <w:jc w:val="both"/>
-        <w:rPr>
-          <w:rFonts w:ascii="Arial" w:hAnsi="Arial" w:cs="Arial"/>
-          <w:sz w:val="24"/>
-          <w:szCs w:val="24"/>
-        </w:rPr>
-      </w:pPr>
-    </w:p>
-    <w:p>
-      <w:pPr>
-        <w:spacing w:line="360" w:lineRule="auto"/>
-        <w:jc w:val="both"/>
-        <w:rPr>
-          <w:rFonts w:ascii="Arial" w:hAnsi="Arial" w:cs="Arial"/>
-          <w:sz w:val="24"/>
-          <w:szCs w:val="24"/>
-        </w:rPr>
-      </w:pPr>
-    </w:p>
-    <w:p>
-      <w:pPr>
-        <w:spacing w:line="360" w:lineRule="auto"/>
-        <w:jc w:val="both"/>
-        <w:rPr>
-          <w:rFonts w:ascii="Arial" w:hAnsi="Arial" w:cs="Arial"/>
-          <w:sz w:val="24"/>
-          <w:szCs w:val="24"/>
-        </w:rPr>
-      </w:pPr>
-    </w:p>
-    <w:p>
-      <w:pPr>
-        <w:spacing w:line="360" w:lineRule="auto"/>
-        <w:jc w:val="both"/>
-        <w:rPr>
-          <w:rFonts w:ascii="Arial" w:hAnsi="Arial" w:cs="Arial"/>
-          <w:sz w:val="24"/>
-          <w:szCs w:val="24"/>
-        </w:rPr>
-      </w:pPr>
-    </w:p>
-    <w:p>
-      <w:pPr>
-        <w:spacing w:line="360" w:lineRule="auto"/>
-        <w:jc w:val="both"/>
-        <w:rPr>
-          <w:rFonts w:ascii="Arial" w:hAnsi="Arial" w:cs="Arial"/>
-          <w:sz w:val="24"/>
-          <w:szCs w:val="24"/>
-        </w:rPr>
-      </w:pPr>
-    </w:p>
-    <w:p>
-      <w:pPr>
-        <w:spacing w:line="360" w:lineRule="auto"/>
-        <w:jc w:val="both"/>
-        <w:rPr>
-          <w:rFonts w:ascii="Arial" w:hAnsi="Arial" w:cs="Arial"/>
-          <w:sz w:val="24"/>
-          <w:szCs w:val="24"/>
-        </w:rPr>
-      </w:pPr>
-    </w:p>
-    <w:p>
-      <w:pPr>
-        <w:spacing w:line="360" w:lineRule="auto"/>
-        <w:jc w:val="both"/>
-        <w:rPr>
-          <w:rFonts w:ascii="Arial" w:hAnsi="Arial" w:cs="Arial"/>
-          <w:sz w:val="24"/>
-          <w:szCs w:val="24"/>
-        </w:rPr>
-      </w:pPr>
-    </w:p>
-    <w:p>
-      <w:pPr>
-        <w:spacing w:line="360" w:lineRule="auto"/>
-        <w:jc w:val="both"/>
-        <w:rPr>
-          <w:rFonts w:ascii="Arial" w:hAnsi="Arial" w:cs="Arial"/>
-          <w:sz w:val="24"/>
-          <w:szCs w:val="24"/>
-        </w:rPr>
-      </w:pPr>
-    </w:p>
-    <w:p>
-      <w:pPr>
-        <w:spacing w:line="360" w:lineRule="auto"/>
-        <w:jc w:val="both"/>
-        <w:rPr>
-          <w:rFonts w:ascii="Arial" w:hAnsi="Arial" w:cs="Arial"/>
-          <w:sz w:val="24"/>
-          <w:szCs w:val="24"/>
-        </w:rPr>
-      </w:pPr>
-    </w:p>
-    <w:p>
-      <w:pPr>
-        <w:spacing w:line="360" w:lineRule="auto"/>
-        <w:jc w:val="both"/>
-        <w:rPr>
-          <w:rFonts w:ascii="Arial" w:hAnsi="Arial" w:cs="Arial"/>
-          <w:sz w:val="24"/>
-          <w:szCs w:val="24"/>
-        </w:rPr>
-      </w:pPr>
-    </w:p>
-    <w:p>
-      <w:pPr>
-        <w:spacing w:line="360" w:lineRule="auto"/>
-        <w:jc w:val="both"/>
-        <w:rPr>
-          <w:rFonts w:ascii="Arial" w:hAnsi="Arial" w:cs="Arial"/>
-          <w:sz w:val="24"/>
-          <w:szCs w:val="24"/>
-        </w:rPr>
-      </w:pPr>
-    </w:p>
-    <w:p>
-      <w:pPr>
-        <w:spacing w:line="360" w:lineRule="auto"/>
-        <w:jc w:val="both"/>
-        <w:rPr>
-          <w:rFonts w:ascii="Arial" w:hAnsi="Arial" w:cs="Arial"/>
-          <w:sz w:val="24"/>
-          <w:szCs w:val="24"/>
-        </w:rPr>
-      </w:pPr>
-    </w:p>
-    <w:p>
-      <w:pPr>
-        <w:spacing w:line="360" w:lineRule="auto"/>
-        <w:jc w:val="both"/>
-        <w:rPr>
-          <w:rFonts w:ascii="Arial" w:hAnsi="Arial" w:cs="Arial"/>
-          <w:sz w:val="24"/>
-          <w:szCs w:val="24"/>
-        </w:rPr>
-      </w:pPr>
-    </w:p>
-    <w:p>
-      <w:pPr>
-        <w:spacing w:line="360" w:lineRule="auto"/>
-        <w:jc w:val="both"/>
-        <w:rPr>
-          <w:rFonts w:ascii="Arial" w:hAnsi="Arial" w:cs="Arial"/>
-          <w:sz w:val="24"/>
-          <w:szCs w:val="24"/>
-        </w:rPr>
-      </w:pPr>
-      <w:r>
-        <w:rPr>
-          <w:rFonts w:ascii="Arial" w:hAnsi="Arial" w:cs="Arial"/>
-          <w:sz w:val="24"/>
-          <w:szCs w:val="24"/>
-        </w:rPr>
-        <w:t xml:space="preserve">En cuanto al trabajo colaborativo, para un mejor manejo de código, e igualmente de documentos, nosotros utilizamos GitHub por ser requisito del profesor, además de su popularidad, y que siempre es la primera opción para soluciones de este tipo. Sin embargo, existen otras alternativas como </w:t>
-      </w:r>
-      <w:proofErr w:type="spellStart"/>
-      <w:r>
-        <w:rPr>
-          <w:rFonts w:ascii="Arial" w:hAnsi="Arial" w:cs="Arial"/>
-          <w:sz w:val="24"/>
-          <w:szCs w:val="24"/>
-        </w:rPr>
-        <w:t>Gitlab</w:t>
-      </w:r>
-      <w:proofErr w:type="spellEnd"/>
-      <w:r>
-        <w:rPr>
-          <w:rFonts w:ascii="Arial" w:hAnsi="Arial" w:cs="Arial"/>
-          <w:sz w:val="24"/>
-          <w:szCs w:val="24"/>
-        </w:rPr>
-        <w:t>, que ofrece numerosas y útiles características en su DVCS, como, por ejemplo, un proyecto wiki integrado y una página web de proyecto. Las</w:t>
-      </w:r>
-      <w:r>
-        <w:rPr>
-          <w:rFonts w:ascii="Arial" w:hAnsi="Arial" w:cs="Arial"/>
-          <w:sz w:val="24"/>
-          <w:szCs w:val="24"/>
-        </w:rPr>
-        <w:t xml:space="preserve"> continuas capacidades de integración de </w:t>
-      </w:r>
-      <w:proofErr w:type="spellStart"/>
-      <w:r>
-        <w:rPr>
-          <w:rFonts w:ascii="Arial" w:hAnsi="Arial" w:cs="Arial"/>
-          <w:sz w:val="24"/>
-          <w:szCs w:val="24"/>
-        </w:rPr>
-        <w:t>GitLab</w:t>
-      </w:r>
-      <w:proofErr w:type="spellEnd"/>
-      <w:r>
-        <w:rPr>
-          <w:rFonts w:ascii="Arial" w:hAnsi="Arial" w:cs="Arial"/>
-          <w:sz w:val="24"/>
-          <w:szCs w:val="24"/>
-        </w:rPr>
-        <w:t xml:space="preserve"> automatizan el análisis y la entrega del código, lo que permite ahorrar tiempo en la fase de prueba. Con un visor de código, </w:t>
-      </w:r>
-      <w:proofErr w:type="spellStart"/>
-      <w:r>
-        <w:rPr>
-          <w:rFonts w:ascii="Arial" w:hAnsi="Arial" w:cs="Arial"/>
-          <w:sz w:val="24"/>
-          <w:szCs w:val="24"/>
-        </w:rPr>
-        <w:t>pull</w:t>
-      </w:r>
-      <w:proofErr w:type="spellEnd"/>
+      <w:r>
+        <w:rPr>
+          <w:rFonts w:ascii="Arial" w:hAnsi="Arial" w:cs="Arial"/>
+          <w:sz w:val="24"/>
+          <w:szCs w:val="24"/>
+        </w:rPr>
+        <w:t>En cuanto al trabajo colaborativo, para un mejor manejo de código, e igualmente de documentos, nosotros utilizamos GitHub por ser requisito del profesor, además de su popularidad, y que siempre es la primera opción para soluciones de este tipo. Sin embargo, existen otras alternativas como Gitlab, que ofrece numerosas y útiles características en su DVCS, como, por ejemplo, un proyecto wiki integrado y una página web de proyecto. Las</w:t>
+      </w:r>
+      <w:r>
+        <w:rPr>
+          <w:rFonts w:ascii="Arial" w:hAnsi="Arial" w:cs="Arial"/>
+          <w:sz w:val="24"/>
+          <w:szCs w:val="24"/>
+        </w:rPr>
+        <w:t xml:space="preserve"> continuas capacidades de integración de GitLab automatizan el análisis y la entrega del código, lo que permite ahorrar tiempo en la fase de prueba. Con un visor de código, pull requests y un práctico método para solucionar conflictos, GitLab permite acceder a todos los aspectos más importantes de tu proyecto.</w:t>
+      </w:r>
+      <w:r>
+        <w:rPr>
+          <w:rFonts w:ascii="Arial" w:hAnsi="Arial" w:cs="Arial"/>
+          <w:sz w:val="24"/>
+          <w:szCs w:val="24"/>
+        </w:rPr>
+        <w:t xml:space="preserve"> En documentos, consideramos que una alternativa que sería más </w:t>
+      </w:r>
+      <w:r>
+        <w:rPr>
+          <w:rFonts w:ascii="Arial" w:hAnsi="Arial" w:cs="Arial"/>
+          <w:sz w:val="24"/>
+          <w:szCs w:val="24"/>
+        </w:rPr>
+        <w:lastRenderedPageBreak/>
+        <w:t>eficiente es un procesador de texto en línea como Google Docs, pues facilita la edición observando los cambios realizados por los otros colaboradores en tiempo real.</w:t>
+      </w:r>
+    </w:p>
+    <w:p>
+      <w:pPr>
+        <w:spacing w:line="360" w:lineRule="auto"/>
+        <w:jc w:val="both"/>
+        <w:rPr>
+          <w:rFonts w:ascii="Arial" w:hAnsi="Arial" w:cs="Arial"/>
+          <w:sz w:val="24"/>
+          <w:szCs w:val="24"/>
+        </w:rPr>
+      </w:pPr>
+      <w:r>
+        <w:rPr>
+          <w:rFonts w:ascii="Arial" w:hAnsi="Arial" w:cs="Arial"/>
+          <w:sz w:val="24"/>
+          <w:szCs w:val="24"/>
+        </w:rPr>
+        <w:t>En nuestro caso, por ser un lenguaje en el cuál hemos tenido más práctica, utilizamos C++, dónde se realizó el algoritmo para el resaltador de sintaxis, que después de realizar el análisis, generaba un archivo</w:t>
+      </w:r>
+      <w:r>
+        <w:rPr>
+          <w:rFonts w:ascii="Arial" w:hAnsi="Arial" w:cs="Arial"/>
+          <w:sz w:val="24"/>
+          <w:szCs w:val="24"/>
+        </w:rPr>
+        <w:t xml:space="preserve"> HTML</w:t>
+      </w:r>
+      <w:r>
+        <w:rPr>
+          <w:rFonts w:ascii="Arial" w:hAnsi="Arial" w:cs="Arial"/>
+          <w:sz w:val="24"/>
+          <w:szCs w:val="24"/>
+        </w:rPr>
+        <w:t xml:space="preserve">, </w:t>
+      </w:r>
+      <w:r>
+        <w:rPr>
+          <w:rFonts w:ascii="Arial" w:hAnsi="Arial" w:cs="Arial"/>
+          <w:sz w:val="24"/>
+          <w:szCs w:val="24"/>
+        </w:rPr>
+        <w:t>con los estilos que determinamos en otro archivo CSS. Para ello, otra solución que podría mejorar este proceso sería realizarlo en un lenguaje de programación como Python, donde podemos utilizar algún motor de plantillas como django template, jinja2 o genshi.</w:t>
+      </w:r>
+    </w:p>
+    <w:p>
+      <w:pPr>
+        <w:spacing w:line="360" w:lineRule="auto"/>
+        <w:jc w:val="both"/>
+        <w:rPr>
+          <w:rFonts w:ascii="Arial" w:hAnsi="Arial" w:cs="Arial"/>
+          <w:sz w:val="24"/>
+          <w:szCs w:val="24"/>
+        </w:rPr>
+      </w:pPr>
+      <w:r>
+        <w:rPr>
+          <w:rFonts w:ascii="Arial" w:hAnsi="Arial" w:cs="Arial"/>
+          <w:sz w:val="24"/>
+          <w:szCs w:val="24"/>
+        </w:rPr>
+        <w:t>Por a parte del uso de herramientas UML, app.diagrams.net fue la página la cual equipo</w:t>
+      </w:r>
+      <w:r>
+        <w:rPr>
+          <w:rFonts w:ascii="Arial" w:hAnsi="Arial" w:cs="Arial"/>
+          <w:sz w:val="24"/>
+          <w:szCs w:val="24"/>
+        </w:rPr>
+        <w:t xml:space="preserve"> sólo</w:t>
+      </w:r>
+      <w:r>
+        <w:rPr>
+          <w:rFonts w:ascii="Arial" w:hAnsi="Arial" w:cs="Arial"/>
+          <w:sz w:val="24"/>
+          <w:szCs w:val="24"/>
+        </w:rPr>
+        <w:t xml:space="preserve"> utilizó al momento de diseñar el diagrama de nuestro </w:t>
+      </w:r>
+      <w:r>
+        <w:rPr>
+          <w:rFonts w:ascii="Arial" w:hAnsi="Arial" w:cs="Arial"/>
+          <w:sz w:val="24"/>
+          <w:szCs w:val="24"/>
+        </w:rPr>
+        <w:t>autómata</w:t>
+      </w:r>
+      <w:r>
+        <w:rPr>
+          <w:rFonts w:ascii="Arial" w:hAnsi="Arial" w:cs="Arial"/>
+          <w:sz w:val="24"/>
+          <w:szCs w:val="24"/>
+        </w:rPr>
+        <w:t xml:space="preserve"> finito para la solución</w:t>
+      </w:r>
+      <w:r>
+        <w:rPr>
+          <w:rFonts w:ascii="Arial" w:hAnsi="Arial" w:cs="Arial"/>
+          <w:sz w:val="24"/>
+          <w:szCs w:val="24"/>
+        </w:rPr>
+        <w:t xml:space="preserve"> de la situación,</w:t>
+      </w:r>
+      <w:r>
+        <w:rPr>
+          <w:rFonts w:ascii="Arial" w:hAnsi="Arial" w:cs="Arial"/>
+          <w:sz w:val="24"/>
+          <w:szCs w:val="24"/>
+        </w:rPr>
+        <w:t xml:space="preserve"> aunque este no es necesariamente para </w:t>
+      </w:r>
+      <w:r>
+        <w:rPr>
+          <w:rFonts w:ascii="Arial" w:hAnsi="Arial" w:cs="Arial"/>
+          <w:sz w:val="24"/>
+          <w:szCs w:val="24"/>
+        </w:rPr>
+        <w:t xml:space="preserve">hacer demostraciones de diagramas </w:t>
+      </w:r>
+      <w:r>
+        <w:rPr>
+          <w:rFonts w:ascii="Arial" w:hAnsi="Arial" w:cs="Arial"/>
+          <w:sz w:val="24"/>
+          <w:szCs w:val="24"/>
+        </w:rPr>
+        <w:t>de este tipo</w:t>
+      </w:r>
+      <w:r>
+        <w:rPr>
+          <w:rFonts w:ascii="Arial" w:hAnsi="Arial" w:cs="Arial"/>
+          <w:sz w:val="24"/>
+          <w:szCs w:val="24"/>
+        </w:rPr>
+        <w:t xml:space="preserve">, ya que </w:t>
+      </w:r>
+      <w:r>
+        <w:rPr>
+          <w:rFonts w:ascii="Arial" w:hAnsi="Arial" w:cs="Arial"/>
+          <w:sz w:val="24"/>
+          <w:szCs w:val="24"/>
+        </w:rPr>
+        <w:t>app diagrams ofrece una gran variedad de tipos de diagramas que pueden utilizarse para demostrar el funcionamiento más a detalle de un código que esté en desarrollo o incluso ya haya sido finalizado, aspectos más técnicos que sean necesarios mostrarse al equipo de trabajo o viendo desde un lado más profesional a un cliente y se nos ofrece una amplia gama de opciones en caso de necesitar descargar  alguno de los trabajos realizados o incluso poder guardar estos en la nube como Google Drive o One Drive en caso de requerirlo. Sin embargo, está no es la única herramienta de diagramas UML disponible en la red ya que existen otras herramientas alternativas entre las cuales podemos encontrar a LucidChart. Este al</w:t>
+      </w:r>
+      <w:r>
+        <w:rPr>
+          <w:rFonts w:ascii="Arial" w:hAnsi="Arial" w:cs="Arial"/>
+          <w:sz w:val="24"/>
+          <w:szCs w:val="24"/>
+        </w:rPr>
+        <w:t xml:space="preserve"> igual que app.diagrams, nos ofrece una amplia variedad de distintos diagramas, aunque en este caso, está herramienta se ve apoyada por distintos plugins de integración de plataformas tales como Java, Slack, Google Drive y Microsoft Teams donde todo el sistema del interfaz y como funciona va más dirigido hacia gente que no se dedique como tal para esto o vaya iniciando ya que por la parte diagrams.net, se nos especifica que vas orientada a personas expertas como desarrolladores, administrador de redes, diseñadores, entre otr</w:t>
+      </w:r>
+      <w:r>
+        <w:rPr>
+          <w:rFonts w:ascii="Arial" w:hAnsi="Arial" w:cs="Arial"/>
+          <w:sz w:val="24"/>
+          <w:szCs w:val="24"/>
+        </w:rPr>
+        <w:t>os</w:t>
+      </w:r>
+      <w:r>
+        <w:rPr>
+          <w:rFonts w:ascii="Arial" w:hAnsi="Arial" w:cs="Arial"/>
+          <w:sz w:val="24"/>
+          <w:szCs w:val="24"/>
+        </w:rPr>
+        <w:t>.</w:t>
+      </w:r>
+    </w:p>
+    <w:p>
+      <w:pPr>
+        <w:spacing w:line="360" w:lineRule="auto"/>
+        <w:jc w:val="both"/>
+        <w:rPr>
+          <w:rFonts w:ascii="Arial" w:hAnsi="Arial" w:cs="Arial"/>
+          <w:sz w:val="24"/>
+          <w:szCs w:val="24"/>
+        </w:rPr>
+      </w:pPr>
+      <w:r>
+        <w:rPr>
+          <w:rFonts w:ascii="Arial" w:hAnsi="Arial" w:cs="Arial"/>
+          <w:sz w:val="24"/>
+          <w:szCs w:val="24"/>
+        </w:rPr>
+        <w:lastRenderedPageBreak/>
+        <w:t xml:space="preserve">Otra herramienta la cual nos fue de gran utilidad para probar si </w:t>
+      </w:r>
+      <w:r>
+        <w:rPr>
+          <w:rFonts w:ascii="Arial" w:hAnsi="Arial" w:cs="Arial"/>
+          <w:sz w:val="24"/>
+          <w:szCs w:val="24"/>
+        </w:rPr>
+        <w:t xml:space="preserve">el autómata finito que habíamos creado sería capaz de cubrir la situación problema planteada fue JFlap, la cual nos ofrece opciones como diseñar y usar expresiones regulares, gramáticas, autómatas de pilas y finitos. Esta herramienta funciona con Java por lo cual es necesario contar un JDK para su uso. Al usarla tenemos un menú con muchas opciones y obviamente en nuestro caso optamos por el autómata finito donde al usarlo, podemos ir creando los distintos procesos que necesitamos al igual que los símbolos que son necesarios para las transiciones y es funcional ya que nos permite probar con entradas del usuario y en el programa se nos va mostrando como se va recorriendo los distintos procesos y la finalización </w:t>
+      </w:r>
+      <w:r>
+        <w:rPr>
+          <w:rFonts w:ascii="Arial" w:hAnsi="Arial" w:cs="Arial"/>
+          <w:sz w:val="24"/>
+          <w:szCs w:val="24"/>
+        </w:rPr>
+        <w:t>de este</w:t>
+      </w:r>
+      <w:r>
+        <w:rPr>
+          <w:rFonts w:ascii="Arial" w:hAnsi="Arial" w:cs="Arial"/>
+          <w:sz w:val="24"/>
+          <w:szCs w:val="24"/>
+        </w:rPr>
+        <w:t>.</w:t>
+      </w:r>
       <w:r>
         <w:rPr>
           <w:rFonts w:ascii="Arial" w:hAnsi="Arial" w:cs="Arial"/>
@@ -1859,68 +1708,102 @@
         </w:rPr>
         <w:t xml:space="preserve"> </w:t>
       </w:r>
-      <w:proofErr w:type="spellStart"/>
-      <w:r>
-        <w:rPr>
-          <w:rFonts w:ascii="Arial" w:hAnsi="Arial" w:cs="Arial"/>
-          <w:sz w:val="24"/>
-          <w:szCs w:val="24"/>
-        </w:rPr>
-        <w:t>requests</w:t>
-      </w:r>
-      <w:proofErr w:type="spellEnd"/>
-      <w:r>
-        <w:rPr>
-          <w:rFonts w:ascii="Arial" w:hAnsi="Arial" w:cs="Arial"/>
-          <w:sz w:val="24"/>
-          <w:szCs w:val="24"/>
-        </w:rPr>
-        <w:t xml:space="preserve"> y un práctico método para solucionar conflictos, </w:t>
-      </w:r>
-      <w:proofErr w:type="spellStart"/>
-      <w:r>
-        <w:rPr>
-          <w:rFonts w:ascii="Arial" w:hAnsi="Arial" w:cs="Arial"/>
-          <w:sz w:val="24"/>
-          <w:szCs w:val="24"/>
-        </w:rPr>
-        <w:t>GitLab</w:t>
-      </w:r>
-      <w:proofErr w:type="spellEnd"/>
-      <w:r>
-        <w:rPr>
-          <w:rFonts w:ascii="Arial" w:hAnsi="Arial" w:cs="Arial"/>
-          <w:sz w:val="24"/>
-          <w:szCs w:val="24"/>
-        </w:rPr>
-        <w:t xml:space="preserve"> permite acceder a todos los aspectos más importantes de tu proyecto.</w:t>
-      </w:r>
-      <w:r>
-        <w:rPr>
-          <w:rFonts w:ascii="Arial" w:hAnsi="Arial" w:cs="Arial"/>
-          <w:sz w:val="24"/>
-          <w:szCs w:val="24"/>
-        </w:rPr>
-        <w:t xml:space="preserve"> En documentos, consideramos que una alternativa que sería más eficiente es un procesador de texto en línea como Google </w:t>
-      </w:r>
-      <w:proofErr w:type="spellStart"/>
-      <w:r>
-        <w:rPr>
-          <w:rFonts w:ascii="Arial" w:hAnsi="Arial" w:cs="Arial"/>
-          <w:sz w:val="24"/>
-          <w:szCs w:val="24"/>
-        </w:rPr>
-        <w:t>Docs</w:t>
-      </w:r>
-      <w:proofErr w:type="spellEnd"/>
-      <w:r>
-        <w:rPr>
-          <w:rFonts w:ascii="Arial" w:hAnsi="Arial" w:cs="Arial"/>
-          <w:sz w:val="24"/>
-          <w:szCs w:val="24"/>
-        </w:rPr>
-        <w:t xml:space="preserve">, pues facilita la </w:t>
-      </w:r>
+    </w:p>
+    <w:p>
+      <w:pPr>
+        <w:spacing w:line="360" w:lineRule="auto"/>
+        <w:jc w:val="both"/>
+        <w:rPr>
+          <w:rFonts w:ascii="Arial" w:hAnsi="Arial" w:cs="Arial"/>
+          <w:sz w:val="24"/>
+          <w:szCs w:val="24"/>
+        </w:rPr>
+      </w:pPr>
+      <w:r>
+        <w:rPr>
+          <w:rFonts w:ascii="Arial" w:hAnsi="Arial" w:cs="Arial"/>
+          <w:sz w:val="24"/>
+          <w:szCs w:val="24"/>
+        </w:rPr>
+        <w:t>Aunque el equipo durante las pruebas del DFA, encontró una herramienta alternativa conocida como Jsflap, una herramienta para la construcción de NFA Y DFA por medio de la Web y algo interesante es que está se encuentra basada en JFlap por lo cual pensamos que sería una buena opción en caso de tener algún problema con JFlap, aunque desde la perspectiva de todos los integrantes Jsflap es inferior a JFlap en aspectos como opciones de diseño ya que por parte de Jsflap solo podemos crear un autómata finito o una máquina de Turing y que no cuenta con una versión descargable pero fuera de eso, si se busca crear un diseño rápido y ver si es funcional Jsflap cubre esos puntos ya que este de igual manera acepta entradas del usuario que validen los procesos del autómata por lo cual es una  herramienta alternativa que pudo llegar a cubrir las necesidades que se nos presentarán en el desarrollo del proyecto.</w:t>
+      </w:r>
+    </w:p>
+    <w:p>
+      <w:pPr>
+        <w:spacing w:line="360" w:lineRule="auto"/>
+        <w:jc w:val="both"/>
+        <w:rPr>
+          <w:rFonts w:ascii="Arial" w:hAnsi="Arial" w:cs="Arial"/>
+          <w:sz w:val="24"/>
+          <w:szCs w:val="24"/>
+        </w:rPr>
+      </w:pPr>
+    </w:p>
+    <w:p>
+      <w:pPr>
+        <w:spacing w:line="360" w:lineRule="auto"/>
+        <w:jc w:val="both"/>
+        <w:rPr>
+          <w:rFonts w:ascii="Arial" w:hAnsi="Arial" w:cs="Arial"/>
+          <w:sz w:val="24"/>
+          <w:szCs w:val="24"/>
+        </w:rPr>
+      </w:pPr>
+    </w:p>
+    <w:p>
+      <w:pPr>
+        <w:spacing w:line="360" w:lineRule="auto"/>
+        <w:jc w:val="both"/>
+        <w:rPr>
+          <w:rFonts w:ascii="Arial" w:hAnsi="Arial" w:cs="Arial"/>
+          <w:sz w:val="24"/>
+          <w:szCs w:val="24"/>
+        </w:rPr>
+      </w:pPr>
+    </w:p>
+    <w:p>
+      <w:pPr>
+        <w:spacing w:line="360" w:lineRule="auto"/>
+        <w:jc w:val="both"/>
+        <w:rPr>
+          <w:rFonts w:ascii="Arial" w:hAnsi="Arial" w:cs="Arial"/>
+          <w:sz w:val="24"/>
+          <w:szCs w:val="24"/>
+        </w:rPr>
+      </w:pPr>
+    </w:p>
+    <w:p>
+      <w:pPr>
+        <w:spacing w:line="360" w:lineRule="auto"/>
+        <w:jc w:val="both"/>
+        <w:rPr>
+          <w:rFonts w:ascii="Arial" w:hAnsi="Arial" w:cs="Arial"/>
+          <w:sz w:val="24"/>
+          <w:szCs w:val="24"/>
+        </w:rPr>
+      </w:pPr>
+    </w:p>
+    <w:p>
+      <w:pPr>
+        <w:spacing w:line="360" w:lineRule="auto"/>
+        <w:jc w:val="both"/>
+        <w:rPr>
+          <w:rFonts w:ascii="Arial" w:hAnsi="Arial" w:cs="Arial"/>
+          <w:sz w:val="24"/>
+          <w:szCs w:val="24"/>
+        </w:rPr>
+      </w:pPr>
+    </w:p>
+    <w:p>
+      <w:pPr>
+        <w:spacing w:line="360" w:lineRule="auto"/>
+        <w:jc w:val="both"/>
+        <w:rPr>
+          <w:rFonts w:ascii="Arial" w:hAnsi="Arial" w:cs="Arial"/>
+          <w:sz w:val="24"/>
+          <w:szCs w:val="24"/>
+        </w:rPr>
+      </w:pPr>
       <w:r>
         <w:rPr>
           <w:rFonts w:ascii="Arial" w:hAnsi="Arial" w:cs="Arial"/>
@@ -1928,133 +1811,6 @@
           <w:szCs w:val="24"/>
         </w:rPr>
         <w:lastRenderedPageBreak/>
-        <w:t>edición observando los cambios realizados por los otros colaboradores en tiempo real.</w:t>
-      </w:r>
-    </w:p>
-    <w:p>
-      <w:pPr>
-        <w:spacing w:line="360" w:lineRule="auto"/>
-        <w:jc w:val="both"/>
-        <w:rPr>
-          <w:rFonts w:ascii="Arial" w:hAnsi="Arial" w:cs="Arial"/>
-          <w:sz w:val="24"/>
-          <w:szCs w:val="24"/>
-        </w:rPr>
-      </w:pPr>
-      <w:r>
-        <w:rPr>
-          <w:rFonts w:ascii="Arial" w:hAnsi="Arial" w:cs="Arial"/>
-          <w:sz w:val="24"/>
-          <w:szCs w:val="24"/>
-        </w:rPr>
-        <w:t>En nuestro caso, por ser un lenguaje en el cuál hemos tenido más práctica, utilizamos C++, dónde se realizó el algoritmo para el resaltador de sintaxis, que después de realizar el análisis, generaba un archivo</w:t>
-      </w:r>
-      <w:r>
-        <w:rPr>
-          <w:rFonts w:ascii="Arial" w:hAnsi="Arial" w:cs="Arial"/>
-          <w:sz w:val="24"/>
-          <w:szCs w:val="24"/>
-        </w:rPr>
-        <w:t xml:space="preserve"> HTML</w:t>
-      </w:r>
-      <w:r>
-        <w:rPr>
-          <w:rFonts w:ascii="Arial" w:hAnsi="Arial" w:cs="Arial"/>
-          <w:sz w:val="24"/>
-          <w:szCs w:val="24"/>
-        </w:rPr>
-        <w:t xml:space="preserve">, </w:t>
-      </w:r>
-      <w:r>
-        <w:rPr>
-          <w:rFonts w:ascii="Arial" w:hAnsi="Arial" w:cs="Arial"/>
-          <w:sz w:val="24"/>
-          <w:szCs w:val="24"/>
-        </w:rPr>
-        <w:t xml:space="preserve">con los estilos que determinamos en otro archivo CSS. Para ello, otra solución que podría mejorar este proceso sería realizarlo en un lenguaje de programación como Python, donde podemos utilizar algún motor de plantillas como </w:t>
-      </w:r>
-      <w:proofErr w:type="spellStart"/>
-      <w:r>
-        <w:rPr>
-          <w:rFonts w:ascii="Arial" w:hAnsi="Arial" w:cs="Arial"/>
-          <w:sz w:val="24"/>
-          <w:szCs w:val="24"/>
-        </w:rPr>
-        <w:t>django</w:t>
-      </w:r>
-      <w:proofErr w:type="spellEnd"/>
-      <w:r>
-        <w:rPr>
-          <w:rFonts w:ascii="Arial" w:hAnsi="Arial" w:cs="Arial"/>
-          <w:sz w:val="24"/>
-          <w:szCs w:val="24"/>
-        </w:rPr>
-        <w:t xml:space="preserve"> </w:t>
-      </w:r>
-      <w:proofErr w:type="spellStart"/>
-      <w:r>
-        <w:rPr>
-          <w:rFonts w:ascii="Arial" w:hAnsi="Arial" w:cs="Arial"/>
-          <w:sz w:val="24"/>
-          <w:szCs w:val="24"/>
-        </w:rPr>
-        <w:t>template</w:t>
-      </w:r>
-      <w:proofErr w:type="spellEnd"/>
-      <w:r>
-        <w:rPr>
-          <w:rFonts w:ascii="Arial" w:hAnsi="Arial" w:cs="Arial"/>
-          <w:sz w:val="24"/>
-          <w:szCs w:val="24"/>
-        </w:rPr>
-        <w:t xml:space="preserve">, jinja2 o </w:t>
-      </w:r>
-      <w:proofErr w:type="spellStart"/>
-      <w:r>
-        <w:rPr>
-          <w:rFonts w:ascii="Arial" w:hAnsi="Arial" w:cs="Arial"/>
-          <w:sz w:val="24"/>
-          <w:szCs w:val="24"/>
-        </w:rPr>
-        <w:t>genshi</w:t>
-      </w:r>
-      <w:proofErr w:type="spellEnd"/>
-      <w:r>
-        <w:rPr>
-          <w:rFonts w:ascii="Arial" w:hAnsi="Arial" w:cs="Arial"/>
-          <w:sz w:val="24"/>
-          <w:szCs w:val="24"/>
-        </w:rPr>
-        <w:t>.</w:t>
-      </w:r>
-    </w:p>
-    <w:p>
-      <w:pPr>
-        <w:spacing w:line="360" w:lineRule="auto"/>
-        <w:jc w:val="both"/>
-        <w:rPr>
-          <w:rFonts w:ascii="Arial" w:hAnsi="Arial" w:cs="Arial"/>
-          <w:sz w:val="24"/>
-          <w:szCs w:val="24"/>
-        </w:rPr>
-      </w:pPr>
-    </w:p>
-    <w:p>
-      <w:pPr>
-        <w:spacing w:line="360" w:lineRule="auto"/>
-        <w:jc w:val="both"/>
-        <w:rPr>
-          <w:rFonts w:ascii="Arial" w:hAnsi="Arial" w:cs="Arial"/>
-          <w:sz w:val="24"/>
-          <w:szCs w:val="24"/>
-        </w:rPr>
-      </w:pPr>
-      <w:r>
-        <w:rPr>
-          <w:rFonts w:ascii="Arial" w:hAnsi="Arial" w:cs="Arial"/>
-          <w:sz w:val="24"/>
-          <w:szCs w:val="24"/>
-        </w:rPr>
         <w:t>REFERENCIAS</w:t>
       </w:r>
     </w:p>
@@ -2094,6 +1850,77 @@
           <w:szCs w:val="24"/>
         </w:rPr>
         <w:t xml:space="preserve"> </w:t>
+      </w:r>
+    </w:p>
+    <w:p>
+      <w:pPr>
+        <w:spacing w:line="360" w:lineRule="auto"/>
+        <w:jc w:val="both"/>
+        <w:rPr>
+          <w:rFonts w:ascii="Arial" w:hAnsi="Arial" w:cs="Arial"/>
+          <w:sz w:val="24"/>
+          <w:szCs w:val="24"/>
+        </w:rPr>
+      </w:pPr>
+      <w:hyperlink r:id="rId8" w:history="1">
+        <w:r>
+          <w:rPr>
+            <w:rStyle w:val="Hipervnculo"/>
+            <w:rFonts w:ascii="Arial" w:hAnsi="Arial" w:cs="Arial"/>
+            <w:sz w:val="24"/>
+            <w:szCs w:val="24"/>
+          </w:rPr>
+          <w:t>https://conocimientolibre.mx/que-es-diagrams-net/#:~:text=Diagrams.net%20es%20una%20aplicación,para%20Windows%2C%20Linux%20y%20macOS</w:t>
+        </w:r>
+      </w:hyperlink>
+      <w:r>
+        <w:rPr>
+          <w:rFonts w:ascii="Arial" w:hAnsi="Arial" w:cs="Arial"/>
+          <w:sz w:val="24"/>
+          <w:szCs w:val="24"/>
+        </w:rPr>
+        <w:t>.</w:t>
+      </w:r>
+    </w:p>
+    <w:p>
+      <w:pPr>
+        <w:spacing w:line="360" w:lineRule="auto"/>
+        <w:jc w:val="both"/>
+        <w:rPr>
+          <w:rFonts w:ascii="Arial" w:hAnsi="Arial" w:cs="Arial"/>
+          <w:sz w:val="24"/>
+          <w:szCs w:val="24"/>
+        </w:rPr>
+      </w:pPr>
+      <w:hyperlink r:id="rId9" w:history="1">
+        <w:r>
+          <w:rPr>
+            <w:rStyle w:val="Hipervnculo"/>
+            <w:rFonts w:ascii="Arial" w:hAnsi="Arial" w:cs="Arial"/>
+            <w:sz w:val="24"/>
+            <w:szCs w:val="24"/>
+          </w:rPr>
+          <w:t>https://www.capterra.es/compare/166985/146136/draw-io/vs/lucidchart</w:t>
+        </w:r>
+      </w:hyperlink>
+    </w:p>
+    <w:p>
+      <w:pPr>
+        <w:spacing w:line="360" w:lineRule="auto"/>
+        <w:jc w:val="both"/>
+        <w:rPr>
+          <w:rFonts w:ascii="Arial" w:hAnsi="Arial" w:cs="Arial"/>
+          <w:sz w:val="24"/>
+          <w:szCs w:val="24"/>
+        </w:rPr>
+      </w:pPr>
+      <w:r>
+        <w:rPr>
+          <w:rFonts w:ascii="Arial" w:hAnsi="Arial" w:cs="Arial"/>
+          <w:sz w:val="24"/>
+          <w:szCs w:val="24"/>
+        </w:rPr>
+        <w:t>http://www.jflap.org</w:t>
       </w:r>
     </w:p>
     <w:sectPr>

</xml_diff>

<commit_message>
Programación paralela y nuevas tecnologías
</commit_message>
<xml_diff>
--- a/Tarea 6.1/Actividad6.1.docx
+++ b/Tarea 6.1/Actividad6.1.docx
@@ -672,7 +672,27 @@
                 <w:szCs w:val="24"/>
                 <w:lang w:eastAsia="es-MX"/>
               </w:rPr>
-              <w:t xml:space="preserve"> de abril de 2021</w:t>
+              <w:t xml:space="preserve"> de </w:t>
+            </w:r>
+            <w:r>
+              <w:rPr>
+                <w:rFonts w:ascii="Arial" w:eastAsia="Times New Roman" w:hAnsi="Arial" w:cs="Arial"/>
+                <w:color w:val="2D3B45"/>
+                <w:sz w:val="24"/>
+                <w:szCs w:val="24"/>
+                <w:lang w:eastAsia="es-MX"/>
+              </w:rPr>
+              <w:t>mayo</w:t>
+            </w:r>
+            <w:r>
+              <w:rPr>
+                <w:rFonts w:ascii="Arial" w:eastAsia="Times New Roman" w:hAnsi="Arial" w:cs="Arial"/>
+                <w:color w:val="2D3B45"/>
+                <w:sz w:val="24"/>
+                <w:szCs w:val="24"/>
+                <w:lang w:eastAsia="es-MX"/>
+              </w:rPr>
+              <w:t xml:space="preserve"> de 2021</w:t>
             </w:r>
           </w:p>
         </w:tc>
@@ -790,6 +810,17 @@
           <w:szCs w:val="24"/>
         </w:rPr>
       </w:pPr>
+    </w:p>
+    <w:p>
+      <w:pPr>
+        <w:spacing w:line="360" w:lineRule="auto"/>
+        <w:jc w:val="both"/>
+        <w:rPr>
+          <w:rFonts w:ascii="Arial" w:hAnsi="Arial" w:cs="Arial"/>
+          <w:sz w:val="24"/>
+          <w:szCs w:val="24"/>
+        </w:rPr>
+      </w:pPr>
       <w:r>
         <w:rPr>
           <w:rFonts w:ascii="Arial" w:hAnsi="Arial" w:cs="Arial"/>
@@ -873,6 +904,17 @@
           <w:szCs w:val="24"/>
         </w:rPr>
       </w:pPr>
+    </w:p>
+    <w:p>
+      <w:pPr>
+        <w:spacing w:line="360" w:lineRule="auto"/>
+        <w:jc w:val="both"/>
+        <w:rPr>
+          <w:rFonts w:ascii="Arial" w:hAnsi="Arial" w:cs="Arial"/>
+          <w:sz w:val="24"/>
+          <w:szCs w:val="24"/>
+        </w:rPr>
+      </w:pPr>
       <w:r>
         <w:rPr>
           <w:rFonts w:ascii="Arial" w:hAnsi="Arial" w:cs="Arial"/>
@@ -959,7 +1001,7 @@
           <w:sz w:val="24"/>
           <w:szCs w:val="24"/>
         </w:rPr>
-        <w:t xml:space="preserve">como tal se asemeja en su mayoría al de un autómata, ya que en este lenguaje principalmente se ve formado por distintos procesos los cuales se van recorriendo de acuerdo a la entrada de un símbolo donde para poder realizar está transacción es necesario que el símbolo se encuentre presente dentro del siguiente proceso. De igual manera estos pueden volver recorrer el mismo el proceso en caso de ser necesario y al cumplirse de manera exitosa un camino de estos procesos, </w:t>
+        <w:t xml:space="preserve">como tal se asemeja en su mayoría al de un autómata, ya que en este lenguaje principalmente se ve formado por distintos procesos los cuales se van recorriendo de acuerdo a la entrada de un símbolo donde para poder realizar está transacción es necesario que el símbolo se encuentre presente dentro del siguiente </w:t>
       </w:r>
       <w:r>
         <w:rPr>
@@ -968,7 +1010,7 @@
           <w:szCs w:val="24"/>
         </w:rPr>
         <w:lastRenderedPageBreak/>
-        <w:t xml:space="preserve">habrá un estado final en el cual se dice que autómata acepta de manera correcta los símbolos ingresados. Así </w:t>
+        <w:t xml:space="preserve">proceso. De igual manera estos pueden volver recorrer el mismo el proceso en caso de ser necesario y al cumplirse de manera exitosa un camino de estos procesos, habrá un estado final en el cual se dice que autómata acepta de manera correcta los símbolos ingresados. Así </w:t>
       </w:r>
       <w:r>
         <w:rPr>
@@ -1277,209 +1319,400 @@
           <w:sz w:val="24"/>
           <w:szCs w:val="24"/>
         </w:rPr>
+        <w:t xml:space="preserve">De igual manera no sólo esta era la única forma de tener un guía base para el desarrollo </w:t>
+      </w:r>
+      <w:r>
+        <w:rPr>
+          <w:rFonts w:ascii="Arial" w:hAnsi="Arial" w:cs="Arial"/>
+          <w:sz w:val="24"/>
+          <w:szCs w:val="24"/>
+        </w:rPr>
+        <w:t>del código,</w:t>
+      </w:r>
+      <w:r>
+        <w:rPr>
+          <w:rFonts w:ascii="Arial" w:hAnsi="Arial" w:cs="Arial"/>
+          <w:sz w:val="24"/>
+          <w:szCs w:val="24"/>
+        </w:rPr>
+        <w:t xml:space="preserve"> sino </w:t>
+      </w:r>
+      <w:r>
+        <w:rPr>
+          <w:rFonts w:ascii="Arial" w:hAnsi="Arial" w:cs="Arial"/>
+          <w:sz w:val="24"/>
+          <w:szCs w:val="24"/>
+        </w:rPr>
+        <w:t>que están</w:t>
+      </w:r>
+      <w:r>
+        <w:rPr>
+          <w:rFonts w:ascii="Arial" w:hAnsi="Arial" w:cs="Arial"/>
+          <w:sz w:val="24"/>
+          <w:szCs w:val="24"/>
+        </w:rPr>
+        <w:t xml:space="preserve"> presentes l</w:t>
+      </w:r>
+      <w:r>
+        <w:rPr>
+          <w:rFonts w:ascii="Arial" w:hAnsi="Arial" w:cs="Arial"/>
+          <w:sz w:val="24"/>
+          <w:szCs w:val="24"/>
+        </w:rPr>
+        <w:t>a</w:t>
+      </w:r>
+      <w:r>
+        <w:rPr>
+          <w:rFonts w:ascii="Arial" w:hAnsi="Arial" w:cs="Arial"/>
+          <w:sz w:val="24"/>
+          <w:szCs w:val="24"/>
+        </w:rPr>
+        <w:t xml:space="preserve">s </w:t>
+      </w:r>
+      <w:r>
+        <w:rPr>
+          <w:rFonts w:ascii="Arial" w:hAnsi="Arial" w:cs="Arial"/>
+          <w:sz w:val="24"/>
+          <w:szCs w:val="24"/>
+        </w:rPr>
+        <w:t>expresiones</w:t>
+      </w:r>
+      <w:r>
+        <w:rPr>
+          <w:rFonts w:ascii="Arial" w:hAnsi="Arial" w:cs="Arial"/>
+          <w:sz w:val="24"/>
+          <w:szCs w:val="24"/>
+        </w:rPr>
+        <w:t xml:space="preserve"> regulares</w:t>
+      </w:r>
+      <w:r>
+        <w:rPr>
+          <w:rFonts w:ascii="Arial" w:hAnsi="Arial" w:cs="Arial"/>
+          <w:sz w:val="24"/>
+          <w:szCs w:val="24"/>
+        </w:rPr>
+        <w:t>(también conocidas como regex)</w:t>
+      </w:r>
+      <w:r>
+        <w:rPr>
+          <w:rFonts w:ascii="Arial" w:hAnsi="Arial" w:cs="Arial"/>
+          <w:sz w:val="24"/>
+          <w:szCs w:val="24"/>
+        </w:rPr>
+        <w:t>, otro de los temas revisados durante la materia.</w:t>
+      </w:r>
+      <w:r>
+        <w:rPr>
+          <w:rFonts w:ascii="Arial" w:hAnsi="Arial" w:cs="Arial"/>
+          <w:sz w:val="24"/>
+          <w:szCs w:val="24"/>
+        </w:rPr>
+        <w:t xml:space="preserve"> Estos principalmente consisten en una cadena de caracteres utilizadas para encontrar patrones o combinaciones dentro de otras </w:t>
+      </w:r>
+      <w:r>
+        <w:rPr>
+          <w:rFonts w:ascii="Arial" w:hAnsi="Arial" w:cs="Arial"/>
+          <w:sz w:val="24"/>
+          <w:szCs w:val="24"/>
+        </w:rPr>
+        <w:t xml:space="preserve">esto conforme a cierto uso de delimitadores y algunas reglas de sintaxis. Estos cuentan metacaracteres los cuales se pueden ver como condiciones que crea el mismo usuario en caso de requerirlo. </w:t>
+      </w:r>
+    </w:p>
+    <w:p>
+      <w:pPr>
+        <w:spacing w:line="360" w:lineRule="auto"/>
+        <w:jc w:val="both"/>
+        <w:rPr>
+          <w:rFonts w:ascii="Arial" w:hAnsi="Arial" w:cs="Arial"/>
+          <w:sz w:val="24"/>
+          <w:szCs w:val="24"/>
+        </w:rPr>
+      </w:pPr>
+    </w:p>
+    <w:p>
+      <w:pPr>
+        <w:spacing w:line="360" w:lineRule="auto"/>
+        <w:jc w:val="both"/>
+        <w:rPr>
+          <w:rFonts w:ascii="Arial" w:hAnsi="Arial" w:cs="Arial"/>
+          <w:sz w:val="24"/>
+          <w:szCs w:val="24"/>
+        </w:rPr>
+      </w:pPr>
+      <w:r>
+        <w:rPr>
+          <w:rFonts w:ascii="Arial" w:hAnsi="Arial" w:cs="Arial"/>
+          <w:sz w:val="24"/>
+          <w:szCs w:val="24"/>
+        </w:rPr>
+        <w:t>Como tal estos si pueden representar una opción alternativa bastante llamativa, ya que si plantaremos un nuevo punto de vista de nuestro código donde ahora nos enfocáramos en realizar la clasificación léxica de acuerdo</w:t>
+      </w:r>
+      <w:r>
+        <w:rPr>
+          <w:rFonts w:ascii="Arial" w:hAnsi="Arial" w:cs="Arial"/>
+          <w:sz w:val="24"/>
+          <w:szCs w:val="24"/>
+        </w:rPr>
+        <w:t xml:space="preserve"> a</w:t>
+      </w:r>
+      <w:r>
+        <w:rPr>
+          <w:rFonts w:ascii="Arial" w:hAnsi="Arial" w:cs="Arial"/>
+          <w:sz w:val="24"/>
+          <w:szCs w:val="24"/>
+        </w:rPr>
+        <w:t xml:space="preserve"> que los patrones de estos coincidieran con la entrada que se está dando en el código se podría realizar sin ningún inconveniente e incluso programas como Java cuentan con un set de funciones tales como </w:t>
+      </w:r>
+      <w:r>
+        <w:rPr>
+          <w:rFonts w:ascii="Arial" w:hAnsi="Arial" w:cs="Arial"/>
+          <w:sz w:val="24"/>
+          <w:szCs w:val="24"/>
+        </w:rPr>
+        <w:t>exec() y test() de RegExp, con match(), matchAll(), replace()</w:t>
+      </w:r>
+      <w:r>
+        <w:rPr>
+          <w:rFonts w:ascii="Arial" w:hAnsi="Arial" w:cs="Arial"/>
+          <w:sz w:val="24"/>
+          <w:szCs w:val="24"/>
+        </w:rPr>
+        <w:t xml:space="preserve"> entre otras las cuales podrían </w:t>
+      </w:r>
+      <w:r>
+        <w:rPr>
+          <w:rFonts w:ascii="Arial" w:hAnsi="Arial" w:cs="Arial"/>
+          <w:sz w:val="24"/>
+          <w:szCs w:val="24"/>
+        </w:rPr>
+        <w:t>ser de gran ayuda pero como el equipo no tenía una idea muy clara de las expresiones, ninguno había utilizado Java, a profundidad anteriormente, y posiblemente nos hubiera mucho más tiempo adaptarnos con estos, lo mejor fue hacer uso del autómata aunque no se desmerita a las expresiones regulares, ya que una vez aprendiendo a utilizar estás, se pueden aplicar en bastante ámbitos de la informática.</w:t>
+      </w:r>
+    </w:p>
+    <w:p>
+      <w:pPr>
+        <w:spacing w:line="360" w:lineRule="auto"/>
+        <w:jc w:val="both"/>
+        <w:rPr>
+          <w:rFonts w:ascii="Arial" w:hAnsi="Arial" w:cs="Arial"/>
+          <w:sz w:val="24"/>
+          <w:szCs w:val="24"/>
+        </w:rPr>
+      </w:pPr>
+    </w:p>
+    <w:p>
+      <w:pPr>
+        <w:spacing w:line="360" w:lineRule="auto"/>
+        <w:jc w:val="both"/>
+        <w:rPr>
+          <w:rFonts w:ascii="Arial" w:hAnsi="Arial" w:cs="Arial"/>
+          <w:sz w:val="24"/>
+          <w:szCs w:val="24"/>
+        </w:rPr>
+      </w:pPr>
+      <w:r>
+        <w:rPr>
+          <w:rFonts w:ascii="Arial" w:hAnsi="Arial" w:cs="Arial"/>
+          <w:sz w:val="24"/>
+          <w:szCs w:val="24"/>
+        </w:rPr>
+        <w:t>En cuanto al trabajo colaborativo, para un mejor manejo de código, e igualmente de documentos, nosotros utilizamos GitHub por ser requisito del profesor, además de su popularidad, y que siempre es la primera opción para soluciones de este tipo. Sin embargo, existen otras alternativas como Gitlab, que ofrece numerosas y útiles características en su DVCS, como, por ejemplo, un proyecto wiki integrado y una página web de proyecto. Las</w:t>
+      </w:r>
+      <w:r>
+        <w:rPr>
+          <w:rFonts w:ascii="Arial" w:hAnsi="Arial" w:cs="Arial"/>
+          <w:sz w:val="24"/>
+          <w:szCs w:val="24"/>
+        </w:rPr>
+        <w:t xml:space="preserve"> continuas capacidades de integración de GitLab automatizan el análisis y la entrega del código, lo que permite ahorrar tiempo en la </w:t>
+      </w:r>
+      <w:r>
+        <w:rPr>
+          <w:rFonts w:ascii="Arial" w:hAnsi="Arial" w:cs="Arial"/>
+          <w:sz w:val="24"/>
+          <w:szCs w:val="24"/>
+        </w:rPr>
         <w:lastRenderedPageBreak/>
-        <w:t xml:space="preserve">De igual manera no sólo esta era la única forma de tener un guía base para el desarrollo </w:t>
-      </w:r>
-      <w:r>
-        <w:rPr>
-          <w:rFonts w:ascii="Arial" w:hAnsi="Arial" w:cs="Arial"/>
-          <w:sz w:val="24"/>
-          <w:szCs w:val="24"/>
-        </w:rPr>
-        <w:t>del código,</w:t>
-      </w:r>
-      <w:r>
-        <w:rPr>
-          <w:rFonts w:ascii="Arial" w:hAnsi="Arial" w:cs="Arial"/>
-          <w:sz w:val="24"/>
-          <w:szCs w:val="24"/>
-        </w:rPr>
-        <w:t xml:space="preserve"> sino </w:t>
-      </w:r>
-      <w:r>
-        <w:rPr>
-          <w:rFonts w:ascii="Arial" w:hAnsi="Arial" w:cs="Arial"/>
-          <w:sz w:val="24"/>
-          <w:szCs w:val="24"/>
-        </w:rPr>
-        <w:t>que están</w:t>
-      </w:r>
-      <w:r>
-        <w:rPr>
-          <w:rFonts w:ascii="Arial" w:hAnsi="Arial" w:cs="Arial"/>
-          <w:sz w:val="24"/>
-          <w:szCs w:val="24"/>
-        </w:rPr>
-        <w:t xml:space="preserve"> presentes l</w:t>
-      </w:r>
-      <w:r>
-        <w:rPr>
-          <w:rFonts w:ascii="Arial" w:hAnsi="Arial" w:cs="Arial"/>
-          <w:sz w:val="24"/>
-          <w:szCs w:val="24"/>
-        </w:rPr>
-        <w:t>a</w:t>
-      </w:r>
-      <w:r>
-        <w:rPr>
-          <w:rFonts w:ascii="Arial" w:hAnsi="Arial" w:cs="Arial"/>
-          <w:sz w:val="24"/>
-          <w:szCs w:val="24"/>
-        </w:rPr>
-        <w:t xml:space="preserve">s </w:t>
-      </w:r>
-      <w:r>
-        <w:rPr>
-          <w:rFonts w:ascii="Arial" w:hAnsi="Arial" w:cs="Arial"/>
-          <w:sz w:val="24"/>
-          <w:szCs w:val="24"/>
-        </w:rPr>
-        <w:t>expresiones</w:t>
-      </w:r>
-      <w:r>
-        <w:rPr>
-          <w:rFonts w:ascii="Arial" w:hAnsi="Arial" w:cs="Arial"/>
-          <w:sz w:val="24"/>
-          <w:szCs w:val="24"/>
-        </w:rPr>
-        <w:t xml:space="preserve"> regulares</w:t>
-      </w:r>
-      <w:r>
-        <w:rPr>
-          <w:rFonts w:ascii="Arial" w:hAnsi="Arial" w:cs="Arial"/>
-          <w:sz w:val="24"/>
-          <w:szCs w:val="24"/>
-        </w:rPr>
-        <w:t>(también conocidas como regex)</w:t>
-      </w:r>
-      <w:r>
-        <w:rPr>
-          <w:rFonts w:ascii="Arial" w:hAnsi="Arial" w:cs="Arial"/>
-          <w:sz w:val="24"/>
-          <w:szCs w:val="24"/>
-        </w:rPr>
-        <w:t>, otro de los temas revisados durante la materia.</w:t>
-      </w:r>
-      <w:r>
-        <w:rPr>
-          <w:rFonts w:ascii="Arial" w:hAnsi="Arial" w:cs="Arial"/>
-          <w:sz w:val="24"/>
-          <w:szCs w:val="24"/>
-        </w:rPr>
-        <w:t xml:space="preserve"> Estos principalmente consisten en una cadena de caracteres utilizadas para encontrar patrones o combinaciones dentro de otras </w:t>
-      </w:r>
-      <w:r>
-        <w:rPr>
-          <w:rFonts w:ascii="Arial" w:hAnsi="Arial" w:cs="Arial"/>
-          <w:sz w:val="24"/>
-          <w:szCs w:val="24"/>
-        </w:rPr>
-        <w:t xml:space="preserve">esto conforme a cierto uso de delimitadores y algunas reglas de sintaxis. Estos cuentan metacaracteres los cuales se pueden ver como condiciones que crea el mismo usuario en caso de requerirlo. </w:t>
-      </w:r>
-    </w:p>
-    <w:p>
-      <w:pPr>
-        <w:spacing w:line="360" w:lineRule="auto"/>
-        <w:jc w:val="both"/>
-        <w:rPr>
-          <w:rFonts w:ascii="Arial" w:hAnsi="Arial" w:cs="Arial"/>
-          <w:sz w:val="24"/>
-          <w:szCs w:val="24"/>
-        </w:rPr>
-      </w:pPr>
-    </w:p>
-    <w:p>
-      <w:pPr>
-        <w:spacing w:line="360" w:lineRule="auto"/>
-        <w:jc w:val="both"/>
-        <w:rPr>
-          <w:rFonts w:ascii="Arial" w:hAnsi="Arial" w:cs="Arial"/>
-          <w:sz w:val="24"/>
-          <w:szCs w:val="24"/>
-        </w:rPr>
-      </w:pPr>
-      <w:r>
-        <w:rPr>
-          <w:rFonts w:ascii="Arial" w:hAnsi="Arial" w:cs="Arial"/>
-          <w:sz w:val="24"/>
-          <w:szCs w:val="24"/>
-        </w:rPr>
-        <w:t>Como tal estos si pueden representar una opción alternativa bastante llamativa, ya que si plantaremos un nuevo punto de vista de nuestro código donde ahora nos enfocáramos en realizar la clasificación léxica de acuerdo</w:t>
-      </w:r>
-      <w:r>
-        <w:rPr>
-          <w:rFonts w:ascii="Arial" w:hAnsi="Arial" w:cs="Arial"/>
-          <w:sz w:val="24"/>
-          <w:szCs w:val="24"/>
-        </w:rPr>
-        <w:t xml:space="preserve"> a</w:t>
-      </w:r>
-      <w:r>
-        <w:rPr>
-          <w:rFonts w:ascii="Arial" w:hAnsi="Arial" w:cs="Arial"/>
-          <w:sz w:val="24"/>
-          <w:szCs w:val="24"/>
-        </w:rPr>
-        <w:t xml:space="preserve"> que los patrones de estos coincidieran con la entrada que se está dando en el código se podría realizar sin ningún inconveniente e incluso programas como Java cuentan con un set de funciones tales como </w:t>
-      </w:r>
-      <w:r>
-        <w:rPr>
-          <w:rFonts w:ascii="Arial" w:hAnsi="Arial" w:cs="Arial"/>
-          <w:sz w:val="24"/>
-          <w:szCs w:val="24"/>
-        </w:rPr>
-        <w:t>exec() y test() de RegExp, con match(), matchAll(), replace()</w:t>
-      </w:r>
-      <w:r>
-        <w:rPr>
-          <w:rFonts w:ascii="Arial" w:hAnsi="Arial" w:cs="Arial"/>
-          <w:sz w:val="24"/>
-          <w:szCs w:val="24"/>
-        </w:rPr>
-        <w:t xml:space="preserve"> entre otras las cuales podrían </w:t>
-      </w:r>
-      <w:r>
-        <w:rPr>
-          <w:rFonts w:ascii="Arial" w:hAnsi="Arial" w:cs="Arial"/>
-          <w:sz w:val="24"/>
-          <w:szCs w:val="24"/>
-        </w:rPr>
-        <w:t>ser de gran ayuda pero como el equipo no tenía una idea muy clara de las expresiones, ninguno había utilizado Java, a profundidad anteriormente, y posiblemente nos hubiera mucho más tiempo adaptarnos con estos, lo mejor fue hacer uso del autómata aunque no se desmerita a las expresiones regulares, ya que una vez aprendiendo a utilizar estás, se pueden aplicar en bastante ámbitos de la informática.</w:t>
-      </w:r>
-    </w:p>
-    <w:p>
-      <w:pPr>
-        <w:spacing w:line="360" w:lineRule="auto"/>
-        <w:jc w:val="both"/>
-        <w:rPr>
-          <w:rFonts w:ascii="Arial" w:hAnsi="Arial" w:cs="Arial"/>
-          <w:sz w:val="24"/>
-          <w:szCs w:val="24"/>
-        </w:rPr>
-      </w:pPr>
-      <w:r>
-        <w:rPr>
-          <w:rFonts w:ascii="Arial" w:hAnsi="Arial" w:cs="Arial"/>
-          <w:sz w:val="24"/>
-          <w:szCs w:val="24"/>
-        </w:rPr>
-        <w:t>En cuanto al trabajo colaborativo, para un mejor manejo de código, e igualmente de documentos, nosotros utilizamos GitHub por ser requisito del profesor, además de su popularidad, y que siempre es la primera opción para soluciones de este tipo. Sin embargo, existen otras alternativas como Gitlab, que ofrece numerosas y útiles características en su DVCS, como, por ejemplo, un proyecto wiki integrado y una página web de proyecto. Las</w:t>
-      </w:r>
-      <w:r>
-        <w:rPr>
-          <w:rFonts w:ascii="Arial" w:hAnsi="Arial" w:cs="Arial"/>
-          <w:sz w:val="24"/>
-          <w:szCs w:val="24"/>
-        </w:rPr>
-        <w:t xml:space="preserve"> continuas capacidades de integración de GitLab automatizan el análisis y la entrega del código, lo que permite ahorrar tiempo en la fase de prueba. Con un visor de código, pull requests y un práctico método para solucionar conflictos, GitLab permite acceder a todos los aspectos más importantes de tu proyecto.</w:t>
-      </w:r>
-      <w:r>
-        <w:rPr>
-          <w:rFonts w:ascii="Arial" w:hAnsi="Arial" w:cs="Arial"/>
-          <w:sz w:val="24"/>
-          <w:szCs w:val="24"/>
-        </w:rPr>
-        <w:t xml:space="preserve"> En documentos, consideramos que una alternativa que sería más </w:t>
+        <w:t>fase de prueba. Con un visor de código, pull requests y un práctico método para solucionar conflictos, GitLab permite acceder a todos los aspectos más importantes de tu proyecto.</w:t>
+      </w:r>
+      <w:r>
+        <w:rPr>
+          <w:rFonts w:ascii="Arial" w:hAnsi="Arial" w:cs="Arial"/>
+          <w:sz w:val="24"/>
+          <w:szCs w:val="24"/>
+        </w:rPr>
+        <w:t xml:space="preserve"> En documentos, consideramos que una alternativa que sería más eficiente es un procesador de texto en línea como Google Docs, pues facilita la edición observando los cambios realizados por los otros colaboradores en tiempo real.</w:t>
+      </w:r>
+    </w:p>
+    <w:p>
+      <w:pPr>
+        <w:spacing w:line="360" w:lineRule="auto"/>
+        <w:jc w:val="both"/>
+        <w:rPr>
+          <w:rFonts w:ascii="Arial" w:hAnsi="Arial" w:cs="Arial"/>
+          <w:sz w:val="24"/>
+          <w:szCs w:val="24"/>
+        </w:rPr>
+      </w:pPr>
+    </w:p>
+    <w:p>
+      <w:pPr>
+        <w:spacing w:line="360" w:lineRule="auto"/>
+        <w:jc w:val="both"/>
+        <w:rPr>
+          <w:rFonts w:ascii="Arial" w:hAnsi="Arial" w:cs="Arial"/>
+          <w:sz w:val="24"/>
+          <w:szCs w:val="24"/>
+        </w:rPr>
+      </w:pPr>
+      <w:r>
+        <w:rPr>
+          <w:rFonts w:ascii="Arial" w:hAnsi="Arial" w:cs="Arial"/>
+          <w:sz w:val="24"/>
+          <w:szCs w:val="24"/>
+        </w:rPr>
+        <w:t>En nuestro caso, por ser un lenguaje en el cuál hemos tenido más práctica, utilizamos C++, dónde se realizó el algoritmo para el resaltador de sintaxis, que después de realizar el análisis, generaba un archivo</w:t>
+      </w:r>
+      <w:r>
+        <w:rPr>
+          <w:rFonts w:ascii="Arial" w:hAnsi="Arial" w:cs="Arial"/>
+          <w:sz w:val="24"/>
+          <w:szCs w:val="24"/>
+        </w:rPr>
+        <w:t xml:space="preserve"> HTML</w:t>
+      </w:r>
+      <w:r>
+        <w:rPr>
+          <w:rFonts w:ascii="Arial" w:hAnsi="Arial" w:cs="Arial"/>
+          <w:sz w:val="24"/>
+          <w:szCs w:val="24"/>
+        </w:rPr>
+        <w:t xml:space="preserve">, </w:t>
+      </w:r>
+      <w:r>
+        <w:rPr>
+          <w:rFonts w:ascii="Arial" w:hAnsi="Arial" w:cs="Arial"/>
+          <w:sz w:val="24"/>
+          <w:szCs w:val="24"/>
+        </w:rPr>
+        <w:t>con los estilos que determinamos en otro archivo CSS. Para ello, otra solución que podría mejorar este proceso sería realizarlo en un lenguaje de programación como Python, donde podemos utilizar algún motor de plantillas como django template, jinja2 o genshi.</w:t>
+      </w:r>
+    </w:p>
+    <w:p>
+      <w:pPr>
+        <w:spacing w:line="360" w:lineRule="auto"/>
+        <w:jc w:val="both"/>
+        <w:rPr>
+          <w:rFonts w:ascii="Arial" w:hAnsi="Arial" w:cs="Arial"/>
+          <w:sz w:val="24"/>
+          <w:szCs w:val="24"/>
+        </w:rPr>
+      </w:pPr>
+    </w:p>
+    <w:p>
+      <w:pPr>
+        <w:spacing w:line="360" w:lineRule="auto"/>
+        <w:jc w:val="both"/>
+        <w:rPr>
+          <w:rFonts w:ascii="Arial" w:hAnsi="Arial" w:cs="Arial"/>
+          <w:sz w:val="24"/>
+          <w:szCs w:val="24"/>
+        </w:rPr>
+      </w:pPr>
+      <w:r>
+        <w:rPr>
+          <w:rFonts w:ascii="Arial" w:hAnsi="Arial" w:cs="Arial"/>
+          <w:sz w:val="24"/>
+          <w:szCs w:val="24"/>
+        </w:rPr>
+        <w:t>Por a parte del uso de herramientas UML, app.diagrams.net fue la página la cual equipo</w:t>
+      </w:r>
+      <w:r>
+        <w:rPr>
+          <w:rFonts w:ascii="Arial" w:hAnsi="Arial" w:cs="Arial"/>
+          <w:sz w:val="24"/>
+          <w:szCs w:val="24"/>
+        </w:rPr>
+        <w:t xml:space="preserve"> sólo</w:t>
+      </w:r>
+      <w:r>
+        <w:rPr>
+          <w:rFonts w:ascii="Arial" w:hAnsi="Arial" w:cs="Arial"/>
+          <w:sz w:val="24"/>
+          <w:szCs w:val="24"/>
+        </w:rPr>
+        <w:t xml:space="preserve"> utilizó al momento de diseñar el diagrama de nuestro </w:t>
+      </w:r>
+      <w:r>
+        <w:rPr>
+          <w:rFonts w:ascii="Arial" w:hAnsi="Arial" w:cs="Arial"/>
+          <w:sz w:val="24"/>
+          <w:szCs w:val="24"/>
+        </w:rPr>
+        <w:t>autómata</w:t>
+      </w:r>
+      <w:r>
+        <w:rPr>
+          <w:rFonts w:ascii="Arial" w:hAnsi="Arial" w:cs="Arial"/>
+          <w:sz w:val="24"/>
+          <w:szCs w:val="24"/>
+        </w:rPr>
+        <w:t xml:space="preserve"> finito para la solución</w:t>
+      </w:r>
+      <w:r>
+        <w:rPr>
+          <w:rFonts w:ascii="Arial" w:hAnsi="Arial" w:cs="Arial"/>
+          <w:sz w:val="24"/>
+          <w:szCs w:val="24"/>
+        </w:rPr>
+        <w:t xml:space="preserve"> de la situación,</w:t>
+      </w:r>
+      <w:r>
+        <w:rPr>
+          <w:rFonts w:ascii="Arial" w:hAnsi="Arial" w:cs="Arial"/>
+          <w:sz w:val="24"/>
+          <w:szCs w:val="24"/>
+        </w:rPr>
+        <w:t xml:space="preserve"> aunque este no es necesariamente para </w:t>
+      </w:r>
+      <w:r>
+        <w:rPr>
+          <w:rFonts w:ascii="Arial" w:hAnsi="Arial" w:cs="Arial"/>
+          <w:sz w:val="24"/>
+          <w:szCs w:val="24"/>
+        </w:rPr>
+        <w:t xml:space="preserve">hacer demostraciones de diagramas </w:t>
+      </w:r>
+      <w:r>
+        <w:rPr>
+          <w:rFonts w:ascii="Arial" w:hAnsi="Arial" w:cs="Arial"/>
+          <w:sz w:val="24"/>
+          <w:szCs w:val="24"/>
+        </w:rPr>
+        <w:t>de este tipo</w:t>
+      </w:r>
+      <w:r>
+        <w:rPr>
+          <w:rFonts w:ascii="Arial" w:hAnsi="Arial" w:cs="Arial"/>
+          <w:sz w:val="24"/>
+          <w:szCs w:val="24"/>
+        </w:rPr>
+        <w:t xml:space="preserve">, ya que </w:t>
+      </w:r>
+      <w:r>
+        <w:rPr>
+          <w:rFonts w:ascii="Arial" w:hAnsi="Arial" w:cs="Arial"/>
+          <w:sz w:val="24"/>
+          <w:szCs w:val="24"/>
+        </w:rPr>
+        <w:t>app diagrams ofrece una gran variedad de tipos de diagramas que pueden utilizarse para demostrar el funcionamiento más a detalle de un código que esté en desarrollo o incluso ya haya sido finalizado, aspectos más técnicos que sean necesarios mostrarse al equipo de trabajo o viendo desde un lado más profesional a un cliente y se nos ofrece una amplia gama de opciones en caso de necesitar descargar  alguno de los trabajos realizados o incluso poder guardar estos en la nube como Google Drive o One Drive en caso de requerirlo. Sin embargo, está no es la única herramienta de diagramas UML disponible en la red ya que existen otras herramientas alternativas entre las cuales podemos encontrar a LucidChart. Este al</w:t>
+      </w:r>
+      <w:r>
+        <w:rPr>
+          <w:rFonts w:ascii="Arial" w:hAnsi="Arial" w:cs="Arial"/>
+          <w:sz w:val="24"/>
+          <w:szCs w:val="24"/>
+        </w:rPr>
+        <w:t xml:space="preserve"> igual que app.diagrams, nos ofrece una amplia variedad de distintos diagramas, aunque en este caso, está herramienta se ve apoyada por distintos plugins de integración de plataformas tales como Java, Slack, Google Drive y Microsoft Teams donde todo el sistema del interfaz y como </w:t>
       </w:r>
       <w:r>
         <w:rPr>
@@ -1488,157 +1721,7 @@
           <w:szCs w:val="24"/>
         </w:rPr>
         <w:lastRenderedPageBreak/>
-        <w:t>eficiente es un procesador de texto en línea como Google Docs, pues facilita la edición observando los cambios realizados por los otros colaboradores en tiempo real.</w:t>
-      </w:r>
-    </w:p>
-    <w:p>
-      <w:pPr>
-        <w:spacing w:line="360" w:lineRule="auto"/>
-        <w:jc w:val="both"/>
-        <w:rPr>
-          <w:rFonts w:ascii="Arial" w:hAnsi="Arial" w:cs="Arial"/>
-          <w:sz w:val="24"/>
-          <w:szCs w:val="24"/>
-        </w:rPr>
-      </w:pPr>
-      <w:r>
-        <w:rPr>
-          <w:rFonts w:ascii="Arial" w:hAnsi="Arial" w:cs="Arial"/>
-          <w:sz w:val="24"/>
-          <w:szCs w:val="24"/>
-        </w:rPr>
-        <w:t>En nuestro caso, por ser un lenguaje en el cuál hemos tenido más práctica, utilizamos C++, dónde se realizó el algoritmo para el resaltador de sintaxis, que después de realizar el análisis, generaba un archivo</w:t>
-      </w:r>
-      <w:r>
-        <w:rPr>
-          <w:rFonts w:ascii="Arial" w:hAnsi="Arial" w:cs="Arial"/>
-          <w:sz w:val="24"/>
-          <w:szCs w:val="24"/>
-        </w:rPr>
-        <w:t xml:space="preserve"> HTML</w:t>
-      </w:r>
-      <w:r>
-        <w:rPr>
-          <w:rFonts w:ascii="Arial" w:hAnsi="Arial" w:cs="Arial"/>
-          <w:sz w:val="24"/>
-          <w:szCs w:val="24"/>
-        </w:rPr>
-        <w:t xml:space="preserve">, </w:t>
-      </w:r>
-      <w:r>
-        <w:rPr>
-          <w:rFonts w:ascii="Arial" w:hAnsi="Arial" w:cs="Arial"/>
-          <w:sz w:val="24"/>
-          <w:szCs w:val="24"/>
-        </w:rPr>
-        <w:t>con los estilos que determinamos en otro archivo CSS. Para ello, otra solución que podría mejorar este proceso sería realizarlo en un lenguaje de programación como Python, donde podemos utilizar algún motor de plantillas como django template, jinja2 o genshi.</w:t>
-      </w:r>
-    </w:p>
-    <w:p>
-      <w:pPr>
-        <w:spacing w:line="360" w:lineRule="auto"/>
-        <w:jc w:val="both"/>
-        <w:rPr>
-          <w:rFonts w:ascii="Arial" w:hAnsi="Arial" w:cs="Arial"/>
-          <w:sz w:val="24"/>
-          <w:szCs w:val="24"/>
-        </w:rPr>
-      </w:pPr>
-      <w:r>
-        <w:rPr>
-          <w:rFonts w:ascii="Arial" w:hAnsi="Arial" w:cs="Arial"/>
-          <w:sz w:val="24"/>
-          <w:szCs w:val="24"/>
-        </w:rPr>
-        <w:t>Por a parte del uso de herramientas UML, app.diagrams.net fue la página la cual equipo</w:t>
-      </w:r>
-      <w:r>
-        <w:rPr>
-          <w:rFonts w:ascii="Arial" w:hAnsi="Arial" w:cs="Arial"/>
-          <w:sz w:val="24"/>
-          <w:szCs w:val="24"/>
-        </w:rPr>
-        <w:t xml:space="preserve"> sólo</w:t>
-      </w:r>
-      <w:r>
-        <w:rPr>
-          <w:rFonts w:ascii="Arial" w:hAnsi="Arial" w:cs="Arial"/>
-          <w:sz w:val="24"/>
-          <w:szCs w:val="24"/>
-        </w:rPr>
-        <w:t xml:space="preserve"> utilizó al momento de diseñar el diagrama de nuestro </w:t>
-      </w:r>
-      <w:r>
-        <w:rPr>
-          <w:rFonts w:ascii="Arial" w:hAnsi="Arial" w:cs="Arial"/>
-          <w:sz w:val="24"/>
-          <w:szCs w:val="24"/>
-        </w:rPr>
-        <w:t>autómata</w:t>
-      </w:r>
-      <w:r>
-        <w:rPr>
-          <w:rFonts w:ascii="Arial" w:hAnsi="Arial" w:cs="Arial"/>
-          <w:sz w:val="24"/>
-          <w:szCs w:val="24"/>
-        </w:rPr>
-        <w:t xml:space="preserve"> finito para la solución</w:t>
-      </w:r>
-      <w:r>
-        <w:rPr>
-          <w:rFonts w:ascii="Arial" w:hAnsi="Arial" w:cs="Arial"/>
-          <w:sz w:val="24"/>
-          <w:szCs w:val="24"/>
-        </w:rPr>
-        <w:t xml:space="preserve"> de la situación,</w:t>
-      </w:r>
-      <w:r>
-        <w:rPr>
-          <w:rFonts w:ascii="Arial" w:hAnsi="Arial" w:cs="Arial"/>
-          <w:sz w:val="24"/>
-          <w:szCs w:val="24"/>
-        </w:rPr>
-        <w:t xml:space="preserve"> aunque este no es necesariamente para </w:t>
-      </w:r>
-      <w:r>
-        <w:rPr>
-          <w:rFonts w:ascii="Arial" w:hAnsi="Arial" w:cs="Arial"/>
-          <w:sz w:val="24"/>
-          <w:szCs w:val="24"/>
-        </w:rPr>
-        <w:t xml:space="preserve">hacer demostraciones de diagramas </w:t>
-      </w:r>
-      <w:r>
-        <w:rPr>
-          <w:rFonts w:ascii="Arial" w:hAnsi="Arial" w:cs="Arial"/>
-          <w:sz w:val="24"/>
-          <w:szCs w:val="24"/>
-        </w:rPr>
-        <w:t>de este tipo</w:t>
-      </w:r>
-      <w:r>
-        <w:rPr>
-          <w:rFonts w:ascii="Arial" w:hAnsi="Arial" w:cs="Arial"/>
-          <w:sz w:val="24"/>
-          <w:szCs w:val="24"/>
-        </w:rPr>
-        <w:t xml:space="preserve">, ya que </w:t>
-      </w:r>
-      <w:r>
-        <w:rPr>
-          <w:rFonts w:ascii="Arial" w:hAnsi="Arial" w:cs="Arial"/>
-          <w:sz w:val="24"/>
-          <w:szCs w:val="24"/>
-        </w:rPr>
-        <w:t>app diagrams ofrece una gran variedad de tipos de diagramas que pueden utilizarse para demostrar el funcionamiento más a detalle de un código que esté en desarrollo o incluso ya haya sido finalizado, aspectos más técnicos que sean necesarios mostrarse al equipo de trabajo o viendo desde un lado más profesional a un cliente y se nos ofrece una amplia gama de opciones en caso de necesitar descargar  alguno de los trabajos realizados o incluso poder guardar estos en la nube como Google Drive o One Drive en caso de requerirlo. Sin embargo, está no es la única herramienta de diagramas UML disponible en la red ya que existen otras herramientas alternativas entre las cuales podemos encontrar a LucidChart. Este al</w:t>
-      </w:r>
-      <w:r>
-        <w:rPr>
-          <w:rFonts w:ascii="Arial" w:hAnsi="Arial" w:cs="Arial"/>
-          <w:sz w:val="24"/>
-          <w:szCs w:val="24"/>
-        </w:rPr>
-        <w:t xml:space="preserve"> igual que app.diagrams, nos ofrece una amplia variedad de distintos diagramas, aunque en este caso, está herramienta se ve apoyada por distintos plugins de integración de plataformas tales como Java, Slack, Google Drive y Microsoft Teams donde todo el sistema del interfaz y como funciona va más dirigido hacia gente que no se dedique como tal para esto o vaya iniciando ya que por la parte diagrams.net, se nos especifica que vas orientada a personas expertas como desarrolladores, administrador de redes, diseñadores, entre otr</w:t>
+        <w:t>funciona va más dirigido hacia gente que no se dedique como tal para esto o vaya iniciando ya que por la parte diagrams.net, se nos especifica que vas orientada a personas expertas como desarrolladores, administrador de redes, diseñadores, entre otr</w:t>
       </w:r>
       <w:r>
         <w:rPr>
@@ -1667,6 +1750,98 @@
           <w:szCs w:val="24"/>
         </w:rPr>
       </w:pPr>
+    </w:p>
+    <w:p>
+      <w:pPr>
+        <w:spacing w:line="360" w:lineRule="auto"/>
+        <w:jc w:val="both"/>
+        <w:rPr>
+          <w:rFonts w:ascii="Arial" w:hAnsi="Arial" w:cs="Arial"/>
+          <w:sz w:val="24"/>
+          <w:szCs w:val="24"/>
+        </w:rPr>
+      </w:pPr>
+      <w:r>
+        <w:rPr>
+          <w:rFonts w:ascii="Arial" w:hAnsi="Arial" w:cs="Arial"/>
+          <w:sz w:val="24"/>
+          <w:szCs w:val="24"/>
+        </w:rPr>
+        <w:t xml:space="preserve">Otra herramienta la cual nos fue de gran utilidad para probar si </w:t>
+      </w:r>
+      <w:r>
+        <w:rPr>
+          <w:rFonts w:ascii="Arial" w:hAnsi="Arial" w:cs="Arial"/>
+          <w:sz w:val="24"/>
+          <w:szCs w:val="24"/>
+        </w:rPr>
+        <w:t xml:space="preserve">el autómata finito que habíamos creado sería capaz de cubrir la situación problema planteada fue JFlap, la cual nos ofrece opciones como diseñar y usar expresiones regulares, gramáticas, autómatas de pilas y finitos. Esta herramienta funciona con Java por lo cual es necesario contar un JDK para su uso. Al usarla tenemos un menú con muchas opciones y obviamente en nuestro caso optamos por el autómata finito donde al usarlo, podemos ir creando los distintos procesos que necesitamos al igual que los símbolos que son necesarios para las transiciones y es funcional ya que nos permite probar con entradas del usuario y en el programa se nos va mostrando como se va recorriendo los distintos procesos y la finalización </w:t>
+      </w:r>
+      <w:r>
+        <w:rPr>
+          <w:rFonts w:ascii="Arial" w:hAnsi="Arial" w:cs="Arial"/>
+          <w:sz w:val="24"/>
+          <w:szCs w:val="24"/>
+        </w:rPr>
+        <w:t>de este</w:t>
+      </w:r>
+      <w:r>
+        <w:rPr>
+          <w:rFonts w:ascii="Arial" w:hAnsi="Arial" w:cs="Arial"/>
+          <w:sz w:val="24"/>
+          <w:szCs w:val="24"/>
+        </w:rPr>
+        <w:t>.</w:t>
+      </w:r>
+      <w:r>
+        <w:rPr>
+          <w:rFonts w:ascii="Arial" w:hAnsi="Arial" w:cs="Arial"/>
+          <w:sz w:val="24"/>
+          <w:szCs w:val="24"/>
+        </w:rPr>
+        <w:t xml:space="preserve"> </w:t>
+      </w:r>
+    </w:p>
+    <w:p>
+      <w:pPr>
+        <w:spacing w:line="360" w:lineRule="auto"/>
+        <w:jc w:val="both"/>
+        <w:rPr>
+          <w:rFonts w:ascii="Arial" w:hAnsi="Arial" w:cs="Arial"/>
+          <w:sz w:val="24"/>
+          <w:szCs w:val="24"/>
+        </w:rPr>
+      </w:pPr>
+    </w:p>
+    <w:p>
+      <w:pPr>
+        <w:spacing w:line="360" w:lineRule="auto"/>
+        <w:jc w:val="both"/>
+        <w:rPr>
+          <w:rFonts w:ascii="Arial" w:hAnsi="Arial" w:cs="Arial"/>
+          <w:sz w:val="24"/>
+          <w:szCs w:val="24"/>
+        </w:rPr>
+      </w:pPr>
+      <w:r>
+        <w:rPr>
+          <w:rFonts w:ascii="Arial" w:hAnsi="Arial" w:cs="Arial"/>
+          <w:sz w:val="24"/>
+          <w:szCs w:val="24"/>
+        </w:rPr>
+        <w:t>Aunque el equipo durante las pruebas del DFA, encontró una herramienta alternativa conocida como Jsflap, una herramienta para la construcción de NFA Y DFA por medio de la Web y algo interesante es que está se encuentra basada en JFlap por lo cual pensamos que sería una buena opción en caso de tener algún problema con JFlap, aunque desde la perspectiva de todos los integrantes Jsflap es inferior a JFlap en aspectos como opciones de diseño ya que por parte de Jsflap solo podemos crear un autómata finito o una máquina de Turing y que no cuenta con una versión descargable pero fuera de eso, si se busca crear un diseño rápido y ver si es funcional Jsflap cubre esos puntos ya que este de igual manera acepta entradas del usuario que validen los procesos del autómata por lo cual es una  herramienta alternativa que pudo llegar a cubrir las necesidades que se nos presentarán en el desarrollo del proyecto.</w:t>
+      </w:r>
+    </w:p>
+    <w:p>
+      <w:pPr>
+        <w:spacing w:line="360" w:lineRule="auto"/>
+        <w:jc w:val="both"/>
+        <w:rPr>
+          <w:rFonts w:ascii="Arial" w:hAnsi="Arial" w:cs="Arial"/>
+          <w:sz w:val="24"/>
+          <w:szCs w:val="24"/>
+        </w:rPr>
+      </w:pPr>
       <w:r>
         <w:rPr>
           <w:rFonts w:ascii="Arial" w:hAnsi="Arial" w:cs="Arial"/>
@@ -1674,31 +1849,15 @@
           <w:szCs w:val="24"/>
         </w:rPr>
         <w:lastRenderedPageBreak/>
-        <w:t xml:space="preserve">Otra herramienta la cual nos fue de gran utilidad para probar si </w:t>
-      </w:r>
-      <w:r>
-        <w:rPr>
-          <w:rFonts w:ascii="Arial" w:hAnsi="Arial" w:cs="Arial"/>
-          <w:sz w:val="24"/>
-          <w:szCs w:val="24"/>
-        </w:rPr>
-        <w:t xml:space="preserve">el autómata finito que habíamos creado sería capaz de cubrir la situación problema planteada fue JFlap, la cual nos ofrece opciones como diseñar y usar expresiones regulares, gramáticas, autómatas de pilas y finitos. Esta herramienta funciona con Java por lo cual es necesario contar un JDK para su uso. Al usarla tenemos un menú con muchas opciones y obviamente en nuestro caso optamos por el autómata finito donde al usarlo, podemos ir creando los distintos procesos que necesitamos al igual que los símbolos que son necesarios para las transiciones y es funcional ya que nos permite probar con entradas del usuario y en el programa se nos va mostrando como se va recorriendo los distintos procesos y la finalización </w:t>
-      </w:r>
-      <w:r>
-        <w:rPr>
-          <w:rFonts w:ascii="Arial" w:hAnsi="Arial" w:cs="Arial"/>
-          <w:sz w:val="24"/>
-          <w:szCs w:val="24"/>
-        </w:rPr>
-        <w:t>de este</w:t>
-      </w:r>
-      <w:r>
-        <w:rPr>
-          <w:rFonts w:ascii="Arial" w:hAnsi="Arial" w:cs="Arial"/>
-          <w:sz w:val="24"/>
-          <w:szCs w:val="24"/>
-        </w:rPr>
-        <w:t>.</w:t>
+        <w:t>De igual forma, uno de los temas que el equipo empezó a investigar más a cerca de este a pesar de no ser parte de esta</w:t>
+      </w:r>
+      <w:r>
+        <w:rPr>
+          <w:rFonts w:ascii="Arial" w:hAnsi="Arial" w:cs="Arial"/>
+          <w:sz w:val="24"/>
+          <w:szCs w:val="24"/>
+        </w:rPr>
+        <w:t>s</w:t>
       </w:r>
       <w:r>
         <w:rPr>
@@ -1708,25 +1867,270 @@
         </w:rPr>
         <w:t xml:space="preserve"> </w:t>
       </w:r>
-    </w:p>
-    <w:p>
-      <w:pPr>
-        <w:spacing w:line="360" w:lineRule="auto"/>
-        <w:jc w:val="both"/>
-        <w:rPr>
-          <w:rFonts w:ascii="Arial" w:hAnsi="Arial" w:cs="Arial"/>
-          <w:sz w:val="24"/>
-          <w:szCs w:val="24"/>
-        </w:rPr>
-      </w:pPr>
-      <w:r>
-        <w:rPr>
-          <w:rFonts w:ascii="Arial" w:hAnsi="Arial" w:cs="Arial"/>
-          <w:sz w:val="24"/>
-          <w:szCs w:val="24"/>
-        </w:rPr>
-        <w:t>Aunque el equipo durante las pruebas del DFA, encontró una herramienta alternativa conocida como Jsflap, una herramienta para la construcción de NFA Y DFA por medio de la Web y algo interesante es que está se encuentra basada en JFlap por lo cual pensamos que sería una buena opción en caso de tener algún problema con JFlap, aunque desde la perspectiva de todos los integrantes Jsflap es inferior a JFlap en aspectos como opciones de diseño ya que por parte de Jsflap solo podemos crear un autómata finito o una máquina de Turing y que no cuenta con una versión descargable pero fuera de eso, si se busca crear un diseño rápido y ver si es funcional Jsflap cubre esos puntos ya que este de igual manera acepta entradas del usuario que validen los procesos del autómata por lo cual es una  herramienta alternativa que pudo llegar a cubrir las necesidades que se nos presentarán en el desarrollo del proyecto.</w:t>
-      </w:r>
+      <w:r>
+        <w:rPr>
+          <w:rFonts w:ascii="Arial" w:hAnsi="Arial" w:cs="Arial"/>
+          <w:sz w:val="24"/>
+          <w:szCs w:val="24"/>
+        </w:rPr>
+        <w:t xml:space="preserve">dos últimas </w:t>
+      </w:r>
+      <w:r>
+        <w:rPr>
+          <w:rFonts w:ascii="Arial" w:hAnsi="Arial" w:cs="Arial"/>
+          <w:sz w:val="24"/>
+          <w:szCs w:val="24"/>
+        </w:rPr>
+        <w:t>situaci</w:t>
+      </w:r>
+      <w:r>
+        <w:rPr>
+          <w:rFonts w:ascii="Arial" w:hAnsi="Arial" w:cs="Arial"/>
+          <w:sz w:val="24"/>
+          <w:szCs w:val="24"/>
+        </w:rPr>
+        <w:t>ones</w:t>
+      </w:r>
+      <w:r>
+        <w:rPr>
+          <w:rFonts w:ascii="Arial" w:hAnsi="Arial" w:cs="Arial"/>
+          <w:sz w:val="24"/>
+          <w:szCs w:val="24"/>
+        </w:rPr>
+        <w:t xml:space="preserve"> problema fue la programación Paralela, ya que para la última versión de este código será necesario adaptar este </w:t>
+      </w:r>
+      <w:r>
+        <w:rPr>
+          <w:rFonts w:ascii="Arial" w:hAnsi="Arial" w:cs="Arial"/>
+          <w:sz w:val="24"/>
+          <w:szCs w:val="24"/>
+        </w:rPr>
+        <w:t>para</w:t>
+      </w:r>
+      <w:r>
+        <w:rPr>
+          <w:rFonts w:ascii="Arial" w:hAnsi="Arial" w:cs="Arial"/>
+          <w:sz w:val="24"/>
+          <w:szCs w:val="24"/>
+        </w:rPr>
+        <w:t xml:space="preserve"> que realice el proceso de resaltado de léxico de manera paralela con el fin de aprovechar los múltiples núcleos disponibles en los CPUs</w:t>
+      </w:r>
+      <w:r>
+        <w:rPr>
+          <w:rFonts w:ascii="Arial" w:hAnsi="Arial" w:cs="Arial"/>
+          <w:sz w:val="24"/>
+          <w:szCs w:val="24"/>
+        </w:rPr>
+        <w:t xml:space="preserve"> y aquí la duda es ¿Por qué necesariamente es aplicar este concepto? Bueno como se sabe de manera general cada vez hay más sistemas complejos los cuales pueden llegar a representar un problema para el procesamiento de distintos equipos por lo cual demanda de tener un poder computacional </w:t>
+      </w:r>
+      <w:r>
+        <w:rPr>
+          <w:rFonts w:ascii="Arial" w:hAnsi="Arial" w:cs="Arial"/>
+          <w:sz w:val="24"/>
+          <w:szCs w:val="24"/>
+        </w:rPr>
+        <w:t xml:space="preserve">superior se ha convertido en una necesidad en distintos campos de la sociedad por lo cual la gracias a las ventajas que ofrece programación paralela, se ha convertido en un concepto se suma relevancia. Este principalmente se puede resumir como la división de un problema grande en varios pequeños y resolverlos al mismo tiempo a través del uso de múltiples recursos computacionales con el objetivo de poder realizar programas mucho más eficientes. Entre otras ventajas podemos encontrar una disminución de tiempo considerable al correr programas </w:t>
+      </w:r>
+      <w:r>
+        <w:rPr>
+          <w:rFonts w:ascii="Arial" w:hAnsi="Arial" w:cs="Arial"/>
+          <w:sz w:val="24"/>
+          <w:szCs w:val="24"/>
+        </w:rPr>
+        <w:t>muy demandantes (mayor complejidad), se pueden resolver problemas que no serían posibles con una sola CPU, se pueden abarcar más problemas entre otros beneficios aunque de igual manera no está libre de desventajas, entre las cuales se puede encontrar un mayor consumo de energía, la implementación en código puede llegar a ser algo compleja, la sincronización entre distintas tareas puede ser difícil de lograr, etc. Es por eso que está ultima situación problema buscaremos como es que el lenguaje de C++ podemos implementar el uso de hilos para así tener un mejor aprovechamiento de nuestro programa por medio de la programación paralela.</w:t>
+      </w:r>
+    </w:p>
+    <w:p>
+      <w:pPr>
+        <w:spacing w:line="360" w:lineRule="auto"/>
+        <w:jc w:val="both"/>
+        <w:rPr>
+          <w:rFonts w:ascii="Arial" w:hAnsi="Arial" w:cs="Arial"/>
+          <w:sz w:val="24"/>
+          <w:szCs w:val="24"/>
+        </w:rPr>
+      </w:pPr>
+    </w:p>
+    <w:p>
+      <w:pPr>
+        <w:spacing w:line="360" w:lineRule="auto"/>
+        <w:jc w:val="both"/>
+        <w:rPr>
+          <w:rFonts w:ascii="Arial" w:hAnsi="Arial" w:cs="Arial"/>
+          <w:sz w:val="24"/>
+          <w:szCs w:val="24"/>
+        </w:rPr>
+      </w:pPr>
+      <w:r>
+        <w:rPr>
+          <w:rFonts w:ascii="Arial" w:hAnsi="Arial" w:cs="Arial"/>
+          <w:sz w:val="24"/>
+          <w:szCs w:val="24"/>
+        </w:rPr>
+        <w:t xml:space="preserve">Como se puede ver, las herramientas </w:t>
+      </w:r>
+      <w:r>
+        <w:rPr>
+          <w:rFonts w:ascii="Arial" w:hAnsi="Arial" w:cs="Arial"/>
+          <w:sz w:val="24"/>
+          <w:szCs w:val="24"/>
+        </w:rPr>
+        <w:t>son</w:t>
+      </w:r>
+      <w:r>
+        <w:rPr>
+          <w:rFonts w:ascii="Arial" w:hAnsi="Arial" w:cs="Arial"/>
+          <w:sz w:val="24"/>
+          <w:szCs w:val="24"/>
+        </w:rPr>
+        <w:t xml:space="preserve"> de suma importancia para poder llevar a cabo</w:t>
+      </w:r>
+      <w:r>
+        <w:rPr>
+          <w:rFonts w:ascii="Arial" w:hAnsi="Arial" w:cs="Arial"/>
+          <w:sz w:val="24"/>
+          <w:szCs w:val="24"/>
+        </w:rPr>
+        <w:t xml:space="preserve"> el desarrollo de proyectos, ya sea desde un editor de texto hasta un lenguaje de programación, y esto posible a que cada vez las herramientas que son de suma relevancia para este estilo de proyecto se van adaptando de acuerdo a las necesidades del usuario como por ejemplo Drive, hace unos diez años nadie </w:t>
+      </w:r>
+      <w:r>
+        <w:rPr>
+          <w:rFonts w:ascii="Arial" w:hAnsi="Arial" w:cs="Arial"/>
+          <w:sz w:val="24"/>
+          <w:szCs w:val="24"/>
+        </w:rPr>
+        <w:lastRenderedPageBreak/>
+        <w:t>pensaría la importancia que tendría la nube en nuestra actualidad y es que la aparición de nuevas tecnologías va de acuerdo a los problemas que se van presentando ante la sociedad, porque no es hasta el momento que se presenta un obstáculo o se presiente que será un problema en un futuro cercano cuando se empiezan a desarrollar estás nuevas tecnologías</w:t>
+      </w:r>
+      <w:r>
+        <w:rPr>
+          <w:rFonts w:ascii="Arial" w:hAnsi="Arial" w:cs="Arial"/>
+          <w:sz w:val="24"/>
+          <w:szCs w:val="24"/>
+        </w:rPr>
+        <w:t>, pero por el momento lo que pensamos es que las tecnologías actuales se mantendrá a la vanguardia  pero no se descarta que en algún punto llegué una nueva tecnología la cual nadie se espere.</w:t>
+      </w:r>
+    </w:p>
+    <w:p>
+      <w:pPr>
+        <w:spacing w:line="360" w:lineRule="auto"/>
+        <w:jc w:val="both"/>
+        <w:rPr>
+          <w:rFonts w:ascii="Arial" w:hAnsi="Arial" w:cs="Arial"/>
+          <w:sz w:val="24"/>
+          <w:szCs w:val="24"/>
+        </w:rPr>
+      </w:pPr>
+    </w:p>
+    <w:p>
+      <w:pPr>
+        <w:spacing w:line="360" w:lineRule="auto"/>
+        <w:jc w:val="both"/>
+        <w:rPr>
+          <w:rFonts w:ascii="Arial" w:hAnsi="Arial" w:cs="Arial"/>
+          <w:sz w:val="24"/>
+          <w:szCs w:val="24"/>
+        </w:rPr>
+      </w:pPr>
+    </w:p>
+    <w:p>
+      <w:pPr>
+        <w:spacing w:line="360" w:lineRule="auto"/>
+        <w:jc w:val="both"/>
+        <w:rPr>
+          <w:rFonts w:ascii="Arial" w:hAnsi="Arial" w:cs="Arial"/>
+          <w:sz w:val="24"/>
+          <w:szCs w:val="24"/>
+        </w:rPr>
+      </w:pPr>
+    </w:p>
+    <w:p>
+      <w:pPr>
+        <w:spacing w:line="360" w:lineRule="auto"/>
+        <w:jc w:val="both"/>
+        <w:rPr>
+          <w:rFonts w:ascii="Arial" w:hAnsi="Arial" w:cs="Arial"/>
+          <w:sz w:val="24"/>
+          <w:szCs w:val="24"/>
+        </w:rPr>
+      </w:pPr>
+    </w:p>
+    <w:p>
+      <w:pPr>
+        <w:spacing w:line="360" w:lineRule="auto"/>
+        <w:jc w:val="both"/>
+        <w:rPr>
+          <w:rFonts w:ascii="Arial" w:hAnsi="Arial" w:cs="Arial"/>
+          <w:sz w:val="24"/>
+          <w:szCs w:val="24"/>
+        </w:rPr>
+      </w:pPr>
+    </w:p>
+    <w:p>
+      <w:pPr>
+        <w:spacing w:line="360" w:lineRule="auto"/>
+        <w:jc w:val="both"/>
+        <w:rPr>
+          <w:rFonts w:ascii="Arial" w:hAnsi="Arial" w:cs="Arial"/>
+          <w:sz w:val="24"/>
+          <w:szCs w:val="24"/>
+        </w:rPr>
+      </w:pPr>
+    </w:p>
+    <w:p>
+      <w:pPr>
+        <w:spacing w:line="360" w:lineRule="auto"/>
+        <w:jc w:val="both"/>
+        <w:rPr>
+          <w:rFonts w:ascii="Arial" w:hAnsi="Arial" w:cs="Arial"/>
+          <w:sz w:val="24"/>
+          <w:szCs w:val="24"/>
+        </w:rPr>
+      </w:pPr>
+    </w:p>
+    <w:p>
+      <w:pPr>
+        <w:spacing w:line="360" w:lineRule="auto"/>
+        <w:jc w:val="both"/>
+        <w:rPr>
+          <w:rFonts w:ascii="Arial" w:hAnsi="Arial" w:cs="Arial"/>
+          <w:sz w:val="24"/>
+          <w:szCs w:val="24"/>
+        </w:rPr>
+      </w:pPr>
+    </w:p>
+    <w:p>
+      <w:pPr>
+        <w:spacing w:line="360" w:lineRule="auto"/>
+        <w:jc w:val="both"/>
+        <w:rPr>
+          <w:rFonts w:ascii="Arial" w:hAnsi="Arial" w:cs="Arial"/>
+          <w:sz w:val="24"/>
+          <w:szCs w:val="24"/>
+        </w:rPr>
+      </w:pPr>
+    </w:p>
+    <w:p>
+      <w:pPr>
+        <w:spacing w:line="360" w:lineRule="auto"/>
+        <w:jc w:val="both"/>
+        <w:rPr>
+          <w:rFonts w:ascii="Arial" w:hAnsi="Arial" w:cs="Arial"/>
+          <w:sz w:val="24"/>
+          <w:szCs w:val="24"/>
+        </w:rPr>
+      </w:pPr>
+    </w:p>
+    <w:p>
+      <w:pPr>
+        <w:spacing w:line="360" w:lineRule="auto"/>
+        <w:jc w:val="both"/>
+        <w:rPr>
+          <w:rFonts w:ascii="Arial" w:hAnsi="Arial" w:cs="Arial"/>
+          <w:sz w:val="24"/>
+          <w:szCs w:val="24"/>
+        </w:rPr>
+      </w:pPr>
     </w:p>
     <w:p>
       <w:pPr>
@@ -1914,13 +2318,35 @@
           <w:szCs w:val="24"/>
         </w:rPr>
       </w:pPr>
-      <w:r>
-        <w:rPr>
-          <w:rFonts w:ascii="Arial" w:hAnsi="Arial" w:cs="Arial"/>
-          <w:sz w:val="24"/>
-          <w:szCs w:val="24"/>
-        </w:rPr>
-        <w:t>http://www.jflap.org</w:t>
+      <w:hyperlink r:id="rId10" w:history="1">
+        <w:r>
+          <w:rPr>
+            <w:rStyle w:val="Hipervnculo"/>
+            <w:rFonts w:ascii="Arial" w:hAnsi="Arial" w:cs="Arial"/>
+            <w:sz w:val="24"/>
+            <w:szCs w:val="24"/>
+          </w:rPr>
+          <w:t>http://www.jflap.org</w:t>
+        </w:r>
+      </w:hyperlink>
+    </w:p>
+    <w:p>
+      <w:pPr>
+        <w:spacing w:line="360" w:lineRule="auto"/>
+        <w:jc w:val="both"/>
+        <w:rPr>
+          <w:rFonts w:ascii="Arial" w:hAnsi="Arial" w:cs="Arial"/>
+          <w:sz w:val="24"/>
+          <w:szCs w:val="24"/>
+        </w:rPr>
+      </w:pPr>
+      <w:r>
+        <w:rPr>
+          <w:rFonts w:ascii="Arial" w:hAnsi="Arial" w:cs="Arial"/>
+          <w:sz w:val="24"/>
+          <w:szCs w:val="24"/>
+        </w:rPr>
+        <w:t>http://ferestrepoca.github.io/paradigmas-de-programacion/paralela/paralela_teoria/index.html#three</w:t>
       </w:r>
     </w:p>
     <w:sectPr>

</xml_diff>

<commit_message>
Some corrections to the document (2)
</commit_message>
<xml_diff>
--- a/Tarea 6.1/Actividad6.1.docx
+++ b/Tarea 6.1/Actividad6.1.docx
@@ -883,7 +883,23 @@
           <w:sz w:val="24"/>
           <w:szCs w:val="24"/>
         </w:rPr>
-        <w:t xml:space="preserve"> a detalle sobre como estás se fueron implementando a lo largo del desarrollo de la solución, las alternativas disponibles que pudieran utilizarse </w:t>
+        <w:t xml:space="preserve"> a detalle sobre </w:t>
+      </w:r>
+      <w:r>
+        <w:rPr>
+          <w:rFonts w:ascii="Arial" w:hAnsi="Arial" w:cs="Arial"/>
+          <w:sz w:val="24"/>
+          <w:szCs w:val="24"/>
+        </w:rPr>
+        <w:t>cómo</w:t>
+      </w:r>
+      <w:r>
+        <w:rPr>
+          <w:rFonts w:ascii="Arial" w:hAnsi="Arial" w:cs="Arial"/>
+          <w:sz w:val="24"/>
+          <w:szCs w:val="24"/>
+        </w:rPr>
+        <w:t xml:space="preserve"> estás se fueron implementando a lo largo del desarrollo de la solución, las alternativas disponibles que pudieran utilizarse </w:t>
       </w:r>
       <w:r>
         <w:rPr>
@@ -979,13 +995,41 @@
         </w:rPr>
         <w:t xml:space="preserve">uno de los más llamativos y fáciles de aplicar para nosotros fue los autómatas finitos deterministas ya que desde un inicio el código que íbamos a realizar principalmente se iba a basar en el uso de </w:t>
       </w:r>
-      <w:r>
-        <w:rPr>
-          <w:rFonts w:ascii="Arial" w:hAnsi="Arial" w:cs="Arial"/>
-          <w:sz w:val="24"/>
-          <w:szCs w:val="24"/>
-        </w:rPr>
-        <w:t>switch statement, ya que dependiendo del carácter que se detectará, es que este iba determinando</w:t>
+      <w:proofErr w:type="spellStart"/>
+      <w:r>
+        <w:rPr>
+          <w:rFonts w:ascii="Arial" w:hAnsi="Arial" w:cs="Arial"/>
+          <w:sz w:val="24"/>
+          <w:szCs w:val="24"/>
+        </w:rPr>
+        <w:t>switch</w:t>
+      </w:r>
+      <w:proofErr w:type="spellEnd"/>
+      <w:r>
+        <w:rPr>
+          <w:rFonts w:ascii="Arial" w:hAnsi="Arial" w:cs="Arial"/>
+          <w:sz w:val="24"/>
+          <w:szCs w:val="24"/>
+        </w:rPr>
+        <w:t xml:space="preserve"> </w:t>
+      </w:r>
+      <w:proofErr w:type="spellStart"/>
+      <w:r>
+        <w:rPr>
+          <w:rFonts w:ascii="Arial" w:hAnsi="Arial" w:cs="Arial"/>
+          <w:sz w:val="24"/>
+          <w:szCs w:val="24"/>
+        </w:rPr>
+        <w:t>statement</w:t>
+      </w:r>
+      <w:proofErr w:type="spellEnd"/>
+      <w:r>
+        <w:rPr>
+          <w:rFonts w:ascii="Arial" w:hAnsi="Arial" w:cs="Arial"/>
+          <w:sz w:val="24"/>
+          <w:szCs w:val="24"/>
+        </w:rPr>
+        <w:t>, ya que dependiendo del carácter que se detectará, es que este iba determinando</w:t>
       </w:r>
       <w:r>
         <w:rPr>
@@ -1045,6 +1089,7 @@
       <w:r>
         <w:rPr>
           <w:rFonts w:ascii="Arial" w:hAnsi="Arial" w:cs="Arial"/>
+          <w:noProof/>
           <w:sz w:val="24"/>
           <w:szCs w:val="24"/>
         </w:rPr>
@@ -1383,15 +1428,41 @@
           <w:sz w:val="24"/>
           <w:szCs w:val="24"/>
         </w:rPr>
-        <w:t xml:space="preserve"> regulares</w:t>
-      </w:r>
-      <w:r>
-        <w:rPr>
-          <w:rFonts w:ascii="Arial" w:hAnsi="Arial" w:cs="Arial"/>
-          <w:sz w:val="24"/>
-          <w:szCs w:val="24"/>
-        </w:rPr>
-        <w:t>(también conocidas como regex)</w:t>
+        <w:t xml:space="preserve"> </w:t>
+      </w:r>
+      <w:r>
+        <w:rPr>
+          <w:rFonts w:ascii="Arial" w:hAnsi="Arial" w:cs="Arial"/>
+          <w:sz w:val="24"/>
+          <w:szCs w:val="24"/>
+        </w:rPr>
+        <w:t>regulares (</w:t>
+      </w:r>
+      <w:r>
+        <w:rPr>
+          <w:rFonts w:ascii="Arial" w:hAnsi="Arial" w:cs="Arial"/>
+          <w:sz w:val="24"/>
+          <w:szCs w:val="24"/>
+        </w:rPr>
+        <w:t xml:space="preserve">también conocidas como </w:t>
+      </w:r>
+      <w:proofErr w:type="spellStart"/>
+      <w:r>
+        <w:rPr>
+          <w:rFonts w:ascii="Arial" w:hAnsi="Arial" w:cs="Arial"/>
+          <w:sz w:val="24"/>
+          <w:szCs w:val="24"/>
+        </w:rPr>
+        <w:t>regex</w:t>
+      </w:r>
+      <w:proofErr w:type="spellEnd"/>
+      <w:r>
+        <w:rPr>
+          <w:rFonts w:ascii="Arial" w:hAnsi="Arial" w:cs="Arial"/>
+          <w:sz w:val="24"/>
+          <w:szCs w:val="24"/>
+        </w:rPr>
+        <w:t>)</w:t>
       </w:r>
       <w:r>
         <w:rPr>
@@ -1415,7 +1486,25 @@
           <w:sz w:val="24"/>
           <w:szCs w:val="24"/>
         </w:rPr>
-        <w:t xml:space="preserve">esto conforme a cierto uso de delimitadores y algunas reglas de sintaxis. Estos cuentan metacaracteres los cuales se pueden ver como condiciones que crea el mismo usuario en caso de requerirlo. </w:t>
+        <w:t xml:space="preserve">esto conforme a cierto uso de delimitadores y algunas reglas de sintaxis. Estos cuentan </w:t>
+      </w:r>
+      <w:proofErr w:type="spellStart"/>
+      <w:r>
+        <w:rPr>
+          <w:rFonts w:ascii="Arial" w:hAnsi="Arial" w:cs="Arial"/>
+          <w:sz w:val="24"/>
+          <w:szCs w:val="24"/>
+        </w:rPr>
+        <w:t>metacaracteres</w:t>
+      </w:r>
+      <w:proofErr w:type="spellEnd"/>
+      <w:r>
+        <w:rPr>
+          <w:rFonts w:ascii="Arial" w:hAnsi="Arial" w:cs="Arial"/>
+          <w:sz w:val="24"/>
+          <w:szCs w:val="24"/>
+        </w:rPr>
+        <w:t xml:space="preserve"> los cuales se pueden ver como condiciones que crea el mismo usuario en caso de requerirlo. </w:t>
       </w:r>
     </w:p>
     <w:p>
@@ -1463,13 +1552,77 @@
         </w:rPr>
         <w:t xml:space="preserve"> que los patrones de estos coincidieran con la entrada que se está dando en el código se podría realizar sin ningún inconveniente e incluso programas como Java cuentan con un set de funciones tales como </w:t>
       </w:r>
-      <w:r>
-        <w:rPr>
-          <w:rFonts w:ascii="Arial" w:hAnsi="Arial" w:cs="Arial"/>
-          <w:sz w:val="24"/>
-          <w:szCs w:val="24"/>
-        </w:rPr>
-        <w:t>exec() y test() de RegExp, con match(), matchAll(), replace()</w:t>
+      <w:proofErr w:type="spellStart"/>
+      <w:r>
+        <w:rPr>
+          <w:rFonts w:ascii="Arial" w:hAnsi="Arial" w:cs="Arial"/>
+          <w:sz w:val="24"/>
+          <w:szCs w:val="24"/>
+        </w:rPr>
+        <w:t>exec</w:t>
+      </w:r>
+      <w:proofErr w:type="spellEnd"/>
+      <w:r>
+        <w:rPr>
+          <w:rFonts w:ascii="Arial" w:hAnsi="Arial" w:cs="Arial"/>
+          <w:sz w:val="24"/>
+          <w:szCs w:val="24"/>
+        </w:rPr>
+        <w:t xml:space="preserve">() y test() de </w:t>
+      </w:r>
+      <w:proofErr w:type="spellStart"/>
+      <w:r>
+        <w:rPr>
+          <w:rFonts w:ascii="Arial" w:hAnsi="Arial" w:cs="Arial"/>
+          <w:sz w:val="24"/>
+          <w:szCs w:val="24"/>
+        </w:rPr>
+        <w:t>RegExp</w:t>
+      </w:r>
+      <w:proofErr w:type="spellEnd"/>
+      <w:r>
+        <w:rPr>
+          <w:rFonts w:ascii="Arial" w:hAnsi="Arial" w:cs="Arial"/>
+          <w:sz w:val="24"/>
+          <w:szCs w:val="24"/>
+        </w:rPr>
+        <w:t xml:space="preserve">, con match(), </w:t>
+      </w:r>
+      <w:proofErr w:type="spellStart"/>
+      <w:r>
+        <w:rPr>
+          <w:rFonts w:ascii="Arial" w:hAnsi="Arial" w:cs="Arial"/>
+          <w:sz w:val="24"/>
+          <w:szCs w:val="24"/>
+        </w:rPr>
+        <w:t>matchAll</w:t>
+      </w:r>
+      <w:proofErr w:type="spellEnd"/>
+      <w:r>
+        <w:rPr>
+          <w:rFonts w:ascii="Arial" w:hAnsi="Arial" w:cs="Arial"/>
+          <w:sz w:val="24"/>
+          <w:szCs w:val="24"/>
+        </w:rPr>
+        <w:t xml:space="preserve">(), </w:t>
+      </w:r>
+      <w:proofErr w:type="spellStart"/>
+      <w:r>
+        <w:rPr>
+          <w:rFonts w:ascii="Arial" w:hAnsi="Arial" w:cs="Arial"/>
+          <w:sz w:val="24"/>
+          <w:szCs w:val="24"/>
+        </w:rPr>
+        <w:t>replace</w:t>
+      </w:r>
+      <w:proofErr w:type="spellEnd"/>
+      <w:r>
+        <w:rPr>
+          <w:rFonts w:ascii="Arial" w:hAnsi="Arial" w:cs="Arial"/>
+          <w:sz w:val="24"/>
+          <w:szCs w:val="24"/>
+        </w:rPr>
+        <w:t>()</w:t>
       </w:r>
       <w:r>
         <w:rPr>
@@ -1515,15 +1668,51 @@
           <w:sz w:val="24"/>
           <w:szCs w:val="24"/>
         </w:rPr>
-        <w:t>En cuanto al trabajo colaborativo, para un mejor manejo de código, e igualmente de documentos, nosotros utilizamos GitHub por ser requisito del profesor, además de su popularidad, y que siempre es la primera opción para soluciones de este tipo. Sin embargo, existen otras alternativas como Gitlab, que ofrece numerosas y útiles características en su DVCS, como, por ejemplo, un proyecto wiki integrado y una página web de proyecto. Las</w:t>
-      </w:r>
-      <w:r>
-        <w:rPr>
-          <w:rFonts w:ascii="Arial" w:hAnsi="Arial" w:cs="Arial"/>
-          <w:sz w:val="24"/>
-          <w:szCs w:val="24"/>
-        </w:rPr>
-        <w:t xml:space="preserve"> continuas capacidades de integración de GitLab automatizan el análisis y la entrega del código, lo que permite ahorrar tiempo en la </w:t>
+        <w:t xml:space="preserve">En cuanto al trabajo colaborativo, para un mejor manejo de código, e igualmente de documentos, nosotros utilizamos GitHub por ser requisito del profesor, además de su popularidad, y que siempre es la primera opción para soluciones de este tipo. Sin embargo, existen otras alternativas como </w:t>
+      </w:r>
+      <w:proofErr w:type="spellStart"/>
+      <w:r>
+        <w:rPr>
+          <w:rFonts w:ascii="Arial" w:hAnsi="Arial" w:cs="Arial"/>
+          <w:sz w:val="24"/>
+          <w:szCs w:val="24"/>
+        </w:rPr>
+        <w:t>Gitlab</w:t>
+      </w:r>
+      <w:proofErr w:type="spellEnd"/>
+      <w:r>
+        <w:rPr>
+          <w:rFonts w:ascii="Arial" w:hAnsi="Arial" w:cs="Arial"/>
+          <w:sz w:val="24"/>
+          <w:szCs w:val="24"/>
+        </w:rPr>
+        <w:t>, que ofrece numerosas y útiles características en su DVCS, como, por ejemplo, un proyecto wiki integrado y una página web de proyecto. Las</w:t>
+      </w:r>
+      <w:r>
+        <w:rPr>
+          <w:rFonts w:ascii="Arial" w:hAnsi="Arial" w:cs="Arial"/>
+          <w:sz w:val="24"/>
+          <w:szCs w:val="24"/>
+        </w:rPr>
+        <w:t xml:space="preserve"> continuas capacidades de integración de </w:t>
+      </w:r>
+      <w:proofErr w:type="spellStart"/>
+      <w:r>
+        <w:rPr>
+          <w:rFonts w:ascii="Arial" w:hAnsi="Arial" w:cs="Arial"/>
+          <w:sz w:val="24"/>
+          <w:szCs w:val="24"/>
+        </w:rPr>
+        <w:t>GitLab</w:t>
+      </w:r>
+      <w:proofErr w:type="spellEnd"/>
+      <w:r>
+        <w:rPr>
+          <w:rFonts w:ascii="Arial" w:hAnsi="Arial" w:cs="Arial"/>
+          <w:sz w:val="24"/>
+          <w:szCs w:val="24"/>
+        </w:rPr>
+        <w:t xml:space="preserve"> automatizan el análisis y la entrega del código, lo que permite ahorrar tiempo en la </w:t>
       </w:r>
       <w:r>
         <w:rPr>
@@ -1532,15 +1721,87 @@
           <w:szCs w:val="24"/>
         </w:rPr>
         <w:lastRenderedPageBreak/>
-        <w:t>fase de prueba. Con un visor de código, pull requests y un práctico método para solucionar conflictos, GitLab permite acceder a todos los aspectos más importantes de tu proyecto.</w:t>
-      </w:r>
-      <w:r>
-        <w:rPr>
-          <w:rFonts w:ascii="Arial" w:hAnsi="Arial" w:cs="Arial"/>
-          <w:sz w:val="24"/>
-          <w:szCs w:val="24"/>
-        </w:rPr>
-        <w:t xml:space="preserve"> En documentos, consideramos que una alternativa que sería más eficiente es un procesador de texto en línea como Google Docs, pues facilita la edición observando los cambios realizados por los otros colaboradores en tiempo real.</w:t>
+        <w:t xml:space="preserve">fase de prueba. Con un visor de código, </w:t>
+      </w:r>
+      <w:proofErr w:type="spellStart"/>
+      <w:r>
+        <w:rPr>
+          <w:rFonts w:ascii="Arial" w:hAnsi="Arial" w:cs="Arial"/>
+          <w:sz w:val="24"/>
+          <w:szCs w:val="24"/>
+        </w:rPr>
+        <w:t>pull</w:t>
+      </w:r>
+      <w:proofErr w:type="spellEnd"/>
+      <w:r>
+        <w:rPr>
+          <w:rFonts w:ascii="Arial" w:hAnsi="Arial" w:cs="Arial"/>
+          <w:sz w:val="24"/>
+          <w:szCs w:val="24"/>
+        </w:rPr>
+        <w:t xml:space="preserve"> </w:t>
+      </w:r>
+      <w:proofErr w:type="spellStart"/>
+      <w:r>
+        <w:rPr>
+          <w:rFonts w:ascii="Arial" w:hAnsi="Arial" w:cs="Arial"/>
+          <w:sz w:val="24"/>
+          <w:szCs w:val="24"/>
+        </w:rPr>
+        <w:t>requests</w:t>
+      </w:r>
+      <w:proofErr w:type="spellEnd"/>
+      <w:r>
+        <w:rPr>
+          <w:rFonts w:ascii="Arial" w:hAnsi="Arial" w:cs="Arial"/>
+          <w:sz w:val="24"/>
+          <w:szCs w:val="24"/>
+        </w:rPr>
+        <w:t xml:space="preserve"> y un práctico método para solucionar conflictos, </w:t>
+      </w:r>
+      <w:proofErr w:type="spellStart"/>
+      <w:r>
+        <w:rPr>
+          <w:rFonts w:ascii="Arial" w:hAnsi="Arial" w:cs="Arial"/>
+          <w:sz w:val="24"/>
+          <w:szCs w:val="24"/>
+        </w:rPr>
+        <w:t>GitLab</w:t>
+      </w:r>
+      <w:proofErr w:type="spellEnd"/>
+      <w:r>
+        <w:rPr>
+          <w:rFonts w:ascii="Arial" w:hAnsi="Arial" w:cs="Arial"/>
+          <w:sz w:val="24"/>
+          <w:szCs w:val="24"/>
+        </w:rPr>
+        <w:t xml:space="preserve"> permite acceder a todos los aspectos más importantes de tu proyecto.</w:t>
+      </w:r>
+      <w:r>
+        <w:rPr>
+          <w:rFonts w:ascii="Arial" w:hAnsi="Arial" w:cs="Arial"/>
+          <w:sz w:val="24"/>
+          <w:szCs w:val="24"/>
+        </w:rPr>
+        <w:t xml:space="preserve"> En documentos, consideramos que una alternativa que sería más eficiente es un procesador de texto en línea como Google </w:t>
+      </w:r>
+      <w:proofErr w:type="spellStart"/>
+      <w:r>
+        <w:rPr>
+          <w:rFonts w:ascii="Arial" w:hAnsi="Arial" w:cs="Arial"/>
+          <w:sz w:val="24"/>
+          <w:szCs w:val="24"/>
+        </w:rPr>
+        <w:t>Docs</w:t>
+      </w:r>
+      <w:proofErr w:type="spellEnd"/>
+      <w:r>
+        <w:rPr>
+          <w:rFonts w:ascii="Arial" w:hAnsi="Arial" w:cs="Arial"/>
+          <w:sz w:val="24"/>
+          <w:szCs w:val="24"/>
+        </w:rPr>
+        <w:t>, pues facilita la edición observando los cambios realizados por los otros colaboradores en tiempo real.</w:t>
       </w:r>
     </w:p>
     <w:p>
@@ -1594,37 +1855,107 @@
           <w:sz w:val="24"/>
           <w:szCs w:val="24"/>
         </w:rPr>
-        <w:t>con los estilos que determinamos en otro archivo CSS. Para ello, otra solución que podría mejorar este proceso sería realizarlo en un lenguaje de programación como Python, donde podemos utilizar algún motor de plantillas como django template, jinja2 o genshi.</w:t>
-      </w:r>
-    </w:p>
-    <w:p>
-      <w:pPr>
-        <w:spacing w:line="360" w:lineRule="auto"/>
-        <w:jc w:val="both"/>
-        <w:rPr>
-          <w:rFonts w:ascii="Arial" w:hAnsi="Arial" w:cs="Arial"/>
-          <w:sz w:val="24"/>
-          <w:szCs w:val="24"/>
-        </w:rPr>
-      </w:pPr>
-    </w:p>
-    <w:p>
-      <w:pPr>
-        <w:spacing w:line="360" w:lineRule="auto"/>
-        <w:jc w:val="both"/>
-        <w:rPr>
-          <w:rFonts w:ascii="Arial" w:hAnsi="Arial" w:cs="Arial"/>
-          <w:sz w:val="24"/>
-          <w:szCs w:val="24"/>
-        </w:rPr>
-      </w:pPr>
-      <w:r>
-        <w:rPr>
-          <w:rFonts w:ascii="Arial" w:hAnsi="Arial" w:cs="Arial"/>
-          <w:sz w:val="24"/>
-          <w:szCs w:val="24"/>
-        </w:rPr>
-        <w:t>Por a parte del uso de herramientas UML, app.diagrams.net fue la página la cual equipo</w:t>
+        <w:t xml:space="preserve">con los estilos que determinamos en otro archivo CSS. Para ello, otra solución que podría mejorar este proceso sería realizarlo en un lenguaje de programación como Python, donde podemos utilizar algún motor de plantillas como </w:t>
+      </w:r>
+      <w:proofErr w:type="spellStart"/>
+      <w:r>
+        <w:rPr>
+          <w:rFonts w:ascii="Arial" w:hAnsi="Arial" w:cs="Arial"/>
+          <w:sz w:val="24"/>
+          <w:szCs w:val="24"/>
+        </w:rPr>
+        <w:t>django</w:t>
+      </w:r>
+      <w:proofErr w:type="spellEnd"/>
+      <w:r>
+        <w:rPr>
+          <w:rFonts w:ascii="Arial" w:hAnsi="Arial" w:cs="Arial"/>
+          <w:sz w:val="24"/>
+          <w:szCs w:val="24"/>
+        </w:rPr>
+        <w:t xml:space="preserve"> </w:t>
+      </w:r>
+      <w:proofErr w:type="spellStart"/>
+      <w:r>
+        <w:rPr>
+          <w:rFonts w:ascii="Arial" w:hAnsi="Arial" w:cs="Arial"/>
+          <w:sz w:val="24"/>
+          <w:szCs w:val="24"/>
+        </w:rPr>
+        <w:t>template</w:t>
+      </w:r>
+      <w:proofErr w:type="spellEnd"/>
+      <w:r>
+        <w:rPr>
+          <w:rFonts w:ascii="Arial" w:hAnsi="Arial" w:cs="Arial"/>
+          <w:sz w:val="24"/>
+          <w:szCs w:val="24"/>
+        </w:rPr>
+        <w:t xml:space="preserve">, jinja2 o </w:t>
+      </w:r>
+      <w:proofErr w:type="spellStart"/>
+      <w:r>
+        <w:rPr>
+          <w:rFonts w:ascii="Arial" w:hAnsi="Arial" w:cs="Arial"/>
+          <w:sz w:val="24"/>
+          <w:szCs w:val="24"/>
+        </w:rPr>
+        <w:t>genshi</w:t>
+      </w:r>
+      <w:proofErr w:type="spellEnd"/>
+      <w:r>
+        <w:rPr>
+          <w:rFonts w:ascii="Arial" w:hAnsi="Arial" w:cs="Arial"/>
+          <w:sz w:val="24"/>
+          <w:szCs w:val="24"/>
+        </w:rPr>
+        <w:t>.</w:t>
+      </w:r>
+    </w:p>
+    <w:p>
+      <w:pPr>
+        <w:spacing w:line="360" w:lineRule="auto"/>
+        <w:jc w:val="both"/>
+        <w:rPr>
+          <w:rFonts w:ascii="Arial" w:hAnsi="Arial" w:cs="Arial"/>
+          <w:sz w:val="24"/>
+          <w:szCs w:val="24"/>
+        </w:rPr>
+      </w:pPr>
+    </w:p>
+    <w:p>
+      <w:pPr>
+        <w:spacing w:line="360" w:lineRule="auto"/>
+        <w:jc w:val="both"/>
+        <w:rPr>
+          <w:rFonts w:ascii="Arial" w:hAnsi="Arial" w:cs="Arial"/>
+          <w:sz w:val="24"/>
+          <w:szCs w:val="24"/>
+        </w:rPr>
+      </w:pPr>
+      <w:r>
+        <w:rPr>
+          <w:rFonts w:ascii="Arial" w:hAnsi="Arial" w:cs="Arial"/>
+          <w:sz w:val="24"/>
+          <w:szCs w:val="24"/>
+        </w:rPr>
+        <w:t xml:space="preserve">Por </w:t>
+      </w:r>
+      <w:r>
+        <w:rPr>
+          <w:rFonts w:ascii="Arial" w:hAnsi="Arial" w:cs="Arial"/>
+          <w:sz w:val="24"/>
+          <w:szCs w:val="24"/>
+        </w:rPr>
+        <w:t>aparte</w:t>
+      </w:r>
+      <w:r>
+        <w:rPr>
+          <w:rFonts w:ascii="Arial" w:hAnsi="Arial" w:cs="Arial"/>
+          <w:sz w:val="24"/>
+          <w:szCs w:val="24"/>
+        </w:rPr>
+        <w:t xml:space="preserve"> del uso de herramientas UML, app.diagrams.net fue la página la cual equipo</w:t>
       </w:r>
       <w:r>
         <w:rPr>
@@ -1704,15 +2035,141 @@
           <w:sz w:val="24"/>
           <w:szCs w:val="24"/>
         </w:rPr>
-        <w:t>app diagrams ofrece una gran variedad de tipos de diagramas que pueden utilizarse para demostrar el funcionamiento más a detalle de un código que esté en desarrollo o incluso ya haya sido finalizado, aspectos más técnicos que sean necesarios mostrarse al equipo de trabajo o viendo desde un lado más profesional a un cliente y se nos ofrece una amplia gama de opciones en caso de necesitar descargar  alguno de los trabajos realizados o incluso poder guardar estos en la nube como Google Drive o One Drive en caso de requerirlo. Sin embargo, está no es la única herramienta de diagramas UML disponible en la red ya que existen otras herramientas alternativas entre las cuales podemos encontrar a LucidChart. Este al</w:t>
-      </w:r>
-      <w:r>
-        <w:rPr>
-          <w:rFonts w:ascii="Arial" w:hAnsi="Arial" w:cs="Arial"/>
-          <w:sz w:val="24"/>
-          <w:szCs w:val="24"/>
-        </w:rPr>
-        <w:t xml:space="preserve"> igual que app.diagrams, nos ofrece una amplia variedad de distintos diagramas, aunque en este caso, está herramienta se ve apoyada por distintos plugins de integración de plataformas tales como Java, Slack, Google Drive y Microsoft Teams donde todo el sistema del interfaz y como </w:t>
+        <w:t xml:space="preserve">app </w:t>
+      </w:r>
+      <w:proofErr w:type="spellStart"/>
+      <w:r>
+        <w:rPr>
+          <w:rFonts w:ascii="Arial" w:hAnsi="Arial" w:cs="Arial"/>
+          <w:sz w:val="24"/>
+          <w:szCs w:val="24"/>
+        </w:rPr>
+        <w:t>diagrams</w:t>
+      </w:r>
+      <w:proofErr w:type="spellEnd"/>
+      <w:r>
+        <w:rPr>
+          <w:rFonts w:ascii="Arial" w:hAnsi="Arial" w:cs="Arial"/>
+          <w:sz w:val="24"/>
+          <w:szCs w:val="24"/>
+        </w:rPr>
+        <w:t xml:space="preserve"> ofrece una gran variedad de tipos de diagramas que pueden utilizarse para demostrar el funcionamiento más a detalle de un código que esté en desarrollo o incluso ya haya sido finalizado, aspectos más técnicos que sean necesarios mostrarse al equipo de trabajo o viendo desde un lado más profesional a un cliente y se nos ofrece una amplia gama de opciones en caso de necesitar descargar  alguno de los trabajos realizados o incluso poder guardar estos en la nube como Google Drive o </w:t>
+      </w:r>
+      <w:proofErr w:type="spellStart"/>
+      <w:r>
+        <w:rPr>
+          <w:rFonts w:ascii="Arial" w:hAnsi="Arial" w:cs="Arial"/>
+          <w:sz w:val="24"/>
+          <w:szCs w:val="24"/>
+        </w:rPr>
+        <w:t>One</w:t>
+      </w:r>
+      <w:proofErr w:type="spellEnd"/>
+      <w:r>
+        <w:rPr>
+          <w:rFonts w:ascii="Arial" w:hAnsi="Arial" w:cs="Arial"/>
+          <w:sz w:val="24"/>
+          <w:szCs w:val="24"/>
+        </w:rPr>
+        <w:t xml:space="preserve"> Drive en caso de requerirlo. Sin embargo, está no es la única herramienta de diagramas UML disponible en la red ya que existen otras herramientas alternativas entre las cuales podemos encontrar a </w:t>
+      </w:r>
+      <w:proofErr w:type="spellStart"/>
+      <w:r>
+        <w:rPr>
+          <w:rFonts w:ascii="Arial" w:hAnsi="Arial" w:cs="Arial"/>
+          <w:sz w:val="24"/>
+          <w:szCs w:val="24"/>
+        </w:rPr>
+        <w:t>LucidChart</w:t>
+      </w:r>
+      <w:proofErr w:type="spellEnd"/>
+      <w:r>
+        <w:rPr>
+          <w:rFonts w:ascii="Arial" w:hAnsi="Arial" w:cs="Arial"/>
+          <w:sz w:val="24"/>
+          <w:szCs w:val="24"/>
+        </w:rPr>
+        <w:t>. Este al</w:t>
+      </w:r>
+      <w:r>
+        <w:rPr>
+          <w:rFonts w:ascii="Arial" w:hAnsi="Arial" w:cs="Arial"/>
+          <w:sz w:val="24"/>
+          <w:szCs w:val="24"/>
+        </w:rPr>
+        <w:t xml:space="preserve"> igual que </w:t>
+      </w:r>
+      <w:proofErr w:type="spellStart"/>
+      <w:r>
+        <w:rPr>
+          <w:rFonts w:ascii="Arial" w:hAnsi="Arial" w:cs="Arial"/>
+          <w:sz w:val="24"/>
+          <w:szCs w:val="24"/>
+        </w:rPr>
+        <w:t>app.diagrams</w:t>
+      </w:r>
+      <w:proofErr w:type="spellEnd"/>
+      <w:r>
+        <w:rPr>
+          <w:rFonts w:ascii="Arial" w:hAnsi="Arial" w:cs="Arial"/>
+          <w:sz w:val="24"/>
+          <w:szCs w:val="24"/>
+        </w:rPr>
+        <w:t xml:space="preserve">, nos ofrece una amplia variedad de distintos diagramas, aunque en este caso, está herramienta se ve apoyada por distintos </w:t>
+      </w:r>
+      <w:proofErr w:type="spellStart"/>
+      <w:r>
+        <w:rPr>
+          <w:rFonts w:ascii="Arial" w:hAnsi="Arial" w:cs="Arial"/>
+          <w:sz w:val="24"/>
+          <w:szCs w:val="24"/>
+        </w:rPr>
+        <w:t>plugins</w:t>
+      </w:r>
+      <w:proofErr w:type="spellEnd"/>
+      <w:r>
+        <w:rPr>
+          <w:rFonts w:ascii="Arial" w:hAnsi="Arial" w:cs="Arial"/>
+          <w:sz w:val="24"/>
+          <w:szCs w:val="24"/>
+        </w:rPr>
+        <w:t xml:space="preserve"> de integración de plataformas tales como Java, </w:t>
+      </w:r>
+      <w:proofErr w:type="spellStart"/>
+      <w:r>
+        <w:rPr>
+          <w:rFonts w:ascii="Arial" w:hAnsi="Arial" w:cs="Arial"/>
+          <w:sz w:val="24"/>
+          <w:szCs w:val="24"/>
+        </w:rPr>
+        <w:t>Slack</w:t>
+      </w:r>
+      <w:proofErr w:type="spellEnd"/>
+      <w:r>
+        <w:rPr>
+          <w:rFonts w:ascii="Arial" w:hAnsi="Arial" w:cs="Arial"/>
+          <w:sz w:val="24"/>
+          <w:szCs w:val="24"/>
+        </w:rPr>
+        <w:t xml:space="preserve">, Google Drive y Microsoft </w:t>
+      </w:r>
+      <w:proofErr w:type="spellStart"/>
+      <w:r>
+        <w:rPr>
+          <w:rFonts w:ascii="Arial" w:hAnsi="Arial" w:cs="Arial"/>
+          <w:sz w:val="24"/>
+          <w:szCs w:val="24"/>
+        </w:rPr>
+        <w:t>Teams</w:t>
+      </w:r>
+      <w:proofErr w:type="spellEnd"/>
+      <w:r>
+        <w:rPr>
+          <w:rFonts w:ascii="Arial" w:hAnsi="Arial" w:cs="Arial"/>
+          <w:sz w:val="24"/>
+          <w:szCs w:val="24"/>
+        </w:rPr>
+        <w:t xml:space="preserve"> donde todo el sistema del interfaz y como </w:t>
       </w:r>
       <w:r>
         <w:rPr>
@@ -1775,7 +2232,25 @@
           <w:sz w:val="24"/>
           <w:szCs w:val="24"/>
         </w:rPr>
-        <w:t xml:space="preserve">el autómata finito que habíamos creado sería capaz de cubrir la situación problema planteada fue JFlap, la cual nos ofrece opciones como diseñar y usar expresiones regulares, gramáticas, autómatas de pilas y finitos. Esta herramienta funciona con Java por lo cual es necesario contar un JDK para su uso. Al usarla tenemos un menú con muchas opciones y obviamente en nuestro caso optamos por el autómata finito donde al usarlo, podemos ir creando los distintos procesos que necesitamos al igual que los símbolos que son necesarios para las transiciones y es funcional ya que nos permite probar con entradas del usuario y en el programa se nos va mostrando como se va recorriendo los distintos procesos y la finalización </w:t>
+        <w:t xml:space="preserve">el autómata finito que habíamos creado sería capaz de cubrir la situación problema planteada fue </w:t>
+      </w:r>
+      <w:proofErr w:type="spellStart"/>
+      <w:r>
+        <w:rPr>
+          <w:rFonts w:ascii="Arial" w:hAnsi="Arial" w:cs="Arial"/>
+          <w:sz w:val="24"/>
+          <w:szCs w:val="24"/>
+        </w:rPr>
+        <w:t>JFlap</w:t>
+      </w:r>
+      <w:proofErr w:type="spellEnd"/>
+      <w:r>
+        <w:rPr>
+          <w:rFonts w:ascii="Arial" w:hAnsi="Arial" w:cs="Arial"/>
+          <w:sz w:val="24"/>
+          <w:szCs w:val="24"/>
+        </w:rPr>
+        <w:t xml:space="preserve">, la cual nos ofrece opciones como diseñar y usar expresiones regulares, gramáticas, autómatas de pilas y finitos. Esta herramienta funciona con Java por lo cual es necesario contar un JDK para su uso. Al usarla tenemos un menú con muchas opciones y obviamente en nuestro caso optamos por el autómata finito donde al usarlo, podemos ir creando los distintos procesos que necesitamos al igual que los símbolos que son necesarios para las transiciones y es funcional ya que nos permite probar con entradas del usuario y en el programa se nos va mostrando como se va recorriendo los distintos procesos y la finalización </w:t>
       </w:r>
       <w:r>
         <w:rPr>
@@ -1829,7 +2304,133 @@
           <w:sz w:val="24"/>
           <w:szCs w:val="24"/>
         </w:rPr>
-        <w:t>Aunque el equipo durante las pruebas del DFA, encontró una herramienta alternativa conocida como Jsflap, una herramienta para la construcción de NFA Y DFA por medio de la Web y algo interesante es que está se encuentra basada en JFlap por lo cual pensamos que sería una buena opción en caso de tener algún problema con JFlap, aunque desde la perspectiva de todos los integrantes Jsflap es inferior a JFlap en aspectos como opciones de diseño ya que por parte de Jsflap solo podemos crear un autómata finito o una máquina de Turing y que no cuenta con una versión descargable pero fuera de eso, si se busca crear un diseño rápido y ver si es funcional Jsflap cubre esos puntos ya que este de igual manera acepta entradas del usuario que validen los procesos del autómata por lo cual es una  herramienta alternativa que pudo llegar a cubrir las necesidades que se nos presentarán en el desarrollo del proyecto.</w:t>
+        <w:t xml:space="preserve">Aunque el equipo durante las pruebas del DFA, encontró una herramienta alternativa conocida como </w:t>
+      </w:r>
+      <w:proofErr w:type="spellStart"/>
+      <w:r>
+        <w:rPr>
+          <w:rFonts w:ascii="Arial" w:hAnsi="Arial" w:cs="Arial"/>
+          <w:sz w:val="24"/>
+          <w:szCs w:val="24"/>
+        </w:rPr>
+        <w:t>Jsflap</w:t>
+      </w:r>
+      <w:proofErr w:type="spellEnd"/>
+      <w:r>
+        <w:rPr>
+          <w:rFonts w:ascii="Arial" w:hAnsi="Arial" w:cs="Arial"/>
+          <w:sz w:val="24"/>
+          <w:szCs w:val="24"/>
+        </w:rPr>
+        <w:t xml:space="preserve">, una herramienta para la construcción de NFA Y DFA por medio de la Web y algo interesante es que está se encuentra basada en </w:t>
+      </w:r>
+      <w:proofErr w:type="spellStart"/>
+      <w:r>
+        <w:rPr>
+          <w:rFonts w:ascii="Arial" w:hAnsi="Arial" w:cs="Arial"/>
+          <w:sz w:val="24"/>
+          <w:szCs w:val="24"/>
+        </w:rPr>
+        <w:t>JFlap</w:t>
+      </w:r>
+      <w:proofErr w:type="spellEnd"/>
+      <w:r>
+        <w:rPr>
+          <w:rFonts w:ascii="Arial" w:hAnsi="Arial" w:cs="Arial"/>
+          <w:sz w:val="24"/>
+          <w:szCs w:val="24"/>
+        </w:rPr>
+        <w:t xml:space="preserve"> por lo cual pensamos que sería una buena opción en caso de tener algún problema con </w:t>
+      </w:r>
+      <w:proofErr w:type="spellStart"/>
+      <w:r>
+        <w:rPr>
+          <w:rFonts w:ascii="Arial" w:hAnsi="Arial" w:cs="Arial"/>
+          <w:sz w:val="24"/>
+          <w:szCs w:val="24"/>
+        </w:rPr>
+        <w:t>JFlap</w:t>
+      </w:r>
+      <w:proofErr w:type="spellEnd"/>
+      <w:r>
+        <w:rPr>
+          <w:rFonts w:ascii="Arial" w:hAnsi="Arial" w:cs="Arial"/>
+          <w:sz w:val="24"/>
+          <w:szCs w:val="24"/>
+        </w:rPr>
+        <w:t xml:space="preserve">, aunque desde la perspectiva de todos los integrantes </w:t>
+      </w:r>
+      <w:proofErr w:type="spellStart"/>
+      <w:r>
+        <w:rPr>
+          <w:rFonts w:ascii="Arial" w:hAnsi="Arial" w:cs="Arial"/>
+          <w:sz w:val="24"/>
+          <w:szCs w:val="24"/>
+        </w:rPr>
+        <w:t>Jsflap</w:t>
+      </w:r>
+      <w:proofErr w:type="spellEnd"/>
+      <w:r>
+        <w:rPr>
+          <w:rFonts w:ascii="Arial" w:hAnsi="Arial" w:cs="Arial"/>
+          <w:sz w:val="24"/>
+          <w:szCs w:val="24"/>
+        </w:rPr>
+        <w:t xml:space="preserve"> es inferior a </w:t>
+      </w:r>
+      <w:proofErr w:type="spellStart"/>
+      <w:r>
+        <w:rPr>
+          <w:rFonts w:ascii="Arial" w:hAnsi="Arial" w:cs="Arial"/>
+          <w:sz w:val="24"/>
+          <w:szCs w:val="24"/>
+        </w:rPr>
+        <w:t>JFlap</w:t>
+      </w:r>
+      <w:proofErr w:type="spellEnd"/>
+      <w:r>
+        <w:rPr>
+          <w:rFonts w:ascii="Arial" w:hAnsi="Arial" w:cs="Arial"/>
+          <w:sz w:val="24"/>
+          <w:szCs w:val="24"/>
+        </w:rPr>
+        <w:t xml:space="preserve"> en aspectos como opciones de diseño ya que por parte de </w:t>
+      </w:r>
+      <w:proofErr w:type="spellStart"/>
+      <w:r>
+        <w:rPr>
+          <w:rFonts w:ascii="Arial" w:hAnsi="Arial" w:cs="Arial"/>
+          <w:sz w:val="24"/>
+          <w:szCs w:val="24"/>
+        </w:rPr>
+        <w:t>Jsflap</w:t>
+      </w:r>
+      <w:proofErr w:type="spellEnd"/>
+      <w:r>
+        <w:rPr>
+          <w:rFonts w:ascii="Arial" w:hAnsi="Arial" w:cs="Arial"/>
+          <w:sz w:val="24"/>
+          <w:szCs w:val="24"/>
+        </w:rPr>
+        <w:t xml:space="preserve"> solo podemos crear un autómata finito o una máquina de Turing y que no cuenta con una versión descargable pero fuera de eso, si se busca crear un diseño rápido y ver si es funcional </w:t>
+      </w:r>
+      <w:proofErr w:type="spellStart"/>
+      <w:r>
+        <w:rPr>
+          <w:rFonts w:ascii="Arial" w:hAnsi="Arial" w:cs="Arial"/>
+          <w:sz w:val="24"/>
+          <w:szCs w:val="24"/>
+        </w:rPr>
+        <w:t>Jsflap</w:t>
+      </w:r>
+      <w:proofErr w:type="spellEnd"/>
+      <w:r>
+        <w:rPr>
+          <w:rFonts w:ascii="Arial" w:hAnsi="Arial" w:cs="Arial"/>
+          <w:sz w:val="24"/>
+          <w:szCs w:val="24"/>
+        </w:rPr>
+        <w:t xml:space="preserve"> cubre esos puntos ya que este de igual manera acepta entradas del usuario que validen los procesos del autómata por lo cual es una  herramienta alternativa que pudo llegar a cubrir las necesidades que se nos presentarán en el desarrollo del proyecto.</w:t>
       </w:r>
     </w:p>
     <w:p>
@@ -1905,39 +2506,137 @@
           <w:sz w:val="24"/>
           <w:szCs w:val="24"/>
         </w:rPr>
-        <w:t>para</w:t>
-      </w:r>
-      <w:r>
-        <w:rPr>
-          <w:rFonts w:ascii="Arial" w:hAnsi="Arial" w:cs="Arial"/>
-          <w:sz w:val="24"/>
-          <w:szCs w:val="24"/>
-        </w:rPr>
-        <w:t xml:space="preserve"> que realice el proceso de resaltado de léxico de manera paralela con el fin de aprovechar los múltiples núcleos disponibles en los CPUs</w:t>
-      </w:r>
-      <w:r>
-        <w:rPr>
-          <w:rFonts w:ascii="Arial" w:hAnsi="Arial" w:cs="Arial"/>
-          <w:sz w:val="24"/>
-          <w:szCs w:val="24"/>
-        </w:rPr>
-        <w:t xml:space="preserve"> y aquí la duda es ¿Por qué necesariamente es aplicar este concepto? Bueno como se sabe de manera general cada vez hay más sistemas complejos los cuales pueden llegar a representar un problema para el procesamiento de distintos equipos por lo cual demanda de tener un poder computacional </w:t>
-      </w:r>
-      <w:r>
-        <w:rPr>
-          <w:rFonts w:ascii="Arial" w:hAnsi="Arial" w:cs="Arial"/>
-          <w:sz w:val="24"/>
-          <w:szCs w:val="24"/>
-        </w:rPr>
-        <w:t xml:space="preserve">superior se ha convertido en una necesidad en distintos campos de la sociedad por lo cual la gracias a las ventajas que ofrece programación paralela, se ha convertido en un concepto se suma relevancia. Este principalmente se puede resumir como la división de un problema grande en varios pequeños y resolverlos al mismo tiempo a través del uso de múltiples recursos computacionales con el objetivo de poder realizar programas mucho más eficientes. Entre otras ventajas podemos encontrar una disminución de tiempo considerable al correr programas </w:t>
-      </w:r>
-      <w:r>
-        <w:rPr>
-          <w:rFonts w:ascii="Arial" w:hAnsi="Arial" w:cs="Arial"/>
-          <w:sz w:val="24"/>
-          <w:szCs w:val="24"/>
-        </w:rPr>
-        <w:t>muy demandantes (mayor complejidad), se pueden resolver problemas que no serían posibles con una sola CPU, se pueden abarcar más problemas entre otros beneficios aunque de igual manera no está libre de desventajas, entre las cuales se puede encontrar un mayor consumo de energía, la implementación en código puede llegar a ser algo compleja, la sincronización entre distintas tareas puede ser difícil de lograr, etc. Es por eso que está ultima situación problema buscaremos como es que el lenguaje de C++ podemos implementar el uso de hilos para así tener un mejor aprovechamiento de nuestro programa por medio de la programación paralela.</w:t>
+        <w:t xml:space="preserve">para que realice el proceso de resaltado de léxico de manera paralela con el fin de aprovechar los múltiples núcleos disponibles en los </w:t>
+      </w:r>
+      <w:proofErr w:type="spellStart"/>
+      <w:r>
+        <w:rPr>
+          <w:rFonts w:ascii="Arial" w:hAnsi="Arial" w:cs="Arial"/>
+          <w:sz w:val="24"/>
+          <w:szCs w:val="24"/>
+        </w:rPr>
+        <w:t>CPUs</w:t>
+      </w:r>
+      <w:proofErr w:type="spellEnd"/>
+      <w:r>
+        <w:rPr>
+          <w:rFonts w:ascii="Arial" w:hAnsi="Arial" w:cs="Arial"/>
+          <w:sz w:val="24"/>
+          <w:szCs w:val="24"/>
+        </w:rPr>
+        <w:t xml:space="preserve"> y aquí la duda es ¿Por qué necesariamente es aplicar este concepto? Bueno</w:t>
+      </w:r>
+      <w:r>
+        <w:rPr>
+          <w:rFonts w:ascii="Arial" w:hAnsi="Arial" w:cs="Arial"/>
+          <w:sz w:val="24"/>
+          <w:szCs w:val="24"/>
+        </w:rPr>
+        <w:t>,</w:t>
+      </w:r>
+      <w:r>
+        <w:rPr>
+          <w:rFonts w:ascii="Arial" w:hAnsi="Arial" w:cs="Arial"/>
+          <w:sz w:val="24"/>
+          <w:szCs w:val="24"/>
+        </w:rPr>
+        <w:t xml:space="preserve"> como se sabe de manera general cada vez hay más sistemas complejos los cuales pueden llegar a representar un problema para el procesamiento de distintos equipos</w:t>
+      </w:r>
+      <w:r>
+        <w:rPr>
+          <w:rFonts w:ascii="Arial" w:hAnsi="Arial" w:cs="Arial"/>
+          <w:sz w:val="24"/>
+          <w:szCs w:val="24"/>
+        </w:rPr>
+        <w:t>,</w:t>
+      </w:r>
+      <w:r>
+        <w:rPr>
+          <w:rFonts w:ascii="Arial" w:hAnsi="Arial" w:cs="Arial"/>
+          <w:sz w:val="24"/>
+          <w:szCs w:val="24"/>
+        </w:rPr>
+        <w:t xml:space="preserve"> por lo cual demanda de tener un poder computacional </w:t>
+      </w:r>
+      <w:r>
+        <w:rPr>
+          <w:rFonts w:ascii="Arial" w:hAnsi="Arial" w:cs="Arial"/>
+          <w:sz w:val="24"/>
+          <w:szCs w:val="24"/>
+        </w:rPr>
+        <w:t>superior se ha convertido en una necesidad en distintos campos de la sociedad</w:t>
+      </w:r>
+      <w:r>
+        <w:rPr>
+          <w:rFonts w:ascii="Arial" w:hAnsi="Arial" w:cs="Arial"/>
+          <w:sz w:val="24"/>
+          <w:szCs w:val="24"/>
+        </w:rPr>
+        <w:t>,</w:t>
+      </w:r>
+      <w:r>
+        <w:rPr>
+          <w:rFonts w:ascii="Arial" w:hAnsi="Arial" w:cs="Arial"/>
+          <w:sz w:val="24"/>
+          <w:szCs w:val="24"/>
+        </w:rPr>
+        <w:t xml:space="preserve"> por </w:t>
+      </w:r>
+      <w:r>
+        <w:rPr>
+          <w:rFonts w:ascii="Arial" w:hAnsi="Arial" w:cs="Arial"/>
+          <w:sz w:val="24"/>
+          <w:szCs w:val="24"/>
+        </w:rPr>
+        <w:t>lo que</w:t>
+      </w:r>
+      <w:r>
+        <w:rPr>
+          <w:rFonts w:ascii="Arial" w:hAnsi="Arial" w:cs="Arial"/>
+          <w:sz w:val="24"/>
+          <w:szCs w:val="24"/>
+        </w:rPr>
+        <w:t xml:space="preserve"> gracias a las ventajas que ofrece programación paralela, se ha convertido en un concepto se suma relevancia. Este se puede resumir </w:t>
+      </w:r>
+      <w:r>
+        <w:rPr>
+          <w:rFonts w:ascii="Arial" w:hAnsi="Arial" w:cs="Arial"/>
+          <w:sz w:val="24"/>
+          <w:szCs w:val="24"/>
+        </w:rPr>
+        <w:t xml:space="preserve">principalmente </w:t>
+      </w:r>
+      <w:r>
+        <w:rPr>
+          <w:rFonts w:ascii="Arial" w:hAnsi="Arial" w:cs="Arial"/>
+          <w:sz w:val="24"/>
+          <w:szCs w:val="24"/>
+        </w:rPr>
+        <w:t xml:space="preserve">como la división de un problema grande en varios pequeños y resolverlos al mismo tiempo a través del uso de múltiples recursos computacionales con el objetivo de poder realizar programas mucho más eficientes. Entre otras ventajas podemos encontrar una disminución de tiempo considerable al correr programas </w:t>
+      </w:r>
+      <w:r>
+        <w:rPr>
+          <w:rFonts w:ascii="Arial" w:hAnsi="Arial" w:cs="Arial"/>
+          <w:sz w:val="24"/>
+          <w:szCs w:val="24"/>
+        </w:rPr>
+        <w:t>muy demandantes (mayor complejidad), se pueden resolver problemas que no serían posibles con una sola CPU, se pueden abarcar más problemas entre otros beneficios aunque de igual manera no está libre de desventajas, entre las cuales se puede encontrar un mayor consumo de energía, la implementación en código puede llegar a ser algo compleja, la sincronización entre distintas tareas puede ser difícil de lograr, etc. Es por eso que est</w:t>
+      </w:r>
+      <w:r>
+        <w:rPr>
+          <w:rFonts w:ascii="Arial" w:hAnsi="Arial" w:cs="Arial"/>
+          <w:sz w:val="24"/>
+          <w:szCs w:val="24"/>
+        </w:rPr>
+        <w:t>a</w:t>
+      </w:r>
+      <w:r>
+        <w:rPr>
+          <w:rFonts w:ascii="Arial" w:hAnsi="Arial" w:cs="Arial"/>
+          <w:sz w:val="24"/>
+          <w:szCs w:val="24"/>
+        </w:rPr>
+        <w:t xml:space="preserve"> ultima situación problema buscaremos como es que el lenguaje de C++ podemos implementar el uso de hilos para así tener un mejor aprovechamiento de nuestro programa por medio de la programación paralela.</w:t>
       </w:r>
     </w:p>
     <w:p>
@@ -2000,7 +2699,23 @@
           <w:szCs w:val="24"/>
         </w:rPr>
         <w:lastRenderedPageBreak/>
-        <w:t>pensaría la importancia que tendría la nube en nuestra actualidad y es que la aparición de nuevas tecnologías va de acuerdo a los problemas que se van presentando ante la sociedad, porque no es hasta el momento que se presenta un obstáculo o se presiente que será un problema en un futuro cercano cuando se empiezan a desarrollar estás nuevas tecnologías</w:t>
+        <w:t xml:space="preserve">pensaría la importancia que tendría la nube en nuestra actualidad y es que la aparición de nuevas tecnologías va de acuerdo a los problemas que se van presentando ante la sociedad, porque no es hasta el momento que se presenta un obstáculo o se presiente que será un problema en un futuro cercano cuando se empiezan a desarrollar </w:t>
+      </w:r>
+      <w:r>
+        <w:rPr>
+          <w:rFonts w:ascii="Arial" w:hAnsi="Arial" w:cs="Arial"/>
+          <w:sz w:val="24"/>
+          <w:szCs w:val="24"/>
+        </w:rPr>
+        <w:t>estas</w:t>
+      </w:r>
+      <w:r>
+        <w:rPr>
+          <w:rFonts w:ascii="Arial" w:hAnsi="Arial" w:cs="Arial"/>
+          <w:sz w:val="24"/>
+          <w:szCs w:val="24"/>
+        </w:rPr>
+        <w:t xml:space="preserve"> nuevas tecnologías</w:t>
       </w:r>
       <w:r>
         <w:rPr>
@@ -2266,7 +2981,7 @@
           <w:szCs w:val="24"/>
         </w:rPr>
       </w:pPr>
-      <w:hyperlink r:id="rId8" w:history="1">
+      <w:hyperlink r:id="rId8" w:anchor=":~:text=Diagrams.net%20es%20una%20aplicación,para%20Windows%2C%20Linux%20y%20macOS" w:history="1">
         <w:r>
           <w:rPr>
             <w:rStyle w:val="Hipervnculo"/>
@@ -3231,6 +3946,7 @@
   <w:style w:type="character" w:default="1" w:styleId="Fuentedeprrafopredeter">
     <w:name w:val="Default Paragraph Font"/>
     <w:uiPriority w:val="1"/>
+    <w:semiHidden/>
     <w:unhideWhenUsed/>
   </w:style>
   <w:style w:type="table" w:default="1" w:styleId="Tablanormal">

</xml_diff>

<commit_message>
Last points to cover.
</commit_message>
<xml_diff>
--- a/Tarea 6.1/Actividad6.1.docx
+++ b/Tarea 6.1/Actividad6.1.docx
@@ -701,7 +701,7 @@
     <w:p>
       <w:pPr>
         <w:spacing w:line="360" w:lineRule="auto"/>
-        <w:ind w:firstLine="708"/>
+        <w:ind w:firstLine="709"/>
         <w:jc w:val="both"/>
         <w:rPr>
           <w:rFonts w:ascii="Arial" w:hAnsi="Arial" w:cs="Arial"/>
@@ -802,18 +802,19 @@
     <w:p>
       <w:pPr>
         <w:spacing w:line="360" w:lineRule="auto"/>
-        <w:ind w:firstLine="708"/>
-        <w:jc w:val="both"/>
-        <w:rPr>
-          <w:rFonts w:ascii="Arial" w:hAnsi="Arial" w:cs="Arial"/>
-          <w:sz w:val="24"/>
-          <w:szCs w:val="24"/>
-        </w:rPr>
-      </w:pPr>
-    </w:p>
-    <w:p>
-      <w:pPr>
-        <w:spacing w:line="360" w:lineRule="auto"/>
+        <w:ind w:firstLine="709"/>
+        <w:jc w:val="both"/>
+        <w:rPr>
+          <w:rFonts w:ascii="Arial" w:hAnsi="Arial" w:cs="Arial"/>
+          <w:sz w:val="24"/>
+          <w:szCs w:val="24"/>
+        </w:rPr>
+      </w:pPr>
+    </w:p>
+    <w:p>
+      <w:pPr>
+        <w:spacing w:line="360" w:lineRule="auto"/>
+        <w:ind w:firstLine="709"/>
         <w:jc w:val="both"/>
         <w:rPr>
           <w:rFonts w:ascii="Arial" w:hAnsi="Arial" w:cs="Arial"/>
@@ -883,7 +884,25 @@
           <w:sz w:val="24"/>
           <w:szCs w:val="24"/>
         </w:rPr>
-        <w:t xml:space="preserve"> a detalle sobre como estás se fueron implementando a lo largo del desarrollo de la solución, las alternativas disponibles que pudieran utilizarse </w:t>
+        <w:t xml:space="preserve"> a detalle sobre </w:t>
+      </w:r>
+      <w:proofErr w:type="spellStart"/>
+      <w:r>
+        <w:rPr>
+          <w:rFonts w:ascii="Arial" w:hAnsi="Arial" w:cs="Arial"/>
+          <w:sz w:val="24"/>
+          <w:szCs w:val="24"/>
+        </w:rPr>
+        <w:t>como</w:t>
+      </w:r>
+      <w:proofErr w:type="spellEnd"/>
+      <w:r>
+        <w:rPr>
+          <w:rFonts w:ascii="Arial" w:hAnsi="Arial" w:cs="Arial"/>
+          <w:sz w:val="24"/>
+          <w:szCs w:val="24"/>
+        </w:rPr>
+        <w:t xml:space="preserve"> estás se fueron implementando a lo largo del desarrollo de la solución, las alternativas disponibles que pudieran utilizarse </w:t>
       </w:r>
       <w:r>
         <w:rPr>
@@ -897,17 +916,19 @@
     <w:p>
       <w:pPr>
         <w:spacing w:line="360" w:lineRule="auto"/>
-        <w:jc w:val="both"/>
-        <w:rPr>
-          <w:rFonts w:ascii="Arial" w:hAnsi="Arial" w:cs="Arial"/>
-          <w:sz w:val="24"/>
-          <w:szCs w:val="24"/>
-        </w:rPr>
-      </w:pPr>
-    </w:p>
-    <w:p>
-      <w:pPr>
-        <w:spacing w:line="360" w:lineRule="auto"/>
+        <w:ind w:firstLine="709"/>
+        <w:jc w:val="both"/>
+        <w:rPr>
+          <w:rFonts w:ascii="Arial" w:hAnsi="Arial" w:cs="Arial"/>
+          <w:sz w:val="24"/>
+          <w:szCs w:val="24"/>
+        </w:rPr>
+      </w:pPr>
+    </w:p>
+    <w:p>
+      <w:pPr>
+        <w:spacing w:line="360" w:lineRule="auto"/>
+        <w:ind w:firstLine="709"/>
         <w:jc w:val="both"/>
         <w:rPr>
           <w:rFonts w:ascii="Arial" w:hAnsi="Arial" w:cs="Arial"/>
@@ -979,13 +1000,41 @@
         </w:rPr>
         <w:t xml:space="preserve">uno de los más llamativos y fáciles de aplicar para nosotros fue los autómatas finitos deterministas ya que desde un inicio el código que íbamos a realizar principalmente se iba a basar en el uso de </w:t>
       </w:r>
-      <w:r>
-        <w:rPr>
-          <w:rFonts w:ascii="Arial" w:hAnsi="Arial" w:cs="Arial"/>
-          <w:sz w:val="24"/>
-          <w:szCs w:val="24"/>
-        </w:rPr>
-        <w:t>switch statement, ya que dependiendo del carácter que se detectará, es que este iba determinando</w:t>
+      <w:proofErr w:type="spellStart"/>
+      <w:r>
+        <w:rPr>
+          <w:rFonts w:ascii="Arial" w:hAnsi="Arial" w:cs="Arial"/>
+          <w:sz w:val="24"/>
+          <w:szCs w:val="24"/>
+        </w:rPr>
+        <w:t>switch</w:t>
+      </w:r>
+      <w:proofErr w:type="spellEnd"/>
+      <w:r>
+        <w:rPr>
+          <w:rFonts w:ascii="Arial" w:hAnsi="Arial" w:cs="Arial"/>
+          <w:sz w:val="24"/>
+          <w:szCs w:val="24"/>
+        </w:rPr>
+        <w:t xml:space="preserve"> </w:t>
+      </w:r>
+      <w:proofErr w:type="spellStart"/>
+      <w:r>
+        <w:rPr>
+          <w:rFonts w:ascii="Arial" w:hAnsi="Arial" w:cs="Arial"/>
+          <w:sz w:val="24"/>
+          <w:szCs w:val="24"/>
+        </w:rPr>
+        <w:t>statement</w:t>
+      </w:r>
+      <w:proofErr w:type="spellEnd"/>
+      <w:r>
+        <w:rPr>
+          <w:rFonts w:ascii="Arial" w:hAnsi="Arial" w:cs="Arial"/>
+          <w:sz w:val="24"/>
+          <w:szCs w:val="24"/>
+        </w:rPr>
+        <w:t>, ya que dependiendo del carácter que se detectará, es que este iba determinando</w:t>
       </w:r>
       <w:r>
         <w:rPr>
@@ -1024,27 +1073,30 @@
     <w:p>
       <w:pPr>
         <w:spacing w:line="360" w:lineRule="auto"/>
-        <w:jc w:val="both"/>
-        <w:rPr>
-          <w:rFonts w:ascii="Arial" w:hAnsi="Arial" w:cs="Arial"/>
-          <w:sz w:val="24"/>
-          <w:szCs w:val="24"/>
-        </w:rPr>
-      </w:pPr>
-    </w:p>
-    <w:p>
-      <w:pPr>
-        <w:spacing w:line="360" w:lineRule="auto"/>
-        <w:jc w:val="both"/>
-        <w:rPr>
-          <w:rFonts w:ascii="Arial" w:hAnsi="Arial" w:cs="Arial"/>
-          <w:sz w:val="24"/>
-          <w:szCs w:val="24"/>
-        </w:rPr>
-      </w:pPr>
-      <w:r>
-        <w:rPr>
-          <w:rFonts w:ascii="Arial" w:hAnsi="Arial" w:cs="Arial"/>
+        <w:ind w:firstLine="709"/>
+        <w:jc w:val="both"/>
+        <w:rPr>
+          <w:rFonts w:ascii="Arial" w:hAnsi="Arial" w:cs="Arial"/>
+          <w:sz w:val="24"/>
+          <w:szCs w:val="24"/>
+        </w:rPr>
+      </w:pPr>
+    </w:p>
+    <w:p>
+      <w:pPr>
+        <w:spacing w:line="360" w:lineRule="auto"/>
+        <w:ind w:firstLine="709"/>
+        <w:jc w:val="both"/>
+        <w:rPr>
+          <w:rFonts w:ascii="Arial" w:hAnsi="Arial" w:cs="Arial"/>
+          <w:sz w:val="24"/>
+          <w:szCs w:val="24"/>
+        </w:rPr>
+      </w:pPr>
+      <w:r>
+        <w:rPr>
+          <w:rFonts w:ascii="Arial" w:hAnsi="Arial" w:cs="Arial"/>
+          <w:noProof/>
           <w:sz w:val="24"/>
           <w:szCs w:val="24"/>
         </w:rPr>
@@ -1108,204 +1160,223 @@
     <w:p>
       <w:pPr>
         <w:spacing w:line="360" w:lineRule="auto"/>
-        <w:jc w:val="both"/>
-        <w:rPr>
-          <w:rFonts w:ascii="Arial" w:hAnsi="Arial" w:cs="Arial"/>
-          <w:sz w:val="24"/>
-          <w:szCs w:val="24"/>
-        </w:rPr>
-      </w:pPr>
-    </w:p>
-    <w:p>
-      <w:pPr>
-        <w:spacing w:line="360" w:lineRule="auto"/>
-        <w:jc w:val="both"/>
-        <w:rPr>
-          <w:rFonts w:ascii="Arial" w:hAnsi="Arial" w:cs="Arial"/>
-          <w:sz w:val="24"/>
-          <w:szCs w:val="24"/>
-        </w:rPr>
-      </w:pPr>
-    </w:p>
-    <w:p>
-      <w:pPr>
-        <w:spacing w:line="360" w:lineRule="auto"/>
-        <w:jc w:val="both"/>
-        <w:rPr>
-          <w:rFonts w:ascii="Arial" w:hAnsi="Arial" w:cs="Arial"/>
-          <w:sz w:val="24"/>
-          <w:szCs w:val="24"/>
-        </w:rPr>
-      </w:pPr>
-    </w:p>
-    <w:p>
-      <w:pPr>
-        <w:spacing w:line="360" w:lineRule="auto"/>
-        <w:jc w:val="both"/>
-        <w:rPr>
-          <w:rFonts w:ascii="Arial" w:hAnsi="Arial" w:cs="Arial"/>
-          <w:sz w:val="24"/>
-          <w:szCs w:val="24"/>
-        </w:rPr>
-      </w:pPr>
-    </w:p>
-    <w:p>
-      <w:pPr>
-        <w:spacing w:line="360" w:lineRule="auto"/>
-        <w:jc w:val="both"/>
-        <w:rPr>
-          <w:rFonts w:ascii="Arial" w:hAnsi="Arial" w:cs="Arial"/>
-          <w:sz w:val="24"/>
-          <w:szCs w:val="24"/>
-        </w:rPr>
-      </w:pPr>
-    </w:p>
-    <w:p>
-      <w:pPr>
-        <w:spacing w:line="360" w:lineRule="auto"/>
-        <w:jc w:val="both"/>
-        <w:rPr>
-          <w:rFonts w:ascii="Arial" w:hAnsi="Arial" w:cs="Arial"/>
-          <w:sz w:val="24"/>
-          <w:szCs w:val="24"/>
-        </w:rPr>
-      </w:pPr>
-    </w:p>
-    <w:p>
-      <w:pPr>
-        <w:spacing w:line="360" w:lineRule="auto"/>
-        <w:jc w:val="both"/>
-        <w:rPr>
-          <w:rFonts w:ascii="Arial" w:hAnsi="Arial" w:cs="Arial"/>
-          <w:sz w:val="24"/>
-          <w:szCs w:val="24"/>
-        </w:rPr>
-      </w:pPr>
-    </w:p>
-    <w:p>
-      <w:pPr>
-        <w:spacing w:line="360" w:lineRule="auto"/>
-        <w:jc w:val="both"/>
-        <w:rPr>
-          <w:rFonts w:ascii="Arial" w:hAnsi="Arial" w:cs="Arial"/>
-          <w:sz w:val="24"/>
-          <w:szCs w:val="24"/>
-        </w:rPr>
-      </w:pPr>
-    </w:p>
-    <w:p>
-      <w:pPr>
-        <w:spacing w:line="360" w:lineRule="auto"/>
-        <w:jc w:val="both"/>
-        <w:rPr>
-          <w:rFonts w:ascii="Arial" w:hAnsi="Arial" w:cs="Arial"/>
-          <w:sz w:val="24"/>
-          <w:szCs w:val="24"/>
-        </w:rPr>
-      </w:pPr>
-    </w:p>
-    <w:p>
-      <w:pPr>
-        <w:spacing w:line="360" w:lineRule="auto"/>
-        <w:jc w:val="both"/>
-        <w:rPr>
-          <w:rFonts w:ascii="Arial" w:hAnsi="Arial" w:cs="Arial"/>
-          <w:sz w:val="24"/>
-          <w:szCs w:val="24"/>
-        </w:rPr>
-      </w:pPr>
-    </w:p>
-    <w:p>
-      <w:pPr>
-        <w:spacing w:line="360" w:lineRule="auto"/>
-        <w:jc w:val="both"/>
-        <w:rPr>
-          <w:rFonts w:ascii="Arial" w:hAnsi="Arial" w:cs="Arial"/>
-          <w:sz w:val="24"/>
-          <w:szCs w:val="24"/>
-        </w:rPr>
-      </w:pPr>
-    </w:p>
-    <w:p>
-      <w:pPr>
-        <w:spacing w:line="360" w:lineRule="auto"/>
-        <w:jc w:val="both"/>
-        <w:rPr>
-          <w:rFonts w:ascii="Arial" w:hAnsi="Arial" w:cs="Arial"/>
-          <w:sz w:val="24"/>
-          <w:szCs w:val="24"/>
-        </w:rPr>
-      </w:pPr>
-    </w:p>
-    <w:p>
-      <w:pPr>
-        <w:spacing w:line="360" w:lineRule="auto"/>
-        <w:jc w:val="both"/>
-        <w:rPr>
-          <w:rFonts w:ascii="Arial" w:hAnsi="Arial" w:cs="Arial"/>
-          <w:sz w:val="24"/>
-          <w:szCs w:val="24"/>
-        </w:rPr>
-      </w:pPr>
-    </w:p>
-    <w:p>
-      <w:pPr>
-        <w:spacing w:line="360" w:lineRule="auto"/>
-        <w:jc w:val="both"/>
-        <w:rPr>
-          <w:rFonts w:ascii="Arial" w:hAnsi="Arial" w:cs="Arial"/>
-          <w:sz w:val="24"/>
-          <w:szCs w:val="24"/>
-        </w:rPr>
-      </w:pPr>
-    </w:p>
-    <w:p>
-      <w:pPr>
-        <w:spacing w:line="360" w:lineRule="auto"/>
-        <w:jc w:val="both"/>
-        <w:rPr>
-          <w:rFonts w:ascii="Arial" w:hAnsi="Arial" w:cs="Arial"/>
-          <w:sz w:val="24"/>
-          <w:szCs w:val="24"/>
-        </w:rPr>
-      </w:pPr>
-    </w:p>
-    <w:p>
-      <w:pPr>
-        <w:spacing w:line="360" w:lineRule="auto"/>
-        <w:jc w:val="both"/>
-        <w:rPr>
-          <w:rFonts w:ascii="Arial" w:hAnsi="Arial" w:cs="Arial"/>
-          <w:sz w:val="24"/>
-          <w:szCs w:val="24"/>
-        </w:rPr>
-      </w:pPr>
-    </w:p>
-    <w:p>
-      <w:pPr>
-        <w:spacing w:line="360" w:lineRule="auto"/>
-        <w:jc w:val="both"/>
-        <w:rPr>
-          <w:rFonts w:ascii="Arial" w:hAnsi="Arial" w:cs="Arial"/>
-          <w:sz w:val="24"/>
-          <w:szCs w:val="24"/>
-        </w:rPr>
-      </w:pPr>
-    </w:p>
-    <w:p>
-      <w:pPr>
-        <w:spacing w:line="360" w:lineRule="auto"/>
-        <w:jc w:val="both"/>
-        <w:rPr>
-          <w:rFonts w:ascii="Arial" w:hAnsi="Arial" w:cs="Arial"/>
-          <w:sz w:val="24"/>
-          <w:szCs w:val="24"/>
-        </w:rPr>
-      </w:pPr>
-    </w:p>
-    <w:p>
-      <w:pPr>
-        <w:spacing w:line="360" w:lineRule="auto"/>
+        <w:ind w:firstLine="709"/>
+        <w:jc w:val="both"/>
+        <w:rPr>
+          <w:rFonts w:ascii="Arial" w:hAnsi="Arial" w:cs="Arial"/>
+          <w:sz w:val="24"/>
+          <w:szCs w:val="24"/>
+        </w:rPr>
+      </w:pPr>
+    </w:p>
+    <w:p>
+      <w:pPr>
+        <w:spacing w:line="360" w:lineRule="auto"/>
+        <w:ind w:firstLine="709"/>
+        <w:jc w:val="both"/>
+        <w:rPr>
+          <w:rFonts w:ascii="Arial" w:hAnsi="Arial" w:cs="Arial"/>
+          <w:sz w:val="24"/>
+          <w:szCs w:val="24"/>
+        </w:rPr>
+      </w:pPr>
+    </w:p>
+    <w:p>
+      <w:pPr>
+        <w:spacing w:line="360" w:lineRule="auto"/>
+        <w:ind w:firstLine="709"/>
+        <w:jc w:val="both"/>
+        <w:rPr>
+          <w:rFonts w:ascii="Arial" w:hAnsi="Arial" w:cs="Arial"/>
+          <w:sz w:val="24"/>
+          <w:szCs w:val="24"/>
+        </w:rPr>
+      </w:pPr>
+    </w:p>
+    <w:p>
+      <w:pPr>
+        <w:spacing w:line="360" w:lineRule="auto"/>
+        <w:ind w:firstLine="709"/>
+        <w:jc w:val="both"/>
+        <w:rPr>
+          <w:rFonts w:ascii="Arial" w:hAnsi="Arial" w:cs="Arial"/>
+          <w:sz w:val="24"/>
+          <w:szCs w:val="24"/>
+        </w:rPr>
+      </w:pPr>
+    </w:p>
+    <w:p>
+      <w:pPr>
+        <w:spacing w:line="360" w:lineRule="auto"/>
+        <w:ind w:firstLine="709"/>
+        <w:jc w:val="both"/>
+        <w:rPr>
+          <w:rFonts w:ascii="Arial" w:hAnsi="Arial" w:cs="Arial"/>
+          <w:sz w:val="24"/>
+          <w:szCs w:val="24"/>
+        </w:rPr>
+      </w:pPr>
+    </w:p>
+    <w:p>
+      <w:pPr>
+        <w:spacing w:line="360" w:lineRule="auto"/>
+        <w:ind w:firstLine="709"/>
+        <w:jc w:val="both"/>
+        <w:rPr>
+          <w:rFonts w:ascii="Arial" w:hAnsi="Arial" w:cs="Arial"/>
+          <w:sz w:val="24"/>
+          <w:szCs w:val="24"/>
+        </w:rPr>
+      </w:pPr>
+    </w:p>
+    <w:p>
+      <w:pPr>
+        <w:spacing w:line="360" w:lineRule="auto"/>
+        <w:ind w:firstLine="709"/>
+        <w:jc w:val="both"/>
+        <w:rPr>
+          <w:rFonts w:ascii="Arial" w:hAnsi="Arial" w:cs="Arial"/>
+          <w:sz w:val="24"/>
+          <w:szCs w:val="24"/>
+        </w:rPr>
+      </w:pPr>
+    </w:p>
+    <w:p>
+      <w:pPr>
+        <w:spacing w:line="360" w:lineRule="auto"/>
+        <w:ind w:firstLine="709"/>
+        <w:jc w:val="both"/>
+        <w:rPr>
+          <w:rFonts w:ascii="Arial" w:hAnsi="Arial" w:cs="Arial"/>
+          <w:sz w:val="24"/>
+          <w:szCs w:val="24"/>
+        </w:rPr>
+      </w:pPr>
+    </w:p>
+    <w:p>
+      <w:pPr>
+        <w:spacing w:line="360" w:lineRule="auto"/>
+        <w:ind w:firstLine="709"/>
+        <w:jc w:val="both"/>
+        <w:rPr>
+          <w:rFonts w:ascii="Arial" w:hAnsi="Arial" w:cs="Arial"/>
+          <w:sz w:val="24"/>
+          <w:szCs w:val="24"/>
+        </w:rPr>
+      </w:pPr>
+    </w:p>
+    <w:p>
+      <w:pPr>
+        <w:spacing w:line="360" w:lineRule="auto"/>
+        <w:ind w:firstLine="709"/>
+        <w:jc w:val="both"/>
+        <w:rPr>
+          <w:rFonts w:ascii="Arial" w:hAnsi="Arial" w:cs="Arial"/>
+          <w:sz w:val="24"/>
+          <w:szCs w:val="24"/>
+        </w:rPr>
+      </w:pPr>
+    </w:p>
+    <w:p>
+      <w:pPr>
+        <w:spacing w:line="360" w:lineRule="auto"/>
+        <w:ind w:firstLine="709"/>
+        <w:jc w:val="both"/>
+        <w:rPr>
+          <w:rFonts w:ascii="Arial" w:hAnsi="Arial" w:cs="Arial"/>
+          <w:sz w:val="24"/>
+          <w:szCs w:val="24"/>
+        </w:rPr>
+      </w:pPr>
+    </w:p>
+    <w:p>
+      <w:pPr>
+        <w:spacing w:line="360" w:lineRule="auto"/>
+        <w:ind w:firstLine="709"/>
+        <w:jc w:val="both"/>
+        <w:rPr>
+          <w:rFonts w:ascii="Arial" w:hAnsi="Arial" w:cs="Arial"/>
+          <w:sz w:val="24"/>
+          <w:szCs w:val="24"/>
+        </w:rPr>
+      </w:pPr>
+    </w:p>
+    <w:p>
+      <w:pPr>
+        <w:spacing w:line="360" w:lineRule="auto"/>
+        <w:ind w:firstLine="709"/>
+        <w:jc w:val="both"/>
+        <w:rPr>
+          <w:rFonts w:ascii="Arial" w:hAnsi="Arial" w:cs="Arial"/>
+          <w:sz w:val="24"/>
+          <w:szCs w:val="24"/>
+        </w:rPr>
+      </w:pPr>
+    </w:p>
+    <w:p>
+      <w:pPr>
+        <w:spacing w:line="360" w:lineRule="auto"/>
+        <w:ind w:firstLine="709"/>
+        <w:jc w:val="both"/>
+        <w:rPr>
+          <w:rFonts w:ascii="Arial" w:hAnsi="Arial" w:cs="Arial"/>
+          <w:sz w:val="24"/>
+          <w:szCs w:val="24"/>
+        </w:rPr>
+      </w:pPr>
+    </w:p>
+    <w:p>
+      <w:pPr>
+        <w:spacing w:line="360" w:lineRule="auto"/>
+        <w:ind w:firstLine="709"/>
+        <w:jc w:val="both"/>
+        <w:rPr>
+          <w:rFonts w:ascii="Arial" w:hAnsi="Arial" w:cs="Arial"/>
+          <w:sz w:val="24"/>
+          <w:szCs w:val="24"/>
+        </w:rPr>
+      </w:pPr>
+    </w:p>
+    <w:p>
+      <w:pPr>
+        <w:spacing w:line="360" w:lineRule="auto"/>
+        <w:ind w:firstLine="709"/>
+        <w:jc w:val="both"/>
+        <w:rPr>
+          <w:rFonts w:ascii="Arial" w:hAnsi="Arial" w:cs="Arial"/>
+          <w:sz w:val="24"/>
+          <w:szCs w:val="24"/>
+        </w:rPr>
+      </w:pPr>
+    </w:p>
+    <w:p>
+      <w:pPr>
+        <w:spacing w:line="360" w:lineRule="auto"/>
+        <w:ind w:firstLine="709"/>
+        <w:jc w:val="both"/>
+        <w:rPr>
+          <w:rFonts w:ascii="Arial" w:hAnsi="Arial" w:cs="Arial"/>
+          <w:sz w:val="24"/>
+          <w:szCs w:val="24"/>
+        </w:rPr>
+      </w:pPr>
+    </w:p>
+    <w:p>
+      <w:pPr>
+        <w:spacing w:line="360" w:lineRule="auto"/>
+        <w:ind w:firstLine="709"/>
+        <w:jc w:val="both"/>
+        <w:rPr>
+          <w:rFonts w:ascii="Arial" w:hAnsi="Arial" w:cs="Arial"/>
+          <w:sz w:val="24"/>
+          <w:szCs w:val="24"/>
+        </w:rPr>
+      </w:pPr>
+    </w:p>
+    <w:p>
+      <w:pPr>
+        <w:spacing w:line="360" w:lineRule="auto"/>
+        <w:ind w:firstLine="709"/>
         <w:jc w:val="both"/>
         <w:rPr>
           <w:rFonts w:ascii="Arial" w:hAnsi="Arial" w:cs="Arial"/>
@@ -1383,15 +1454,51 @@
           <w:sz w:val="24"/>
           <w:szCs w:val="24"/>
         </w:rPr>
-        <w:t xml:space="preserve"> regulares</w:t>
-      </w:r>
-      <w:r>
-        <w:rPr>
-          <w:rFonts w:ascii="Arial" w:hAnsi="Arial" w:cs="Arial"/>
-          <w:sz w:val="24"/>
-          <w:szCs w:val="24"/>
-        </w:rPr>
-        <w:t>(también conocidas como regex)</w:t>
+        <w:t xml:space="preserve"> </w:t>
+      </w:r>
+      <w:proofErr w:type="gramStart"/>
+      <w:r>
+        <w:rPr>
+          <w:rFonts w:ascii="Arial" w:hAnsi="Arial" w:cs="Arial"/>
+          <w:sz w:val="24"/>
+          <w:szCs w:val="24"/>
+        </w:rPr>
+        <w:t>regulares</w:t>
+      </w:r>
+      <w:r>
+        <w:rPr>
+          <w:rFonts w:ascii="Arial" w:hAnsi="Arial" w:cs="Arial"/>
+          <w:sz w:val="24"/>
+          <w:szCs w:val="24"/>
+        </w:rPr>
+        <w:t>(</w:t>
+      </w:r>
+      <w:proofErr w:type="gramEnd"/>
+      <w:r>
+        <w:rPr>
+          <w:rFonts w:ascii="Arial" w:hAnsi="Arial" w:cs="Arial"/>
+          <w:sz w:val="24"/>
+          <w:szCs w:val="24"/>
+        </w:rPr>
+        <w:t xml:space="preserve">también conocidas como </w:t>
+      </w:r>
+      <w:proofErr w:type="spellStart"/>
+      <w:r>
+        <w:rPr>
+          <w:rFonts w:ascii="Arial" w:hAnsi="Arial" w:cs="Arial"/>
+          <w:sz w:val="24"/>
+          <w:szCs w:val="24"/>
+        </w:rPr>
+        <w:t>regex</w:t>
+      </w:r>
+      <w:proofErr w:type="spellEnd"/>
+      <w:r>
+        <w:rPr>
+          <w:rFonts w:ascii="Arial" w:hAnsi="Arial" w:cs="Arial"/>
+          <w:sz w:val="24"/>
+          <w:szCs w:val="24"/>
+        </w:rPr>
+        <w:t>)</w:t>
       </w:r>
       <w:r>
         <w:rPr>
@@ -1415,23 +1522,43 @@
           <w:sz w:val="24"/>
           <w:szCs w:val="24"/>
         </w:rPr>
-        <w:t xml:space="preserve">esto conforme a cierto uso de delimitadores y algunas reglas de sintaxis. Estos cuentan metacaracteres los cuales se pueden ver como condiciones que crea el mismo usuario en caso de requerirlo. </w:t>
-      </w:r>
-    </w:p>
-    <w:p>
-      <w:pPr>
-        <w:spacing w:line="360" w:lineRule="auto"/>
-        <w:jc w:val="both"/>
-        <w:rPr>
-          <w:rFonts w:ascii="Arial" w:hAnsi="Arial" w:cs="Arial"/>
-          <w:sz w:val="24"/>
-          <w:szCs w:val="24"/>
-        </w:rPr>
-      </w:pPr>
-    </w:p>
-    <w:p>
-      <w:pPr>
-        <w:spacing w:line="360" w:lineRule="auto"/>
+        <w:t xml:space="preserve">esto conforme a cierto uso de delimitadores y algunas reglas de sintaxis. Estos cuentan </w:t>
+      </w:r>
+      <w:proofErr w:type="spellStart"/>
+      <w:r>
+        <w:rPr>
+          <w:rFonts w:ascii="Arial" w:hAnsi="Arial" w:cs="Arial"/>
+          <w:sz w:val="24"/>
+          <w:szCs w:val="24"/>
+        </w:rPr>
+        <w:t>metacaracteres</w:t>
+      </w:r>
+      <w:proofErr w:type="spellEnd"/>
+      <w:r>
+        <w:rPr>
+          <w:rFonts w:ascii="Arial" w:hAnsi="Arial" w:cs="Arial"/>
+          <w:sz w:val="24"/>
+          <w:szCs w:val="24"/>
+        </w:rPr>
+        <w:t xml:space="preserve"> los cuales se pueden ver como condiciones que crea el mismo usuario en caso de requerirlo. </w:t>
+      </w:r>
+    </w:p>
+    <w:p>
+      <w:pPr>
+        <w:spacing w:line="360" w:lineRule="auto"/>
+        <w:ind w:firstLine="709"/>
+        <w:jc w:val="both"/>
+        <w:rPr>
+          <w:rFonts w:ascii="Arial" w:hAnsi="Arial" w:cs="Arial"/>
+          <w:sz w:val="24"/>
+          <w:szCs w:val="24"/>
+        </w:rPr>
+      </w:pPr>
+    </w:p>
+    <w:p>
+      <w:pPr>
+        <w:spacing w:line="360" w:lineRule="auto"/>
+        <w:ind w:firstLine="709"/>
         <w:jc w:val="both"/>
         <w:rPr>
           <w:rFonts w:ascii="Arial" w:hAnsi="Arial" w:cs="Arial"/>
@@ -1463,13 +1590,77 @@
         </w:rPr>
         <w:t xml:space="preserve"> que los patrones de estos coincidieran con la entrada que se está dando en el código se podría realizar sin ningún inconveniente e incluso programas como Java cuentan con un set de funciones tales como </w:t>
       </w:r>
-      <w:r>
-        <w:rPr>
-          <w:rFonts w:ascii="Arial" w:hAnsi="Arial" w:cs="Arial"/>
-          <w:sz w:val="24"/>
-          <w:szCs w:val="24"/>
-        </w:rPr>
-        <w:t>exec() y test() de RegExp, con match(), matchAll(), replace()</w:t>
+      <w:proofErr w:type="spellStart"/>
+      <w:r>
+        <w:rPr>
+          <w:rFonts w:ascii="Arial" w:hAnsi="Arial" w:cs="Arial"/>
+          <w:sz w:val="24"/>
+          <w:szCs w:val="24"/>
+        </w:rPr>
+        <w:t>exec</w:t>
+      </w:r>
+      <w:proofErr w:type="spellEnd"/>
+      <w:r>
+        <w:rPr>
+          <w:rFonts w:ascii="Arial" w:hAnsi="Arial" w:cs="Arial"/>
+          <w:sz w:val="24"/>
+          <w:szCs w:val="24"/>
+        </w:rPr>
+        <w:t xml:space="preserve">() y test() de </w:t>
+      </w:r>
+      <w:proofErr w:type="spellStart"/>
+      <w:r>
+        <w:rPr>
+          <w:rFonts w:ascii="Arial" w:hAnsi="Arial" w:cs="Arial"/>
+          <w:sz w:val="24"/>
+          <w:szCs w:val="24"/>
+        </w:rPr>
+        <w:t>RegExp</w:t>
+      </w:r>
+      <w:proofErr w:type="spellEnd"/>
+      <w:r>
+        <w:rPr>
+          <w:rFonts w:ascii="Arial" w:hAnsi="Arial" w:cs="Arial"/>
+          <w:sz w:val="24"/>
+          <w:szCs w:val="24"/>
+        </w:rPr>
+        <w:t xml:space="preserve">, con match(), </w:t>
+      </w:r>
+      <w:proofErr w:type="spellStart"/>
+      <w:r>
+        <w:rPr>
+          <w:rFonts w:ascii="Arial" w:hAnsi="Arial" w:cs="Arial"/>
+          <w:sz w:val="24"/>
+          <w:szCs w:val="24"/>
+        </w:rPr>
+        <w:t>matchAll</w:t>
+      </w:r>
+      <w:proofErr w:type="spellEnd"/>
+      <w:r>
+        <w:rPr>
+          <w:rFonts w:ascii="Arial" w:hAnsi="Arial" w:cs="Arial"/>
+          <w:sz w:val="24"/>
+          <w:szCs w:val="24"/>
+        </w:rPr>
+        <w:t xml:space="preserve">(), </w:t>
+      </w:r>
+      <w:proofErr w:type="spellStart"/>
+      <w:r>
+        <w:rPr>
+          <w:rFonts w:ascii="Arial" w:hAnsi="Arial" w:cs="Arial"/>
+          <w:sz w:val="24"/>
+          <w:szCs w:val="24"/>
+        </w:rPr>
+        <w:t>replace</w:t>
+      </w:r>
+      <w:proofErr w:type="spellEnd"/>
+      <w:r>
+        <w:rPr>
+          <w:rFonts w:ascii="Arial" w:hAnsi="Arial" w:cs="Arial"/>
+          <w:sz w:val="24"/>
+          <w:szCs w:val="24"/>
+        </w:rPr>
+        <w:t>()</w:t>
       </w:r>
       <w:r>
         <w:rPr>
@@ -1491,39 +1682,59 @@
     <w:p>
       <w:pPr>
         <w:spacing w:line="360" w:lineRule="auto"/>
-        <w:jc w:val="both"/>
-        <w:rPr>
-          <w:rFonts w:ascii="Arial" w:hAnsi="Arial" w:cs="Arial"/>
-          <w:sz w:val="24"/>
-          <w:szCs w:val="24"/>
-        </w:rPr>
-      </w:pPr>
-    </w:p>
-    <w:p>
-      <w:pPr>
-        <w:spacing w:line="360" w:lineRule="auto"/>
-        <w:jc w:val="both"/>
-        <w:rPr>
-          <w:rFonts w:ascii="Arial" w:hAnsi="Arial" w:cs="Arial"/>
-          <w:sz w:val="24"/>
-          <w:szCs w:val="24"/>
-        </w:rPr>
-      </w:pPr>
-      <w:r>
-        <w:rPr>
-          <w:rFonts w:ascii="Arial" w:hAnsi="Arial" w:cs="Arial"/>
-          <w:sz w:val="24"/>
-          <w:szCs w:val="24"/>
-        </w:rPr>
-        <w:t>En cuanto al trabajo colaborativo, para un mejor manejo de código, e igualmente de documentos, nosotros utilizamos GitHub por ser requisito del profesor, además de su popularidad, y que siempre es la primera opción para soluciones de este tipo. Sin embargo, existen otras alternativas como Gitlab, que ofrece numerosas y útiles características en su DVCS, como, por ejemplo, un proyecto wiki integrado y una página web de proyecto. Las</w:t>
-      </w:r>
-      <w:r>
-        <w:rPr>
-          <w:rFonts w:ascii="Arial" w:hAnsi="Arial" w:cs="Arial"/>
-          <w:sz w:val="24"/>
-          <w:szCs w:val="24"/>
-        </w:rPr>
-        <w:t xml:space="preserve"> continuas capacidades de integración de GitLab automatizan el análisis y la entrega del código, lo que permite ahorrar tiempo en la </w:t>
+        <w:ind w:firstLine="709"/>
+        <w:jc w:val="both"/>
+        <w:rPr>
+          <w:rFonts w:ascii="Arial" w:hAnsi="Arial" w:cs="Arial"/>
+          <w:sz w:val="24"/>
+          <w:szCs w:val="24"/>
+        </w:rPr>
+      </w:pPr>
+    </w:p>
+    <w:p>
+      <w:pPr>
+        <w:spacing w:line="360" w:lineRule="auto"/>
+        <w:ind w:firstLine="709"/>
+        <w:jc w:val="both"/>
+        <w:rPr>
+          <w:rFonts w:ascii="Arial" w:hAnsi="Arial" w:cs="Arial"/>
+          <w:sz w:val="24"/>
+          <w:szCs w:val="24"/>
+        </w:rPr>
+      </w:pPr>
+      <w:r>
+        <w:rPr>
+          <w:rFonts w:ascii="Arial" w:hAnsi="Arial" w:cs="Arial"/>
+          <w:sz w:val="24"/>
+          <w:szCs w:val="24"/>
+        </w:rPr>
+        <w:t xml:space="preserve">En cuanto al trabajo colaborativo, para un mejor manejo de código, e igualmente de documentos, nosotros utilizamos GitHub por ser requisito del profesor, además de su popularidad, y que siempre es la primera opción para soluciones de este tipo. Sin embargo, existen otras alternativas como </w:t>
+      </w:r>
+      <w:proofErr w:type="spellStart"/>
+      <w:r>
+        <w:rPr>
+          <w:rFonts w:ascii="Arial" w:hAnsi="Arial" w:cs="Arial"/>
+          <w:sz w:val="24"/>
+          <w:szCs w:val="24"/>
+        </w:rPr>
+        <w:t>Gitlab</w:t>
+      </w:r>
+      <w:proofErr w:type="spellEnd"/>
+      <w:r>
+        <w:rPr>
+          <w:rFonts w:ascii="Arial" w:hAnsi="Arial" w:cs="Arial"/>
+          <w:sz w:val="24"/>
+          <w:szCs w:val="24"/>
+        </w:rPr>
+        <w:t>, que ofrece numerosas y útiles características en su DVCS, como, por ejemplo, un proyecto wiki integrado y una página web de proyecto. Las</w:t>
+      </w:r>
+      <w:r>
+        <w:rPr>
+          <w:rFonts w:ascii="Arial" w:hAnsi="Arial" w:cs="Arial"/>
+          <w:sz w:val="24"/>
+          <w:szCs w:val="24"/>
+        </w:rPr>
+        <w:t xml:space="preserve"> continuas capacidades </w:t>
       </w:r>
       <w:r>
         <w:rPr>
@@ -1532,31 +1743,123 @@
           <w:szCs w:val="24"/>
         </w:rPr>
         <w:lastRenderedPageBreak/>
-        <w:t>fase de prueba. Con un visor de código, pull requests y un práctico método para solucionar conflictos, GitLab permite acceder a todos los aspectos más importantes de tu proyecto.</w:t>
-      </w:r>
-      <w:r>
-        <w:rPr>
-          <w:rFonts w:ascii="Arial" w:hAnsi="Arial" w:cs="Arial"/>
-          <w:sz w:val="24"/>
-          <w:szCs w:val="24"/>
-        </w:rPr>
-        <w:t xml:space="preserve"> En documentos, consideramos que una alternativa que sería más eficiente es un procesador de texto en línea como Google Docs, pues facilita la edición observando los cambios realizados por los otros colaboradores en tiempo real.</w:t>
-      </w:r>
-    </w:p>
-    <w:p>
-      <w:pPr>
-        <w:spacing w:line="360" w:lineRule="auto"/>
-        <w:jc w:val="both"/>
-        <w:rPr>
-          <w:rFonts w:ascii="Arial" w:hAnsi="Arial" w:cs="Arial"/>
-          <w:sz w:val="24"/>
-          <w:szCs w:val="24"/>
-        </w:rPr>
-      </w:pPr>
-    </w:p>
-    <w:p>
-      <w:pPr>
-        <w:spacing w:line="360" w:lineRule="auto"/>
+        <w:t xml:space="preserve">de integración de </w:t>
+      </w:r>
+      <w:proofErr w:type="spellStart"/>
+      <w:r>
+        <w:rPr>
+          <w:rFonts w:ascii="Arial" w:hAnsi="Arial" w:cs="Arial"/>
+          <w:sz w:val="24"/>
+          <w:szCs w:val="24"/>
+        </w:rPr>
+        <w:t>GitLab</w:t>
+      </w:r>
+      <w:proofErr w:type="spellEnd"/>
+      <w:r>
+        <w:rPr>
+          <w:rFonts w:ascii="Arial" w:hAnsi="Arial" w:cs="Arial"/>
+          <w:sz w:val="24"/>
+          <w:szCs w:val="24"/>
+        </w:rPr>
+        <w:t xml:space="preserve"> automatizan el análisis y la entrega del código, lo que permite ahorrar tiempo en la fase de prueba. Con un visor de código, </w:t>
+      </w:r>
+      <w:proofErr w:type="spellStart"/>
+      <w:r>
+        <w:rPr>
+          <w:rFonts w:ascii="Arial" w:hAnsi="Arial" w:cs="Arial"/>
+          <w:sz w:val="24"/>
+          <w:szCs w:val="24"/>
+        </w:rPr>
+        <w:t>pull</w:t>
+      </w:r>
+      <w:proofErr w:type="spellEnd"/>
+      <w:r>
+        <w:rPr>
+          <w:rFonts w:ascii="Arial" w:hAnsi="Arial" w:cs="Arial"/>
+          <w:sz w:val="24"/>
+          <w:szCs w:val="24"/>
+        </w:rPr>
+        <w:t xml:space="preserve"> </w:t>
+      </w:r>
+      <w:proofErr w:type="spellStart"/>
+      <w:r>
+        <w:rPr>
+          <w:rFonts w:ascii="Arial" w:hAnsi="Arial" w:cs="Arial"/>
+          <w:sz w:val="24"/>
+          <w:szCs w:val="24"/>
+        </w:rPr>
+        <w:t>requests</w:t>
+      </w:r>
+      <w:proofErr w:type="spellEnd"/>
+      <w:r>
+        <w:rPr>
+          <w:rFonts w:ascii="Arial" w:hAnsi="Arial" w:cs="Arial"/>
+          <w:sz w:val="24"/>
+          <w:szCs w:val="24"/>
+        </w:rPr>
+        <w:t xml:space="preserve"> y un práctico método para solucionar conflictos, </w:t>
+      </w:r>
+      <w:proofErr w:type="spellStart"/>
+      <w:r>
+        <w:rPr>
+          <w:rFonts w:ascii="Arial" w:hAnsi="Arial" w:cs="Arial"/>
+          <w:sz w:val="24"/>
+          <w:szCs w:val="24"/>
+        </w:rPr>
+        <w:t>GitLab</w:t>
+      </w:r>
+      <w:proofErr w:type="spellEnd"/>
+      <w:r>
+        <w:rPr>
+          <w:rFonts w:ascii="Arial" w:hAnsi="Arial" w:cs="Arial"/>
+          <w:sz w:val="24"/>
+          <w:szCs w:val="24"/>
+        </w:rPr>
+        <w:t xml:space="preserve"> permite acceder a todos los aspectos más importantes de tu proyecto.</w:t>
+      </w:r>
+      <w:r>
+        <w:rPr>
+          <w:rFonts w:ascii="Arial" w:hAnsi="Arial" w:cs="Arial"/>
+          <w:sz w:val="24"/>
+          <w:szCs w:val="24"/>
+        </w:rPr>
+        <w:t xml:space="preserve"> En documentos, consideramos que una alternativa que sería más eficiente es un procesador de texto en línea como Google </w:t>
+      </w:r>
+      <w:proofErr w:type="spellStart"/>
+      <w:r>
+        <w:rPr>
+          <w:rFonts w:ascii="Arial" w:hAnsi="Arial" w:cs="Arial"/>
+          <w:sz w:val="24"/>
+          <w:szCs w:val="24"/>
+        </w:rPr>
+        <w:t>Docs</w:t>
+      </w:r>
+      <w:proofErr w:type="spellEnd"/>
+      <w:r>
+        <w:rPr>
+          <w:rFonts w:ascii="Arial" w:hAnsi="Arial" w:cs="Arial"/>
+          <w:sz w:val="24"/>
+          <w:szCs w:val="24"/>
+        </w:rPr>
+        <w:t>, pues facilita la edición observando los cambios realizados por los otros colaboradores en tiempo real.</w:t>
+      </w:r>
+    </w:p>
+    <w:p>
+      <w:pPr>
+        <w:spacing w:line="360" w:lineRule="auto"/>
+        <w:ind w:firstLine="709"/>
+        <w:jc w:val="both"/>
+        <w:rPr>
+          <w:rFonts w:ascii="Arial" w:hAnsi="Arial" w:cs="Arial"/>
+          <w:sz w:val="24"/>
+          <w:szCs w:val="24"/>
+        </w:rPr>
+      </w:pPr>
+    </w:p>
+    <w:p>
+      <w:pPr>
+        <w:spacing w:line="360" w:lineRule="auto"/>
+        <w:ind w:firstLine="709"/>
         <w:jc w:val="both"/>
         <w:rPr>
           <w:rFonts w:ascii="Arial" w:hAnsi="Arial" w:cs="Arial"/>
@@ -1594,37 +1897,111 @@
           <w:sz w:val="24"/>
           <w:szCs w:val="24"/>
         </w:rPr>
-        <w:t>con los estilos que determinamos en otro archivo CSS. Para ello, otra solución que podría mejorar este proceso sería realizarlo en un lenguaje de programación como Python, donde podemos utilizar algún motor de plantillas como django template, jinja2 o genshi.</w:t>
-      </w:r>
-    </w:p>
-    <w:p>
-      <w:pPr>
-        <w:spacing w:line="360" w:lineRule="auto"/>
-        <w:jc w:val="both"/>
-        <w:rPr>
-          <w:rFonts w:ascii="Arial" w:hAnsi="Arial" w:cs="Arial"/>
-          <w:sz w:val="24"/>
-          <w:szCs w:val="24"/>
-        </w:rPr>
-      </w:pPr>
-    </w:p>
-    <w:p>
-      <w:pPr>
-        <w:spacing w:line="360" w:lineRule="auto"/>
-        <w:jc w:val="both"/>
-        <w:rPr>
-          <w:rFonts w:ascii="Arial" w:hAnsi="Arial" w:cs="Arial"/>
-          <w:sz w:val="24"/>
-          <w:szCs w:val="24"/>
-        </w:rPr>
-      </w:pPr>
-      <w:r>
-        <w:rPr>
-          <w:rFonts w:ascii="Arial" w:hAnsi="Arial" w:cs="Arial"/>
-          <w:sz w:val="24"/>
-          <w:szCs w:val="24"/>
-        </w:rPr>
-        <w:t>Por a parte del uso de herramientas UML, app.diagrams.net fue la página la cual equipo</w:t>
+        <w:t xml:space="preserve">con los estilos que determinamos en otro archivo CSS. Para ello, otra solución que podría mejorar este proceso sería realizarlo en un lenguaje de programación como Python, donde podemos utilizar algún motor de plantillas como </w:t>
+      </w:r>
+      <w:proofErr w:type="spellStart"/>
+      <w:r>
+        <w:rPr>
+          <w:rFonts w:ascii="Arial" w:hAnsi="Arial" w:cs="Arial"/>
+          <w:sz w:val="24"/>
+          <w:szCs w:val="24"/>
+        </w:rPr>
+        <w:t>django</w:t>
+      </w:r>
+      <w:proofErr w:type="spellEnd"/>
+      <w:r>
+        <w:rPr>
+          <w:rFonts w:ascii="Arial" w:hAnsi="Arial" w:cs="Arial"/>
+          <w:sz w:val="24"/>
+          <w:szCs w:val="24"/>
+        </w:rPr>
+        <w:t xml:space="preserve"> </w:t>
+      </w:r>
+      <w:proofErr w:type="spellStart"/>
+      <w:r>
+        <w:rPr>
+          <w:rFonts w:ascii="Arial" w:hAnsi="Arial" w:cs="Arial"/>
+          <w:sz w:val="24"/>
+          <w:szCs w:val="24"/>
+        </w:rPr>
+        <w:t>template</w:t>
+      </w:r>
+      <w:proofErr w:type="spellEnd"/>
+      <w:r>
+        <w:rPr>
+          <w:rFonts w:ascii="Arial" w:hAnsi="Arial" w:cs="Arial"/>
+          <w:sz w:val="24"/>
+          <w:szCs w:val="24"/>
+        </w:rPr>
+        <w:t xml:space="preserve">, jinja2 o </w:t>
+      </w:r>
+      <w:proofErr w:type="spellStart"/>
+      <w:r>
+        <w:rPr>
+          <w:rFonts w:ascii="Arial" w:hAnsi="Arial" w:cs="Arial"/>
+          <w:sz w:val="24"/>
+          <w:szCs w:val="24"/>
+        </w:rPr>
+        <w:t>genshi</w:t>
+      </w:r>
+      <w:proofErr w:type="spellEnd"/>
+      <w:r>
+        <w:rPr>
+          <w:rFonts w:ascii="Arial" w:hAnsi="Arial" w:cs="Arial"/>
+          <w:sz w:val="24"/>
+          <w:szCs w:val="24"/>
+        </w:rPr>
+        <w:t>.</w:t>
+      </w:r>
+    </w:p>
+    <w:p>
+      <w:pPr>
+        <w:spacing w:line="360" w:lineRule="auto"/>
+        <w:ind w:firstLine="709"/>
+        <w:jc w:val="both"/>
+        <w:rPr>
+          <w:rFonts w:ascii="Arial" w:hAnsi="Arial" w:cs="Arial"/>
+          <w:sz w:val="24"/>
+          <w:szCs w:val="24"/>
+        </w:rPr>
+      </w:pPr>
+    </w:p>
+    <w:p>
+      <w:pPr>
+        <w:spacing w:line="360" w:lineRule="auto"/>
+        <w:ind w:firstLine="709"/>
+        <w:jc w:val="both"/>
+        <w:rPr>
+          <w:rFonts w:ascii="Arial" w:hAnsi="Arial" w:cs="Arial"/>
+          <w:sz w:val="24"/>
+          <w:szCs w:val="24"/>
+        </w:rPr>
+      </w:pPr>
+      <w:r>
+        <w:rPr>
+          <w:rFonts w:ascii="Arial" w:hAnsi="Arial" w:cs="Arial"/>
+          <w:sz w:val="24"/>
+          <w:szCs w:val="24"/>
+        </w:rPr>
+        <w:t xml:space="preserve">Por </w:t>
+      </w:r>
+      <w:proofErr w:type="spellStart"/>
+      <w:r>
+        <w:rPr>
+          <w:rFonts w:ascii="Arial" w:hAnsi="Arial" w:cs="Arial"/>
+          <w:sz w:val="24"/>
+          <w:szCs w:val="24"/>
+        </w:rPr>
+        <w:t>a parte</w:t>
+      </w:r>
+      <w:proofErr w:type="spellEnd"/>
+      <w:r>
+        <w:rPr>
+          <w:rFonts w:ascii="Arial" w:hAnsi="Arial" w:cs="Arial"/>
+          <w:sz w:val="24"/>
+          <w:szCs w:val="24"/>
+        </w:rPr>
+        <w:t xml:space="preserve"> del uso de herramientas UML, app.diagrams.net fue la página la cual equipo</w:t>
       </w:r>
       <w:r>
         <w:rPr>
@@ -1704,16 +2081,107 @@
           <w:sz w:val="24"/>
           <w:szCs w:val="24"/>
         </w:rPr>
-        <w:t>app diagrams ofrece una gran variedad de tipos de diagramas que pueden utilizarse para demostrar el funcionamiento más a detalle de un código que esté en desarrollo o incluso ya haya sido finalizado, aspectos más técnicos que sean necesarios mostrarse al equipo de trabajo o viendo desde un lado más profesional a un cliente y se nos ofrece una amplia gama de opciones en caso de necesitar descargar  alguno de los trabajos realizados o incluso poder guardar estos en la nube como Google Drive o One Drive en caso de requerirlo. Sin embargo, está no es la única herramienta de diagramas UML disponible en la red ya que existen otras herramientas alternativas entre las cuales podemos encontrar a LucidChart. Este al</w:t>
-      </w:r>
-      <w:r>
-        <w:rPr>
-          <w:rFonts w:ascii="Arial" w:hAnsi="Arial" w:cs="Arial"/>
-          <w:sz w:val="24"/>
-          <w:szCs w:val="24"/>
-        </w:rPr>
-        <w:t xml:space="preserve"> igual que app.diagrams, nos ofrece una amplia variedad de distintos diagramas, aunque en este caso, está herramienta se ve apoyada por distintos plugins de integración de plataformas tales como Java, Slack, Google Drive y Microsoft Teams donde todo el sistema del interfaz y como </w:t>
-      </w:r>
+        <w:t xml:space="preserve">app </w:t>
+      </w:r>
+      <w:proofErr w:type="spellStart"/>
+      <w:r>
+        <w:rPr>
+          <w:rFonts w:ascii="Arial" w:hAnsi="Arial" w:cs="Arial"/>
+          <w:sz w:val="24"/>
+          <w:szCs w:val="24"/>
+        </w:rPr>
+        <w:t>diagrams</w:t>
+      </w:r>
+      <w:proofErr w:type="spellEnd"/>
+      <w:r>
+        <w:rPr>
+          <w:rFonts w:ascii="Arial" w:hAnsi="Arial" w:cs="Arial"/>
+          <w:sz w:val="24"/>
+          <w:szCs w:val="24"/>
+        </w:rPr>
+        <w:t xml:space="preserve"> ofrece una gran variedad de tipos de diagramas que pueden utilizarse para demostrar el funcionamiento más a detalle de un código que esté en desarrollo o incluso ya haya sido finalizado, aspectos más técnicos que sean necesarios mostrarse al equipo de trabajo o viendo desde un lado más profesional a un cliente y se nos ofrece una amplia gama de opciones en caso de necesitar descargar  alguno de los trabajos realizados o incluso poder guardar estos en la nube como Google Drive o </w:t>
+      </w:r>
+      <w:proofErr w:type="spellStart"/>
+      <w:r>
+        <w:rPr>
+          <w:rFonts w:ascii="Arial" w:hAnsi="Arial" w:cs="Arial"/>
+          <w:sz w:val="24"/>
+          <w:szCs w:val="24"/>
+        </w:rPr>
+        <w:t>One</w:t>
+      </w:r>
+      <w:proofErr w:type="spellEnd"/>
+      <w:r>
+        <w:rPr>
+          <w:rFonts w:ascii="Arial" w:hAnsi="Arial" w:cs="Arial"/>
+          <w:sz w:val="24"/>
+          <w:szCs w:val="24"/>
+        </w:rPr>
+        <w:t xml:space="preserve"> Drive en caso de requerirlo. Sin embargo, está no es la única herramienta de diagramas UML disponible en la red ya que existen otras herramientas alternativas entre las cuales podemos encontrar a </w:t>
+      </w:r>
+      <w:proofErr w:type="spellStart"/>
+      <w:r>
+        <w:rPr>
+          <w:rFonts w:ascii="Arial" w:hAnsi="Arial" w:cs="Arial"/>
+          <w:sz w:val="24"/>
+          <w:szCs w:val="24"/>
+        </w:rPr>
+        <w:t>LucidChart</w:t>
+      </w:r>
+      <w:proofErr w:type="spellEnd"/>
+      <w:r>
+        <w:rPr>
+          <w:rFonts w:ascii="Arial" w:hAnsi="Arial" w:cs="Arial"/>
+          <w:sz w:val="24"/>
+          <w:szCs w:val="24"/>
+        </w:rPr>
+        <w:t>. Este al</w:t>
+      </w:r>
+      <w:r>
+        <w:rPr>
+          <w:rFonts w:ascii="Arial" w:hAnsi="Arial" w:cs="Arial"/>
+          <w:sz w:val="24"/>
+          <w:szCs w:val="24"/>
+        </w:rPr>
+        <w:t xml:space="preserve"> igual que </w:t>
+      </w:r>
+      <w:proofErr w:type="spellStart"/>
+      <w:r>
+        <w:rPr>
+          <w:rFonts w:ascii="Arial" w:hAnsi="Arial" w:cs="Arial"/>
+          <w:sz w:val="24"/>
+          <w:szCs w:val="24"/>
+        </w:rPr>
+        <w:t>app.diagrams</w:t>
+      </w:r>
+      <w:proofErr w:type="spellEnd"/>
+      <w:r>
+        <w:rPr>
+          <w:rFonts w:ascii="Arial" w:hAnsi="Arial" w:cs="Arial"/>
+          <w:sz w:val="24"/>
+          <w:szCs w:val="24"/>
+        </w:rPr>
+        <w:t xml:space="preserve">, nos ofrece una amplia variedad de distintos diagramas, aunque en este caso, está herramienta se ve apoyada por distintos </w:t>
+      </w:r>
+      <w:proofErr w:type="spellStart"/>
+      <w:r>
+        <w:rPr>
+          <w:rFonts w:ascii="Arial" w:hAnsi="Arial" w:cs="Arial"/>
+          <w:sz w:val="24"/>
+          <w:szCs w:val="24"/>
+        </w:rPr>
+        <w:t>plugins</w:t>
+      </w:r>
+      <w:proofErr w:type="spellEnd"/>
+      <w:r>
+        <w:rPr>
+          <w:rFonts w:ascii="Arial" w:hAnsi="Arial" w:cs="Arial"/>
+          <w:sz w:val="24"/>
+          <w:szCs w:val="24"/>
+        </w:rPr>
+        <w:t xml:space="preserve"> de integración de plataformas tales como Java, </w:t>
+      </w:r>
+      <w:proofErr w:type="spellStart"/>
       <w:r>
         <w:rPr>
           <w:rFonts w:ascii="Arial" w:hAnsi="Arial" w:cs="Arial"/>
@@ -1721,7 +2189,34 @@
           <w:szCs w:val="24"/>
         </w:rPr>
         <w:lastRenderedPageBreak/>
-        <w:t>funciona va más dirigido hacia gente que no se dedique como tal para esto o vaya iniciando ya que por la parte diagrams.net, se nos especifica que vas orientada a personas expertas como desarrolladores, administrador de redes, diseñadores, entre otr</w:t>
+        <w:t>Slack</w:t>
+      </w:r>
+      <w:proofErr w:type="spellEnd"/>
+      <w:r>
+        <w:rPr>
+          <w:rFonts w:ascii="Arial" w:hAnsi="Arial" w:cs="Arial"/>
+          <w:sz w:val="24"/>
+          <w:szCs w:val="24"/>
+        </w:rPr>
+        <w:t xml:space="preserve">, Google Drive y Microsoft </w:t>
+      </w:r>
+      <w:proofErr w:type="spellStart"/>
+      <w:r>
+        <w:rPr>
+          <w:rFonts w:ascii="Arial" w:hAnsi="Arial" w:cs="Arial"/>
+          <w:sz w:val="24"/>
+          <w:szCs w:val="24"/>
+        </w:rPr>
+        <w:t>Teams</w:t>
+      </w:r>
+      <w:proofErr w:type="spellEnd"/>
+      <w:r>
+        <w:rPr>
+          <w:rFonts w:ascii="Arial" w:hAnsi="Arial" w:cs="Arial"/>
+          <w:sz w:val="24"/>
+          <w:szCs w:val="24"/>
+        </w:rPr>
+        <w:t xml:space="preserve"> donde todo el sistema del interfaz y como funciona va más dirigido hacia gente que no se dedique como tal para esto o vaya iniciando ya que por la parte diagrams.net, se nos especifica que vas orientada a personas expertas como desarrolladores, administrador de redes, diseñadores, entre otr</w:t>
       </w:r>
       <w:r>
         <w:rPr>
@@ -1743,17 +2238,19 @@
     <w:p>
       <w:pPr>
         <w:spacing w:line="360" w:lineRule="auto"/>
-        <w:jc w:val="both"/>
-        <w:rPr>
-          <w:rFonts w:ascii="Arial" w:hAnsi="Arial" w:cs="Arial"/>
-          <w:sz w:val="24"/>
-          <w:szCs w:val="24"/>
-        </w:rPr>
-      </w:pPr>
-    </w:p>
-    <w:p>
-      <w:pPr>
-        <w:spacing w:line="360" w:lineRule="auto"/>
+        <w:ind w:firstLine="709"/>
+        <w:jc w:val="both"/>
+        <w:rPr>
+          <w:rFonts w:ascii="Arial" w:hAnsi="Arial" w:cs="Arial"/>
+          <w:sz w:val="24"/>
+          <w:szCs w:val="24"/>
+        </w:rPr>
+      </w:pPr>
+    </w:p>
+    <w:p>
+      <w:pPr>
+        <w:spacing w:line="360" w:lineRule="auto"/>
+        <w:ind w:firstLine="709"/>
         <w:jc w:val="both"/>
         <w:rPr>
           <w:rFonts w:ascii="Arial" w:hAnsi="Arial" w:cs="Arial"/>
@@ -1775,7 +2272,25 @@
           <w:sz w:val="24"/>
           <w:szCs w:val="24"/>
         </w:rPr>
-        <w:t xml:space="preserve">el autómata finito que habíamos creado sería capaz de cubrir la situación problema planteada fue JFlap, la cual nos ofrece opciones como diseñar y usar expresiones regulares, gramáticas, autómatas de pilas y finitos. Esta herramienta funciona con Java por lo cual es necesario contar un JDK para su uso. Al usarla tenemos un menú con muchas opciones y obviamente en nuestro caso optamos por el autómata finito donde al usarlo, podemos ir creando los distintos procesos que necesitamos al igual que los símbolos que son necesarios para las transiciones y es funcional ya que nos permite probar con entradas del usuario y en el programa se nos va mostrando como se va recorriendo los distintos procesos y la finalización </w:t>
+        <w:t xml:space="preserve">el autómata finito que habíamos creado sería capaz de cubrir la situación problema planteada fue </w:t>
+      </w:r>
+      <w:proofErr w:type="spellStart"/>
+      <w:r>
+        <w:rPr>
+          <w:rFonts w:ascii="Arial" w:hAnsi="Arial" w:cs="Arial"/>
+          <w:sz w:val="24"/>
+          <w:szCs w:val="24"/>
+        </w:rPr>
+        <w:t>JFlap</w:t>
+      </w:r>
+      <w:proofErr w:type="spellEnd"/>
+      <w:r>
+        <w:rPr>
+          <w:rFonts w:ascii="Arial" w:hAnsi="Arial" w:cs="Arial"/>
+          <w:sz w:val="24"/>
+          <w:szCs w:val="24"/>
+        </w:rPr>
+        <w:t xml:space="preserve">, la cual nos ofrece opciones como diseñar y usar expresiones regulares, gramáticas, autómatas de pilas y finitos. Esta herramienta funciona con Java por lo cual es necesario contar un JDK para su uso. Al usarla tenemos un menú con muchas opciones y obviamente en nuestro caso optamos por el autómata finito donde al usarlo, podemos ir creando los distintos procesos que necesitamos al igual que los símbolos que son necesarios para las transiciones y es funcional ya que nos permite probar con entradas del usuario y en el programa se nos va mostrando como se va recorriendo los distintos procesos y la finalización </w:t>
       </w:r>
       <w:r>
         <w:rPr>
@@ -1805,36 +2320,165 @@
     <w:p>
       <w:pPr>
         <w:spacing w:line="360" w:lineRule="auto"/>
-        <w:jc w:val="both"/>
-        <w:rPr>
-          <w:rFonts w:ascii="Arial" w:hAnsi="Arial" w:cs="Arial"/>
-          <w:sz w:val="24"/>
-          <w:szCs w:val="24"/>
-        </w:rPr>
-      </w:pPr>
-    </w:p>
-    <w:p>
-      <w:pPr>
-        <w:spacing w:line="360" w:lineRule="auto"/>
-        <w:jc w:val="both"/>
-        <w:rPr>
-          <w:rFonts w:ascii="Arial" w:hAnsi="Arial" w:cs="Arial"/>
-          <w:sz w:val="24"/>
-          <w:szCs w:val="24"/>
-        </w:rPr>
-      </w:pPr>
-      <w:r>
-        <w:rPr>
-          <w:rFonts w:ascii="Arial" w:hAnsi="Arial" w:cs="Arial"/>
-          <w:sz w:val="24"/>
-          <w:szCs w:val="24"/>
-        </w:rPr>
-        <w:t>Aunque el equipo durante las pruebas del DFA, encontró una herramienta alternativa conocida como Jsflap, una herramienta para la construcción de NFA Y DFA por medio de la Web y algo interesante es que está se encuentra basada en JFlap por lo cual pensamos que sería una buena opción en caso de tener algún problema con JFlap, aunque desde la perspectiva de todos los integrantes Jsflap es inferior a JFlap en aspectos como opciones de diseño ya que por parte de Jsflap solo podemos crear un autómata finito o una máquina de Turing y que no cuenta con una versión descargable pero fuera de eso, si se busca crear un diseño rápido y ver si es funcional Jsflap cubre esos puntos ya que este de igual manera acepta entradas del usuario que validen los procesos del autómata por lo cual es una  herramienta alternativa que pudo llegar a cubrir las necesidades que se nos presentarán en el desarrollo del proyecto.</w:t>
-      </w:r>
-    </w:p>
-    <w:p>
-      <w:pPr>
-        <w:spacing w:line="360" w:lineRule="auto"/>
+        <w:ind w:firstLine="709"/>
+        <w:jc w:val="both"/>
+        <w:rPr>
+          <w:rFonts w:ascii="Arial" w:hAnsi="Arial" w:cs="Arial"/>
+          <w:sz w:val="24"/>
+          <w:szCs w:val="24"/>
+        </w:rPr>
+      </w:pPr>
+    </w:p>
+    <w:p>
+      <w:pPr>
+        <w:spacing w:line="360" w:lineRule="auto"/>
+        <w:ind w:firstLine="709"/>
+        <w:jc w:val="both"/>
+        <w:rPr>
+          <w:rFonts w:ascii="Arial" w:hAnsi="Arial" w:cs="Arial"/>
+          <w:sz w:val="24"/>
+          <w:szCs w:val="24"/>
+        </w:rPr>
+      </w:pPr>
+      <w:r>
+        <w:rPr>
+          <w:rFonts w:ascii="Arial" w:hAnsi="Arial" w:cs="Arial"/>
+          <w:sz w:val="24"/>
+          <w:szCs w:val="24"/>
+        </w:rPr>
+        <w:t xml:space="preserve">Aunque el equipo durante las pruebas del DFA, encontró una herramienta alternativa conocida como </w:t>
+      </w:r>
+      <w:proofErr w:type="spellStart"/>
+      <w:r>
+        <w:rPr>
+          <w:rFonts w:ascii="Arial" w:hAnsi="Arial" w:cs="Arial"/>
+          <w:sz w:val="24"/>
+          <w:szCs w:val="24"/>
+        </w:rPr>
+        <w:t>Jsflap</w:t>
+      </w:r>
+      <w:proofErr w:type="spellEnd"/>
+      <w:r>
+        <w:rPr>
+          <w:rFonts w:ascii="Arial" w:hAnsi="Arial" w:cs="Arial"/>
+          <w:sz w:val="24"/>
+          <w:szCs w:val="24"/>
+        </w:rPr>
+        <w:t xml:space="preserve">, una herramienta para la construcción de NFA Y DFA por medio de la Web y algo interesante es que está se encuentra basada en </w:t>
+      </w:r>
+      <w:proofErr w:type="spellStart"/>
+      <w:r>
+        <w:rPr>
+          <w:rFonts w:ascii="Arial" w:hAnsi="Arial" w:cs="Arial"/>
+          <w:sz w:val="24"/>
+          <w:szCs w:val="24"/>
+        </w:rPr>
+        <w:t>JFlap</w:t>
+      </w:r>
+      <w:proofErr w:type="spellEnd"/>
+      <w:r>
+        <w:rPr>
+          <w:rFonts w:ascii="Arial" w:hAnsi="Arial" w:cs="Arial"/>
+          <w:sz w:val="24"/>
+          <w:szCs w:val="24"/>
+        </w:rPr>
+        <w:t xml:space="preserve"> por lo cual pensamos que sería una buena opción en caso de tener algún problema con </w:t>
+      </w:r>
+      <w:proofErr w:type="spellStart"/>
+      <w:r>
+        <w:rPr>
+          <w:rFonts w:ascii="Arial" w:hAnsi="Arial" w:cs="Arial"/>
+          <w:sz w:val="24"/>
+          <w:szCs w:val="24"/>
+        </w:rPr>
+        <w:t>JFlap</w:t>
+      </w:r>
+      <w:proofErr w:type="spellEnd"/>
+      <w:r>
+        <w:rPr>
+          <w:rFonts w:ascii="Arial" w:hAnsi="Arial" w:cs="Arial"/>
+          <w:sz w:val="24"/>
+          <w:szCs w:val="24"/>
+        </w:rPr>
+        <w:t xml:space="preserve">, aunque desde la perspectiva de todos los integrantes </w:t>
+      </w:r>
+      <w:proofErr w:type="spellStart"/>
+      <w:r>
+        <w:rPr>
+          <w:rFonts w:ascii="Arial" w:hAnsi="Arial" w:cs="Arial"/>
+          <w:sz w:val="24"/>
+          <w:szCs w:val="24"/>
+        </w:rPr>
+        <w:t>Jsflap</w:t>
+      </w:r>
+      <w:proofErr w:type="spellEnd"/>
+      <w:r>
+        <w:rPr>
+          <w:rFonts w:ascii="Arial" w:hAnsi="Arial" w:cs="Arial"/>
+          <w:sz w:val="24"/>
+          <w:szCs w:val="24"/>
+        </w:rPr>
+        <w:t xml:space="preserve"> es inferior a </w:t>
+      </w:r>
+      <w:proofErr w:type="spellStart"/>
+      <w:r>
+        <w:rPr>
+          <w:rFonts w:ascii="Arial" w:hAnsi="Arial" w:cs="Arial"/>
+          <w:sz w:val="24"/>
+          <w:szCs w:val="24"/>
+        </w:rPr>
+        <w:t>JFlap</w:t>
+      </w:r>
+      <w:proofErr w:type="spellEnd"/>
+      <w:r>
+        <w:rPr>
+          <w:rFonts w:ascii="Arial" w:hAnsi="Arial" w:cs="Arial"/>
+          <w:sz w:val="24"/>
+          <w:szCs w:val="24"/>
+        </w:rPr>
+        <w:t xml:space="preserve"> en aspectos como opciones de diseño ya que por parte de </w:t>
+      </w:r>
+      <w:proofErr w:type="spellStart"/>
+      <w:r>
+        <w:rPr>
+          <w:rFonts w:ascii="Arial" w:hAnsi="Arial" w:cs="Arial"/>
+          <w:sz w:val="24"/>
+          <w:szCs w:val="24"/>
+        </w:rPr>
+        <w:t>Jsflap</w:t>
+      </w:r>
+      <w:proofErr w:type="spellEnd"/>
+      <w:r>
+        <w:rPr>
+          <w:rFonts w:ascii="Arial" w:hAnsi="Arial" w:cs="Arial"/>
+          <w:sz w:val="24"/>
+          <w:szCs w:val="24"/>
+        </w:rPr>
+        <w:t xml:space="preserve"> solo podemos crear un autómata finito o una máquina de Turing y que no cuenta con una versión descargable pero fuera de eso, si se busca crear un diseño rápido y ver si es funcional </w:t>
+      </w:r>
+      <w:proofErr w:type="spellStart"/>
+      <w:r>
+        <w:rPr>
+          <w:rFonts w:ascii="Arial" w:hAnsi="Arial" w:cs="Arial"/>
+          <w:sz w:val="24"/>
+          <w:szCs w:val="24"/>
+        </w:rPr>
+        <w:t>Jsflap</w:t>
+      </w:r>
+      <w:proofErr w:type="spellEnd"/>
+      <w:r>
+        <w:rPr>
+          <w:rFonts w:ascii="Arial" w:hAnsi="Arial" w:cs="Arial"/>
+          <w:sz w:val="24"/>
+          <w:szCs w:val="24"/>
+        </w:rPr>
+        <w:t xml:space="preserve"> cubre esos puntos ya que este de igual manera acepta entradas del usuario que validen los procesos del autómata por lo cual es una  herramienta alternativa que pudo llegar a cubrir las necesidades que se nos presentarán en el desarrollo del proyecto.</w:t>
+      </w:r>
+    </w:p>
+    <w:p>
+      <w:pPr>
+        <w:spacing w:line="360" w:lineRule="auto"/>
+        <w:ind w:firstLine="709"/>
         <w:jc w:val="both"/>
         <w:rPr>
           <w:rFonts w:ascii="Arial" w:hAnsi="Arial" w:cs="Arial"/>
@@ -1905,68 +2549,521 @@
           <w:sz w:val="24"/>
           <w:szCs w:val="24"/>
         </w:rPr>
-        <w:t>para</w:t>
-      </w:r>
-      <w:r>
-        <w:rPr>
-          <w:rFonts w:ascii="Arial" w:hAnsi="Arial" w:cs="Arial"/>
-          <w:sz w:val="24"/>
-          <w:szCs w:val="24"/>
-        </w:rPr>
-        <w:t xml:space="preserve"> que realice el proceso de resaltado de léxico de manera paralela con el fin de aprovechar los múltiples núcleos disponibles en los CPUs</w:t>
-      </w:r>
-      <w:r>
-        <w:rPr>
-          <w:rFonts w:ascii="Arial" w:hAnsi="Arial" w:cs="Arial"/>
-          <w:sz w:val="24"/>
-          <w:szCs w:val="24"/>
-        </w:rPr>
-        <w:t xml:space="preserve"> y aquí la duda es ¿Por qué necesariamente es aplicar este concepto? Bueno como se sabe de manera general cada vez hay más sistemas complejos los cuales pueden llegar a representar un problema para el procesamiento de distintos equipos por lo cual demanda de tener un poder computacional </w:t>
-      </w:r>
-      <w:r>
-        <w:rPr>
-          <w:rFonts w:ascii="Arial" w:hAnsi="Arial" w:cs="Arial"/>
-          <w:sz w:val="24"/>
-          <w:szCs w:val="24"/>
-        </w:rPr>
-        <w:t xml:space="preserve">superior se ha convertido en una necesidad en distintos campos de la sociedad por lo cual la gracias a las ventajas que ofrece programación paralela, se ha convertido en un concepto se suma relevancia. Este principalmente se puede resumir como la división de un problema grande en varios pequeños y resolverlos al mismo tiempo a través del uso de múltiples recursos computacionales con el objetivo de poder realizar programas mucho más eficientes. Entre otras ventajas podemos encontrar una disminución de tiempo considerable al correr programas </w:t>
-      </w:r>
-      <w:r>
-        <w:rPr>
-          <w:rFonts w:ascii="Arial" w:hAnsi="Arial" w:cs="Arial"/>
-          <w:sz w:val="24"/>
-          <w:szCs w:val="24"/>
-        </w:rPr>
-        <w:t>muy demandantes (mayor complejidad), se pueden resolver problemas que no serían posibles con una sola CPU, se pueden abarcar más problemas entre otros beneficios aunque de igual manera no está libre de desventajas, entre las cuales se puede encontrar un mayor consumo de energía, la implementación en código puede llegar a ser algo compleja, la sincronización entre distintas tareas puede ser difícil de lograr, etc. Es por eso que está ultima situación problema buscaremos como es que el lenguaje de C++ podemos implementar el uso de hilos para así tener un mejor aprovechamiento de nuestro programa por medio de la programación paralela.</w:t>
-      </w:r>
-    </w:p>
-    <w:p>
-      <w:pPr>
-        <w:spacing w:line="360" w:lineRule="auto"/>
-        <w:jc w:val="both"/>
-        <w:rPr>
-          <w:rFonts w:ascii="Arial" w:hAnsi="Arial" w:cs="Arial"/>
-          <w:sz w:val="24"/>
-          <w:szCs w:val="24"/>
-        </w:rPr>
-      </w:pPr>
-    </w:p>
-    <w:p>
-      <w:pPr>
-        <w:spacing w:line="360" w:lineRule="auto"/>
-        <w:jc w:val="both"/>
-        <w:rPr>
-          <w:rFonts w:ascii="Arial" w:hAnsi="Arial" w:cs="Arial"/>
-          <w:sz w:val="24"/>
-          <w:szCs w:val="24"/>
-        </w:rPr>
-      </w:pPr>
-      <w:r>
-        <w:rPr>
-          <w:rFonts w:ascii="Arial" w:hAnsi="Arial" w:cs="Arial"/>
-          <w:sz w:val="24"/>
-          <w:szCs w:val="24"/>
-        </w:rPr>
+        <w:t xml:space="preserve">para que realice el proceso de resaltado de léxico de manera paralela con el fin de aprovechar los múltiples núcleos disponibles en los </w:t>
+      </w:r>
+      <w:proofErr w:type="spellStart"/>
+      <w:r>
+        <w:rPr>
+          <w:rFonts w:ascii="Arial" w:hAnsi="Arial" w:cs="Arial"/>
+          <w:sz w:val="24"/>
+          <w:szCs w:val="24"/>
+        </w:rPr>
+        <w:t>CPUs</w:t>
+      </w:r>
+      <w:proofErr w:type="spellEnd"/>
+      <w:r>
+        <w:rPr>
+          <w:rFonts w:ascii="Arial" w:hAnsi="Arial" w:cs="Arial"/>
+          <w:sz w:val="24"/>
+          <w:szCs w:val="24"/>
+        </w:rPr>
+        <w:t>, mejor conocidos como hilos.</w:t>
+      </w:r>
+      <w:r>
+        <w:rPr>
+          <w:rFonts w:ascii="Arial" w:hAnsi="Arial" w:cs="Arial"/>
+          <w:sz w:val="24"/>
+          <w:szCs w:val="24"/>
+        </w:rPr>
+        <w:t xml:space="preserve"> </w:t>
+      </w:r>
+      <w:r>
+        <w:rPr>
+          <w:rFonts w:ascii="Arial" w:hAnsi="Arial" w:cs="Arial"/>
+          <w:sz w:val="24"/>
+          <w:szCs w:val="24"/>
+        </w:rPr>
+        <w:t>A</w:t>
+      </w:r>
+      <w:r>
+        <w:rPr>
+          <w:rFonts w:ascii="Arial" w:hAnsi="Arial" w:cs="Arial"/>
+          <w:sz w:val="24"/>
+          <w:szCs w:val="24"/>
+        </w:rPr>
+        <w:t>quí la duda es</w:t>
+      </w:r>
+      <w:r>
+        <w:rPr>
+          <w:rFonts w:ascii="Arial" w:hAnsi="Arial" w:cs="Arial"/>
+          <w:sz w:val="24"/>
+          <w:szCs w:val="24"/>
+        </w:rPr>
+        <w:t>,</w:t>
+      </w:r>
+      <w:r>
+        <w:rPr>
+          <w:rFonts w:ascii="Arial" w:hAnsi="Arial" w:cs="Arial"/>
+          <w:sz w:val="24"/>
+          <w:szCs w:val="24"/>
+        </w:rPr>
+        <w:t xml:space="preserve"> ¿</w:t>
+      </w:r>
+      <w:r>
+        <w:rPr>
+          <w:rFonts w:ascii="Arial" w:hAnsi="Arial" w:cs="Arial"/>
+          <w:sz w:val="24"/>
+          <w:szCs w:val="24"/>
+        </w:rPr>
+        <w:t>p</w:t>
+      </w:r>
+      <w:r>
+        <w:rPr>
+          <w:rFonts w:ascii="Arial" w:hAnsi="Arial" w:cs="Arial"/>
+          <w:sz w:val="24"/>
+          <w:szCs w:val="24"/>
+        </w:rPr>
+        <w:t xml:space="preserve">or qué </w:t>
+      </w:r>
+      <w:r>
+        <w:rPr>
+          <w:rFonts w:ascii="Arial" w:hAnsi="Arial" w:cs="Arial"/>
+          <w:sz w:val="24"/>
+          <w:szCs w:val="24"/>
+        </w:rPr>
+        <w:t xml:space="preserve">es </w:t>
+      </w:r>
+      <w:r>
+        <w:rPr>
+          <w:rFonts w:ascii="Arial" w:hAnsi="Arial" w:cs="Arial"/>
+          <w:sz w:val="24"/>
+          <w:szCs w:val="24"/>
+        </w:rPr>
+        <w:t>necesari</w:t>
+      </w:r>
+      <w:r>
+        <w:rPr>
+          <w:rFonts w:ascii="Arial" w:hAnsi="Arial" w:cs="Arial"/>
+          <w:sz w:val="24"/>
+          <w:szCs w:val="24"/>
+        </w:rPr>
+        <w:t>o</w:t>
+      </w:r>
+      <w:r>
+        <w:rPr>
+          <w:rFonts w:ascii="Arial" w:hAnsi="Arial" w:cs="Arial"/>
+          <w:sz w:val="24"/>
+          <w:szCs w:val="24"/>
+        </w:rPr>
+        <w:t xml:space="preserve"> aplicar este concepto? Bueno</w:t>
+      </w:r>
+      <w:r>
+        <w:rPr>
+          <w:rFonts w:ascii="Arial" w:hAnsi="Arial" w:cs="Arial"/>
+          <w:sz w:val="24"/>
+          <w:szCs w:val="24"/>
+        </w:rPr>
+        <w:t>,</w:t>
+      </w:r>
+      <w:r>
+        <w:rPr>
+          <w:rFonts w:ascii="Arial" w:hAnsi="Arial" w:cs="Arial"/>
+          <w:sz w:val="24"/>
+          <w:szCs w:val="24"/>
+        </w:rPr>
+        <w:t xml:space="preserve"> como se sabe</w:t>
+      </w:r>
+      <w:r>
+        <w:rPr>
+          <w:rFonts w:ascii="Arial" w:hAnsi="Arial" w:cs="Arial"/>
+          <w:sz w:val="24"/>
+          <w:szCs w:val="24"/>
+        </w:rPr>
+        <w:t>,</w:t>
+      </w:r>
+      <w:r>
+        <w:rPr>
+          <w:rFonts w:ascii="Arial" w:hAnsi="Arial" w:cs="Arial"/>
+          <w:sz w:val="24"/>
+          <w:szCs w:val="24"/>
+        </w:rPr>
+        <w:t xml:space="preserve"> de manera general</w:t>
+      </w:r>
+      <w:r>
+        <w:rPr>
+          <w:rFonts w:ascii="Arial" w:hAnsi="Arial" w:cs="Arial"/>
+          <w:sz w:val="24"/>
+          <w:szCs w:val="24"/>
+        </w:rPr>
+        <w:t>,</w:t>
+      </w:r>
+      <w:r>
+        <w:rPr>
+          <w:rFonts w:ascii="Arial" w:hAnsi="Arial" w:cs="Arial"/>
+          <w:sz w:val="24"/>
+          <w:szCs w:val="24"/>
+        </w:rPr>
+        <w:t xml:space="preserve"> cada vez hay sistemas</w:t>
+      </w:r>
+      <w:r>
+        <w:rPr>
+          <w:rFonts w:ascii="Arial" w:hAnsi="Arial" w:cs="Arial"/>
+          <w:sz w:val="24"/>
+          <w:szCs w:val="24"/>
+        </w:rPr>
+        <w:t xml:space="preserve"> más complejos,</w:t>
+      </w:r>
+      <w:r>
+        <w:rPr>
+          <w:rFonts w:ascii="Arial" w:hAnsi="Arial" w:cs="Arial"/>
+          <w:sz w:val="24"/>
+          <w:szCs w:val="24"/>
+        </w:rPr>
+        <w:t xml:space="preserve"> los cuales pueden llegar a representar un problema para el procesamiento de distintos equipos</w:t>
+      </w:r>
+      <w:r>
+        <w:rPr>
+          <w:rFonts w:ascii="Arial" w:hAnsi="Arial" w:cs="Arial"/>
+          <w:sz w:val="24"/>
+          <w:szCs w:val="24"/>
+        </w:rPr>
+        <w:t xml:space="preserve">. Es por esto </w:t>
+      </w:r>
+      <w:r>
+        <w:rPr>
+          <w:rFonts w:ascii="Arial" w:hAnsi="Arial" w:cs="Arial"/>
+          <w:sz w:val="24"/>
+          <w:szCs w:val="24"/>
+        </w:rPr>
+        <w:t>por lo que</w:t>
+      </w:r>
+      <w:r>
+        <w:rPr>
+          <w:rFonts w:ascii="Arial" w:hAnsi="Arial" w:cs="Arial"/>
+          <w:sz w:val="24"/>
+          <w:szCs w:val="24"/>
+        </w:rPr>
+        <w:t xml:space="preserve"> el tener un buen poder computacional (hardware) se ha vuelto tan im</w:t>
+      </w:r>
+      <w:r>
+        <w:rPr>
+          <w:rFonts w:ascii="Arial" w:hAnsi="Arial" w:cs="Arial"/>
+          <w:sz w:val="24"/>
+          <w:szCs w:val="24"/>
+        </w:rPr>
+        <w:t>po</w:t>
+      </w:r>
+      <w:r>
+        <w:rPr>
+          <w:rFonts w:ascii="Arial" w:hAnsi="Arial" w:cs="Arial"/>
+          <w:sz w:val="24"/>
+          <w:szCs w:val="24"/>
+        </w:rPr>
+        <w:t>rtante en distintas áreas de estudio. Y esta necesidad ha provocado que se busquen maneras de aprovechar todo el potencial que un procesador nos puede dar. Es así como nace la programación concurrente paralela</w:t>
+      </w:r>
+      <w:r>
+        <w:rPr>
+          <w:rFonts w:ascii="Arial" w:hAnsi="Arial" w:cs="Arial"/>
+          <w:sz w:val="24"/>
+          <w:szCs w:val="24"/>
+        </w:rPr>
+        <w:t>. Est</w:t>
+      </w:r>
+      <w:r>
+        <w:rPr>
+          <w:rFonts w:ascii="Arial" w:hAnsi="Arial" w:cs="Arial"/>
+          <w:sz w:val="24"/>
+          <w:szCs w:val="24"/>
+        </w:rPr>
+        <w:t>e tipo de programación</w:t>
+      </w:r>
+      <w:r>
+        <w:rPr>
+          <w:rFonts w:ascii="Arial" w:hAnsi="Arial" w:cs="Arial"/>
+          <w:sz w:val="24"/>
+          <w:szCs w:val="24"/>
+        </w:rPr>
+        <w:t xml:space="preserve"> </w:t>
+      </w:r>
+      <w:r>
+        <w:rPr>
+          <w:rFonts w:ascii="Arial" w:hAnsi="Arial" w:cs="Arial"/>
+          <w:sz w:val="24"/>
+          <w:szCs w:val="24"/>
+        </w:rPr>
+        <w:t>es un ejemplo de lo eficaz que pueden llegar a ser los algoritmos de divide y vencerás. La programación concurrente paralela es, en esencia, la división del poder del procesador para realizar pequeños procesamientos a la vez, lo que agiliza y, comúnmente, reduce el tiempo de ejecución.</w:t>
+      </w:r>
+      <w:r>
+        <w:rPr>
+          <w:rFonts w:ascii="Arial" w:hAnsi="Arial" w:cs="Arial"/>
+          <w:sz w:val="24"/>
+          <w:szCs w:val="24"/>
+        </w:rPr>
+        <w:t xml:space="preserve"> Entre otras ventajas podemos encontrar una disminución de tiempo considerable al correr programas </w:t>
+      </w:r>
+      <w:r>
+        <w:rPr>
+          <w:rFonts w:ascii="Arial" w:hAnsi="Arial" w:cs="Arial"/>
+          <w:sz w:val="24"/>
+          <w:szCs w:val="24"/>
+        </w:rPr>
+        <w:t xml:space="preserve">muy demandantes (mayor complejidad), se pueden resolver problemas que no serían posibles con una sola CPU, se pueden abarcar más problemas entre otros </w:t>
+      </w:r>
+      <w:r>
+        <w:rPr>
+          <w:rFonts w:ascii="Arial" w:hAnsi="Arial" w:cs="Arial"/>
+          <w:sz w:val="24"/>
+          <w:szCs w:val="24"/>
+        </w:rPr>
+        <w:t>beneficios,</w:t>
+      </w:r>
+      <w:r>
+        <w:rPr>
+          <w:rFonts w:ascii="Arial" w:hAnsi="Arial" w:cs="Arial"/>
+          <w:sz w:val="24"/>
+          <w:szCs w:val="24"/>
+        </w:rPr>
+        <w:t xml:space="preserve"> aunque de igual manera no está libre de desventajas,</w:t>
+      </w:r>
+      <w:r>
+        <w:rPr>
+          <w:rFonts w:ascii="Arial" w:hAnsi="Arial" w:cs="Arial"/>
+          <w:sz w:val="24"/>
+          <w:szCs w:val="24"/>
+        </w:rPr>
+        <w:t xml:space="preserve"> entre otros.</w:t>
+      </w:r>
+      <w:r>
+        <w:rPr>
+          <w:rFonts w:ascii="Arial" w:hAnsi="Arial" w:cs="Arial"/>
+          <w:sz w:val="24"/>
+          <w:szCs w:val="24"/>
+        </w:rPr>
+        <w:t xml:space="preserve"> </w:t>
+      </w:r>
+      <w:r>
+        <w:rPr>
+          <w:rFonts w:ascii="Arial" w:hAnsi="Arial" w:cs="Arial"/>
+          <w:sz w:val="24"/>
+          <w:szCs w:val="24"/>
+        </w:rPr>
+        <w:t xml:space="preserve">Lamentablemente, </w:t>
+      </w:r>
+      <w:r>
+        <w:rPr>
+          <w:rFonts w:ascii="Arial" w:hAnsi="Arial" w:cs="Arial"/>
+          <w:sz w:val="24"/>
+          <w:szCs w:val="24"/>
+        </w:rPr>
+        <w:t>no todo son ventajas y entre los puntos negativos</w:t>
+      </w:r>
+      <w:r>
+        <w:rPr>
+          <w:rFonts w:ascii="Arial" w:hAnsi="Arial" w:cs="Arial"/>
+          <w:sz w:val="24"/>
+          <w:szCs w:val="24"/>
+        </w:rPr>
+        <w:t xml:space="preserve"> se puede</w:t>
+      </w:r>
+      <w:r>
+        <w:rPr>
+          <w:rFonts w:ascii="Arial" w:hAnsi="Arial" w:cs="Arial"/>
+          <w:sz w:val="24"/>
+          <w:szCs w:val="24"/>
+        </w:rPr>
+        <w:t>n</w:t>
+      </w:r>
+      <w:r>
+        <w:rPr>
+          <w:rFonts w:ascii="Arial" w:hAnsi="Arial" w:cs="Arial"/>
+          <w:sz w:val="24"/>
+          <w:szCs w:val="24"/>
+        </w:rPr>
+        <w:t xml:space="preserve"> encontrar un mayor consumo de energía, la implementación en código puede llegar a ser algo compleja, la sincronización entre distintas tareas puede ser difícil de lograr, etc. </w:t>
+      </w:r>
+      <w:r>
+        <w:rPr>
+          <w:rFonts w:ascii="Arial" w:hAnsi="Arial" w:cs="Arial"/>
+          <w:sz w:val="24"/>
+          <w:szCs w:val="24"/>
+        </w:rPr>
+        <w:t xml:space="preserve">Aunque en esta unidad de formación </w:t>
+      </w:r>
+      <w:r>
+        <w:rPr>
+          <w:rFonts w:ascii="Arial" w:hAnsi="Arial" w:cs="Arial"/>
+          <w:sz w:val="24"/>
+          <w:szCs w:val="24"/>
+        </w:rPr>
+        <w:t xml:space="preserve">aprendimos a manejar hilos mediante el lenguaje de Java y el IDE de NetBeans, nuestra poca experiencia tanto en el lenguaje como en el editor, nos hicieron replantearnos en qué entorno lo haríamos. </w:t>
+      </w:r>
+      <w:r>
+        <w:rPr>
+          <w:rFonts w:ascii="Arial" w:hAnsi="Arial" w:cs="Arial"/>
+          <w:sz w:val="24"/>
+          <w:szCs w:val="24"/>
+        </w:rPr>
+        <w:t>Es por es</w:t>
+      </w:r>
+      <w:r>
+        <w:rPr>
+          <w:rFonts w:ascii="Arial" w:hAnsi="Arial" w:cs="Arial"/>
+          <w:sz w:val="24"/>
+          <w:szCs w:val="24"/>
+        </w:rPr>
+        <w:t xml:space="preserve">to </w:t>
+      </w:r>
+      <w:proofErr w:type="gramStart"/>
+      <w:r>
+        <w:rPr>
+          <w:rFonts w:ascii="Arial" w:hAnsi="Arial" w:cs="Arial"/>
+          <w:sz w:val="24"/>
+          <w:szCs w:val="24"/>
+        </w:rPr>
+        <w:t>que</w:t>
+      </w:r>
+      <w:proofErr w:type="gramEnd"/>
+      <w:r>
+        <w:rPr>
+          <w:rFonts w:ascii="Arial" w:hAnsi="Arial" w:cs="Arial"/>
+          <w:sz w:val="24"/>
+          <w:szCs w:val="24"/>
+        </w:rPr>
+        <w:t xml:space="preserve"> decidimos, que </w:t>
+      </w:r>
+      <w:r>
+        <w:rPr>
+          <w:rFonts w:ascii="Arial" w:hAnsi="Arial" w:cs="Arial"/>
+          <w:sz w:val="24"/>
+          <w:szCs w:val="24"/>
+        </w:rPr>
+        <w:t>est</w:t>
+      </w:r>
+      <w:r>
+        <w:rPr>
+          <w:rFonts w:ascii="Arial" w:hAnsi="Arial" w:cs="Arial"/>
+          <w:sz w:val="24"/>
+          <w:szCs w:val="24"/>
+        </w:rPr>
+        <w:t>e</w:t>
+      </w:r>
+      <w:r>
+        <w:rPr>
+          <w:rFonts w:ascii="Arial" w:hAnsi="Arial" w:cs="Arial"/>
+          <w:sz w:val="24"/>
+          <w:szCs w:val="24"/>
+        </w:rPr>
+        <w:t xml:space="preserve"> </w:t>
+      </w:r>
+      <w:r>
+        <w:rPr>
+          <w:rFonts w:ascii="Arial" w:hAnsi="Arial" w:cs="Arial"/>
+          <w:sz w:val="24"/>
+          <w:szCs w:val="24"/>
+        </w:rPr>
+        <w:t>ú</w:t>
+      </w:r>
+      <w:r>
+        <w:rPr>
+          <w:rFonts w:ascii="Arial" w:hAnsi="Arial" w:cs="Arial"/>
+          <w:sz w:val="24"/>
+          <w:szCs w:val="24"/>
+        </w:rPr>
+        <w:t>ltim</w:t>
+      </w:r>
+      <w:r>
+        <w:rPr>
+          <w:rFonts w:ascii="Arial" w:hAnsi="Arial" w:cs="Arial"/>
+          <w:sz w:val="24"/>
+          <w:szCs w:val="24"/>
+        </w:rPr>
+        <w:t>o</w:t>
+      </w:r>
+      <w:r>
+        <w:rPr>
+          <w:rFonts w:ascii="Arial" w:hAnsi="Arial" w:cs="Arial"/>
+          <w:sz w:val="24"/>
+          <w:szCs w:val="24"/>
+        </w:rPr>
+        <w:t xml:space="preserve"> </w:t>
+      </w:r>
+      <w:r>
+        <w:rPr>
+          <w:rFonts w:ascii="Arial" w:hAnsi="Arial" w:cs="Arial"/>
+          <w:sz w:val="24"/>
+          <w:szCs w:val="24"/>
+        </w:rPr>
+        <w:t>trabajo</w:t>
+      </w:r>
+      <w:r>
+        <w:rPr>
+          <w:rFonts w:ascii="Arial" w:hAnsi="Arial" w:cs="Arial"/>
+          <w:sz w:val="24"/>
+          <w:szCs w:val="24"/>
+        </w:rPr>
+        <w:t xml:space="preserve"> </w:t>
+      </w:r>
+      <w:r>
+        <w:rPr>
+          <w:rFonts w:ascii="Arial" w:hAnsi="Arial" w:cs="Arial"/>
+          <w:sz w:val="24"/>
+          <w:szCs w:val="24"/>
+        </w:rPr>
+        <w:t xml:space="preserve">sea realizado en </w:t>
+      </w:r>
+      <w:r>
+        <w:rPr>
+          <w:rFonts w:ascii="Arial" w:hAnsi="Arial" w:cs="Arial"/>
+          <w:sz w:val="24"/>
+          <w:szCs w:val="24"/>
+        </w:rPr>
+        <w:t xml:space="preserve">el lenguaje de C++ </w:t>
+      </w:r>
+      <w:r>
+        <w:rPr>
+          <w:rFonts w:ascii="Arial" w:hAnsi="Arial" w:cs="Arial"/>
+          <w:sz w:val="24"/>
+          <w:szCs w:val="24"/>
+        </w:rPr>
+        <w:t xml:space="preserve">y con el IDE de Visual Studio </w:t>
+      </w:r>
+      <w:proofErr w:type="spellStart"/>
+      <w:r>
+        <w:rPr>
+          <w:rFonts w:ascii="Arial" w:hAnsi="Arial" w:cs="Arial"/>
+          <w:sz w:val="24"/>
+          <w:szCs w:val="24"/>
+        </w:rPr>
+        <w:t>Code</w:t>
+      </w:r>
+      <w:proofErr w:type="spellEnd"/>
+      <w:r>
+        <w:rPr>
+          <w:rFonts w:ascii="Arial" w:hAnsi="Arial" w:cs="Arial"/>
+          <w:sz w:val="24"/>
+          <w:szCs w:val="24"/>
+        </w:rPr>
+        <w:t>. Debido a que nos sentimos más cómodos trabajando en este entorno y la implementación de la programación paralela es igualmente posible gracias al uso de hilos.</w:t>
+      </w:r>
+    </w:p>
+    <w:p>
+      <w:pPr>
+        <w:spacing w:line="360" w:lineRule="auto"/>
+        <w:ind w:firstLine="709"/>
+        <w:jc w:val="both"/>
+        <w:rPr>
+          <w:rFonts w:ascii="Arial" w:hAnsi="Arial" w:cs="Arial"/>
+          <w:sz w:val="24"/>
+          <w:szCs w:val="24"/>
+        </w:rPr>
+      </w:pPr>
+      <w:r>
+        <w:rPr>
+          <w:rFonts w:ascii="Arial" w:hAnsi="Arial" w:cs="Arial"/>
+          <w:sz w:val="24"/>
+          <w:szCs w:val="24"/>
+        </w:rPr>
+        <w:lastRenderedPageBreak/>
         <w:t xml:space="preserve">Como se puede ver, las herramientas </w:t>
       </w:r>
       <w:r>
@@ -1991,16 +3088,25 @@
           <w:sz w:val="24"/>
           <w:szCs w:val="24"/>
         </w:rPr>
-        <w:t xml:space="preserve"> el desarrollo de proyectos, ya sea desde un editor de texto hasta un lenguaje de programación, y esto posible a que cada vez las herramientas que son de suma relevancia para este estilo de proyecto se van adaptando de acuerdo a las necesidades del usuario como por ejemplo Drive, hace unos diez años nadie </w:t>
-      </w:r>
-      <w:r>
-        <w:rPr>
-          <w:rFonts w:ascii="Arial" w:hAnsi="Arial" w:cs="Arial"/>
-          <w:sz w:val="24"/>
-          <w:szCs w:val="24"/>
-        </w:rPr>
-        <w:lastRenderedPageBreak/>
-        <w:t>pensaría la importancia que tendría la nube en nuestra actualidad y es que la aparición de nuevas tecnologías va de acuerdo a los problemas que se van presentando ante la sociedad, porque no es hasta el momento que se presenta un obstáculo o se presiente que será un problema en un futuro cercano cuando se empiezan a desarrollar estás nuevas tecnologías</w:t>
+        <w:t xml:space="preserve"> el desarrollo de proyectos, ya sea desde un editor de texto hasta un lenguaje de programación, y esto posible a que cada vez las herramientas que son de suma relevancia para este estilo de proyecto se van adaptando de acuerdo a las necesidades del usuario como por ejemplo Drive, hace unos diez años nadie pensaría la importancia que tendría la nube en nuestra actualidad y es que la aparición de nuevas tecnologías va de acuerdo a los problemas que se van presentando ante la sociedad, porque no es hasta el momento que se presenta un obstáculo o se presiente que será un problema en un futuro cercano cuando se empiezan a desarrollar </w:t>
+      </w:r>
+      <w:proofErr w:type="spellStart"/>
+      <w:r>
+        <w:rPr>
+          <w:rFonts w:ascii="Arial" w:hAnsi="Arial" w:cs="Arial"/>
+          <w:sz w:val="24"/>
+          <w:szCs w:val="24"/>
+        </w:rPr>
+        <w:t>estás</w:t>
+      </w:r>
+      <w:proofErr w:type="spellEnd"/>
+      <w:r>
+        <w:rPr>
+          <w:rFonts w:ascii="Arial" w:hAnsi="Arial" w:cs="Arial"/>
+          <w:sz w:val="24"/>
+          <w:szCs w:val="24"/>
+        </w:rPr>
+        <w:t xml:space="preserve"> nuevas tecnologías</w:t>
       </w:r>
       <w:r>
         <w:rPr>
@@ -2214,7 +3320,6 @@
           <w:sz w:val="24"/>
           <w:szCs w:val="24"/>
         </w:rPr>
-        <w:lastRenderedPageBreak/>
         <w:t>REFERENCIAS</w:t>
       </w:r>
     </w:p>
@@ -2266,7 +3371,7 @@
           <w:szCs w:val="24"/>
         </w:rPr>
       </w:pPr>
-      <w:hyperlink r:id="rId8" w:history="1">
+      <w:hyperlink r:id="rId8" w:anchor=":~:text=Diagrams.net%20es%20una%20aplicación,para%20Windows%2C%20Linux%20y%20macOS" w:history="1">
         <w:r>
           <w:rPr>
             <w:rStyle w:val="Hipervnculo"/>
@@ -3231,6 +4336,7 @@
   <w:style w:type="character" w:default="1" w:styleId="Fuentedeprrafopredeter">
     <w:name w:val="Default Paragraph Font"/>
     <w:uiPriority w:val="1"/>
+    <w:semiHidden/>
     <w:unhideWhenUsed/>
   </w:style>
   <w:style w:type="table" w:default="1" w:styleId="Tablanormal">

</xml_diff>

<commit_message>
Some corrections to the document (3)
</commit_message>
<xml_diff>
--- a/Tarea 6.1/Actividad6.1.docx
+++ b/Tarea 6.1/Actividad6.1.docx
@@ -886,23 +886,37 @@
         </w:rPr>
         <w:t xml:space="preserve"> a detalle sobre </w:t>
       </w:r>
-      <w:proofErr w:type="spellStart"/>
-      <w:r>
-        <w:rPr>
-          <w:rFonts w:ascii="Arial" w:hAnsi="Arial" w:cs="Arial"/>
-          <w:sz w:val="24"/>
-          <w:szCs w:val="24"/>
-        </w:rPr>
-        <w:t>como</w:t>
-      </w:r>
-      <w:proofErr w:type="spellEnd"/>
-      <w:r>
-        <w:rPr>
-          <w:rFonts w:ascii="Arial" w:hAnsi="Arial" w:cs="Arial"/>
-          <w:sz w:val="24"/>
-          <w:szCs w:val="24"/>
-        </w:rPr>
-        <w:t xml:space="preserve"> estás se fueron implementando a lo largo del desarrollo de la solución, las alternativas disponibles que pudieran utilizarse </w:t>
+      <w:r>
+        <w:rPr>
+          <w:rFonts w:ascii="Arial" w:hAnsi="Arial" w:cs="Arial"/>
+          <w:sz w:val="24"/>
+          <w:szCs w:val="24"/>
+        </w:rPr>
+        <w:t>cómo</w:t>
+      </w:r>
+      <w:r>
+        <w:rPr>
+          <w:rFonts w:ascii="Arial" w:hAnsi="Arial" w:cs="Arial"/>
+          <w:sz w:val="24"/>
+          <w:szCs w:val="24"/>
+        </w:rPr>
+        <w:t xml:space="preserve"> est</w:t>
+      </w:r>
+      <w:r>
+        <w:rPr>
+          <w:rFonts w:ascii="Arial" w:hAnsi="Arial" w:cs="Arial"/>
+          <w:sz w:val="24"/>
+          <w:szCs w:val="24"/>
+        </w:rPr>
+        <w:t>as</w:t>
+      </w:r>
+      <w:r>
+        <w:rPr>
+          <w:rFonts w:ascii="Arial" w:hAnsi="Arial" w:cs="Arial"/>
+          <w:sz w:val="24"/>
+          <w:szCs w:val="24"/>
+        </w:rPr>
+        <w:t xml:space="preserve"> se fueron implementando a lo largo del desarrollo de la solución, las alternativas disponibles que pudieran utilizarse </w:t>
       </w:r>
       <w:r>
         <w:rPr>
@@ -1000,34 +1014,16 @@
         </w:rPr>
         <w:t xml:space="preserve">uno de los más llamativos y fáciles de aplicar para nosotros fue los autómatas finitos deterministas ya que desde un inicio el código que íbamos a realizar principalmente se iba a basar en el uso de </w:t>
       </w:r>
-      <w:proofErr w:type="spellStart"/>
-      <w:r>
-        <w:rPr>
-          <w:rFonts w:ascii="Arial" w:hAnsi="Arial" w:cs="Arial"/>
-          <w:sz w:val="24"/>
-          <w:szCs w:val="24"/>
-        </w:rPr>
-        <w:t>switch</w:t>
-      </w:r>
-      <w:proofErr w:type="spellEnd"/>
-      <w:r>
-        <w:rPr>
-          <w:rFonts w:ascii="Arial" w:hAnsi="Arial" w:cs="Arial"/>
-          <w:sz w:val="24"/>
-          <w:szCs w:val="24"/>
-        </w:rPr>
-        <w:t xml:space="preserve"> </w:t>
-      </w:r>
-      <w:proofErr w:type="spellStart"/>
-      <w:r>
-        <w:rPr>
-          <w:rFonts w:ascii="Arial" w:hAnsi="Arial" w:cs="Arial"/>
-          <w:sz w:val="24"/>
-          <w:szCs w:val="24"/>
-        </w:rPr>
-        <w:t>statement</w:t>
-      </w:r>
-      <w:proofErr w:type="spellEnd"/>
+      <w:r>
+        <w:rPr>
+          <w:rFonts w:ascii="Arial" w:hAnsi="Arial" w:cs="Arial"/>
+          <w:i/>
+          <w:iCs/>
+          <w:sz w:val="24"/>
+          <w:szCs w:val="24"/>
+        </w:rPr>
+        <w:t>switch statement</w:t>
+      </w:r>
       <w:r>
         <w:rPr>
           <w:rFonts w:ascii="Arial" w:hAnsi="Arial" w:cs="Arial"/>
@@ -1456,49 +1452,21 @@
         </w:rPr>
         <w:t xml:space="preserve"> </w:t>
       </w:r>
-      <w:proofErr w:type="gramStart"/>
-      <w:r>
-        <w:rPr>
-          <w:rFonts w:ascii="Arial" w:hAnsi="Arial" w:cs="Arial"/>
-          <w:sz w:val="24"/>
-          <w:szCs w:val="24"/>
-        </w:rPr>
-        <w:t>regulares</w:t>
-      </w:r>
-      <w:r>
-        <w:rPr>
-          <w:rFonts w:ascii="Arial" w:hAnsi="Arial" w:cs="Arial"/>
-          <w:sz w:val="24"/>
-          <w:szCs w:val="24"/>
-        </w:rPr>
-        <w:t>(</w:t>
-      </w:r>
-      <w:proofErr w:type="gramEnd"/>
-      <w:r>
-        <w:rPr>
-          <w:rFonts w:ascii="Arial" w:hAnsi="Arial" w:cs="Arial"/>
-          <w:sz w:val="24"/>
-          <w:szCs w:val="24"/>
-        </w:rPr>
-        <w:t xml:space="preserve">también conocidas como </w:t>
-      </w:r>
-      <w:proofErr w:type="spellStart"/>
-      <w:r>
-        <w:rPr>
-          <w:rFonts w:ascii="Arial" w:hAnsi="Arial" w:cs="Arial"/>
-          <w:sz w:val="24"/>
-          <w:szCs w:val="24"/>
-        </w:rPr>
-        <w:t>regex</w:t>
-      </w:r>
-      <w:proofErr w:type="spellEnd"/>
-      <w:r>
-        <w:rPr>
-          <w:rFonts w:ascii="Arial" w:hAnsi="Arial" w:cs="Arial"/>
-          <w:sz w:val="24"/>
-          <w:szCs w:val="24"/>
-        </w:rPr>
-        <w:t>)</w:t>
+      <w:r>
+        <w:rPr>
+          <w:rFonts w:ascii="Arial" w:hAnsi="Arial" w:cs="Arial"/>
+          <w:sz w:val="24"/>
+          <w:szCs w:val="24"/>
+        </w:rPr>
+        <w:t>regulares (</w:t>
+      </w:r>
+      <w:r>
+        <w:rPr>
+          <w:rFonts w:ascii="Arial" w:hAnsi="Arial" w:cs="Arial"/>
+          <w:sz w:val="24"/>
+          <w:szCs w:val="24"/>
+        </w:rPr>
+        <w:t>también conocidas como regex)</w:t>
       </w:r>
       <w:r>
         <w:rPr>
@@ -1522,25 +1490,7 @@
           <w:sz w:val="24"/>
           <w:szCs w:val="24"/>
         </w:rPr>
-        <w:t xml:space="preserve">esto conforme a cierto uso de delimitadores y algunas reglas de sintaxis. Estos cuentan </w:t>
-      </w:r>
-      <w:proofErr w:type="spellStart"/>
-      <w:r>
-        <w:rPr>
-          <w:rFonts w:ascii="Arial" w:hAnsi="Arial" w:cs="Arial"/>
-          <w:sz w:val="24"/>
-          <w:szCs w:val="24"/>
-        </w:rPr>
-        <w:t>metacaracteres</w:t>
-      </w:r>
-      <w:proofErr w:type="spellEnd"/>
-      <w:r>
-        <w:rPr>
-          <w:rFonts w:ascii="Arial" w:hAnsi="Arial" w:cs="Arial"/>
-          <w:sz w:val="24"/>
-          <w:szCs w:val="24"/>
-        </w:rPr>
-        <w:t xml:space="preserve"> los cuales se pueden ver como condiciones que crea el mismo usuario en caso de requerirlo. </w:t>
+        <w:t xml:space="preserve">esto conforme a cierto uso de delimitadores y algunas reglas de sintaxis. Estos cuentan metacaracteres los cuales se pueden ver como condiciones que crea el mismo usuario en caso de requerirlo. </w:t>
       </w:r>
     </w:p>
     <w:p>
@@ -1590,77 +1540,13 @@
         </w:rPr>
         <w:t xml:space="preserve"> que los patrones de estos coincidieran con la entrada que se está dando en el código se podría realizar sin ningún inconveniente e incluso programas como Java cuentan con un set de funciones tales como </w:t>
       </w:r>
-      <w:proofErr w:type="spellStart"/>
-      <w:r>
-        <w:rPr>
-          <w:rFonts w:ascii="Arial" w:hAnsi="Arial" w:cs="Arial"/>
-          <w:sz w:val="24"/>
-          <w:szCs w:val="24"/>
-        </w:rPr>
-        <w:t>exec</w:t>
-      </w:r>
-      <w:proofErr w:type="spellEnd"/>
-      <w:r>
-        <w:rPr>
-          <w:rFonts w:ascii="Arial" w:hAnsi="Arial" w:cs="Arial"/>
-          <w:sz w:val="24"/>
-          <w:szCs w:val="24"/>
-        </w:rPr>
-        <w:t xml:space="preserve">() y test() de </w:t>
-      </w:r>
-      <w:proofErr w:type="spellStart"/>
-      <w:r>
-        <w:rPr>
-          <w:rFonts w:ascii="Arial" w:hAnsi="Arial" w:cs="Arial"/>
-          <w:sz w:val="24"/>
-          <w:szCs w:val="24"/>
-        </w:rPr>
-        <w:t>RegExp</w:t>
-      </w:r>
-      <w:proofErr w:type="spellEnd"/>
-      <w:r>
-        <w:rPr>
-          <w:rFonts w:ascii="Arial" w:hAnsi="Arial" w:cs="Arial"/>
-          <w:sz w:val="24"/>
-          <w:szCs w:val="24"/>
-        </w:rPr>
-        <w:t xml:space="preserve">, con match(), </w:t>
-      </w:r>
-      <w:proofErr w:type="spellStart"/>
-      <w:r>
-        <w:rPr>
-          <w:rFonts w:ascii="Arial" w:hAnsi="Arial" w:cs="Arial"/>
-          <w:sz w:val="24"/>
-          <w:szCs w:val="24"/>
-        </w:rPr>
-        <w:t>matchAll</w:t>
-      </w:r>
-      <w:proofErr w:type="spellEnd"/>
-      <w:r>
-        <w:rPr>
-          <w:rFonts w:ascii="Arial" w:hAnsi="Arial" w:cs="Arial"/>
-          <w:sz w:val="24"/>
-          <w:szCs w:val="24"/>
-        </w:rPr>
-        <w:t xml:space="preserve">(), </w:t>
-      </w:r>
-      <w:proofErr w:type="spellStart"/>
-      <w:r>
-        <w:rPr>
-          <w:rFonts w:ascii="Arial" w:hAnsi="Arial" w:cs="Arial"/>
-          <w:sz w:val="24"/>
-          <w:szCs w:val="24"/>
-        </w:rPr>
-        <w:t>replace</w:t>
-      </w:r>
-      <w:proofErr w:type="spellEnd"/>
-      <w:r>
-        <w:rPr>
-          <w:rFonts w:ascii="Arial" w:hAnsi="Arial" w:cs="Arial"/>
-          <w:sz w:val="24"/>
-          <w:szCs w:val="24"/>
-        </w:rPr>
-        <w:t>()</w:t>
+      <w:r>
+        <w:rPr>
+          <w:rFonts w:ascii="Arial" w:hAnsi="Arial" w:cs="Arial"/>
+          <w:sz w:val="24"/>
+          <w:szCs w:val="24"/>
+        </w:rPr>
+        <w:t>exec() y test() de RegExp, con match(), matchAll(), replace()</w:t>
       </w:r>
       <w:r>
         <w:rPr>
@@ -1708,33 +1594,15 @@
           <w:sz w:val="24"/>
           <w:szCs w:val="24"/>
         </w:rPr>
-        <w:t xml:space="preserve">En cuanto al trabajo colaborativo, para un mejor manejo de código, e igualmente de documentos, nosotros utilizamos GitHub por ser requisito del profesor, además de su popularidad, y que siempre es la primera opción para soluciones de este tipo. Sin embargo, existen otras alternativas como </w:t>
-      </w:r>
-      <w:proofErr w:type="spellStart"/>
-      <w:r>
-        <w:rPr>
-          <w:rFonts w:ascii="Arial" w:hAnsi="Arial" w:cs="Arial"/>
-          <w:sz w:val="24"/>
-          <w:szCs w:val="24"/>
-        </w:rPr>
-        <w:t>Gitlab</w:t>
-      </w:r>
-      <w:proofErr w:type="spellEnd"/>
-      <w:r>
-        <w:rPr>
-          <w:rFonts w:ascii="Arial" w:hAnsi="Arial" w:cs="Arial"/>
-          <w:sz w:val="24"/>
-          <w:szCs w:val="24"/>
-        </w:rPr>
-        <w:t>, que ofrece numerosas y útiles características en su DVCS, como, por ejemplo, un proyecto wiki integrado y una página web de proyecto. Las</w:t>
-      </w:r>
-      <w:r>
-        <w:rPr>
-          <w:rFonts w:ascii="Arial" w:hAnsi="Arial" w:cs="Arial"/>
-          <w:sz w:val="24"/>
-          <w:szCs w:val="24"/>
-        </w:rPr>
-        <w:t xml:space="preserve"> continuas capacidades </w:t>
+        <w:t>En cuanto al trabajo colaborativo, para un mejor manejo de código, e igualmente de documentos, nosotros utilizamos GitHub por ser requisito del profesor, además de su popularidad, y que siempre es la primera opción para soluciones de este tipo. Sin embargo, existen otras alternativas como Gitlab, que ofrece numerosas y útiles características en su DVCS, como, por ejemplo, un proyecto wiki integrado y una página web de proyecto. Las</w:t>
+      </w:r>
+      <w:r>
+        <w:rPr>
+          <w:rFonts w:ascii="Arial" w:hAnsi="Arial" w:cs="Arial"/>
+          <w:sz w:val="24"/>
+          <w:szCs w:val="24"/>
+        </w:rPr>
+        <w:t xml:space="preserve"> continuas capacidades de integración de GitLab automatizan el análisis y la entrega del código, lo que </w:t>
       </w:r>
       <w:r>
         <w:rPr>
@@ -1743,36 +1611,289 @@
           <w:szCs w:val="24"/>
         </w:rPr>
         <w:lastRenderedPageBreak/>
-        <w:t xml:space="preserve">de integración de </w:t>
-      </w:r>
-      <w:proofErr w:type="spellStart"/>
-      <w:r>
-        <w:rPr>
-          <w:rFonts w:ascii="Arial" w:hAnsi="Arial" w:cs="Arial"/>
-          <w:sz w:val="24"/>
-          <w:szCs w:val="24"/>
-        </w:rPr>
-        <w:t>GitLab</w:t>
-      </w:r>
-      <w:proofErr w:type="spellEnd"/>
-      <w:r>
-        <w:rPr>
-          <w:rFonts w:ascii="Arial" w:hAnsi="Arial" w:cs="Arial"/>
-          <w:sz w:val="24"/>
-          <w:szCs w:val="24"/>
-        </w:rPr>
-        <w:t xml:space="preserve"> automatizan el análisis y la entrega del código, lo que permite ahorrar tiempo en la fase de prueba. Con un visor de código, </w:t>
-      </w:r>
-      <w:proofErr w:type="spellStart"/>
-      <w:r>
-        <w:rPr>
-          <w:rFonts w:ascii="Arial" w:hAnsi="Arial" w:cs="Arial"/>
-          <w:sz w:val="24"/>
-          <w:szCs w:val="24"/>
-        </w:rPr>
-        <w:t>pull</w:t>
-      </w:r>
-      <w:proofErr w:type="spellEnd"/>
+        <w:t>permite ahorrar tiempo en la fase de prueba. Con un visor de código, pull requests y un práctico método para solucionar conflictos, GitLab permite acceder a todos los aspectos más importantes de tu proyecto.</w:t>
+      </w:r>
+      <w:r>
+        <w:rPr>
+          <w:rFonts w:ascii="Arial" w:hAnsi="Arial" w:cs="Arial"/>
+          <w:sz w:val="24"/>
+          <w:szCs w:val="24"/>
+        </w:rPr>
+        <w:t xml:space="preserve"> En documentos, consideramos que una alternativa que sería más eficiente es un procesador de texto en línea como Google Docs, pues facilita la edición observando los cambios realizados por los otros colaboradores en tiempo real.</w:t>
+      </w:r>
+    </w:p>
+    <w:p>
+      <w:pPr>
+        <w:spacing w:line="360" w:lineRule="auto"/>
+        <w:ind w:firstLine="709"/>
+        <w:jc w:val="both"/>
+        <w:rPr>
+          <w:rFonts w:ascii="Arial" w:hAnsi="Arial" w:cs="Arial"/>
+          <w:sz w:val="24"/>
+          <w:szCs w:val="24"/>
+        </w:rPr>
+      </w:pPr>
+    </w:p>
+    <w:p>
+      <w:pPr>
+        <w:spacing w:line="360" w:lineRule="auto"/>
+        <w:ind w:firstLine="709"/>
+        <w:jc w:val="both"/>
+        <w:rPr>
+          <w:rFonts w:ascii="Arial" w:hAnsi="Arial" w:cs="Arial"/>
+          <w:sz w:val="24"/>
+          <w:szCs w:val="24"/>
+        </w:rPr>
+      </w:pPr>
+      <w:r>
+        <w:rPr>
+          <w:rFonts w:ascii="Arial" w:hAnsi="Arial" w:cs="Arial"/>
+          <w:sz w:val="24"/>
+          <w:szCs w:val="24"/>
+        </w:rPr>
+        <w:t>En nuestro caso, por ser un lenguaje en el cuál hemos tenido más práctica, utilizamos C++, dónde se realizó el algoritmo para el resaltador de sintaxis, que después de realizar el análisis, generaba un archivo</w:t>
+      </w:r>
+      <w:r>
+        <w:rPr>
+          <w:rFonts w:ascii="Arial" w:hAnsi="Arial" w:cs="Arial"/>
+          <w:sz w:val="24"/>
+          <w:szCs w:val="24"/>
+        </w:rPr>
+        <w:t xml:space="preserve"> HTML</w:t>
+      </w:r>
+      <w:r>
+        <w:rPr>
+          <w:rFonts w:ascii="Arial" w:hAnsi="Arial" w:cs="Arial"/>
+          <w:sz w:val="24"/>
+          <w:szCs w:val="24"/>
+        </w:rPr>
+        <w:t xml:space="preserve">, </w:t>
+      </w:r>
+      <w:r>
+        <w:rPr>
+          <w:rFonts w:ascii="Arial" w:hAnsi="Arial" w:cs="Arial"/>
+          <w:sz w:val="24"/>
+          <w:szCs w:val="24"/>
+        </w:rPr>
+        <w:t>con los estilos que determinamos en otro archivo CSS. Para ello, otra solución que podría mejorar este proceso sería realizarlo en un lenguaje de programación como Python, donde podemos utilizar algún motor de plantillas como django template, jinja2 o genshi.</w:t>
+      </w:r>
+    </w:p>
+    <w:p>
+      <w:pPr>
+        <w:spacing w:line="360" w:lineRule="auto"/>
+        <w:ind w:firstLine="709"/>
+        <w:jc w:val="both"/>
+        <w:rPr>
+          <w:rFonts w:ascii="Arial" w:hAnsi="Arial" w:cs="Arial"/>
+          <w:sz w:val="24"/>
+          <w:szCs w:val="24"/>
+        </w:rPr>
+      </w:pPr>
+    </w:p>
+    <w:p>
+      <w:pPr>
+        <w:spacing w:line="360" w:lineRule="auto"/>
+        <w:ind w:firstLine="709"/>
+        <w:jc w:val="both"/>
+        <w:rPr>
+          <w:rFonts w:ascii="Arial" w:hAnsi="Arial" w:cs="Arial"/>
+          <w:sz w:val="24"/>
+          <w:szCs w:val="24"/>
+        </w:rPr>
+      </w:pPr>
+      <w:r>
+        <w:rPr>
+          <w:rFonts w:ascii="Arial" w:hAnsi="Arial" w:cs="Arial"/>
+          <w:sz w:val="24"/>
+          <w:szCs w:val="24"/>
+        </w:rPr>
+        <w:t xml:space="preserve">Por </w:t>
+      </w:r>
+      <w:r>
+        <w:rPr>
+          <w:rFonts w:ascii="Arial" w:hAnsi="Arial" w:cs="Arial"/>
+          <w:sz w:val="24"/>
+          <w:szCs w:val="24"/>
+        </w:rPr>
+        <w:t xml:space="preserve">parte </w:t>
+      </w:r>
+      <w:r>
+        <w:rPr>
+          <w:rFonts w:ascii="Arial" w:hAnsi="Arial" w:cs="Arial"/>
+          <w:sz w:val="24"/>
+          <w:szCs w:val="24"/>
+        </w:rPr>
+        <w:t>del uso de herramientas UML, app.diagrams.net fue la página la cual equipo</w:t>
+      </w:r>
+      <w:r>
+        <w:rPr>
+          <w:rFonts w:ascii="Arial" w:hAnsi="Arial" w:cs="Arial"/>
+          <w:sz w:val="24"/>
+          <w:szCs w:val="24"/>
+        </w:rPr>
+        <w:t xml:space="preserve"> sólo</w:t>
+      </w:r>
+      <w:r>
+        <w:rPr>
+          <w:rFonts w:ascii="Arial" w:hAnsi="Arial" w:cs="Arial"/>
+          <w:sz w:val="24"/>
+          <w:szCs w:val="24"/>
+        </w:rPr>
+        <w:t xml:space="preserve"> utilizó al momento de diseñar el diagrama de nuestro </w:t>
+      </w:r>
+      <w:r>
+        <w:rPr>
+          <w:rFonts w:ascii="Arial" w:hAnsi="Arial" w:cs="Arial"/>
+          <w:sz w:val="24"/>
+          <w:szCs w:val="24"/>
+        </w:rPr>
+        <w:t>autómata</w:t>
+      </w:r>
+      <w:r>
+        <w:rPr>
+          <w:rFonts w:ascii="Arial" w:hAnsi="Arial" w:cs="Arial"/>
+          <w:sz w:val="24"/>
+          <w:szCs w:val="24"/>
+        </w:rPr>
+        <w:t xml:space="preserve"> finito para la solución</w:t>
+      </w:r>
+      <w:r>
+        <w:rPr>
+          <w:rFonts w:ascii="Arial" w:hAnsi="Arial" w:cs="Arial"/>
+          <w:sz w:val="24"/>
+          <w:szCs w:val="24"/>
+        </w:rPr>
+        <w:t xml:space="preserve"> de la situación,</w:t>
+      </w:r>
+      <w:r>
+        <w:rPr>
+          <w:rFonts w:ascii="Arial" w:hAnsi="Arial" w:cs="Arial"/>
+          <w:sz w:val="24"/>
+          <w:szCs w:val="24"/>
+        </w:rPr>
+        <w:t xml:space="preserve"> aunque este no es necesariamente para </w:t>
+      </w:r>
+      <w:r>
+        <w:rPr>
+          <w:rFonts w:ascii="Arial" w:hAnsi="Arial" w:cs="Arial"/>
+          <w:sz w:val="24"/>
+          <w:szCs w:val="24"/>
+        </w:rPr>
+        <w:t xml:space="preserve">hacer demostraciones de diagramas </w:t>
+      </w:r>
+      <w:r>
+        <w:rPr>
+          <w:rFonts w:ascii="Arial" w:hAnsi="Arial" w:cs="Arial"/>
+          <w:sz w:val="24"/>
+          <w:szCs w:val="24"/>
+        </w:rPr>
+        <w:t>de este tipo</w:t>
+      </w:r>
+      <w:r>
+        <w:rPr>
+          <w:rFonts w:ascii="Arial" w:hAnsi="Arial" w:cs="Arial"/>
+          <w:sz w:val="24"/>
+          <w:szCs w:val="24"/>
+        </w:rPr>
+        <w:t xml:space="preserve">, ya que </w:t>
+      </w:r>
+      <w:r>
+        <w:rPr>
+          <w:rFonts w:ascii="Arial" w:hAnsi="Arial" w:cs="Arial"/>
+          <w:sz w:val="24"/>
+          <w:szCs w:val="24"/>
+        </w:rPr>
+        <w:t>app diagrams ofrece una gran variedad de tipos de diagramas que pueden utilizarse para demostrar el funcionamiento más a detalle de un código que esté en desarrollo o incluso ya haya sido finalizado, aspectos más técnicos que sean necesarios mostrarse al equipo de trabajo o viendo desde un lado más profesional a un cliente y se nos ofrece una amplia gama de opciones en caso de necesitar descargar  alguno de los trabajos realizados o incluso poder guardar estos en la nube como Google Drive o One Drive en caso de requerirlo. Sin embargo, está no es la única herramienta de diagramas UML disponible en la red ya que existen otras herramientas alternativas entre las cuales podemos encontrar a LucidChart. Este al</w:t>
+      </w:r>
+      <w:r>
+        <w:rPr>
+          <w:rFonts w:ascii="Arial" w:hAnsi="Arial" w:cs="Arial"/>
+          <w:sz w:val="24"/>
+          <w:szCs w:val="24"/>
+        </w:rPr>
+        <w:t xml:space="preserve"> igual que app.diagrams, nos ofrece una amplia variedad de distintos diagramas, aunque en este caso, está herramienta se ve apoyada por distintos plugins de integración de plataformas tales como Java, Slack, Google Drive y Microsoft Teams donde todo el sistema del interfaz y como </w:t>
+      </w:r>
+      <w:r>
+        <w:rPr>
+          <w:rFonts w:ascii="Arial" w:hAnsi="Arial" w:cs="Arial"/>
+          <w:sz w:val="24"/>
+          <w:szCs w:val="24"/>
+        </w:rPr>
+        <w:lastRenderedPageBreak/>
+        <w:t>funciona va más dirigido hacia gente que no se dedique como tal para esto o vaya iniciando ya que por la parte diagrams.net, se nos especifica que vas orientada a personas expertas como desarrolladores, administrador de redes, diseñadores, entre otr</w:t>
+      </w:r>
+      <w:r>
+        <w:rPr>
+          <w:rFonts w:ascii="Arial" w:hAnsi="Arial" w:cs="Arial"/>
+          <w:sz w:val="24"/>
+          <w:szCs w:val="24"/>
+        </w:rPr>
+        <w:t>os</w:t>
+      </w:r>
+      <w:r>
+        <w:rPr>
+          <w:rFonts w:ascii="Arial" w:hAnsi="Arial" w:cs="Arial"/>
+          <w:sz w:val="24"/>
+          <w:szCs w:val="24"/>
+        </w:rPr>
+        <w:t>.</w:t>
+      </w:r>
+    </w:p>
+    <w:p>
+      <w:pPr>
+        <w:spacing w:line="360" w:lineRule="auto"/>
+        <w:ind w:firstLine="709"/>
+        <w:jc w:val="both"/>
+        <w:rPr>
+          <w:rFonts w:ascii="Arial" w:hAnsi="Arial" w:cs="Arial"/>
+          <w:sz w:val="24"/>
+          <w:szCs w:val="24"/>
+        </w:rPr>
+      </w:pPr>
+    </w:p>
+    <w:p>
+      <w:pPr>
+        <w:spacing w:line="360" w:lineRule="auto"/>
+        <w:ind w:firstLine="709"/>
+        <w:jc w:val="both"/>
+        <w:rPr>
+          <w:rFonts w:ascii="Arial" w:hAnsi="Arial" w:cs="Arial"/>
+          <w:sz w:val="24"/>
+          <w:szCs w:val="24"/>
+        </w:rPr>
+      </w:pPr>
+      <w:r>
+        <w:rPr>
+          <w:rFonts w:ascii="Arial" w:hAnsi="Arial" w:cs="Arial"/>
+          <w:sz w:val="24"/>
+          <w:szCs w:val="24"/>
+        </w:rPr>
+        <w:t xml:space="preserve">Otra herramienta la cual nos fue de gran utilidad para probar si </w:t>
+      </w:r>
+      <w:r>
+        <w:rPr>
+          <w:rFonts w:ascii="Arial" w:hAnsi="Arial" w:cs="Arial"/>
+          <w:sz w:val="24"/>
+          <w:szCs w:val="24"/>
+        </w:rPr>
+        <w:t xml:space="preserve">el autómata finito que habíamos creado sería capaz de cubrir la situación problema planteada fue JFlap, la cual nos ofrece opciones como diseñar y usar expresiones regulares, gramáticas, autómatas de pilas y finitos. Esta herramienta funciona con Java por lo cual es necesario contar un JDK para su uso. Al usarla tenemos un menú con muchas opciones y obviamente en nuestro caso optamos por el autómata finito donde al usarlo, podemos ir creando los distintos procesos que necesitamos al igual que los símbolos que son necesarios para las transiciones y es funcional ya que nos permite probar con entradas del usuario y en el programa se nos va mostrando como se va recorriendo los distintos procesos y la finalización </w:t>
+      </w:r>
+      <w:r>
+        <w:rPr>
+          <w:rFonts w:ascii="Arial" w:hAnsi="Arial" w:cs="Arial"/>
+          <w:sz w:val="24"/>
+          <w:szCs w:val="24"/>
+        </w:rPr>
+        <w:t>de este</w:t>
+      </w:r>
+      <w:r>
+        <w:rPr>
+          <w:rFonts w:ascii="Arial" w:hAnsi="Arial" w:cs="Arial"/>
+          <w:sz w:val="24"/>
+          <w:szCs w:val="24"/>
+        </w:rPr>
+        <w:t>.</w:t>
+      </w:r>
       <w:r>
         <w:rPr>
           <w:rFonts w:ascii="Arial" w:hAnsi="Arial" w:cs="Arial"/>
@@ -1781,68 +1902,6 @@
         </w:rPr>
         <w:t xml:space="preserve"> </w:t>
       </w:r>
-      <w:proofErr w:type="spellStart"/>
-      <w:r>
-        <w:rPr>
-          <w:rFonts w:ascii="Arial" w:hAnsi="Arial" w:cs="Arial"/>
-          <w:sz w:val="24"/>
-          <w:szCs w:val="24"/>
-        </w:rPr>
-        <w:t>requests</w:t>
-      </w:r>
-      <w:proofErr w:type="spellEnd"/>
-      <w:r>
-        <w:rPr>
-          <w:rFonts w:ascii="Arial" w:hAnsi="Arial" w:cs="Arial"/>
-          <w:sz w:val="24"/>
-          <w:szCs w:val="24"/>
-        </w:rPr>
-        <w:t xml:space="preserve"> y un práctico método para solucionar conflictos, </w:t>
-      </w:r>
-      <w:proofErr w:type="spellStart"/>
-      <w:r>
-        <w:rPr>
-          <w:rFonts w:ascii="Arial" w:hAnsi="Arial" w:cs="Arial"/>
-          <w:sz w:val="24"/>
-          <w:szCs w:val="24"/>
-        </w:rPr>
-        <w:t>GitLab</w:t>
-      </w:r>
-      <w:proofErr w:type="spellEnd"/>
-      <w:r>
-        <w:rPr>
-          <w:rFonts w:ascii="Arial" w:hAnsi="Arial" w:cs="Arial"/>
-          <w:sz w:val="24"/>
-          <w:szCs w:val="24"/>
-        </w:rPr>
-        <w:t xml:space="preserve"> permite acceder a todos los aspectos más importantes de tu proyecto.</w:t>
-      </w:r>
-      <w:r>
-        <w:rPr>
-          <w:rFonts w:ascii="Arial" w:hAnsi="Arial" w:cs="Arial"/>
-          <w:sz w:val="24"/>
-          <w:szCs w:val="24"/>
-        </w:rPr>
-        <w:t xml:space="preserve"> En documentos, consideramos que una alternativa que sería más eficiente es un procesador de texto en línea como Google </w:t>
-      </w:r>
-      <w:proofErr w:type="spellStart"/>
-      <w:r>
-        <w:rPr>
-          <w:rFonts w:ascii="Arial" w:hAnsi="Arial" w:cs="Arial"/>
-          <w:sz w:val="24"/>
-          <w:szCs w:val="24"/>
-        </w:rPr>
-        <w:t>Docs</w:t>
-      </w:r>
-      <w:proofErr w:type="spellEnd"/>
-      <w:r>
-        <w:rPr>
-          <w:rFonts w:ascii="Arial" w:hAnsi="Arial" w:cs="Arial"/>
-          <w:sz w:val="24"/>
-          <w:szCs w:val="24"/>
-        </w:rPr>
-        <w:t>, pues facilita la edición observando los cambios realizados por los otros colaboradores en tiempo real.</w:t>
-      </w:r>
     </w:p>
     <w:p>
       <w:pPr>
@@ -1873,606 +1932,7 @@
           <w:sz w:val="24"/>
           <w:szCs w:val="24"/>
         </w:rPr>
-        <w:t>En nuestro caso, por ser un lenguaje en el cuál hemos tenido más práctica, utilizamos C++, dónde se realizó el algoritmo para el resaltador de sintaxis, que después de realizar el análisis, generaba un archivo</w:t>
-      </w:r>
-      <w:r>
-        <w:rPr>
-          <w:rFonts w:ascii="Arial" w:hAnsi="Arial" w:cs="Arial"/>
-          <w:sz w:val="24"/>
-          <w:szCs w:val="24"/>
-        </w:rPr>
-        <w:t xml:space="preserve"> HTML</w:t>
-      </w:r>
-      <w:r>
-        <w:rPr>
-          <w:rFonts w:ascii="Arial" w:hAnsi="Arial" w:cs="Arial"/>
-          <w:sz w:val="24"/>
-          <w:szCs w:val="24"/>
-        </w:rPr>
-        <w:t xml:space="preserve">, </w:t>
-      </w:r>
-      <w:r>
-        <w:rPr>
-          <w:rFonts w:ascii="Arial" w:hAnsi="Arial" w:cs="Arial"/>
-          <w:sz w:val="24"/>
-          <w:szCs w:val="24"/>
-        </w:rPr>
-        <w:t xml:space="preserve">con los estilos que determinamos en otro archivo CSS. Para ello, otra solución que podría mejorar este proceso sería realizarlo en un lenguaje de programación como Python, donde podemos utilizar algún motor de plantillas como </w:t>
-      </w:r>
-      <w:proofErr w:type="spellStart"/>
-      <w:r>
-        <w:rPr>
-          <w:rFonts w:ascii="Arial" w:hAnsi="Arial" w:cs="Arial"/>
-          <w:sz w:val="24"/>
-          <w:szCs w:val="24"/>
-        </w:rPr>
-        <w:t>django</w:t>
-      </w:r>
-      <w:proofErr w:type="spellEnd"/>
-      <w:r>
-        <w:rPr>
-          <w:rFonts w:ascii="Arial" w:hAnsi="Arial" w:cs="Arial"/>
-          <w:sz w:val="24"/>
-          <w:szCs w:val="24"/>
-        </w:rPr>
-        <w:t xml:space="preserve"> </w:t>
-      </w:r>
-      <w:proofErr w:type="spellStart"/>
-      <w:r>
-        <w:rPr>
-          <w:rFonts w:ascii="Arial" w:hAnsi="Arial" w:cs="Arial"/>
-          <w:sz w:val="24"/>
-          <w:szCs w:val="24"/>
-        </w:rPr>
-        <w:t>template</w:t>
-      </w:r>
-      <w:proofErr w:type="spellEnd"/>
-      <w:r>
-        <w:rPr>
-          <w:rFonts w:ascii="Arial" w:hAnsi="Arial" w:cs="Arial"/>
-          <w:sz w:val="24"/>
-          <w:szCs w:val="24"/>
-        </w:rPr>
-        <w:t xml:space="preserve">, jinja2 o </w:t>
-      </w:r>
-      <w:proofErr w:type="spellStart"/>
-      <w:r>
-        <w:rPr>
-          <w:rFonts w:ascii="Arial" w:hAnsi="Arial" w:cs="Arial"/>
-          <w:sz w:val="24"/>
-          <w:szCs w:val="24"/>
-        </w:rPr>
-        <w:t>genshi</w:t>
-      </w:r>
-      <w:proofErr w:type="spellEnd"/>
-      <w:r>
-        <w:rPr>
-          <w:rFonts w:ascii="Arial" w:hAnsi="Arial" w:cs="Arial"/>
-          <w:sz w:val="24"/>
-          <w:szCs w:val="24"/>
-        </w:rPr>
-        <w:t>.</w:t>
-      </w:r>
-    </w:p>
-    <w:p>
-      <w:pPr>
-        <w:spacing w:line="360" w:lineRule="auto"/>
-        <w:ind w:firstLine="709"/>
-        <w:jc w:val="both"/>
-        <w:rPr>
-          <w:rFonts w:ascii="Arial" w:hAnsi="Arial" w:cs="Arial"/>
-          <w:sz w:val="24"/>
-          <w:szCs w:val="24"/>
-        </w:rPr>
-      </w:pPr>
-    </w:p>
-    <w:p>
-      <w:pPr>
-        <w:spacing w:line="360" w:lineRule="auto"/>
-        <w:ind w:firstLine="709"/>
-        <w:jc w:val="both"/>
-        <w:rPr>
-          <w:rFonts w:ascii="Arial" w:hAnsi="Arial" w:cs="Arial"/>
-          <w:sz w:val="24"/>
-          <w:szCs w:val="24"/>
-        </w:rPr>
-      </w:pPr>
-      <w:r>
-        <w:rPr>
-          <w:rFonts w:ascii="Arial" w:hAnsi="Arial" w:cs="Arial"/>
-          <w:sz w:val="24"/>
-          <w:szCs w:val="24"/>
-        </w:rPr>
-        <w:t xml:space="preserve">Por </w:t>
-      </w:r>
-      <w:proofErr w:type="spellStart"/>
-      <w:r>
-        <w:rPr>
-          <w:rFonts w:ascii="Arial" w:hAnsi="Arial" w:cs="Arial"/>
-          <w:sz w:val="24"/>
-          <w:szCs w:val="24"/>
-        </w:rPr>
-        <w:t>a parte</w:t>
-      </w:r>
-      <w:proofErr w:type="spellEnd"/>
-      <w:r>
-        <w:rPr>
-          <w:rFonts w:ascii="Arial" w:hAnsi="Arial" w:cs="Arial"/>
-          <w:sz w:val="24"/>
-          <w:szCs w:val="24"/>
-        </w:rPr>
-        <w:t xml:space="preserve"> del uso de herramientas UML, app.diagrams.net fue la página la cual equipo</w:t>
-      </w:r>
-      <w:r>
-        <w:rPr>
-          <w:rFonts w:ascii="Arial" w:hAnsi="Arial" w:cs="Arial"/>
-          <w:sz w:val="24"/>
-          <w:szCs w:val="24"/>
-        </w:rPr>
-        <w:t xml:space="preserve"> sólo</w:t>
-      </w:r>
-      <w:r>
-        <w:rPr>
-          <w:rFonts w:ascii="Arial" w:hAnsi="Arial" w:cs="Arial"/>
-          <w:sz w:val="24"/>
-          <w:szCs w:val="24"/>
-        </w:rPr>
-        <w:t xml:space="preserve"> utilizó al momento de diseñar el diagrama de nuestro </w:t>
-      </w:r>
-      <w:r>
-        <w:rPr>
-          <w:rFonts w:ascii="Arial" w:hAnsi="Arial" w:cs="Arial"/>
-          <w:sz w:val="24"/>
-          <w:szCs w:val="24"/>
-        </w:rPr>
-        <w:t>autómata</w:t>
-      </w:r>
-      <w:r>
-        <w:rPr>
-          <w:rFonts w:ascii="Arial" w:hAnsi="Arial" w:cs="Arial"/>
-          <w:sz w:val="24"/>
-          <w:szCs w:val="24"/>
-        </w:rPr>
-        <w:t xml:space="preserve"> finito para la solución</w:t>
-      </w:r>
-      <w:r>
-        <w:rPr>
-          <w:rFonts w:ascii="Arial" w:hAnsi="Arial" w:cs="Arial"/>
-          <w:sz w:val="24"/>
-          <w:szCs w:val="24"/>
-        </w:rPr>
-        <w:t xml:space="preserve"> de la situación,</w:t>
-      </w:r>
-      <w:r>
-        <w:rPr>
-          <w:rFonts w:ascii="Arial" w:hAnsi="Arial" w:cs="Arial"/>
-          <w:sz w:val="24"/>
-          <w:szCs w:val="24"/>
-        </w:rPr>
-        <w:t xml:space="preserve"> aunque este no es necesariamente para </w:t>
-      </w:r>
-      <w:r>
-        <w:rPr>
-          <w:rFonts w:ascii="Arial" w:hAnsi="Arial" w:cs="Arial"/>
-          <w:sz w:val="24"/>
-          <w:szCs w:val="24"/>
-        </w:rPr>
-        <w:t xml:space="preserve">hacer demostraciones de diagramas </w:t>
-      </w:r>
-      <w:r>
-        <w:rPr>
-          <w:rFonts w:ascii="Arial" w:hAnsi="Arial" w:cs="Arial"/>
-          <w:sz w:val="24"/>
-          <w:szCs w:val="24"/>
-        </w:rPr>
-        <w:t>de este tipo</w:t>
-      </w:r>
-      <w:r>
-        <w:rPr>
-          <w:rFonts w:ascii="Arial" w:hAnsi="Arial" w:cs="Arial"/>
-          <w:sz w:val="24"/>
-          <w:szCs w:val="24"/>
-        </w:rPr>
-        <w:t xml:space="preserve">, ya que </w:t>
-      </w:r>
-      <w:r>
-        <w:rPr>
-          <w:rFonts w:ascii="Arial" w:hAnsi="Arial" w:cs="Arial"/>
-          <w:sz w:val="24"/>
-          <w:szCs w:val="24"/>
-        </w:rPr>
-        <w:t xml:space="preserve">app </w:t>
-      </w:r>
-      <w:proofErr w:type="spellStart"/>
-      <w:r>
-        <w:rPr>
-          <w:rFonts w:ascii="Arial" w:hAnsi="Arial" w:cs="Arial"/>
-          <w:sz w:val="24"/>
-          <w:szCs w:val="24"/>
-        </w:rPr>
-        <w:t>diagrams</w:t>
-      </w:r>
-      <w:proofErr w:type="spellEnd"/>
-      <w:r>
-        <w:rPr>
-          <w:rFonts w:ascii="Arial" w:hAnsi="Arial" w:cs="Arial"/>
-          <w:sz w:val="24"/>
-          <w:szCs w:val="24"/>
-        </w:rPr>
-        <w:t xml:space="preserve"> ofrece una gran variedad de tipos de diagramas que pueden utilizarse para demostrar el funcionamiento más a detalle de un código que esté en desarrollo o incluso ya haya sido finalizado, aspectos más técnicos que sean necesarios mostrarse al equipo de trabajo o viendo desde un lado más profesional a un cliente y se nos ofrece una amplia gama de opciones en caso de necesitar descargar  alguno de los trabajos realizados o incluso poder guardar estos en la nube como Google Drive o </w:t>
-      </w:r>
-      <w:proofErr w:type="spellStart"/>
-      <w:r>
-        <w:rPr>
-          <w:rFonts w:ascii="Arial" w:hAnsi="Arial" w:cs="Arial"/>
-          <w:sz w:val="24"/>
-          <w:szCs w:val="24"/>
-        </w:rPr>
-        <w:t>One</w:t>
-      </w:r>
-      <w:proofErr w:type="spellEnd"/>
-      <w:r>
-        <w:rPr>
-          <w:rFonts w:ascii="Arial" w:hAnsi="Arial" w:cs="Arial"/>
-          <w:sz w:val="24"/>
-          <w:szCs w:val="24"/>
-        </w:rPr>
-        <w:t xml:space="preserve"> Drive en caso de requerirlo. Sin embargo, está no es la única herramienta de diagramas UML disponible en la red ya que existen otras herramientas alternativas entre las cuales podemos encontrar a </w:t>
-      </w:r>
-      <w:proofErr w:type="spellStart"/>
-      <w:r>
-        <w:rPr>
-          <w:rFonts w:ascii="Arial" w:hAnsi="Arial" w:cs="Arial"/>
-          <w:sz w:val="24"/>
-          <w:szCs w:val="24"/>
-        </w:rPr>
-        <w:t>LucidChart</w:t>
-      </w:r>
-      <w:proofErr w:type="spellEnd"/>
-      <w:r>
-        <w:rPr>
-          <w:rFonts w:ascii="Arial" w:hAnsi="Arial" w:cs="Arial"/>
-          <w:sz w:val="24"/>
-          <w:szCs w:val="24"/>
-        </w:rPr>
-        <w:t>. Este al</w:t>
-      </w:r>
-      <w:r>
-        <w:rPr>
-          <w:rFonts w:ascii="Arial" w:hAnsi="Arial" w:cs="Arial"/>
-          <w:sz w:val="24"/>
-          <w:szCs w:val="24"/>
-        </w:rPr>
-        <w:t xml:space="preserve"> igual que </w:t>
-      </w:r>
-      <w:proofErr w:type="spellStart"/>
-      <w:r>
-        <w:rPr>
-          <w:rFonts w:ascii="Arial" w:hAnsi="Arial" w:cs="Arial"/>
-          <w:sz w:val="24"/>
-          <w:szCs w:val="24"/>
-        </w:rPr>
-        <w:t>app.diagrams</w:t>
-      </w:r>
-      <w:proofErr w:type="spellEnd"/>
-      <w:r>
-        <w:rPr>
-          <w:rFonts w:ascii="Arial" w:hAnsi="Arial" w:cs="Arial"/>
-          <w:sz w:val="24"/>
-          <w:szCs w:val="24"/>
-        </w:rPr>
-        <w:t xml:space="preserve">, nos ofrece una amplia variedad de distintos diagramas, aunque en este caso, está herramienta se ve apoyada por distintos </w:t>
-      </w:r>
-      <w:proofErr w:type="spellStart"/>
-      <w:r>
-        <w:rPr>
-          <w:rFonts w:ascii="Arial" w:hAnsi="Arial" w:cs="Arial"/>
-          <w:sz w:val="24"/>
-          <w:szCs w:val="24"/>
-        </w:rPr>
-        <w:t>plugins</w:t>
-      </w:r>
-      <w:proofErr w:type="spellEnd"/>
-      <w:r>
-        <w:rPr>
-          <w:rFonts w:ascii="Arial" w:hAnsi="Arial" w:cs="Arial"/>
-          <w:sz w:val="24"/>
-          <w:szCs w:val="24"/>
-        </w:rPr>
-        <w:t xml:space="preserve"> de integración de plataformas tales como Java, </w:t>
-      </w:r>
-      <w:proofErr w:type="spellStart"/>
-      <w:r>
-        <w:rPr>
-          <w:rFonts w:ascii="Arial" w:hAnsi="Arial" w:cs="Arial"/>
-          <w:sz w:val="24"/>
-          <w:szCs w:val="24"/>
-        </w:rPr>
-        <w:lastRenderedPageBreak/>
-        <w:t>Slack</w:t>
-      </w:r>
-      <w:proofErr w:type="spellEnd"/>
-      <w:r>
-        <w:rPr>
-          <w:rFonts w:ascii="Arial" w:hAnsi="Arial" w:cs="Arial"/>
-          <w:sz w:val="24"/>
-          <w:szCs w:val="24"/>
-        </w:rPr>
-        <w:t xml:space="preserve">, Google Drive y Microsoft </w:t>
-      </w:r>
-      <w:proofErr w:type="spellStart"/>
-      <w:r>
-        <w:rPr>
-          <w:rFonts w:ascii="Arial" w:hAnsi="Arial" w:cs="Arial"/>
-          <w:sz w:val="24"/>
-          <w:szCs w:val="24"/>
-        </w:rPr>
-        <w:t>Teams</w:t>
-      </w:r>
-      <w:proofErr w:type="spellEnd"/>
-      <w:r>
-        <w:rPr>
-          <w:rFonts w:ascii="Arial" w:hAnsi="Arial" w:cs="Arial"/>
-          <w:sz w:val="24"/>
-          <w:szCs w:val="24"/>
-        </w:rPr>
-        <w:t xml:space="preserve"> donde todo el sistema del interfaz y como funciona va más dirigido hacia gente que no se dedique como tal para esto o vaya iniciando ya que por la parte diagrams.net, se nos especifica que vas orientada a personas expertas como desarrolladores, administrador de redes, diseñadores, entre otr</w:t>
-      </w:r>
-      <w:r>
-        <w:rPr>
-          <w:rFonts w:ascii="Arial" w:hAnsi="Arial" w:cs="Arial"/>
-          <w:sz w:val="24"/>
-          <w:szCs w:val="24"/>
-        </w:rPr>
-        <w:t>os</w:t>
-      </w:r>
-      <w:r>
-        <w:rPr>
-          <w:rFonts w:ascii="Arial" w:hAnsi="Arial" w:cs="Arial"/>
-          <w:sz w:val="24"/>
-          <w:szCs w:val="24"/>
-        </w:rPr>
-        <w:t>.</w:t>
-      </w:r>
-    </w:p>
-    <w:p>
-      <w:pPr>
-        <w:spacing w:line="360" w:lineRule="auto"/>
-        <w:ind w:firstLine="709"/>
-        <w:jc w:val="both"/>
-        <w:rPr>
-          <w:rFonts w:ascii="Arial" w:hAnsi="Arial" w:cs="Arial"/>
-          <w:sz w:val="24"/>
-          <w:szCs w:val="24"/>
-        </w:rPr>
-      </w:pPr>
-    </w:p>
-    <w:p>
-      <w:pPr>
-        <w:spacing w:line="360" w:lineRule="auto"/>
-        <w:ind w:firstLine="709"/>
-        <w:jc w:val="both"/>
-        <w:rPr>
-          <w:rFonts w:ascii="Arial" w:hAnsi="Arial" w:cs="Arial"/>
-          <w:sz w:val="24"/>
-          <w:szCs w:val="24"/>
-        </w:rPr>
-      </w:pPr>
-      <w:r>
-        <w:rPr>
-          <w:rFonts w:ascii="Arial" w:hAnsi="Arial" w:cs="Arial"/>
-          <w:sz w:val="24"/>
-          <w:szCs w:val="24"/>
-        </w:rPr>
-        <w:t xml:space="preserve">Otra herramienta la cual nos fue de gran utilidad para probar si </w:t>
-      </w:r>
-      <w:r>
-        <w:rPr>
-          <w:rFonts w:ascii="Arial" w:hAnsi="Arial" w:cs="Arial"/>
-          <w:sz w:val="24"/>
-          <w:szCs w:val="24"/>
-        </w:rPr>
-        <w:t xml:space="preserve">el autómata finito que habíamos creado sería capaz de cubrir la situación problema planteada fue </w:t>
-      </w:r>
-      <w:proofErr w:type="spellStart"/>
-      <w:r>
-        <w:rPr>
-          <w:rFonts w:ascii="Arial" w:hAnsi="Arial" w:cs="Arial"/>
-          <w:sz w:val="24"/>
-          <w:szCs w:val="24"/>
-        </w:rPr>
-        <w:t>JFlap</w:t>
-      </w:r>
-      <w:proofErr w:type="spellEnd"/>
-      <w:r>
-        <w:rPr>
-          <w:rFonts w:ascii="Arial" w:hAnsi="Arial" w:cs="Arial"/>
-          <w:sz w:val="24"/>
-          <w:szCs w:val="24"/>
-        </w:rPr>
-        <w:t xml:space="preserve">, la cual nos ofrece opciones como diseñar y usar expresiones regulares, gramáticas, autómatas de pilas y finitos. Esta herramienta funciona con Java por lo cual es necesario contar un JDK para su uso. Al usarla tenemos un menú con muchas opciones y obviamente en nuestro caso optamos por el autómata finito donde al usarlo, podemos ir creando los distintos procesos que necesitamos al igual que los símbolos que son necesarios para las transiciones y es funcional ya que nos permite probar con entradas del usuario y en el programa se nos va mostrando como se va recorriendo los distintos procesos y la finalización </w:t>
-      </w:r>
-      <w:r>
-        <w:rPr>
-          <w:rFonts w:ascii="Arial" w:hAnsi="Arial" w:cs="Arial"/>
-          <w:sz w:val="24"/>
-          <w:szCs w:val="24"/>
-        </w:rPr>
-        <w:t>de este</w:t>
-      </w:r>
-      <w:r>
-        <w:rPr>
-          <w:rFonts w:ascii="Arial" w:hAnsi="Arial" w:cs="Arial"/>
-          <w:sz w:val="24"/>
-          <w:szCs w:val="24"/>
-        </w:rPr>
-        <w:t>.</w:t>
-      </w:r>
-      <w:r>
-        <w:rPr>
-          <w:rFonts w:ascii="Arial" w:hAnsi="Arial" w:cs="Arial"/>
-          <w:sz w:val="24"/>
-          <w:szCs w:val="24"/>
-        </w:rPr>
-        <w:t xml:space="preserve"> </w:t>
-      </w:r>
-    </w:p>
-    <w:p>
-      <w:pPr>
-        <w:spacing w:line="360" w:lineRule="auto"/>
-        <w:ind w:firstLine="709"/>
-        <w:jc w:val="both"/>
-        <w:rPr>
-          <w:rFonts w:ascii="Arial" w:hAnsi="Arial" w:cs="Arial"/>
-          <w:sz w:val="24"/>
-          <w:szCs w:val="24"/>
-        </w:rPr>
-      </w:pPr>
-    </w:p>
-    <w:p>
-      <w:pPr>
-        <w:spacing w:line="360" w:lineRule="auto"/>
-        <w:ind w:firstLine="709"/>
-        <w:jc w:val="both"/>
-        <w:rPr>
-          <w:rFonts w:ascii="Arial" w:hAnsi="Arial" w:cs="Arial"/>
-          <w:sz w:val="24"/>
-          <w:szCs w:val="24"/>
-        </w:rPr>
-      </w:pPr>
-      <w:r>
-        <w:rPr>
-          <w:rFonts w:ascii="Arial" w:hAnsi="Arial" w:cs="Arial"/>
-          <w:sz w:val="24"/>
-          <w:szCs w:val="24"/>
-        </w:rPr>
-        <w:t xml:space="preserve">Aunque el equipo durante las pruebas del DFA, encontró una herramienta alternativa conocida como </w:t>
-      </w:r>
-      <w:proofErr w:type="spellStart"/>
-      <w:r>
-        <w:rPr>
-          <w:rFonts w:ascii="Arial" w:hAnsi="Arial" w:cs="Arial"/>
-          <w:sz w:val="24"/>
-          <w:szCs w:val="24"/>
-        </w:rPr>
-        <w:t>Jsflap</w:t>
-      </w:r>
-      <w:proofErr w:type="spellEnd"/>
-      <w:r>
-        <w:rPr>
-          <w:rFonts w:ascii="Arial" w:hAnsi="Arial" w:cs="Arial"/>
-          <w:sz w:val="24"/>
-          <w:szCs w:val="24"/>
-        </w:rPr>
-        <w:t xml:space="preserve">, una herramienta para la construcción de NFA Y DFA por medio de la Web y algo interesante es que está se encuentra basada en </w:t>
-      </w:r>
-      <w:proofErr w:type="spellStart"/>
-      <w:r>
-        <w:rPr>
-          <w:rFonts w:ascii="Arial" w:hAnsi="Arial" w:cs="Arial"/>
-          <w:sz w:val="24"/>
-          <w:szCs w:val="24"/>
-        </w:rPr>
-        <w:t>JFlap</w:t>
-      </w:r>
-      <w:proofErr w:type="spellEnd"/>
-      <w:r>
-        <w:rPr>
-          <w:rFonts w:ascii="Arial" w:hAnsi="Arial" w:cs="Arial"/>
-          <w:sz w:val="24"/>
-          <w:szCs w:val="24"/>
-        </w:rPr>
-        <w:t xml:space="preserve"> por lo cual pensamos que sería una buena opción en caso de tener algún problema con </w:t>
-      </w:r>
-      <w:proofErr w:type="spellStart"/>
-      <w:r>
-        <w:rPr>
-          <w:rFonts w:ascii="Arial" w:hAnsi="Arial" w:cs="Arial"/>
-          <w:sz w:val="24"/>
-          <w:szCs w:val="24"/>
-        </w:rPr>
-        <w:t>JFlap</w:t>
-      </w:r>
-      <w:proofErr w:type="spellEnd"/>
-      <w:r>
-        <w:rPr>
-          <w:rFonts w:ascii="Arial" w:hAnsi="Arial" w:cs="Arial"/>
-          <w:sz w:val="24"/>
-          <w:szCs w:val="24"/>
-        </w:rPr>
-        <w:t xml:space="preserve">, aunque desde la perspectiva de todos los integrantes </w:t>
-      </w:r>
-      <w:proofErr w:type="spellStart"/>
-      <w:r>
-        <w:rPr>
-          <w:rFonts w:ascii="Arial" w:hAnsi="Arial" w:cs="Arial"/>
-          <w:sz w:val="24"/>
-          <w:szCs w:val="24"/>
-        </w:rPr>
-        <w:t>Jsflap</w:t>
-      </w:r>
-      <w:proofErr w:type="spellEnd"/>
-      <w:r>
-        <w:rPr>
-          <w:rFonts w:ascii="Arial" w:hAnsi="Arial" w:cs="Arial"/>
-          <w:sz w:val="24"/>
-          <w:szCs w:val="24"/>
-        </w:rPr>
-        <w:t xml:space="preserve"> es inferior a </w:t>
-      </w:r>
-      <w:proofErr w:type="spellStart"/>
-      <w:r>
-        <w:rPr>
-          <w:rFonts w:ascii="Arial" w:hAnsi="Arial" w:cs="Arial"/>
-          <w:sz w:val="24"/>
-          <w:szCs w:val="24"/>
-        </w:rPr>
-        <w:t>JFlap</w:t>
-      </w:r>
-      <w:proofErr w:type="spellEnd"/>
-      <w:r>
-        <w:rPr>
-          <w:rFonts w:ascii="Arial" w:hAnsi="Arial" w:cs="Arial"/>
-          <w:sz w:val="24"/>
-          <w:szCs w:val="24"/>
-        </w:rPr>
-        <w:t xml:space="preserve"> en aspectos como opciones de diseño ya que por parte de </w:t>
-      </w:r>
-      <w:proofErr w:type="spellStart"/>
-      <w:r>
-        <w:rPr>
-          <w:rFonts w:ascii="Arial" w:hAnsi="Arial" w:cs="Arial"/>
-          <w:sz w:val="24"/>
-          <w:szCs w:val="24"/>
-        </w:rPr>
-        <w:t>Jsflap</w:t>
-      </w:r>
-      <w:proofErr w:type="spellEnd"/>
-      <w:r>
-        <w:rPr>
-          <w:rFonts w:ascii="Arial" w:hAnsi="Arial" w:cs="Arial"/>
-          <w:sz w:val="24"/>
-          <w:szCs w:val="24"/>
-        </w:rPr>
-        <w:t xml:space="preserve"> solo podemos crear un autómata finito o una máquina de Turing y que no cuenta con una versión descargable pero fuera de eso, si se busca crear un diseño rápido y ver si es funcional </w:t>
-      </w:r>
-      <w:proofErr w:type="spellStart"/>
-      <w:r>
-        <w:rPr>
-          <w:rFonts w:ascii="Arial" w:hAnsi="Arial" w:cs="Arial"/>
-          <w:sz w:val="24"/>
-          <w:szCs w:val="24"/>
-        </w:rPr>
-        <w:t>Jsflap</w:t>
-      </w:r>
-      <w:proofErr w:type="spellEnd"/>
-      <w:r>
-        <w:rPr>
-          <w:rFonts w:ascii="Arial" w:hAnsi="Arial" w:cs="Arial"/>
-          <w:sz w:val="24"/>
-          <w:szCs w:val="24"/>
-        </w:rPr>
-        <w:t xml:space="preserve"> cubre esos puntos ya que este de igual manera acepta entradas del usuario que validen los procesos del autómata por lo cual es una  herramienta alternativa que pudo llegar a cubrir las necesidades que se nos presentarán en el desarrollo del proyecto.</w:t>
+        <w:t>Aunque el equipo durante las pruebas del DFA, encontró una herramienta alternativa conocida como Jsflap, una herramienta para la construcción de NFA Y DFA por medio de la Web y algo interesante es que está se encuentra basada en JFlap por lo cual pensamos que sería una buena opción en caso de tener algún problema con JFlap, aunque desde la perspectiva de todos los integrantes Jsflap es inferior a JFlap en aspectos como opciones de diseño ya que por parte de Jsflap solo podemos crear un autómata finito o una máquina de Turing y que no cuenta con una versión descargable pero fuera de eso, si se busca crear un diseño rápido y ver si es funcional Jsflap cubre esos puntos ya que este de igual manera acepta entradas del usuario que validen los procesos del autómata por lo cual es una  herramienta alternativa que pudo llegar a cubrir las necesidades que se nos presentarán en el desarrollo del proyecto.</w:t>
       </w:r>
     </w:p>
     <w:p>
@@ -2549,18 +2009,8 @@
           <w:sz w:val="24"/>
           <w:szCs w:val="24"/>
         </w:rPr>
-        <w:t xml:space="preserve">para que realice el proceso de resaltado de léxico de manera paralela con el fin de aprovechar los múltiples núcleos disponibles en los </w:t>
-      </w:r>
-      <w:proofErr w:type="spellStart"/>
-      <w:r>
-        <w:rPr>
-          <w:rFonts w:ascii="Arial" w:hAnsi="Arial" w:cs="Arial"/>
-          <w:sz w:val="24"/>
-          <w:szCs w:val="24"/>
-        </w:rPr>
-        <w:t>CPUs</w:t>
-      </w:r>
-      <w:proofErr w:type="spellEnd"/>
+        <w:t>para que realice el proceso de resaltado de léxico de manera paralela con el fin de aprovechar los múltiples núcleos disponibles en los CPUs</w:t>
+      </w:r>
       <w:r>
         <w:rPr>
           <w:rFonts w:ascii="Arial" w:hAnsi="Arial" w:cs="Arial"/>
@@ -2911,25 +2361,7 @@
           <w:sz w:val="24"/>
           <w:szCs w:val="24"/>
         </w:rPr>
-        <w:t xml:space="preserve">to </w:t>
-      </w:r>
-      <w:proofErr w:type="gramStart"/>
-      <w:r>
-        <w:rPr>
-          <w:rFonts w:ascii="Arial" w:hAnsi="Arial" w:cs="Arial"/>
-          <w:sz w:val="24"/>
-          <w:szCs w:val="24"/>
-        </w:rPr>
-        <w:t>que</w:t>
-      </w:r>
-      <w:proofErr w:type="gramEnd"/>
-      <w:r>
-        <w:rPr>
-          <w:rFonts w:ascii="Arial" w:hAnsi="Arial" w:cs="Arial"/>
-          <w:sz w:val="24"/>
-          <w:szCs w:val="24"/>
-        </w:rPr>
-        <w:t xml:space="preserve"> decidimos, que </w:t>
+        <w:t xml:space="preserve">to que decidimos, que </w:t>
       </w:r>
       <w:r>
         <w:rPr>
@@ -3025,25 +2457,7 @@
           <w:sz w:val="24"/>
           <w:szCs w:val="24"/>
         </w:rPr>
-        <w:t xml:space="preserve">y con el IDE de Visual Studio </w:t>
-      </w:r>
-      <w:proofErr w:type="spellStart"/>
-      <w:r>
-        <w:rPr>
-          <w:rFonts w:ascii="Arial" w:hAnsi="Arial" w:cs="Arial"/>
-          <w:sz w:val="24"/>
-          <w:szCs w:val="24"/>
-        </w:rPr>
-        <w:t>Code</w:t>
-      </w:r>
-      <w:proofErr w:type="spellEnd"/>
-      <w:r>
-        <w:rPr>
-          <w:rFonts w:ascii="Arial" w:hAnsi="Arial" w:cs="Arial"/>
-          <w:sz w:val="24"/>
-          <w:szCs w:val="24"/>
-        </w:rPr>
-        <w:t>. Debido a que nos sentimos más cómodos trabajando en este entorno y la implementación de la programación paralela es igualmente posible gracias al uso de hilos.</w:t>
+        <w:t>y con el IDE de Visual Studio Code. Debido a que nos sentimos más cómodos trabajando en este entorno y la implementación de la programación paralela es igualmente posible gracias al uso de hilos.</w:t>
       </w:r>
     </w:p>
     <w:p>
@@ -3090,16 +2504,14 @@
         </w:rPr>
         <w:t xml:space="preserve"> el desarrollo de proyectos, ya sea desde un editor de texto hasta un lenguaje de programación, y esto posible a que cada vez las herramientas que son de suma relevancia para este estilo de proyecto se van adaptando de acuerdo a las necesidades del usuario como por ejemplo Drive, hace unos diez años nadie pensaría la importancia que tendría la nube en nuestra actualidad y es que la aparición de nuevas tecnologías va de acuerdo a los problemas que se van presentando ante la sociedad, porque no es hasta el momento que se presenta un obstáculo o se presiente que será un problema en un futuro cercano cuando se empiezan a desarrollar </w:t>
       </w:r>
-      <w:proofErr w:type="spellStart"/>
-      <w:r>
-        <w:rPr>
-          <w:rFonts w:ascii="Arial" w:hAnsi="Arial" w:cs="Arial"/>
-          <w:sz w:val="24"/>
-          <w:szCs w:val="24"/>
-        </w:rPr>
-        <w:t>estás</w:t>
-      </w:r>
-      <w:proofErr w:type="spellEnd"/>
+      <w:r>
+        <w:rPr>
+          <w:rFonts w:ascii="Arial" w:hAnsi="Arial" w:cs="Arial"/>
+          <w:sz w:val="24"/>
+          <w:szCs w:val="24"/>
+        </w:rPr>
+        <w:t>estas</w:t>
+      </w:r>
       <w:r>
         <w:rPr>
           <w:rFonts w:ascii="Arial" w:hAnsi="Arial" w:cs="Arial"/>

</xml_diff>

<commit_message>
My part of the script
</commit_message>
<xml_diff>
--- a/Tarea 6.1/Actividad6.1.docx
+++ b/Tarea 6.1/Actividad6.1.docx
@@ -307,7 +307,7 @@
                 <w:szCs w:val="24"/>
                 <w:lang w:eastAsia="es-MX"/>
               </w:rPr>
-              <w:t>Análisis de herramientas usadas.</w:t>
+              <w:t>Análisis de herramientas usadas</w:t>
             </w:r>
           </w:p>
           <w:p>
@@ -810,18 +810,6 @@
           <w:szCs w:val="24"/>
         </w:rPr>
       </w:pPr>
-    </w:p>
-    <w:p>
-      <w:pPr>
-        <w:spacing w:line="360" w:lineRule="auto"/>
-        <w:ind w:firstLine="709"/>
-        <w:jc w:val="both"/>
-        <w:rPr>
-          <w:rFonts w:ascii="Arial" w:hAnsi="Arial" w:cs="Arial"/>
-          <w:sz w:val="24"/>
-          <w:szCs w:val="24"/>
-        </w:rPr>
-      </w:pPr>
       <w:r>
         <w:rPr>
           <w:rFonts w:ascii="Arial" w:hAnsi="Arial" w:cs="Arial"/>
@@ -926,18 +914,6 @@
         </w:rPr>
         <w:t>y otros criterios de evaluación para la misma.</w:t>
       </w:r>
-    </w:p>
-    <w:p>
-      <w:pPr>
-        <w:spacing w:line="360" w:lineRule="auto"/>
-        <w:ind w:firstLine="709"/>
-        <w:jc w:val="both"/>
-        <w:rPr>
-          <w:rFonts w:ascii="Arial" w:hAnsi="Arial" w:cs="Arial"/>
-          <w:sz w:val="24"/>
-          <w:szCs w:val="24"/>
-        </w:rPr>
-      </w:pPr>
     </w:p>
     <w:p>
       <w:pPr>
@@ -1046,7 +1022,7 @@
           <w:sz w:val="24"/>
           <w:szCs w:val="24"/>
         </w:rPr>
-        <w:t xml:space="preserve">como tal se asemeja en su mayoría al de un autómata, ya que en este lenguaje principalmente se ve formado por distintos procesos los cuales se van recorriendo de acuerdo a la entrada de un símbolo donde para poder realizar está transacción es necesario que el símbolo se encuentre presente dentro del siguiente </w:t>
+        <w:t xml:space="preserve">como tal se asemeja en su mayoría al de un autómata, ya que en este lenguaje principalmente se ve formado por distintos procesos los cuales se van recorriendo de acuerdo a la entrada de un símbolo donde para poder realizar está transacción es necesario que el símbolo se encuentre presente dentro del siguiente proceso. De igual manera estos pueden volver recorrer el mismo el proceso en caso de ser necesario y al cumplirse de manera exitosa un camino de estos procesos, </w:t>
       </w:r>
       <w:r>
         <w:rPr>
@@ -1055,7 +1031,7 @@
           <w:szCs w:val="24"/>
         </w:rPr>
         <w:lastRenderedPageBreak/>
-        <w:t xml:space="preserve">proceso. De igual manera estos pueden volver recorrer el mismo el proceso en caso de ser necesario y al cumplirse de manera exitosa un camino de estos procesos, habrá un estado final en el cual se dice que autómata acepta de manera correcta los símbolos ingresados. Así </w:t>
+        <w:t xml:space="preserve">habrá un estado final en el cual se dice que autómata acepta de manera correcta los símbolos ingresados. Así </w:t>
       </w:r>
       <w:r>
         <w:rPr>
@@ -1065,18 +1041,6 @@
         </w:rPr>
         <w:t>fue como finalmente llegamos a plantear nuestra lógica del funcionamiento del programa en un DFA.</w:t>
       </w:r>
-    </w:p>
-    <w:p>
-      <w:pPr>
-        <w:spacing w:line="360" w:lineRule="auto"/>
-        <w:ind w:firstLine="709"/>
-        <w:jc w:val="both"/>
-        <w:rPr>
-          <w:rFonts w:ascii="Arial" w:hAnsi="Arial" w:cs="Arial"/>
-          <w:sz w:val="24"/>
-          <w:szCs w:val="24"/>
-        </w:rPr>
-      </w:pPr>
     </w:p>
     <w:p>
       <w:pPr>
@@ -1324,6 +1288,28 @@
     <w:p>
       <w:pPr>
         <w:spacing w:line="360" w:lineRule="auto"/>
+        <w:jc w:val="both"/>
+        <w:rPr>
+          <w:rFonts w:ascii="Arial" w:hAnsi="Arial" w:cs="Arial"/>
+          <w:sz w:val="24"/>
+          <w:szCs w:val="24"/>
+        </w:rPr>
+      </w:pPr>
+    </w:p>
+    <w:p>
+      <w:pPr>
+        <w:spacing w:line="360" w:lineRule="auto"/>
+        <w:jc w:val="both"/>
+        <w:rPr>
+          <w:rFonts w:ascii="Arial" w:hAnsi="Arial" w:cs="Arial"/>
+          <w:sz w:val="24"/>
+          <w:szCs w:val="24"/>
+        </w:rPr>
+      </w:pPr>
+    </w:p>
+    <w:p>
+      <w:pPr>
+        <w:spacing w:line="360" w:lineRule="auto"/>
         <w:ind w:firstLine="709"/>
         <w:jc w:val="both"/>
         <w:rPr>
@@ -1332,6 +1318,127 @@
           <w:szCs w:val="24"/>
         </w:rPr>
       </w:pPr>
+      <w:r>
+        <w:rPr>
+          <w:rFonts w:ascii="Arial" w:hAnsi="Arial" w:cs="Arial"/>
+          <w:sz w:val="24"/>
+          <w:szCs w:val="24"/>
+        </w:rPr>
+        <w:t xml:space="preserve">De igual manera no sólo esta era la única forma de tener un guía base para el desarrollo </w:t>
+      </w:r>
+      <w:r>
+        <w:rPr>
+          <w:rFonts w:ascii="Arial" w:hAnsi="Arial" w:cs="Arial"/>
+          <w:sz w:val="24"/>
+          <w:szCs w:val="24"/>
+        </w:rPr>
+        <w:t>del código,</w:t>
+      </w:r>
+      <w:r>
+        <w:rPr>
+          <w:rFonts w:ascii="Arial" w:hAnsi="Arial" w:cs="Arial"/>
+          <w:sz w:val="24"/>
+          <w:szCs w:val="24"/>
+        </w:rPr>
+        <w:t xml:space="preserve"> sino </w:t>
+      </w:r>
+      <w:r>
+        <w:rPr>
+          <w:rFonts w:ascii="Arial" w:hAnsi="Arial" w:cs="Arial"/>
+          <w:sz w:val="24"/>
+          <w:szCs w:val="24"/>
+        </w:rPr>
+        <w:t>que están</w:t>
+      </w:r>
+      <w:r>
+        <w:rPr>
+          <w:rFonts w:ascii="Arial" w:hAnsi="Arial" w:cs="Arial"/>
+          <w:sz w:val="24"/>
+          <w:szCs w:val="24"/>
+        </w:rPr>
+        <w:t xml:space="preserve"> presentes l</w:t>
+      </w:r>
+      <w:r>
+        <w:rPr>
+          <w:rFonts w:ascii="Arial" w:hAnsi="Arial" w:cs="Arial"/>
+          <w:sz w:val="24"/>
+          <w:szCs w:val="24"/>
+        </w:rPr>
+        <w:t>a</w:t>
+      </w:r>
+      <w:r>
+        <w:rPr>
+          <w:rFonts w:ascii="Arial" w:hAnsi="Arial" w:cs="Arial"/>
+          <w:sz w:val="24"/>
+          <w:szCs w:val="24"/>
+        </w:rPr>
+        <w:t xml:space="preserve">s </w:t>
+      </w:r>
+      <w:r>
+        <w:rPr>
+          <w:rFonts w:ascii="Arial" w:hAnsi="Arial" w:cs="Arial"/>
+          <w:sz w:val="24"/>
+          <w:szCs w:val="24"/>
+        </w:rPr>
+        <w:t>expresiones</w:t>
+      </w:r>
+      <w:r>
+        <w:rPr>
+          <w:rFonts w:ascii="Arial" w:hAnsi="Arial" w:cs="Arial"/>
+          <w:sz w:val="24"/>
+          <w:szCs w:val="24"/>
+        </w:rPr>
+        <w:t xml:space="preserve"> </w:t>
+      </w:r>
+      <w:r>
+        <w:rPr>
+          <w:rFonts w:ascii="Arial" w:hAnsi="Arial" w:cs="Arial"/>
+          <w:sz w:val="24"/>
+          <w:szCs w:val="24"/>
+        </w:rPr>
+        <w:t>regulares (</w:t>
+      </w:r>
+      <w:r>
+        <w:rPr>
+          <w:rFonts w:ascii="Arial" w:hAnsi="Arial" w:cs="Arial"/>
+          <w:sz w:val="24"/>
+          <w:szCs w:val="24"/>
+        </w:rPr>
+        <w:t>también conocidas como regex)</w:t>
+      </w:r>
+      <w:r>
+        <w:rPr>
+          <w:rFonts w:ascii="Arial" w:hAnsi="Arial" w:cs="Arial"/>
+          <w:sz w:val="24"/>
+          <w:szCs w:val="24"/>
+        </w:rPr>
+        <w:t>, otro de los temas revisados durante la materia.</w:t>
+      </w:r>
+      <w:r>
+        <w:rPr>
+          <w:rFonts w:ascii="Arial" w:hAnsi="Arial" w:cs="Arial"/>
+          <w:sz w:val="24"/>
+          <w:szCs w:val="24"/>
+        </w:rPr>
+        <w:t xml:space="preserve"> Estos principalmente consisten en una cadena de caracteres utilizadas para </w:t>
+      </w:r>
+      <w:r>
+        <w:rPr>
+          <w:rFonts w:ascii="Arial" w:hAnsi="Arial" w:cs="Arial"/>
+          <w:sz w:val="24"/>
+          <w:szCs w:val="24"/>
+        </w:rPr>
+        <w:lastRenderedPageBreak/>
+        <w:t xml:space="preserve">encontrar patrones o combinaciones dentro de otras </w:t>
+      </w:r>
+      <w:r>
+        <w:rPr>
+          <w:rFonts w:ascii="Arial" w:hAnsi="Arial" w:cs="Arial"/>
+          <w:sz w:val="24"/>
+          <w:szCs w:val="24"/>
+        </w:rPr>
+        <w:t xml:space="preserve">esto conforme a cierto uso de delimitadores y algunas reglas de sintaxis. Estos cuentan metacaracteres los cuales se pueden ver como condiciones que crea el mismo usuario en caso de requerirlo. </w:t>
+      </w:r>
     </w:p>
     <w:p>
       <w:pPr>
@@ -1344,6 +1451,54 @@
           <w:szCs w:val="24"/>
         </w:rPr>
       </w:pPr>
+      <w:r>
+        <w:rPr>
+          <w:rFonts w:ascii="Arial" w:hAnsi="Arial" w:cs="Arial"/>
+          <w:sz w:val="24"/>
+          <w:szCs w:val="24"/>
+        </w:rPr>
+        <w:t>Como tal estos si pueden representar una opción alternativa bastante llamativa, ya que si plantaremos un nuevo punto de vista de nuestro código donde ahora nos enfocáramos en realizar la clasificación léxica de acuerdo</w:t>
+      </w:r>
+      <w:r>
+        <w:rPr>
+          <w:rFonts w:ascii="Arial" w:hAnsi="Arial" w:cs="Arial"/>
+          <w:sz w:val="24"/>
+          <w:szCs w:val="24"/>
+        </w:rPr>
+        <w:t xml:space="preserve"> a</w:t>
+      </w:r>
+      <w:r>
+        <w:rPr>
+          <w:rFonts w:ascii="Arial" w:hAnsi="Arial" w:cs="Arial"/>
+          <w:sz w:val="24"/>
+          <w:szCs w:val="24"/>
+        </w:rPr>
+        <w:t xml:space="preserve"> que los patrones de estos coincidieran con la entrada que se está dando en el código se podría realizar sin ningún inconveniente e incluso programas como Java cuentan con un set de funciones tales como </w:t>
+      </w:r>
+      <w:r>
+        <w:rPr>
+          <w:rFonts w:ascii="Arial" w:hAnsi="Arial" w:cs="Arial"/>
+          <w:sz w:val="24"/>
+          <w:szCs w:val="24"/>
+        </w:rPr>
+        <w:t>exec() y test() de RegExp, con match(), matchAll(), replace()</w:t>
+      </w:r>
+      <w:r>
+        <w:rPr>
+          <w:rFonts w:ascii="Arial" w:hAnsi="Arial" w:cs="Arial"/>
+          <w:sz w:val="24"/>
+          <w:szCs w:val="24"/>
+        </w:rPr>
+        <w:t xml:space="preserve"> entre otras las cuales podrían </w:t>
+      </w:r>
+      <w:r>
+        <w:rPr>
+          <w:rFonts w:ascii="Arial" w:hAnsi="Arial" w:cs="Arial"/>
+          <w:sz w:val="24"/>
+          <w:szCs w:val="24"/>
+        </w:rPr>
+        <w:t>ser de gran ayuda pero como el equipo no tenía una idea muy clara de las expresiones, ninguno había utilizado Java, a profundidad anteriormente, y posiblemente nos hubiera mucho más tiempo adaptarnos con estos, lo mejor fue hacer uso del autómata aunque no se desmerita a las expresiones regulares, ya que una vez aprendiendo a utilizar estás, se pueden aplicar en bastante ámbitos de la informática.</w:t>
+      </w:r>
     </w:p>
     <w:p>
       <w:pPr>
@@ -1356,6 +1511,30 @@
           <w:szCs w:val="24"/>
         </w:rPr>
       </w:pPr>
+      <w:r>
+        <w:rPr>
+          <w:rFonts w:ascii="Arial" w:hAnsi="Arial" w:cs="Arial"/>
+          <w:sz w:val="24"/>
+          <w:szCs w:val="24"/>
+        </w:rPr>
+        <w:t>En cuanto al trabajo colaborativo, para un mejor manejo de código, e igualmente de documentos, nosotros utilizamos GitHub por ser requisito del profesor, además de su popularidad, y que siempre es la primera opción para soluciones de este tipo. Sin embargo, existen otras alternativas como Gitlab, que ofrece numerosas y útiles características en su DVCS, como, por ejemplo, un proyecto wiki integrado y una página web de proyecto. Las</w:t>
+      </w:r>
+      <w:r>
+        <w:rPr>
+          <w:rFonts w:ascii="Arial" w:hAnsi="Arial" w:cs="Arial"/>
+          <w:sz w:val="24"/>
+          <w:szCs w:val="24"/>
+        </w:rPr>
+        <w:t xml:space="preserve"> continuas capacidades de integración de GitLab automatizan el análisis y la entrega del código, lo que permite ahorrar tiempo en la fase de prueba. Con un visor de código, pull requests y un práctico método para solucionar conflictos, GitLab permite acceder a todos los aspectos más importantes de tu proyecto.</w:t>
+      </w:r>
+      <w:r>
+        <w:rPr>
+          <w:rFonts w:ascii="Arial" w:hAnsi="Arial" w:cs="Arial"/>
+          <w:sz w:val="24"/>
+          <w:szCs w:val="24"/>
+        </w:rPr>
+        <w:t xml:space="preserve"> En documentos, consideramos que una alternativa que sería más eficiente es un procesador de texto en línea como Google Docs, pues facilita la edición observando los cambios realizados por los otros colaboradores en tiempo real.</w:t>
+      </w:r>
     </w:p>
     <w:p>
       <w:pPr>
@@ -1386,63 +1565,225 @@
           <w:sz w:val="24"/>
           <w:szCs w:val="24"/>
         </w:rPr>
-        <w:t xml:space="preserve">De igual manera no sólo esta era la única forma de tener un guía base para el desarrollo </w:t>
-      </w:r>
-      <w:r>
-        <w:rPr>
-          <w:rFonts w:ascii="Arial" w:hAnsi="Arial" w:cs="Arial"/>
-          <w:sz w:val="24"/>
-          <w:szCs w:val="24"/>
-        </w:rPr>
-        <w:t>del código,</w:t>
-      </w:r>
-      <w:r>
-        <w:rPr>
-          <w:rFonts w:ascii="Arial" w:hAnsi="Arial" w:cs="Arial"/>
-          <w:sz w:val="24"/>
-          <w:szCs w:val="24"/>
-        </w:rPr>
-        <w:t xml:space="preserve"> sino </w:t>
-      </w:r>
-      <w:r>
-        <w:rPr>
-          <w:rFonts w:ascii="Arial" w:hAnsi="Arial" w:cs="Arial"/>
-          <w:sz w:val="24"/>
-          <w:szCs w:val="24"/>
-        </w:rPr>
-        <w:t>que están</w:t>
-      </w:r>
-      <w:r>
-        <w:rPr>
-          <w:rFonts w:ascii="Arial" w:hAnsi="Arial" w:cs="Arial"/>
-          <w:sz w:val="24"/>
-          <w:szCs w:val="24"/>
-        </w:rPr>
-        <w:t xml:space="preserve"> presentes l</w:t>
-      </w:r>
-      <w:r>
-        <w:rPr>
-          <w:rFonts w:ascii="Arial" w:hAnsi="Arial" w:cs="Arial"/>
-          <w:sz w:val="24"/>
-          <w:szCs w:val="24"/>
-        </w:rPr>
-        <w:t>a</w:t>
-      </w:r>
-      <w:r>
-        <w:rPr>
-          <w:rFonts w:ascii="Arial" w:hAnsi="Arial" w:cs="Arial"/>
-          <w:sz w:val="24"/>
-          <w:szCs w:val="24"/>
-        </w:rPr>
-        <w:t xml:space="preserve">s </w:t>
-      </w:r>
-      <w:r>
-        <w:rPr>
-          <w:rFonts w:ascii="Arial" w:hAnsi="Arial" w:cs="Arial"/>
-          <w:sz w:val="24"/>
-          <w:szCs w:val="24"/>
-        </w:rPr>
-        <w:t>expresiones</w:t>
+        <w:lastRenderedPageBreak/>
+        <w:t>En nuestro caso, por ser un lenguaje en el cuál hemos tenido más práctica, utilizamos C++, dónde se realizó el algoritmo para el resaltador de sintaxis, que después de realizar el análisis, generaba un archivo</w:t>
+      </w:r>
+      <w:r>
+        <w:rPr>
+          <w:rFonts w:ascii="Arial" w:hAnsi="Arial" w:cs="Arial"/>
+          <w:sz w:val="24"/>
+          <w:szCs w:val="24"/>
+        </w:rPr>
+        <w:t xml:space="preserve"> HTML</w:t>
+      </w:r>
+      <w:r>
+        <w:rPr>
+          <w:rFonts w:ascii="Arial" w:hAnsi="Arial" w:cs="Arial"/>
+          <w:sz w:val="24"/>
+          <w:szCs w:val="24"/>
+        </w:rPr>
+        <w:t xml:space="preserve">, </w:t>
+      </w:r>
+      <w:r>
+        <w:rPr>
+          <w:rFonts w:ascii="Arial" w:hAnsi="Arial" w:cs="Arial"/>
+          <w:sz w:val="24"/>
+          <w:szCs w:val="24"/>
+        </w:rPr>
+        <w:t>con los estilos que determinamos en otro archivo CSS. Para ello, otra solución que podría mejorar este proceso sería realizarlo en un lenguaje de programación como Python, donde podemos utilizar algún motor de plantillas como django template, jinja2 o genshi.</w:t>
+      </w:r>
+    </w:p>
+    <w:p>
+      <w:pPr>
+        <w:spacing w:line="360" w:lineRule="auto"/>
+        <w:ind w:firstLine="709"/>
+        <w:jc w:val="both"/>
+        <w:rPr>
+          <w:rFonts w:ascii="Arial" w:hAnsi="Arial" w:cs="Arial"/>
+          <w:sz w:val="24"/>
+          <w:szCs w:val="24"/>
+        </w:rPr>
+      </w:pPr>
+      <w:r>
+        <w:rPr>
+          <w:rFonts w:ascii="Arial" w:hAnsi="Arial" w:cs="Arial"/>
+          <w:sz w:val="24"/>
+          <w:szCs w:val="24"/>
+        </w:rPr>
+        <w:t xml:space="preserve">Por </w:t>
+      </w:r>
+      <w:r>
+        <w:rPr>
+          <w:rFonts w:ascii="Arial" w:hAnsi="Arial" w:cs="Arial"/>
+          <w:sz w:val="24"/>
+          <w:szCs w:val="24"/>
+        </w:rPr>
+        <w:t xml:space="preserve">parte </w:t>
+      </w:r>
+      <w:r>
+        <w:rPr>
+          <w:rFonts w:ascii="Arial" w:hAnsi="Arial" w:cs="Arial"/>
+          <w:sz w:val="24"/>
+          <w:szCs w:val="24"/>
+        </w:rPr>
+        <w:t>del uso de herramientas UML, app.diagrams.net fue la página la cual equipo</w:t>
+      </w:r>
+      <w:r>
+        <w:rPr>
+          <w:rFonts w:ascii="Arial" w:hAnsi="Arial" w:cs="Arial"/>
+          <w:sz w:val="24"/>
+          <w:szCs w:val="24"/>
+        </w:rPr>
+        <w:t xml:space="preserve"> sólo</w:t>
+      </w:r>
+      <w:r>
+        <w:rPr>
+          <w:rFonts w:ascii="Arial" w:hAnsi="Arial" w:cs="Arial"/>
+          <w:sz w:val="24"/>
+          <w:szCs w:val="24"/>
+        </w:rPr>
+        <w:t xml:space="preserve"> utilizó al momento de diseñar el diagrama de nuestro </w:t>
+      </w:r>
+      <w:r>
+        <w:rPr>
+          <w:rFonts w:ascii="Arial" w:hAnsi="Arial" w:cs="Arial"/>
+          <w:sz w:val="24"/>
+          <w:szCs w:val="24"/>
+        </w:rPr>
+        <w:t>autómata</w:t>
+      </w:r>
+      <w:r>
+        <w:rPr>
+          <w:rFonts w:ascii="Arial" w:hAnsi="Arial" w:cs="Arial"/>
+          <w:sz w:val="24"/>
+          <w:szCs w:val="24"/>
+        </w:rPr>
+        <w:t xml:space="preserve"> finito para la solución</w:t>
+      </w:r>
+      <w:r>
+        <w:rPr>
+          <w:rFonts w:ascii="Arial" w:hAnsi="Arial" w:cs="Arial"/>
+          <w:sz w:val="24"/>
+          <w:szCs w:val="24"/>
+        </w:rPr>
+        <w:t xml:space="preserve"> de la situación,</w:t>
+      </w:r>
+      <w:r>
+        <w:rPr>
+          <w:rFonts w:ascii="Arial" w:hAnsi="Arial" w:cs="Arial"/>
+          <w:sz w:val="24"/>
+          <w:szCs w:val="24"/>
+        </w:rPr>
+        <w:t xml:space="preserve"> aunque este no es necesariamente para </w:t>
+      </w:r>
+      <w:r>
+        <w:rPr>
+          <w:rFonts w:ascii="Arial" w:hAnsi="Arial" w:cs="Arial"/>
+          <w:sz w:val="24"/>
+          <w:szCs w:val="24"/>
+        </w:rPr>
+        <w:t xml:space="preserve">hacer demostraciones de diagramas </w:t>
+      </w:r>
+      <w:r>
+        <w:rPr>
+          <w:rFonts w:ascii="Arial" w:hAnsi="Arial" w:cs="Arial"/>
+          <w:sz w:val="24"/>
+          <w:szCs w:val="24"/>
+        </w:rPr>
+        <w:t>de este tipo</w:t>
+      </w:r>
+      <w:r>
+        <w:rPr>
+          <w:rFonts w:ascii="Arial" w:hAnsi="Arial" w:cs="Arial"/>
+          <w:sz w:val="24"/>
+          <w:szCs w:val="24"/>
+        </w:rPr>
+        <w:t xml:space="preserve">, ya que </w:t>
+      </w:r>
+      <w:r>
+        <w:rPr>
+          <w:rFonts w:ascii="Arial" w:hAnsi="Arial" w:cs="Arial"/>
+          <w:sz w:val="24"/>
+          <w:szCs w:val="24"/>
+        </w:rPr>
+        <w:t>app diagrams ofrece una gran variedad de tipos de diagramas que pueden utilizarse para demostrar el funcionamiento más a detalle de un código que esté en desarrollo o incluso ya haya sido finalizado, aspectos más técnicos que sean necesarios mostrarse al equipo de trabajo o viendo desde un lado más profesional a un cliente y se nos ofrece una amplia gama de opciones en caso de necesitar descargar  alguno de los trabajos realizados o incluso poder guardar estos en la nube como Google Drive o One Drive en caso de requerirlo. Sin embargo, está no es la única herramienta de diagramas UML disponible en la red ya que existen otras herramientas alternativas entre las cuales podemos encontrar a LucidChart. Este al</w:t>
+      </w:r>
+      <w:r>
+        <w:rPr>
+          <w:rFonts w:ascii="Arial" w:hAnsi="Arial" w:cs="Arial"/>
+          <w:sz w:val="24"/>
+          <w:szCs w:val="24"/>
+        </w:rPr>
+        <w:t xml:space="preserve"> igual que app.diagrams, nos ofrece una amplia variedad de distintos diagramas, aunque en este caso, está herramienta se ve apoyada por distintos plugins de integración de plataformas tales como Java, Slack, Google Drive y Microsoft Teams donde todo el sistema del interfaz y como funciona va más dirigido hacia gente que no se dedique como tal para esto o vaya iniciando ya que por la parte diagrams.net, se nos especifica que vas orientada a personas expertas como desarrolladores, administrador de redes, diseñadores, entre otr</w:t>
+      </w:r>
+      <w:r>
+        <w:rPr>
+          <w:rFonts w:ascii="Arial" w:hAnsi="Arial" w:cs="Arial"/>
+          <w:sz w:val="24"/>
+          <w:szCs w:val="24"/>
+        </w:rPr>
+        <w:t>os</w:t>
+      </w:r>
+      <w:r>
+        <w:rPr>
+          <w:rFonts w:ascii="Arial" w:hAnsi="Arial" w:cs="Arial"/>
+          <w:sz w:val="24"/>
+          <w:szCs w:val="24"/>
+        </w:rPr>
+        <w:t>.</w:t>
+      </w:r>
+    </w:p>
+    <w:p>
+      <w:pPr>
+        <w:spacing w:line="360" w:lineRule="auto"/>
+        <w:ind w:firstLine="709"/>
+        <w:jc w:val="both"/>
+        <w:rPr>
+          <w:rFonts w:ascii="Arial" w:hAnsi="Arial" w:cs="Arial"/>
+          <w:sz w:val="24"/>
+          <w:szCs w:val="24"/>
+        </w:rPr>
+      </w:pPr>
+      <w:r>
+        <w:rPr>
+          <w:rFonts w:ascii="Arial" w:hAnsi="Arial" w:cs="Arial"/>
+          <w:sz w:val="24"/>
+          <w:szCs w:val="24"/>
+        </w:rPr>
+        <w:t xml:space="preserve">Otra herramienta la cual nos fue de gran utilidad para probar si </w:t>
+      </w:r>
+      <w:r>
+        <w:rPr>
+          <w:rFonts w:ascii="Arial" w:hAnsi="Arial" w:cs="Arial"/>
+          <w:sz w:val="24"/>
+          <w:szCs w:val="24"/>
+        </w:rPr>
+        <w:t xml:space="preserve">el autómata finito que habíamos creado sería capaz de cubrir la situación problema planteada fue JFlap, la cual nos ofrece opciones como diseñar y usar expresiones regulares, gramáticas, autómatas de pilas y finitos. Esta herramienta funciona con Java por lo </w:t>
+      </w:r>
+      <w:r>
+        <w:rPr>
+          <w:rFonts w:ascii="Arial" w:hAnsi="Arial" w:cs="Arial"/>
+          <w:sz w:val="24"/>
+          <w:szCs w:val="24"/>
+        </w:rPr>
+        <w:lastRenderedPageBreak/>
+        <w:t xml:space="preserve">cual es necesario contar un JDK para su uso. Al usarla tenemos un menú con muchas opciones y obviamente en nuestro caso optamos por el autómata finito donde al usarlo, podemos ir creando los distintos procesos que necesitamos al igual que los símbolos que son necesarios para las transiciones y es funcional ya que nos permite probar con entradas del usuario y en el programa se nos va mostrando como se va recorriendo los distintos procesos y la finalización </w:t>
+      </w:r>
+      <w:r>
+        <w:rPr>
+          <w:rFonts w:ascii="Arial" w:hAnsi="Arial" w:cs="Arial"/>
+          <w:sz w:val="24"/>
+          <w:szCs w:val="24"/>
+        </w:rPr>
+        <w:t>de este</w:t>
+      </w:r>
+      <w:r>
+        <w:rPr>
+          <w:rFonts w:ascii="Arial" w:hAnsi="Arial" w:cs="Arial"/>
+          <w:sz w:val="24"/>
+          <w:szCs w:val="24"/>
+        </w:rPr>
+        <w:t>.</w:t>
       </w:r>
       <w:r>
         <w:rPr>
@@ -1452,46 +1793,6 @@
         </w:rPr>
         <w:t xml:space="preserve"> </w:t>
       </w:r>
-      <w:r>
-        <w:rPr>
-          <w:rFonts w:ascii="Arial" w:hAnsi="Arial" w:cs="Arial"/>
-          <w:sz w:val="24"/>
-          <w:szCs w:val="24"/>
-        </w:rPr>
-        <w:t>regulares (</w:t>
-      </w:r>
-      <w:r>
-        <w:rPr>
-          <w:rFonts w:ascii="Arial" w:hAnsi="Arial" w:cs="Arial"/>
-          <w:sz w:val="24"/>
-          <w:szCs w:val="24"/>
-        </w:rPr>
-        <w:t>también conocidas como regex)</w:t>
-      </w:r>
-      <w:r>
-        <w:rPr>
-          <w:rFonts w:ascii="Arial" w:hAnsi="Arial" w:cs="Arial"/>
-          <w:sz w:val="24"/>
-          <w:szCs w:val="24"/>
-        </w:rPr>
-        <w:t>, otro de los temas revisados durante la materia.</w:t>
-      </w:r>
-      <w:r>
-        <w:rPr>
-          <w:rFonts w:ascii="Arial" w:hAnsi="Arial" w:cs="Arial"/>
-          <w:sz w:val="24"/>
-          <w:szCs w:val="24"/>
-        </w:rPr>
-        <w:t xml:space="preserve"> Estos principalmente consisten en una cadena de caracteres utilizadas para encontrar patrones o combinaciones dentro de otras </w:t>
-      </w:r>
-      <w:r>
-        <w:rPr>
-          <w:rFonts w:ascii="Arial" w:hAnsi="Arial" w:cs="Arial"/>
-          <w:sz w:val="24"/>
-          <w:szCs w:val="24"/>
-        </w:rPr>
-        <w:t xml:space="preserve">esto conforme a cierto uso de delimitadores y algunas reglas de sintaxis. Estos cuentan metacaracteres los cuales se pueden ver como condiciones que crea el mismo usuario en caso de requerirlo. </w:t>
-      </w:r>
     </w:p>
     <w:p>
       <w:pPr>
@@ -1504,6 +1805,14 @@
           <w:szCs w:val="24"/>
         </w:rPr>
       </w:pPr>
+      <w:r>
+        <w:rPr>
+          <w:rFonts w:ascii="Arial" w:hAnsi="Arial" w:cs="Arial"/>
+          <w:sz w:val="24"/>
+          <w:szCs w:val="24"/>
+        </w:rPr>
+        <w:t>Aunque el equipo durante las pruebas del DFA, encontró una herramienta alternativa conocida como Jsflap, una herramienta para la construcción de NFA Y DFA por medio de la Web y algo interesante es que está se encuentra basada en JFlap por lo cual pensamos que sería una buena opción en caso de tener algún problema con JFlap, aunque desde la perspectiva de todos los integrantes Jsflap es inferior a JFlap en aspectos como opciones de diseño ya que por parte de Jsflap solo podemos crear un autómata finito o una máquina de Turing y que no cuenta con una versión descargable pero fuera de eso, si se busca crear un diseño rápido y ver si es funcional Jsflap cubre esos puntos ya que este de igual manera acepta entradas del usuario que validen los procesos del autómata por lo cual es una  herramienta alternativa que pudo llegar a cubrir las necesidades que se nos presentarán en el desarrollo del proyecto.</w:t>
+      </w:r>
     </w:p>
     <w:p>
       <w:pPr>
@@ -1522,47 +1831,520 @@
           <w:sz w:val="24"/>
           <w:szCs w:val="24"/>
         </w:rPr>
-        <w:t>Como tal estos si pueden representar una opción alternativa bastante llamativa, ya que si plantaremos un nuevo punto de vista de nuestro código donde ahora nos enfocáramos en realizar la clasificación léxica de acuerdo</w:t>
-      </w:r>
-      <w:r>
-        <w:rPr>
-          <w:rFonts w:ascii="Arial" w:hAnsi="Arial" w:cs="Arial"/>
-          <w:sz w:val="24"/>
-          <w:szCs w:val="24"/>
-        </w:rPr>
-        <w:t xml:space="preserve"> a</w:t>
-      </w:r>
-      <w:r>
-        <w:rPr>
-          <w:rFonts w:ascii="Arial" w:hAnsi="Arial" w:cs="Arial"/>
-          <w:sz w:val="24"/>
-          <w:szCs w:val="24"/>
-        </w:rPr>
-        <w:t xml:space="preserve"> que los patrones de estos coincidieran con la entrada que se está dando en el código se podría realizar sin ningún inconveniente e incluso programas como Java cuentan con un set de funciones tales como </w:t>
-      </w:r>
-      <w:r>
-        <w:rPr>
-          <w:rFonts w:ascii="Arial" w:hAnsi="Arial" w:cs="Arial"/>
-          <w:sz w:val="24"/>
-          <w:szCs w:val="24"/>
-        </w:rPr>
-        <w:t>exec() y test() de RegExp, con match(), matchAll(), replace()</w:t>
-      </w:r>
-      <w:r>
-        <w:rPr>
-          <w:rFonts w:ascii="Arial" w:hAnsi="Arial" w:cs="Arial"/>
-          <w:sz w:val="24"/>
-          <w:szCs w:val="24"/>
-        </w:rPr>
-        <w:t xml:space="preserve"> entre otras las cuales podrían </w:t>
-      </w:r>
-      <w:r>
-        <w:rPr>
-          <w:rFonts w:ascii="Arial" w:hAnsi="Arial" w:cs="Arial"/>
-          <w:sz w:val="24"/>
-          <w:szCs w:val="24"/>
-        </w:rPr>
-        <w:t>ser de gran ayuda pero como el equipo no tenía una idea muy clara de las expresiones, ninguno había utilizado Java, a profundidad anteriormente, y posiblemente nos hubiera mucho más tiempo adaptarnos con estos, lo mejor fue hacer uso del autómata aunque no se desmerita a las expresiones regulares, ya que una vez aprendiendo a utilizar estás, se pueden aplicar en bastante ámbitos de la informática.</w:t>
+        <w:t>De igual forma, uno de los temas que el equipo empezó a investigar más a cerca de este a pesar de no ser parte de esta</w:t>
+      </w:r>
+      <w:r>
+        <w:rPr>
+          <w:rFonts w:ascii="Arial" w:hAnsi="Arial" w:cs="Arial"/>
+          <w:sz w:val="24"/>
+          <w:szCs w:val="24"/>
+        </w:rPr>
+        <w:t>s</w:t>
+      </w:r>
+      <w:r>
+        <w:rPr>
+          <w:rFonts w:ascii="Arial" w:hAnsi="Arial" w:cs="Arial"/>
+          <w:sz w:val="24"/>
+          <w:szCs w:val="24"/>
+        </w:rPr>
+        <w:t xml:space="preserve"> </w:t>
+      </w:r>
+      <w:r>
+        <w:rPr>
+          <w:rFonts w:ascii="Arial" w:hAnsi="Arial" w:cs="Arial"/>
+          <w:sz w:val="24"/>
+          <w:szCs w:val="24"/>
+        </w:rPr>
+        <w:t xml:space="preserve">dos últimas </w:t>
+      </w:r>
+      <w:r>
+        <w:rPr>
+          <w:rFonts w:ascii="Arial" w:hAnsi="Arial" w:cs="Arial"/>
+          <w:sz w:val="24"/>
+          <w:szCs w:val="24"/>
+        </w:rPr>
+        <w:t>situaci</w:t>
+      </w:r>
+      <w:r>
+        <w:rPr>
+          <w:rFonts w:ascii="Arial" w:hAnsi="Arial" w:cs="Arial"/>
+          <w:sz w:val="24"/>
+          <w:szCs w:val="24"/>
+        </w:rPr>
+        <w:t>ones</w:t>
+      </w:r>
+      <w:r>
+        <w:rPr>
+          <w:rFonts w:ascii="Arial" w:hAnsi="Arial" w:cs="Arial"/>
+          <w:sz w:val="24"/>
+          <w:szCs w:val="24"/>
+        </w:rPr>
+        <w:t xml:space="preserve"> problema fue la programación Paralela, ya que para la última versión de este código será necesario adaptar este </w:t>
+      </w:r>
+      <w:r>
+        <w:rPr>
+          <w:rFonts w:ascii="Arial" w:hAnsi="Arial" w:cs="Arial"/>
+          <w:sz w:val="24"/>
+          <w:szCs w:val="24"/>
+        </w:rPr>
+        <w:t>para que realice el proceso de resaltado de léxico de manera paralela con el fin de aprovechar los múltiples núcleos disponibles en los CPUs</w:t>
+      </w:r>
+      <w:r>
+        <w:rPr>
+          <w:rFonts w:ascii="Arial" w:hAnsi="Arial" w:cs="Arial"/>
+          <w:sz w:val="24"/>
+          <w:szCs w:val="24"/>
+        </w:rPr>
+        <w:t>, mejor conocidos como hilos.</w:t>
+      </w:r>
+      <w:r>
+        <w:rPr>
+          <w:rFonts w:ascii="Arial" w:hAnsi="Arial" w:cs="Arial"/>
+          <w:sz w:val="24"/>
+          <w:szCs w:val="24"/>
+        </w:rPr>
+        <w:t xml:space="preserve"> </w:t>
+      </w:r>
+      <w:r>
+        <w:rPr>
+          <w:rFonts w:ascii="Arial" w:hAnsi="Arial" w:cs="Arial"/>
+          <w:sz w:val="24"/>
+          <w:szCs w:val="24"/>
+        </w:rPr>
+        <w:t>A</w:t>
+      </w:r>
+      <w:r>
+        <w:rPr>
+          <w:rFonts w:ascii="Arial" w:hAnsi="Arial" w:cs="Arial"/>
+          <w:sz w:val="24"/>
+          <w:szCs w:val="24"/>
+        </w:rPr>
+        <w:t>quí la duda es</w:t>
+      </w:r>
+      <w:r>
+        <w:rPr>
+          <w:rFonts w:ascii="Arial" w:hAnsi="Arial" w:cs="Arial"/>
+          <w:sz w:val="24"/>
+          <w:szCs w:val="24"/>
+        </w:rPr>
+        <w:t>,</w:t>
+      </w:r>
+      <w:r>
+        <w:rPr>
+          <w:rFonts w:ascii="Arial" w:hAnsi="Arial" w:cs="Arial"/>
+          <w:sz w:val="24"/>
+          <w:szCs w:val="24"/>
+        </w:rPr>
+        <w:t xml:space="preserve"> ¿</w:t>
+      </w:r>
+      <w:r>
+        <w:rPr>
+          <w:rFonts w:ascii="Arial" w:hAnsi="Arial" w:cs="Arial"/>
+          <w:sz w:val="24"/>
+          <w:szCs w:val="24"/>
+        </w:rPr>
+        <w:t>p</w:t>
+      </w:r>
+      <w:r>
+        <w:rPr>
+          <w:rFonts w:ascii="Arial" w:hAnsi="Arial" w:cs="Arial"/>
+          <w:sz w:val="24"/>
+          <w:szCs w:val="24"/>
+        </w:rPr>
+        <w:t xml:space="preserve">or qué </w:t>
+      </w:r>
+      <w:r>
+        <w:rPr>
+          <w:rFonts w:ascii="Arial" w:hAnsi="Arial" w:cs="Arial"/>
+          <w:sz w:val="24"/>
+          <w:szCs w:val="24"/>
+        </w:rPr>
+        <w:t xml:space="preserve">es </w:t>
+      </w:r>
+      <w:r>
+        <w:rPr>
+          <w:rFonts w:ascii="Arial" w:hAnsi="Arial" w:cs="Arial"/>
+          <w:sz w:val="24"/>
+          <w:szCs w:val="24"/>
+        </w:rPr>
+        <w:t>necesari</w:t>
+      </w:r>
+      <w:r>
+        <w:rPr>
+          <w:rFonts w:ascii="Arial" w:hAnsi="Arial" w:cs="Arial"/>
+          <w:sz w:val="24"/>
+          <w:szCs w:val="24"/>
+        </w:rPr>
+        <w:t>o</w:t>
+      </w:r>
+      <w:r>
+        <w:rPr>
+          <w:rFonts w:ascii="Arial" w:hAnsi="Arial" w:cs="Arial"/>
+          <w:sz w:val="24"/>
+          <w:szCs w:val="24"/>
+        </w:rPr>
+        <w:t xml:space="preserve"> aplicar este concepto? Bueno</w:t>
+      </w:r>
+      <w:r>
+        <w:rPr>
+          <w:rFonts w:ascii="Arial" w:hAnsi="Arial" w:cs="Arial"/>
+          <w:sz w:val="24"/>
+          <w:szCs w:val="24"/>
+        </w:rPr>
+        <w:t>,</w:t>
+      </w:r>
+      <w:r>
+        <w:rPr>
+          <w:rFonts w:ascii="Arial" w:hAnsi="Arial" w:cs="Arial"/>
+          <w:sz w:val="24"/>
+          <w:szCs w:val="24"/>
+        </w:rPr>
+        <w:t xml:space="preserve"> como se sabe</w:t>
+      </w:r>
+      <w:r>
+        <w:rPr>
+          <w:rFonts w:ascii="Arial" w:hAnsi="Arial" w:cs="Arial"/>
+          <w:sz w:val="24"/>
+          <w:szCs w:val="24"/>
+        </w:rPr>
+        <w:t>,</w:t>
+      </w:r>
+      <w:r>
+        <w:rPr>
+          <w:rFonts w:ascii="Arial" w:hAnsi="Arial" w:cs="Arial"/>
+          <w:sz w:val="24"/>
+          <w:szCs w:val="24"/>
+        </w:rPr>
+        <w:t xml:space="preserve"> de manera general</w:t>
+      </w:r>
+      <w:r>
+        <w:rPr>
+          <w:rFonts w:ascii="Arial" w:hAnsi="Arial" w:cs="Arial"/>
+          <w:sz w:val="24"/>
+          <w:szCs w:val="24"/>
+        </w:rPr>
+        <w:t>,</w:t>
+      </w:r>
+      <w:r>
+        <w:rPr>
+          <w:rFonts w:ascii="Arial" w:hAnsi="Arial" w:cs="Arial"/>
+          <w:sz w:val="24"/>
+          <w:szCs w:val="24"/>
+        </w:rPr>
+        <w:t xml:space="preserve"> cada vez hay sistemas</w:t>
+      </w:r>
+      <w:r>
+        <w:rPr>
+          <w:rFonts w:ascii="Arial" w:hAnsi="Arial" w:cs="Arial"/>
+          <w:sz w:val="24"/>
+          <w:szCs w:val="24"/>
+        </w:rPr>
+        <w:t xml:space="preserve"> más complejos,</w:t>
+      </w:r>
+      <w:r>
+        <w:rPr>
+          <w:rFonts w:ascii="Arial" w:hAnsi="Arial" w:cs="Arial"/>
+          <w:sz w:val="24"/>
+          <w:szCs w:val="24"/>
+        </w:rPr>
+        <w:t xml:space="preserve"> los cuales pueden llegar a representar un problema para el procesamiento de distintos equipos</w:t>
+      </w:r>
+      <w:r>
+        <w:rPr>
+          <w:rFonts w:ascii="Arial" w:hAnsi="Arial" w:cs="Arial"/>
+          <w:sz w:val="24"/>
+          <w:szCs w:val="24"/>
+        </w:rPr>
+        <w:t xml:space="preserve">. Es por esto </w:t>
+      </w:r>
+      <w:r>
+        <w:rPr>
+          <w:rFonts w:ascii="Arial" w:hAnsi="Arial" w:cs="Arial"/>
+          <w:sz w:val="24"/>
+          <w:szCs w:val="24"/>
+        </w:rPr>
+        <w:t>por lo que</w:t>
+      </w:r>
+      <w:r>
+        <w:rPr>
+          <w:rFonts w:ascii="Arial" w:hAnsi="Arial" w:cs="Arial"/>
+          <w:sz w:val="24"/>
+          <w:szCs w:val="24"/>
+        </w:rPr>
+        <w:t xml:space="preserve"> el tener un buen poder computacional (hardware) se ha vuelto tan im</w:t>
+      </w:r>
+      <w:r>
+        <w:rPr>
+          <w:rFonts w:ascii="Arial" w:hAnsi="Arial" w:cs="Arial"/>
+          <w:sz w:val="24"/>
+          <w:szCs w:val="24"/>
+        </w:rPr>
+        <w:t>po</w:t>
+      </w:r>
+      <w:r>
+        <w:rPr>
+          <w:rFonts w:ascii="Arial" w:hAnsi="Arial" w:cs="Arial"/>
+          <w:sz w:val="24"/>
+          <w:szCs w:val="24"/>
+        </w:rPr>
+        <w:t xml:space="preserve">rtante en distintas áreas de estudio. Y esta necesidad ha provocado que se busquen maneras de aprovechar todo el potencial que un procesador nos puede dar. Es así como nace la programación </w:t>
+      </w:r>
+      <w:r>
+        <w:rPr>
+          <w:rFonts w:ascii="Arial" w:hAnsi="Arial" w:cs="Arial"/>
+          <w:sz w:val="24"/>
+          <w:szCs w:val="24"/>
+        </w:rPr>
+        <w:lastRenderedPageBreak/>
+        <w:t>concurrente paralela</w:t>
+      </w:r>
+      <w:r>
+        <w:rPr>
+          <w:rFonts w:ascii="Arial" w:hAnsi="Arial" w:cs="Arial"/>
+          <w:sz w:val="24"/>
+          <w:szCs w:val="24"/>
+        </w:rPr>
+        <w:t>. Est</w:t>
+      </w:r>
+      <w:r>
+        <w:rPr>
+          <w:rFonts w:ascii="Arial" w:hAnsi="Arial" w:cs="Arial"/>
+          <w:sz w:val="24"/>
+          <w:szCs w:val="24"/>
+        </w:rPr>
+        <w:t>e tipo de programación</w:t>
+      </w:r>
+      <w:r>
+        <w:rPr>
+          <w:rFonts w:ascii="Arial" w:hAnsi="Arial" w:cs="Arial"/>
+          <w:sz w:val="24"/>
+          <w:szCs w:val="24"/>
+        </w:rPr>
+        <w:t xml:space="preserve"> </w:t>
+      </w:r>
+      <w:r>
+        <w:rPr>
+          <w:rFonts w:ascii="Arial" w:hAnsi="Arial" w:cs="Arial"/>
+          <w:sz w:val="24"/>
+          <w:szCs w:val="24"/>
+        </w:rPr>
+        <w:t>es un ejemplo de lo eficaz que pueden llegar a ser los algoritmos de divide y vencerás. La programación concurrente paralela es, en esencia, la división del poder del procesador para realizar pequeños procesamientos a la vez, lo que agiliza y, comúnmente, reduce el tiempo de ejecución.</w:t>
+      </w:r>
+      <w:r>
+        <w:rPr>
+          <w:rFonts w:ascii="Arial" w:hAnsi="Arial" w:cs="Arial"/>
+          <w:sz w:val="24"/>
+          <w:szCs w:val="24"/>
+        </w:rPr>
+        <w:t xml:space="preserve"> Entre otras ventajas podemos encontrar una disminución de tiempo considerable al correr programas </w:t>
+      </w:r>
+      <w:r>
+        <w:rPr>
+          <w:rFonts w:ascii="Arial" w:hAnsi="Arial" w:cs="Arial"/>
+          <w:sz w:val="24"/>
+          <w:szCs w:val="24"/>
+        </w:rPr>
+        <w:t xml:space="preserve">muy demandantes (mayor complejidad), se pueden resolver problemas que no serían posibles con una sola CPU, se pueden abarcar más problemas entre otros </w:t>
+      </w:r>
+      <w:r>
+        <w:rPr>
+          <w:rFonts w:ascii="Arial" w:hAnsi="Arial" w:cs="Arial"/>
+          <w:sz w:val="24"/>
+          <w:szCs w:val="24"/>
+        </w:rPr>
+        <w:t>beneficios,</w:t>
+      </w:r>
+      <w:r>
+        <w:rPr>
+          <w:rFonts w:ascii="Arial" w:hAnsi="Arial" w:cs="Arial"/>
+          <w:sz w:val="24"/>
+          <w:szCs w:val="24"/>
+        </w:rPr>
+        <w:t xml:space="preserve"> aunque de igual manera no está libre de desventajas,</w:t>
+      </w:r>
+      <w:r>
+        <w:rPr>
+          <w:rFonts w:ascii="Arial" w:hAnsi="Arial" w:cs="Arial"/>
+          <w:sz w:val="24"/>
+          <w:szCs w:val="24"/>
+        </w:rPr>
+        <w:t xml:space="preserve"> entre otros.</w:t>
+      </w:r>
+      <w:r>
+        <w:rPr>
+          <w:rFonts w:ascii="Arial" w:hAnsi="Arial" w:cs="Arial"/>
+          <w:sz w:val="24"/>
+          <w:szCs w:val="24"/>
+        </w:rPr>
+        <w:t xml:space="preserve"> </w:t>
+      </w:r>
+      <w:r>
+        <w:rPr>
+          <w:rFonts w:ascii="Arial" w:hAnsi="Arial" w:cs="Arial"/>
+          <w:sz w:val="24"/>
+          <w:szCs w:val="24"/>
+        </w:rPr>
+        <w:t xml:space="preserve">Lamentablemente, </w:t>
+      </w:r>
+      <w:r>
+        <w:rPr>
+          <w:rFonts w:ascii="Arial" w:hAnsi="Arial" w:cs="Arial"/>
+          <w:sz w:val="24"/>
+          <w:szCs w:val="24"/>
+        </w:rPr>
+        <w:t>no todo son ventajas y entre los puntos negativos</w:t>
+      </w:r>
+      <w:r>
+        <w:rPr>
+          <w:rFonts w:ascii="Arial" w:hAnsi="Arial" w:cs="Arial"/>
+          <w:sz w:val="24"/>
+          <w:szCs w:val="24"/>
+        </w:rPr>
+        <w:t xml:space="preserve"> se puede</w:t>
+      </w:r>
+      <w:r>
+        <w:rPr>
+          <w:rFonts w:ascii="Arial" w:hAnsi="Arial" w:cs="Arial"/>
+          <w:sz w:val="24"/>
+          <w:szCs w:val="24"/>
+        </w:rPr>
+        <w:t>n</w:t>
+      </w:r>
+      <w:r>
+        <w:rPr>
+          <w:rFonts w:ascii="Arial" w:hAnsi="Arial" w:cs="Arial"/>
+          <w:sz w:val="24"/>
+          <w:szCs w:val="24"/>
+        </w:rPr>
+        <w:t xml:space="preserve"> encontrar un mayor consumo de energía, la implementación en código puede llegar a ser algo compleja, la sincronización entre distintas tareas puede ser difícil de lograr, etc. </w:t>
+      </w:r>
+      <w:r>
+        <w:rPr>
+          <w:rFonts w:ascii="Arial" w:hAnsi="Arial" w:cs="Arial"/>
+          <w:sz w:val="24"/>
+          <w:szCs w:val="24"/>
+        </w:rPr>
+        <w:t xml:space="preserve">Aunque en esta unidad de formación </w:t>
+      </w:r>
+      <w:r>
+        <w:rPr>
+          <w:rFonts w:ascii="Arial" w:hAnsi="Arial" w:cs="Arial"/>
+          <w:sz w:val="24"/>
+          <w:szCs w:val="24"/>
+        </w:rPr>
+        <w:t xml:space="preserve">aprendimos a manejar hilos mediante el lenguaje de Java y el IDE de NetBeans, nuestra poca experiencia tanto en el lenguaje como en el editor, nos hicieron replantearnos en qué entorno lo haríamos. </w:t>
+      </w:r>
+      <w:r>
+        <w:rPr>
+          <w:rFonts w:ascii="Arial" w:hAnsi="Arial" w:cs="Arial"/>
+          <w:sz w:val="24"/>
+          <w:szCs w:val="24"/>
+        </w:rPr>
+        <w:t>Es por es</w:t>
+      </w:r>
+      <w:r>
+        <w:rPr>
+          <w:rFonts w:ascii="Arial" w:hAnsi="Arial" w:cs="Arial"/>
+          <w:sz w:val="24"/>
+          <w:szCs w:val="24"/>
+        </w:rPr>
+        <w:t xml:space="preserve">to que decidimos, que </w:t>
+      </w:r>
+      <w:r>
+        <w:rPr>
+          <w:rFonts w:ascii="Arial" w:hAnsi="Arial" w:cs="Arial"/>
+          <w:sz w:val="24"/>
+          <w:szCs w:val="24"/>
+        </w:rPr>
+        <w:t>est</w:t>
+      </w:r>
+      <w:r>
+        <w:rPr>
+          <w:rFonts w:ascii="Arial" w:hAnsi="Arial" w:cs="Arial"/>
+          <w:sz w:val="24"/>
+          <w:szCs w:val="24"/>
+        </w:rPr>
+        <w:t>e</w:t>
+      </w:r>
+      <w:r>
+        <w:rPr>
+          <w:rFonts w:ascii="Arial" w:hAnsi="Arial" w:cs="Arial"/>
+          <w:sz w:val="24"/>
+          <w:szCs w:val="24"/>
+        </w:rPr>
+        <w:t xml:space="preserve"> </w:t>
+      </w:r>
+      <w:r>
+        <w:rPr>
+          <w:rFonts w:ascii="Arial" w:hAnsi="Arial" w:cs="Arial"/>
+          <w:sz w:val="24"/>
+          <w:szCs w:val="24"/>
+        </w:rPr>
+        <w:t>ú</w:t>
+      </w:r>
+      <w:r>
+        <w:rPr>
+          <w:rFonts w:ascii="Arial" w:hAnsi="Arial" w:cs="Arial"/>
+          <w:sz w:val="24"/>
+          <w:szCs w:val="24"/>
+        </w:rPr>
+        <w:t>ltim</w:t>
+      </w:r>
+      <w:r>
+        <w:rPr>
+          <w:rFonts w:ascii="Arial" w:hAnsi="Arial" w:cs="Arial"/>
+          <w:sz w:val="24"/>
+          <w:szCs w:val="24"/>
+        </w:rPr>
+        <w:t>o</w:t>
+      </w:r>
+      <w:r>
+        <w:rPr>
+          <w:rFonts w:ascii="Arial" w:hAnsi="Arial" w:cs="Arial"/>
+          <w:sz w:val="24"/>
+          <w:szCs w:val="24"/>
+        </w:rPr>
+        <w:t xml:space="preserve"> </w:t>
+      </w:r>
+      <w:r>
+        <w:rPr>
+          <w:rFonts w:ascii="Arial" w:hAnsi="Arial" w:cs="Arial"/>
+          <w:sz w:val="24"/>
+          <w:szCs w:val="24"/>
+        </w:rPr>
+        <w:t>trabajo</w:t>
+      </w:r>
+      <w:r>
+        <w:rPr>
+          <w:rFonts w:ascii="Arial" w:hAnsi="Arial" w:cs="Arial"/>
+          <w:sz w:val="24"/>
+          <w:szCs w:val="24"/>
+        </w:rPr>
+        <w:t xml:space="preserve"> </w:t>
+      </w:r>
+      <w:r>
+        <w:rPr>
+          <w:rFonts w:ascii="Arial" w:hAnsi="Arial" w:cs="Arial"/>
+          <w:sz w:val="24"/>
+          <w:szCs w:val="24"/>
+        </w:rPr>
+        <w:t xml:space="preserve">sea realizado en </w:t>
+      </w:r>
+      <w:r>
+        <w:rPr>
+          <w:rFonts w:ascii="Arial" w:hAnsi="Arial" w:cs="Arial"/>
+          <w:sz w:val="24"/>
+          <w:szCs w:val="24"/>
+        </w:rPr>
+        <w:t xml:space="preserve">el lenguaje de C++ </w:t>
+      </w:r>
+      <w:r>
+        <w:rPr>
+          <w:rFonts w:ascii="Arial" w:hAnsi="Arial" w:cs="Arial"/>
+          <w:sz w:val="24"/>
+          <w:szCs w:val="24"/>
+        </w:rPr>
+        <w:t>y con el IDE de Visual Studio Code. Debido a que nos sentimos más cómodos trabajando en este entorno y la implementación de la programación paralela es igualmente posible gracias al uso de hilos.</w:t>
       </w:r>
     </w:p>
     <w:p>
@@ -1576,908 +2358,12 @@
           <w:szCs w:val="24"/>
         </w:rPr>
       </w:pPr>
-    </w:p>
-    <w:p>
-      <w:pPr>
-        <w:spacing w:line="360" w:lineRule="auto"/>
-        <w:ind w:firstLine="709"/>
-        <w:jc w:val="both"/>
-        <w:rPr>
-          <w:rFonts w:ascii="Arial" w:hAnsi="Arial" w:cs="Arial"/>
-          <w:sz w:val="24"/>
-          <w:szCs w:val="24"/>
-        </w:rPr>
-      </w:pPr>
-      <w:r>
-        <w:rPr>
-          <w:rFonts w:ascii="Arial" w:hAnsi="Arial" w:cs="Arial"/>
-          <w:sz w:val="24"/>
-          <w:szCs w:val="24"/>
-        </w:rPr>
-        <w:t>En cuanto al trabajo colaborativo, para un mejor manejo de código, e igualmente de documentos, nosotros utilizamos GitHub por ser requisito del profesor, además de su popularidad, y que siempre es la primera opción para soluciones de este tipo. Sin embargo, existen otras alternativas como Gitlab, que ofrece numerosas y útiles características en su DVCS, como, por ejemplo, un proyecto wiki integrado y una página web de proyecto. Las</w:t>
-      </w:r>
-      <w:r>
-        <w:rPr>
-          <w:rFonts w:ascii="Arial" w:hAnsi="Arial" w:cs="Arial"/>
-          <w:sz w:val="24"/>
-          <w:szCs w:val="24"/>
-        </w:rPr>
-        <w:t xml:space="preserve"> continuas capacidades de integración de GitLab automatizan el análisis y la entrega del código, lo que </w:t>
-      </w:r>
-      <w:r>
-        <w:rPr>
-          <w:rFonts w:ascii="Arial" w:hAnsi="Arial" w:cs="Arial"/>
-          <w:sz w:val="24"/>
-          <w:szCs w:val="24"/>
-        </w:rPr>
-        <w:lastRenderedPageBreak/>
-        <w:t>permite ahorrar tiempo en la fase de prueba. Con un visor de código, pull requests y un práctico método para solucionar conflictos, GitLab permite acceder a todos los aspectos más importantes de tu proyecto.</w:t>
-      </w:r>
-      <w:r>
-        <w:rPr>
-          <w:rFonts w:ascii="Arial" w:hAnsi="Arial" w:cs="Arial"/>
-          <w:sz w:val="24"/>
-          <w:szCs w:val="24"/>
-        </w:rPr>
-        <w:t xml:space="preserve"> En documentos, consideramos que una alternativa que sería más eficiente es un procesador de texto en línea como Google Docs, pues facilita la edición observando los cambios realizados por los otros colaboradores en tiempo real.</w:t>
-      </w:r>
-    </w:p>
-    <w:p>
-      <w:pPr>
-        <w:spacing w:line="360" w:lineRule="auto"/>
-        <w:ind w:firstLine="709"/>
-        <w:jc w:val="both"/>
-        <w:rPr>
-          <w:rFonts w:ascii="Arial" w:hAnsi="Arial" w:cs="Arial"/>
-          <w:sz w:val="24"/>
-          <w:szCs w:val="24"/>
-        </w:rPr>
-      </w:pPr>
-    </w:p>
-    <w:p>
-      <w:pPr>
-        <w:spacing w:line="360" w:lineRule="auto"/>
-        <w:ind w:firstLine="709"/>
-        <w:jc w:val="both"/>
-        <w:rPr>
-          <w:rFonts w:ascii="Arial" w:hAnsi="Arial" w:cs="Arial"/>
-          <w:sz w:val="24"/>
-          <w:szCs w:val="24"/>
-        </w:rPr>
-      </w:pPr>
-      <w:r>
-        <w:rPr>
-          <w:rFonts w:ascii="Arial" w:hAnsi="Arial" w:cs="Arial"/>
-          <w:sz w:val="24"/>
-          <w:szCs w:val="24"/>
-        </w:rPr>
-        <w:t>En nuestro caso, por ser un lenguaje en el cuál hemos tenido más práctica, utilizamos C++, dónde se realizó el algoritmo para el resaltador de sintaxis, que después de realizar el análisis, generaba un archivo</w:t>
-      </w:r>
-      <w:r>
-        <w:rPr>
-          <w:rFonts w:ascii="Arial" w:hAnsi="Arial" w:cs="Arial"/>
-          <w:sz w:val="24"/>
-          <w:szCs w:val="24"/>
-        </w:rPr>
-        <w:t xml:space="preserve"> HTML</w:t>
-      </w:r>
-      <w:r>
-        <w:rPr>
-          <w:rFonts w:ascii="Arial" w:hAnsi="Arial" w:cs="Arial"/>
-          <w:sz w:val="24"/>
-          <w:szCs w:val="24"/>
-        </w:rPr>
-        <w:t xml:space="preserve">, </w:t>
-      </w:r>
-      <w:r>
-        <w:rPr>
-          <w:rFonts w:ascii="Arial" w:hAnsi="Arial" w:cs="Arial"/>
-          <w:sz w:val="24"/>
-          <w:szCs w:val="24"/>
-        </w:rPr>
-        <w:t>con los estilos que determinamos en otro archivo CSS. Para ello, otra solución que podría mejorar este proceso sería realizarlo en un lenguaje de programación como Python, donde podemos utilizar algún motor de plantillas como django template, jinja2 o genshi.</w:t>
-      </w:r>
-    </w:p>
-    <w:p>
-      <w:pPr>
-        <w:spacing w:line="360" w:lineRule="auto"/>
-        <w:ind w:firstLine="709"/>
-        <w:jc w:val="both"/>
-        <w:rPr>
-          <w:rFonts w:ascii="Arial" w:hAnsi="Arial" w:cs="Arial"/>
-          <w:sz w:val="24"/>
-          <w:szCs w:val="24"/>
-        </w:rPr>
-      </w:pPr>
-    </w:p>
-    <w:p>
-      <w:pPr>
-        <w:spacing w:line="360" w:lineRule="auto"/>
-        <w:ind w:firstLine="709"/>
-        <w:jc w:val="both"/>
-        <w:rPr>
-          <w:rFonts w:ascii="Arial" w:hAnsi="Arial" w:cs="Arial"/>
-          <w:sz w:val="24"/>
-          <w:szCs w:val="24"/>
-        </w:rPr>
-      </w:pPr>
-      <w:r>
-        <w:rPr>
-          <w:rFonts w:ascii="Arial" w:hAnsi="Arial" w:cs="Arial"/>
-          <w:sz w:val="24"/>
-          <w:szCs w:val="24"/>
-        </w:rPr>
-        <w:t xml:space="preserve">Por </w:t>
-      </w:r>
-      <w:r>
-        <w:rPr>
-          <w:rFonts w:ascii="Arial" w:hAnsi="Arial" w:cs="Arial"/>
-          <w:sz w:val="24"/>
-          <w:szCs w:val="24"/>
-        </w:rPr>
-        <w:t xml:space="preserve">parte </w:t>
-      </w:r>
-      <w:r>
-        <w:rPr>
-          <w:rFonts w:ascii="Arial" w:hAnsi="Arial" w:cs="Arial"/>
-          <w:sz w:val="24"/>
-          <w:szCs w:val="24"/>
-        </w:rPr>
-        <w:t>del uso de herramientas UML, app.diagrams.net fue la página la cual equipo</w:t>
-      </w:r>
-      <w:r>
-        <w:rPr>
-          <w:rFonts w:ascii="Arial" w:hAnsi="Arial" w:cs="Arial"/>
-          <w:sz w:val="24"/>
-          <w:szCs w:val="24"/>
-        </w:rPr>
-        <w:t xml:space="preserve"> sólo</w:t>
-      </w:r>
-      <w:r>
-        <w:rPr>
-          <w:rFonts w:ascii="Arial" w:hAnsi="Arial" w:cs="Arial"/>
-          <w:sz w:val="24"/>
-          <w:szCs w:val="24"/>
-        </w:rPr>
-        <w:t xml:space="preserve"> utilizó al momento de diseñar el diagrama de nuestro </w:t>
-      </w:r>
-      <w:r>
-        <w:rPr>
-          <w:rFonts w:ascii="Arial" w:hAnsi="Arial" w:cs="Arial"/>
-          <w:sz w:val="24"/>
-          <w:szCs w:val="24"/>
-        </w:rPr>
-        <w:t>autómata</w:t>
-      </w:r>
-      <w:r>
-        <w:rPr>
-          <w:rFonts w:ascii="Arial" w:hAnsi="Arial" w:cs="Arial"/>
-          <w:sz w:val="24"/>
-          <w:szCs w:val="24"/>
-        </w:rPr>
-        <w:t xml:space="preserve"> finito para la solución</w:t>
-      </w:r>
-      <w:r>
-        <w:rPr>
-          <w:rFonts w:ascii="Arial" w:hAnsi="Arial" w:cs="Arial"/>
-          <w:sz w:val="24"/>
-          <w:szCs w:val="24"/>
-        </w:rPr>
-        <w:t xml:space="preserve"> de la situación,</w:t>
-      </w:r>
-      <w:r>
-        <w:rPr>
-          <w:rFonts w:ascii="Arial" w:hAnsi="Arial" w:cs="Arial"/>
-          <w:sz w:val="24"/>
-          <w:szCs w:val="24"/>
-        </w:rPr>
-        <w:t xml:space="preserve"> aunque este no es necesariamente para </w:t>
-      </w:r>
-      <w:r>
-        <w:rPr>
-          <w:rFonts w:ascii="Arial" w:hAnsi="Arial" w:cs="Arial"/>
-          <w:sz w:val="24"/>
-          <w:szCs w:val="24"/>
-        </w:rPr>
-        <w:t xml:space="preserve">hacer demostraciones de diagramas </w:t>
-      </w:r>
-      <w:r>
-        <w:rPr>
-          <w:rFonts w:ascii="Arial" w:hAnsi="Arial" w:cs="Arial"/>
-          <w:sz w:val="24"/>
-          <w:szCs w:val="24"/>
-        </w:rPr>
-        <w:t>de este tipo</w:t>
-      </w:r>
-      <w:r>
-        <w:rPr>
-          <w:rFonts w:ascii="Arial" w:hAnsi="Arial" w:cs="Arial"/>
-          <w:sz w:val="24"/>
-          <w:szCs w:val="24"/>
-        </w:rPr>
-        <w:t xml:space="preserve">, ya que </w:t>
-      </w:r>
-      <w:r>
-        <w:rPr>
-          <w:rFonts w:ascii="Arial" w:hAnsi="Arial" w:cs="Arial"/>
-          <w:sz w:val="24"/>
-          <w:szCs w:val="24"/>
-        </w:rPr>
-        <w:t>app diagrams ofrece una gran variedad de tipos de diagramas que pueden utilizarse para demostrar el funcionamiento más a detalle de un código que esté en desarrollo o incluso ya haya sido finalizado, aspectos más técnicos que sean necesarios mostrarse al equipo de trabajo o viendo desde un lado más profesional a un cliente y se nos ofrece una amplia gama de opciones en caso de necesitar descargar  alguno de los trabajos realizados o incluso poder guardar estos en la nube como Google Drive o One Drive en caso de requerirlo. Sin embargo, está no es la única herramienta de diagramas UML disponible en la red ya que existen otras herramientas alternativas entre las cuales podemos encontrar a LucidChart. Este al</w:t>
-      </w:r>
-      <w:r>
-        <w:rPr>
-          <w:rFonts w:ascii="Arial" w:hAnsi="Arial" w:cs="Arial"/>
-          <w:sz w:val="24"/>
-          <w:szCs w:val="24"/>
-        </w:rPr>
-        <w:t xml:space="preserve"> igual que app.diagrams, nos ofrece una amplia variedad de distintos diagramas, aunque en este caso, está herramienta se ve apoyada por distintos plugins de integración de plataformas tales como Java, Slack, Google Drive y Microsoft Teams donde todo el sistema del interfaz y como </w:t>
-      </w:r>
-      <w:r>
-        <w:rPr>
-          <w:rFonts w:ascii="Arial" w:hAnsi="Arial" w:cs="Arial"/>
-          <w:sz w:val="24"/>
-          <w:szCs w:val="24"/>
-        </w:rPr>
-        <w:lastRenderedPageBreak/>
-        <w:t>funciona va más dirigido hacia gente que no se dedique como tal para esto o vaya iniciando ya que por la parte diagrams.net, se nos especifica que vas orientada a personas expertas como desarrolladores, administrador de redes, diseñadores, entre otr</w:t>
-      </w:r>
-      <w:r>
-        <w:rPr>
-          <w:rFonts w:ascii="Arial" w:hAnsi="Arial" w:cs="Arial"/>
-          <w:sz w:val="24"/>
-          <w:szCs w:val="24"/>
-        </w:rPr>
-        <w:t>os</w:t>
-      </w:r>
-      <w:r>
-        <w:rPr>
-          <w:rFonts w:ascii="Arial" w:hAnsi="Arial" w:cs="Arial"/>
-          <w:sz w:val="24"/>
-          <w:szCs w:val="24"/>
-        </w:rPr>
-        <w:t>.</w:t>
-      </w:r>
-    </w:p>
-    <w:p>
-      <w:pPr>
-        <w:spacing w:line="360" w:lineRule="auto"/>
-        <w:ind w:firstLine="709"/>
-        <w:jc w:val="both"/>
-        <w:rPr>
-          <w:rFonts w:ascii="Arial" w:hAnsi="Arial" w:cs="Arial"/>
-          <w:sz w:val="24"/>
-          <w:szCs w:val="24"/>
-        </w:rPr>
-      </w:pPr>
-    </w:p>
-    <w:p>
-      <w:pPr>
-        <w:spacing w:line="360" w:lineRule="auto"/>
-        <w:ind w:firstLine="709"/>
-        <w:jc w:val="both"/>
-        <w:rPr>
-          <w:rFonts w:ascii="Arial" w:hAnsi="Arial" w:cs="Arial"/>
-          <w:sz w:val="24"/>
-          <w:szCs w:val="24"/>
-        </w:rPr>
-      </w:pPr>
-      <w:r>
-        <w:rPr>
-          <w:rFonts w:ascii="Arial" w:hAnsi="Arial" w:cs="Arial"/>
-          <w:sz w:val="24"/>
-          <w:szCs w:val="24"/>
-        </w:rPr>
-        <w:t xml:space="preserve">Otra herramienta la cual nos fue de gran utilidad para probar si </w:t>
-      </w:r>
-      <w:r>
-        <w:rPr>
-          <w:rFonts w:ascii="Arial" w:hAnsi="Arial" w:cs="Arial"/>
-          <w:sz w:val="24"/>
-          <w:szCs w:val="24"/>
-        </w:rPr>
-        <w:t xml:space="preserve">el autómata finito que habíamos creado sería capaz de cubrir la situación problema planteada fue JFlap, la cual nos ofrece opciones como diseñar y usar expresiones regulares, gramáticas, autómatas de pilas y finitos. Esta herramienta funciona con Java por lo cual es necesario contar un JDK para su uso. Al usarla tenemos un menú con muchas opciones y obviamente en nuestro caso optamos por el autómata finito donde al usarlo, podemos ir creando los distintos procesos que necesitamos al igual que los símbolos que son necesarios para las transiciones y es funcional ya que nos permite probar con entradas del usuario y en el programa se nos va mostrando como se va recorriendo los distintos procesos y la finalización </w:t>
-      </w:r>
-      <w:r>
-        <w:rPr>
-          <w:rFonts w:ascii="Arial" w:hAnsi="Arial" w:cs="Arial"/>
-          <w:sz w:val="24"/>
-          <w:szCs w:val="24"/>
-        </w:rPr>
-        <w:t>de este</w:t>
-      </w:r>
-      <w:r>
-        <w:rPr>
-          <w:rFonts w:ascii="Arial" w:hAnsi="Arial" w:cs="Arial"/>
-          <w:sz w:val="24"/>
-          <w:szCs w:val="24"/>
-        </w:rPr>
-        <w:t>.</w:t>
-      </w:r>
-      <w:r>
-        <w:rPr>
-          <w:rFonts w:ascii="Arial" w:hAnsi="Arial" w:cs="Arial"/>
-          <w:sz w:val="24"/>
-          <w:szCs w:val="24"/>
-        </w:rPr>
-        <w:t xml:space="preserve"> </w:t>
-      </w:r>
-    </w:p>
-    <w:p>
-      <w:pPr>
-        <w:spacing w:line="360" w:lineRule="auto"/>
-        <w:ind w:firstLine="709"/>
-        <w:jc w:val="both"/>
-        <w:rPr>
-          <w:rFonts w:ascii="Arial" w:hAnsi="Arial" w:cs="Arial"/>
-          <w:sz w:val="24"/>
-          <w:szCs w:val="24"/>
-        </w:rPr>
-      </w:pPr>
-    </w:p>
-    <w:p>
-      <w:pPr>
-        <w:spacing w:line="360" w:lineRule="auto"/>
-        <w:ind w:firstLine="709"/>
-        <w:jc w:val="both"/>
-        <w:rPr>
-          <w:rFonts w:ascii="Arial" w:hAnsi="Arial" w:cs="Arial"/>
-          <w:sz w:val="24"/>
-          <w:szCs w:val="24"/>
-        </w:rPr>
-      </w:pPr>
-      <w:r>
-        <w:rPr>
-          <w:rFonts w:ascii="Arial" w:hAnsi="Arial" w:cs="Arial"/>
-          <w:sz w:val="24"/>
-          <w:szCs w:val="24"/>
-        </w:rPr>
-        <w:t>Aunque el equipo durante las pruebas del DFA, encontró una herramienta alternativa conocida como Jsflap, una herramienta para la construcción de NFA Y DFA por medio de la Web y algo interesante es que está se encuentra basada en JFlap por lo cual pensamos que sería una buena opción en caso de tener algún problema con JFlap, aunque desde la perspectiva de todos los integrantes Jsflap es inferior a JFlap en aspectos como opciones de diseño ya que por parte de Jsflap solo podemos crear un autómata finito o una máquina de Turing y que no cuenta con una versión descargable pero fuera de eso, si se busca crear un diseño rápido y ver si es funcional Jsflap cubre esos puntos ya que este de igual manera acepta entradas del usuario que validen los procesos del autómata por lo cual es una  herramienta alternativa que pudo llegar a cubrir las necesidades que se nos presentarán en el desarrollo del proyecto.</w:t>
-      </w:r>
-    </w:p>
-    <w:p>
-      <w:pPr>
-        <w:spacing w:line="360" w:lineRule="auto"/>
-        <w:ind w:firstLine="709"/>
-        <w:jc w:val="both"/>
-        <w:rPr>
-          <w:rFonts w:ascii="Arial" w:hAnsi="Arial" w:cs="Arial"/>
-          <w:sz w:val="24"/>
-          <w:szCs w:val="24"/>
-        </w:rPr>
-      </w:pPr>
-      <w:r>
-        <w:rPr>
-          <w:rFonts w:ascii="Arial" w:hAnsi="Arial" w:cs="Arial"/>
-          <w:sz w:val="24"/>
-          <w:szCs w:val="24"/>
-        </w:rPr>
-        <w:lastRenderedPageBreak/>
-        <w:t>De igual forma, uno de los temas que el equipo empezó a investigar más a cerca de este a pesar de no ser parte de esta</w:t>
-      </w:r>
-      <w:r>
-        <w:rPr>
-          <w:rFonts w:ascii="Arial" w:hAnsi="Arial" w:cs="Arial"/>
-          <w:sz w:val="24"/>
-          <w:szCs w:val="24"/>
-        </w:rPr>
-        <w:t>s</w:t>
-      </w:r>
-      <w:r>
-        <w:rPr>
-          <w:rFonts w:ascii="Arial" w:hAnsi="Arial" w:cs="Arial"/>
-          <w:sz w:val="24"/>
-          <w:szCs w:val="24"/>
-        </w:rPr>
-        <w:t xml:space="preserve"> </w:t>
-      </w:r>
-      <w:r>
-        <w:rPr>
-          <w:rFonts w:ascii="Arial" w:hAnsi="Arial" w:cs="Arial"/>
-          <w:sz w:val="24"/>
-          <w:szCs w:val="24"/>
-        </w:rPr>
-        <w:t xml:space="preserve">dos últimas </w:t>
-      </w:r>
-      <w:r>
-        <w:rPr>
-          <w:rFonts w:ascii="Arial" w:hAnsi="Arial" w:cs="Arial"/>
-          <w:sz w:val="24"/>
-          <w:szCs w:val="24"/>
-        </w:rPr>
-        <w:t>situaci</w:t>
-      </w:r>
-      <w:r>
-        <w:rPr>
-          <w:rFonts w:ascii="Arial" w:hAnsi="Arial" w:cs="Arial"/>
-          <w:sz w:val="24"/>
-          <w:szCs w:val="24"/>
-        </w:rPr>
-        <w:t>ones</w:t>
-      </w:r>
-      <w:r>
-        <w:rPr>
-          <w:rFonts w:ascii="Arial" w:hAnsi="Arial" w:cs="Arial"/>
-          <w:sz w:val="24"/>
-          <w:szCs w:val="24"/>
-        </w:rPr>
-        <w:t xml:space="preserve"> problema fue la programación Paralela, ya que para la última versión de este código será necesario adaptar este </w:t>
-      </w:r>
-      <w:r>
-        <w:rPr>
-          <w:rFonts w:ascii="Arial" w:hAnsi="Arial" w:cs="Arial"/>
-          <w:sz w:val="24"/>
-          <w:szCs w:val="24"/>
-        </w:rPr>
-        <w:t>para que realice el proceso de resaltado de léxico de manera paralela con el fin de aprovechar los múltiples núcleos disponibles en los CPUs</w:t>
-      </w:r>
-      <w:r>
-        <w:rPr>
-          <w:rFonts w:ascii="Arial" w:hAnsi="Arial" w:cs="Arial"/>
-          <w:sz w:val="24"/>
-          <w:szCs w:val="24"/>
-        </w:rPr>
-        <w:t>, mejor conocidos como hilos.</w:t>
-      </w:r>
-      <w:r>
-        <w:rPr>
-          <w:rFonts w:ascii="Arial" w:hAnsi="Arial" w:cs="Arial"/>
-          <w:sz w:val="24"/>
-          <w:szCs w:val="24"/>
-        </w:rPr>
-        <w:t xml:space="preserve"> </w:t>
-      </w:r>
-      <w:r>
-        <w:rPr>
-          <w:rFonts w:ascii="Arial" w:hAnsi="Arial" w:cs="Arial"/>
-          <w:sz w:val="24"/>
-          <w:szCs w:val="24"/>
-        </w:rPr>
-        <w:t>A</w:t>
-      </w:r>
-      <w:r>
-        <w:rPr>
-          <w:rFonts w:ascii="Arial" w:hAnsi="Arial" w:cs="Arial"/>
-          <w:sz w:val="24"/>
-          <w:szCs w:val="24"/>
-        </w:rPr>
-        <w:t>quí la duda es</w:t>
-      </w:r>
-      <w:r>
-        <w:rPr>
-          <w:rFonts w:ascii="Arial" w:hAnsi="Arial" w:cs="Arial"/>
-          <w:sz w:val="24"/>
-          <w:szCs w:val="24"/>
-        </w:rPr>
-        <w:t>,</w:t>
-      </w:r>
-      <w:r>
-        <w:rPr>
-          <w:rFonts w:ascii="Arial" w:hAnsi="Arial" w:cs="Arial"/>
-          <w:sz w:val="24"/>
-          <w:szCs w:val="24"/>
-        </w:rPr>
-        <w:t xml:space="preserve"> ¿</w:t>
-      </w:r>
-      <w:r>
-        <w:rPr>
-          <w:rFonts w:ascii="Arial" w:hAnsi="Arial" w:cs="Arial"/>
-          <w:sz w:val="24"/>
-          <w:szCs w:val="24"/>
-        </w:rPr>
-        <w:t>p</w:t>
-      </w:r>
-      <w:r>
-        <w:rPr>
-          <w:rFonts w:ascii="Arial" w:hAnsi="Arial" w:cs="Arial"/>
-          <w:sz w:val="24"/>
-          <w:szCs w:val="24"/>
-        </w:rPr>
-        <w:t xml:space="preserve">or qué </w:t>
-      </w:r>
-      <w:r>
-        <w:rPr>
-          <w:rFonts w:ascii="Arial" w:hAnsi="Arial" w:cs="Arial"/>
-          <w:sz w:val="24"/>
-          <w:szCs w:val="24"/>
-        </w:rPr>
-        <w:t xml:space="preserve">es </w:t>
-      </w:r>
-      <w:r>
-        <w:rPr>
-          <w:rFonts w:ascii="Arial" w:hAnsi="Arial" w:cs="Arial"/>
-          <w:sz w:val="24"/>
-          <w:szCs w:val="24"/>
-        </w:rPr>
-        <w:t>necesari</w:t>
-      </w:r>
-      <w:r>
-        <w:rPr>
-          <w:rFonts w:ascii="Arial" w:hAnsi="Arial" w:cs="Arial"/>
-          <w:sz w:val="24"/>
-          <w:szCs w:val="24"/>
-        </w:rPr>
-        <w:t>o</w:t>
-      </w:r>
-      <w:r>
-        <w:rPr>
-          <w:rFonts w:ascii="Arial" w:hAnsi="Arial" w:cs="Arial"/>
-          <w:sz w:val="24"/>
-          <w:szCs w:val="24"/>
-        </w:rPr>
-        <w:t xml:space="preserve"> aplicar este concepto? Bueno</w:t>
-      </w:r>
-      <w:r>
-        <w:rPr>
-          <w:rFonts w:ascii="Arial" w:hAnsi="Arial" w:cs="Arial"/>
-          <w:sz w:val="24"/>
-          <w:szCs w:val="24"/>
-        </w:rPr>
-        <w:t>,</w:t>
-      </w:r>
-      <w:r>
-        <w:rPr>
-          <w:rFonts w:ascii="Arial" w:hAnsi="Arial" w:cs="Arial"/>
-          <w:sz w:val="24"/>
-          <w:szCs w:val="24"/>
-        </w:rPr>
-        <w:t xml:space="preserve"> como se sabe</w:t>
-      </w:r>
-      <w:r>
-        <w:rPr>
-          <w:rFonts w:ascii="Arial" w:hAnsi="Arial" w:cs="Arial"/>
-          <w:sz w:val="24"/>
-          <w:szCs w:val="24"/>
-        </w:rPr>
-        <w:t>,</w:t>
-      </w:r>
-      <w:r>
-        <w:rPr>
-          <w:rFonts w:ascii="Arial" w:hAnsi="Arial" w:cs="Arial"/>
-          <w:sz w:val="24"/>
-          <w:szCs w:val="24"/>
-        </w:rPr>
-        <w:t xml:space="preserve"> de manera general</w:t>
-      </w:r>
-      <w:r>
-        <w:rPr>
-          <w:rFonts w:ascii="Arial" w:hAnsi="Arial" w:cs="Arial"/>
-          <w:sz w:val="24"/>
-          <w:szCs w:val="24"/>
-        </w:rPr>
-        <w:t>,</w:t>
-      </w:r>
-      <w:r>
-        <w:rPr>
-          <w:rFonts w:ascii="Arial" w:hAnsi="Arial" w:cs="Arial"/>
-          <w:sz w:val="24"/>
-          <w:szCs w:val="24"/>
-        </w:rPr>
-        <w:t xml:space="preserve"> cada vez hay sistemas</w:t>
-      </w:r>
-      <w:r>
-        <w:rPr>
-          <w:rFonts w:ascii="Arial" w:hAnsi="Arial" w:cs="Arial"/>
-          <w:sz w:val="24"/>
-          <w:szCs w:val="24"/>
-        </w:rPr>
-        <w:t xml:space="preserve"> más complejos,</w:t>
-      </w:r>
-      <w:r>
-        <w:rPr>
-          <w:rFonts w:ascii="Arial" w:hAnsi="Arial" w:cs="Arial"/>
-          <w:sz w:val="24"/>
-          <w:szCs w:val="24"/>
-        </w:rPr>
-        <w:t xml:space="preserve"> los cuales pueden llegar a representar un problema para el procesamiento de distintos equipos</w:t>
-      </w:r>
-      <w:r>
-        <w:rPr>
-          <w:rFonts w:ascii="Arial" w:hAnsi="Arial" w:cs="Arial"/>
-          <w:sz w:val="24"/>
-          <w:szCs w:val="24"/>
-        </w:rPr>
-        <w:t xml:space="preserve">. Es por esto </w:t>
-      </w:r>
-      <w:r>
-        <w:rPr>
-          <w:rFonts w:ascii="Arial" w:hAnsi="Arial" w:cs="Arial"/>
-          <w:sz w:val="24"/>
-          <w:szCs w:val="24"/>
-        </w:rPr>
-        <w:t>por lo que</w:t>
-      </w:r>
-      <w:r>
-        <w:rPr>
-          <w:rFonts w:ascii="Arial" w:hAnsi="Arial" w:cs="Arial"/>
-          <w:sz w:val="24"/>
-          <w:szCs w:val="24"/>
-        </w:rPr>
-        <w:t xml:space="preserve"> el tener un buen poder computacional (hardware) se ha vuelto tan im</w:t>
-      </w:r>
-      <w:r>
-        <w:rPr>
-          <w:rFonts w:ascii="Arial" w:hAnsi="Arial" w:cs="Arial"/>
-          <w:sz w:val="24"/>
-          <w:szCs w:val="24"/>
-        </w:rPr>
-        <w:t>po</w:t>
-      </w:r>
-      <w:r>
-        <w:rPr>
-          <w:rFonts w:ascii="Arial" w:hAnsi="Arial" w:cs="Arial"/>
-          <w:sz w:val="24"/>
-          <w:szCs w:val="24"/>
-        </w:rPr>
-        <w:t>rtante en distintas áreas de estudio. Y esta necesidad ha provocado que se busquen maneras de aprovechar todo el potencial que un procesador nos puede dar. Es así como nace la programación concurrente paralela</w:t>
-      </w:r>
-      <w:r>
-        <w:rPr>
-          <w:rFonts w:ascii="Arial" w:hAnsi="Arial" w:cs="Arial"/>
-          <w:sz w:val="24"/>
-          <w:szCs w:val="24"/>
-        </w:rPr>
-        <w:t>. Est</w:t>
-      </w:r>
-      <w:r>
-        <w:rPr>
-          <w:rFonts w:ascii="Arial" w:hAnsi="Arial" w:cs="Arial"/>
-          <w:sz w:val="24"/>
-          <w:szCs w:val="24"/>
-        </w:rPr>
-        <w:t>e tipo de programación</w:t>
-      </w:r>
-      <w:r>
-        <w:rPr>
-          <w:rFonts w:ascii="Arial" w:hAnsi="Arial" w:cs="Arial"/>
-          <w:sz w:val="24"/>
-          <w:szCs w:val="24"/>
-        </w:rPr>
-        <w:t xml:space="preserve"> </w:t>
-      </w:r>
-      <w:r>
-        <w:rPr>
-          <w:rFonts w:ascii="Arial" w:hAnsi="Arial" w:cs="Arial"/>
-          <w:sz w:val="24"/>
-          <w:szCs w:val="24"/>
-        </w:rPr>
-        <w:t>es un ejemplo de lo eficaz que pueden llegar a ser los algoritmos de divide y vencerás. La programación concurrente paralela es, en esencia, la división del poder del procesador para realizar pequeños procesamientos a la vez, lo que agiliza y, comúnmente, reduce el tiempo de ejecución.</w:t>
-      </w:r>
-      <w:r>
-        <w:rPr>
-          <w:rFonts w:ascii="Arial" w:hAnsi="Arial" w:cs="Arial"/>
-          <w:sz w:val="24"/>
-          <w:szCs w:val="24"/>
-        </w:rPr>
-        <w:t xml:space="preserve"> Entre otras ventajas podemos encontrar una disminución de tiempo considerable al correr programas </w:t>
-      </w:r>
-      <w:r>
-        <w:rPr>
-          <w:rFonts w:ascii="Arial" w:hAnsi="Arial" w:cs="Arial"/>
-          <w:sz w:val="24"/>
-          <w:szCs w:val="24"/>
-        </w:rPr>
-        <w:t xml:space="preserve">muy demandantes (mayor complejidad), se pueden resolver problemas que no serían posibles con una sola CPU, se pueden abarcar más problemas entre otros </w:t>
-      </w:r>
-      <w:r>
-        <w:rPr>
-          <w:rFonts w:ascii="Arial" w:hAnsi="Arial" w:cs="Arial"/>
-          <w:sz w:val="24"/>
-          <w:szCs w:val="24"/>
-        </w:rPr>
-        <w:t>beneficios,</w:t>
-      </w:r>
-      <w:r>
-        <w:rPr>
-          <w:rFonts w:ascii="Arial" w:hAnsi="Arial" w:cs="Arial"/>
-          <w:sz w:val="24"/>
-          <w:szCs w:val="24"/>
-        </w:rPr>
-        <w:t xml:space="preserve"> aunque de igual manera no está libre de desventajas,</w:t>
-      </w:r>
-      <w:r>
-        <w:rPr>
-          <w:rFonts w:ascii="Arial" w:hAnsi="Arial" w:cs="Arial"/>
-          <w:sz w:val="24"/>
-          <w:szCs w:val="24"/>
-        </w:rPr>
-        <w:t xml:space="preserve"> entre otros.</w:t>
-      </w:r>
-      <w:r>
-        <w:rPr>
-          <w:rFonts w:ascii="Arial" w:hAnsi="Arial" w:cs="Arial"/>
-          <w:sz w:val="24"/>
-          <w:szCs w:val="24"/>
-        </w:rPr>
-        <w:t xml:space="preserve"> </w:t>
-      </w:r>
-      <w:r>
-        <w:rPr>
-          <w:rFonts w:ascii="Arial" w:hAnsi="Arial" w:cs="Arial"/>
-          <w:sz w:val="24"/>
-          <w:szCs w:val="24"/>
-        </w:rPr>
-        <w:t xml:space="preserve">Lamentablemente, </w:t>
-      </w:r>
-      <w:r>
-        <w:rPr>
-          <w:rFonts w:ascii="Arial" w:hAnsi="Arial" w:cs="Arial"/>
-          <w:sz w:val="24"/>
-          <w:szCs w:val="24"/>
-        </w:rPr>
-        <w:t>no todo son ventajas y entre los puntos negativos</w:t>
-      </w:r>
-      <w:r>
-        <w:rPr>
-          <w:rFonts w:ascii="Arial" w:hAnsi="Arial" w:cs="Arial"/>
-          <w:sz w:val="24"/>
-          <w:szCs w:val="24"/>
-        </w:rPr>
-        <w:t xml:space="preserve"> se puede</w:t>
-      </w:r>
-      <w:r>
-        <w:rPr>
-          <w:rFonts w:ascii="Arial" w:hAnsi="Arial" w:cs="Arial"/>
-          <w:sz w:val="24"/>
-          <w:szCs w:val="24"/>
-        </w:rPr>
-        <w:t>n</w:t>
-      </w:r>
-      <w:r>
-        <w:rPr>
-          <w:rFonts w:ascii="Arial" w:hAnsi="Arial" w:cs="Arial"/>
-          <w:sz w:val="24"/>
-          <w:szCs w:val="24"/>
-        </w:rPr>
-        <w:t xml:space="preserve"> encontrar un mayor consumo de energía, la implementación en código puede llegar a ser algo compleja, la sincronización entre distintas tareas puede ser difícil de lograr, etc. </w:t>
-      </w:r>
-      <w:r>
-        <w:rPr>
-          <w:rFonts w:ascii="Arial" w:hAnsi="Arial" w:cs="Arial"/>
-          <w:sz w:val="24"/>
-          <w:szCs w:val="24"/>
-        </w:rPr>
-        <w:t xml:space="preserve">Aunque en esta unidad de formación </w:t>
-      </w:r>
-      <w:r>
-        <w:rPr>
-          <w:rFonts w:ascii="Arial" w:hAnsi="Arial" w:cs="Arial"/>
-          <w:sz w:val="24"/>
-          <w:szCs w:val="24"/>
-        </w:rPr>
-        <w:t xml:space="preserve">aprendimos a manejar hilos mediante el lenguaje de Java y el IDE de NetBeans, nuestra poca experiencia tanto en el lenguaje como en el editor, nos hicieron replantearnos en qué entorno lo haríamos. </w:t>
-      </w:r>
-      <w:r>
-        <w:rPr>
-          <w:rFonts w:ascii="Arial" w:hAnsi="Arial" w:cs="Arial"/>
-          <w:sz w:val="24"/>
-          <w:szCs w:val="24"/>
-        </w:rPr>
-        <w:t>Es por es</w:t>
-      </w:r>
-      <w:r>
-        <w:rPr>
-          <w:rFonts w:ascii="Arial" w:hAnsi="Arial" w:cs="Arial"/>
-          <w:sz w:val="24"/>
-          <w:szCs w:val="24"/>
-        </w:rPr>
-        <w:t xml:space="preserve">to que decidimos, que </w:t>
-      </w:r>
-      <w:r>
-        <w:rPr>
-          <w:rFonts w:ascii="Arial" w:hAnsi="Arial" w:cs="Arial"/>
-          <w:sz w:val="24"/>
-          <w:szCs w:val="24"/>
-        </w:rPr>
-        <w:t>est</w:t>
-      </w:r>
-      <w:r>
-        <w:rPr>
-          <w:rFonts w:ascii="Arial" w:hAnsi="Arial" w:cs="Arial"/>
-          <w:sz w:val="24"/>
-          <w:szCs w:val="24"/>
-        </w:rPr>
-        <w:t>e</w:t>
-      </w:r>
-      <w:r>
-        <w:rPr>
-          <w:rFonts w:ascii="Arial" w:hAnsi="Arial" w:cs="Arial"/>
-          <w:sz w:val="24"/>
-          <w:szCs w:val="24"/>
-        </w:rPr>
-        <w:t xml:space="preserve"> </w:t>
-      </w:r>
-      <w:r>
-        <w:rPr>
-          <w:rFonts w:ascii="Arial" w:hAnsi="Arial" w:cs="Arial"/>
-          <w:sz w:val="24"/>
-          <w:szCs w:val="24"/>
-        </w:rPr>
-        <w:t>ú</w:t>
-      </w:r>
-      <w:r>
-        <w:rPr>
-          <w:rFonts w:ascii="Arial" w:hAnsi="Arial" w:cs="Arial"/>
-          <w:sz w:val="24"/>
-          <w:szCs w:val="24"/>
-        </w:rPr>
-        <w:t>ltim</w:t>
-      </w:r>
-      <w:r>
-        <w:rPr>
-          <w:rFonts w:ascii="Arial" w:hAnsi="Arial" w:cs="Arial"/>
-          <w:sz w:val="24"/>
-          <w:szCs w:val="24"/>
-        </w:rPr>
-        <w:t>o</w:t>
-      </w:r>
-      <w:r>
-        <w:rPr>
-          <w:rFonts w:ascii="Arial" w:hAnsi="Arial" w:cs="Arial"/>
-          <w:sz w:val="24"/>
-          <w:szCs w:val="24"/>
-        </w:rPr>
-        <w:t xml:space="preserve"> </w:t>
-      </w:r>
-      <w:r>
-        <w:rPr>
-          <w:rFonts w:ascii="Arial" w:hAnsi="Arial" w:cs="Arial"/>
-          <w:sz w:val="24"/>
-          <w:szCs w:val="24"/>
-        </w:rPr>
-        <w:t>trabajo</w:t>
-      </w:r>
-      <w:r>
-        <w:rPr>
-          <w:rFonts w:ascii="Arial" w:hAnsi="Arial" w:cs="Arial"/>
-          <w:sz w:val="24"/>
-          <w:szCs w:val="24"/>
-        </w:rPr>
-        <w:t xml:space="preserve"> </w:t>
-      </w:r>
-      <w:r>
-        <w:rPr>
-          <w:rFonts w:ascii="Arial" w:hAnsi="Arial" w:cs="Arial"/>
-          <w:sz w:val="24"/>
-          <w:szCs w:val="24"/>
-        </w:rPr>
-        <w:t xml:space="preserve">sea realizado en </w:t>
-      </w:r>
-      <w:r>
-        <w:rPr>
-          <w:rFonts w:ascii="Arial" w:hAnsi="Arial" w:cs="Arial"/>
-          <w:sz w:val="24"/>
-          <w:szCs w:val="24"/>
-        </w:rPr>
-        <w:t xml:space="preserve">el lenguaje de C++ </w:t>
-      </w:r>
-      <w:r>
-        <w:rPr>
-          <w:rFonts w:ascii="Arial" w:hAnsi="Arial" w:cs="Arial"/>
-          <w:sz w:val="24"/>
-          <w:szCs w:val="24"/>
-        </w:rPr>
-        <w:t>y con el IDE de Visual Studio Code. Debido a que nos sentimos más cómodos trabajando en este entorno y la implementación de la programación paralela es igualmente posible gracias al uso de hilos.</w:t>
-      </w:r>
-    </w:p>
-    <w:p>
-      <w:pPr>
-        <w:spacing w:line="360" w:lineRule="auto"/>
-        <w:ind w:firstLine="709"/>
-        <w:jc w:val="both"/>
-        <w:rPr>
-          <w:rFonts w:ascii="Arial" w:hAnsi="Arial" w:cs="Arial"/>
-          <w:sz w:val="24"/>
-          <w:szCs w:val="24"/>
-        </w:rPr>
-      </w:pPr>
-      <w:r>
-        <w:rPr>
-          <w:rFonts w:ascii="Arial" w:hAnsi="Arial" w:cs="Arial"/>
-          <w:sz w:val="24"/>
-          <w:szCs w:val="24"/>
-        </w:rPr>
-        <w:lastRenderedPageBreak/>
+      <w:r>
+        <w:rPr>
+          <w:rFonts w:ascii="Arial" w:hAnsi="Arial" w:cs="Arial"/>
+          <w:sz w:val="24"/>
+          <w:szCs w:val="24"/>
+        </w:rPr>
         <w:t xml:space="preserve">Como se puede ver, las herramientas </w:t>
       </w:r>
       <w:r>

</xml_diff>